<commit_message>
Cập nhật thêm kiến thức về tối ưu hóa sql
</commit_message>
<xml_diff>
--- a/Tài liệu học tập/Kiến thức tổng hợp.docx
+++ b/Tài liệu học tập/Kiến thức tổng hợp.docx
@@ -2962,8 +2962,14 @@
     <w:p>
       <w:pPr>
         <w:pStyle w:val="Heading5"/>
-      </w:pPr>
-      <w:r>
+        <w:rPr>
+          <w:color w:val="FF0000"/>
+        </w:rPr>
+      </w:pPr>
+      <w:r>
+        <w:rPr>
+          <w:color w:val="FF0000"/>
+        </w:rPr>
         <w:t>TempDB Database</w:t>
       </w:r>
     </w:p>
@@ -3000,7 +3006,13 @@
         </w:numPr>
       </w:pPr>
       <w:r>
-        <w:t>Khôn cần backup</w:t>
+        <w:t>Khôn</w:t>
+      </w:r>
+      <w:r>
+        <w:t>g</w:t>
+      </w:r>
+      <w:r>
+        <w:t xml:space="preserve"> cần backup</w:t>
       </w:r>
     </w:p>
     <w:p>
@@ -4045,36 +4057,32 @@
     </w:p>
     <w:p>
       <w:pPr>
-        <w:pStyle w:val="ListParagraph"/>
-        <w:numPr>
-          <w:ilvl w:val="0"/>
-          <w:numId w:val="6"/>
-        </w:numPr>
+        <w:pStyle w:val="Heading5"/>
         <w:rPr>
           <w:lang w:val="vi-VN"/>
         </w:rPr>
       </w:pPr>
       <w:r>
         <w:rPr>
+          <w:rStyle w:val="Heading3Char"/>
+        </w:rPr>
+        <w:lastRenderedPageBreak/>
+        <w:t>Thứ tự chạy của cú pháp</w:t>
+      </w:r>
+    </w:p>
+    <w:p>
+      <w:pPr>
+        <w:pStyle w:val="ListParagraph"/>
+        <w:rPr>
           <w:lang w:val="vi-VN"/>
         </w:rPr>
-        <w:t>Thứ tự chạy của cú pháp:</w:t>
-      </w:r>
-    </w:p>
-    <w:p>
-      <w:pPr>
-        <w:pStyle w:val="ListParagraph"/>
+      </w:pPr>
+      <w:r>
         <w:rPr>
           <w:lang w:val="vi-VN"/>
         </w:rPr>
-      </w:pPr>
-      <w:r>
-        <w:rPr>
-          <w:lang w:val="vi-VN"/>
-        </w:rPr>
-        <w:lastRenderedPageBreak/>
         <w:pict>
-          <v:shape id="_x0000_i1030" type="#_x0000_t75" style="width:289.5pt;height:338.25pt">
+          <v:shape id="_x0000_i1029" type="#_x0000_t75" style="width:289.5pt;height:338.25pt">
             <v:imagedata r:id="rId11" o:title="sql_order-878x1024"/>
           </v:shape>
         </w:pict>
@@ -4083,6 +4091,66 @@
     <w:p>
       <w:pPr>
         <w:pStyle w:val="Heading4"/>
+      </w:pPr>
+      <w:r>
+        <w:t>Đổi chỗ các điều kiện ở select, join, where có ảnh hưởng đến hiệu năng hay không?</w:t>
+      </w:r>
+    </w:p>
+    <w:p>
+      <w:r>
+        <w:t>Câu trả lời là không</w:t>
+      </w:r>
+      <w:r>
+        <w:t xml:space="preserve"> (với điều kiện bình thường, bảng không có index composite. Nếu có composite thì đọc ở phần </w:t>
+      </w:r>
+      <w:hyperlink w:anchor="_Composite_Index" w:history="1">
+        <w:r>
+          <w:rPr>
+            <w:rStyle w:val="Hyperlink"/>
+          </w:rPr>
+          <w:t>Compo</w:t>
+        </w:r>
+        <w:r>
+          <w:rPr>
+            <w:rStyle w:val="Hyperlink"/>
+          </w:rPr>
+          <w:t>s</w:t>
+        </w:r>
+        <w:r>
+          <w:rPr>
+            <w:rStyle w:val="Hyperlink"/>
+          </w:rPr>
+          <w:t>ite Index</w:t>
+        </w:r>
+      </w:hyperlink>
+      <w:r>
+        <w:t>)</w:t>
+      </w:r>
+      <w:r>
+        <w:t>.</w:t>
+      </w:r>
+    </w:p>
+    <w:p>
+      <w:r>
+        <w:t>Kết quả thí nghiệm: Khác text =&gt; DB phân tích lại chiến lược thực thi =&gt; Cùng chiến lược thực thi</w:t>
+      </w:r>
+    </w:p>
+    <w:p>
+      <w:r>
+        <w:t xml:space="preserve">Giải thích: Chiến lược thực thi cũng như là một chỉ dẫn trên bản đồ, đi từ </w:t>
+      </w:r>
+      <w:proofErr w:type="gramStart"/>
+      <w:r>
+        <w:t>A</w:t>
+      </w:r>
+      <w:proofErr w:type="gramEnd"/>
+      <w:r>
+        <w:t xml:space="preserve"> đến B thì không khác từ B đến A.</w:t>
+      </w:r>
+    </w:p>
+    <w:p>
+      <w:pPr>
+        <w:pStyle w:val="Heading4"/>
         <w:rPr>
           <w:lang w:val="vi-VN"/>
         </w:rPr>
@@ -4175,6 +4243,7 @@
         <w:rPr>
           <w:lang w:val="vi-VN"/>
         </w:rPr>
+        <w:lastRenderedPageBreak/>
         <w:t>Thực thi</w:t>
       </w:r>
     </w:p>
@@ -4229,7 +4298,6 @@
         <w:pStyle w:val="Heading3"/>
       </w:pPr>
       <w:r>
-        <w:lastRenderedPageBreak/>
         <w:t>Công cụ kiểm tra KPI – Chiến lực thực thi</w:t>
       </w:r>
     </w:p>
@@ -4246,7 +4314,13 @@
         <w:t>C</w:t>
       </w:r>
       <w:r>
-        <w:t>hiến lược thực thi là tập hợp các bước mà hệ thống quản trị cơ sở dữ liệu (DBMS) thực hiện để xử lý một câu lệnh SQL. Chiến lược này quyết định cách thức truy vấn dữ liệu, sử dụng các chỉ mục, sắp xếp dữ liệu và thực hiện các phép toán.</w:t>
+        <w:t>hiến lược thực thi là tập hợp các bước mà hệ thống quản trị cơ sở dữ liệu (</w:t>
+      </w:r>
+      <w:r>
+        <w:t>R</w:t>
+      </w:r>
+      <w:r>
+        <w:t>DBMS) thực hiện để xử lý một câu lệnh SQL. Chiến lược này quyết định cách thức truy vấn dữ liệu, sử dụng các chỉ mục, sắp xếp dữ liệu và thực hiện các phép toán.</w:t>
       </w:r>
     </w:p>
     <w:p>
@@ -4259,15 +4333,13 @@
     </w:p>
     <w:p>
       <w:r>
-        <w:t>Đọc từ Phải sang trái</w:t>
-      </w:r>
-      <w:proofErr w:type="gramStart"/>
-      <w:r>
-        <w:t>,  từ</w:t>
-      </w:r>
-      <w:proofErr w:type="gramEnd"/>
-      <w:r>
-        <w:t xml:space="preserve"> trên xuống dưới</w:t>
+        <w:t>Đọc từ Phả</w:t>
+      </w:r>
+      <w:r>
+        <w:t xml:space="preserve">i sang trái, </w:t>
+      </w:r>
+      <w:r>
+        <w:t>từ trên xuống dưới</w:t>
       </w:r>
     </w:p>
     <w:p>
@@ -4505,6 +4577,7 @@
         <w:pStyle w:val="Heading5"/>
       </w:pPr>
       <w:r>
+        <w:lastRenderedPageBreak/>
         <w:t>Aggregate O</w:t>
       </w:r>
       <w:r>
@@ -4535,7 +4608,6 @@
         <w:pStyle w:val="Heading5"/>
       </w:pPr>
       <w:r>
-        <w:lastRenderedPageBreak/>
         <w:t>Access Methods</w:t>
       </w:r>
     </w:p>
@@ -4807,6 +4879,7 @@
           <w:b/>
           <w:bCs/>
         </w:rPr>
+        <w:lastRenderedPageBreak/>
         <w:t>Ví dụ:</w:t>
       </w:r>
     </w:p>
@@ -4831,7 +4904,6 @@
         <w:ind w:left="360"/>
       </w:pPr>
       <w:r>
-        <w:lastRenderedPageBreak/>
         <w:t>Trong trường hợp này, USE INDEX hint chỉ định sử dụng chỉ mục order_date_idx cho truy vấn, nhưng hệ thống vẫn có thể chọn một chỉ mục khác nếu nó hiệu quả hơn.</w:t>
       </w:r>
     </w:p>
@@ -5230,6 +5302,7 @@
           <w:b/>
           <w:bCs/>
         </w:rPr>
+        <w:lastRenderedPageBreak/>
         <w:t>Ví dụ:</w:t>
       </w:r>
     </w:p>
@@ -5254,7 +5327,6 @@
         <w:ind w:left="720"/>
       </w:pPr>
       <w:r>
-        <w:lastRenderedPageBreak/>
         <w:t xml:space="preserve">Trong ví dụ trên, hint </w:t>
       </w:r>
       <w:r>
@@ -5298,6 +5370,83 @@
     </w:p>
     <w:p>
       <w:pPr>
+        <w:pStyle w:val="Heading5"/>
+      </w:pPr>
+      <w:r>
+        <w:t>Chú ý</w:t>
+      </w:r>
+    </w:p>
+    <w:p>
+      <w:r>
+        <w:t xml:space="preserve">Cần </w:t>
+      </w:r>
+      <w:r>
+        <w:rPr>
+          <w:color w:val="FF0000"/>
+        </w:rPr>
+        <w:t xml:space="preserve">cẩn thận </w:t>
+      </w:r>
+      <w:r>
+        <w:t>vì</w:t>
+      </w:r>
+      <w:r>
+        <w:t xml:space="preserve"> việc</w:t>
+      </w:r>
+      <w:r>
+        <w:t xml:space="preserve"> </w:t>
+      </w:r>
+      <w:r>
+        <w:t>dùng hint giống như</w:t>
+      </w:r>
+      <w:r>
+        <w:t xml:space="preserve"> </w:t>
+      </w:r>
+      <w:r>
+        <w:t xml:space="preserve">ta </w:t>
+      </w:r>
+      <w:r>
+        <w:t>chỉ định cách thực thi câu lệnh SQL một cách cố định</w:t>
+      </w:r>
+      <w:r>
+        <w:t>. K</w:t>
+      </w:r>
+      <w:r>
+        <w:t>hi môi trường (statistic, object, bản ghi) thay đổi thì chiến lược sẽ không thay đổi mà vẫn giữ nguyên chiến lược</w:t>
+      </w:r>
+      <w:r>
+        <w:t xml:space="preserve"> chỉ định trong hint. N</w:t>
+      </w:r>
+      <w:r>
+        <w:t xml:space="preserve">ếu ta không đánh giá lại thì câu lệnh sẽ chậm. </w:t>
+      </w:r>
+    </w:p>
+    <w:p>
+      <w:r>
+        <w:t>Ví dụ</w:t>
+      </w:r>
+      <w:r>
+        <w:t>: C</w:t>
+      </w:r>
+      <w:r>
+        <w:t>on đường quốc lộ mới đâm thẳng qua núi so với con đường đèo cũ</w:t>
+      </w:r>
+      <w:r>
+        <w:t xml:space="preserve"> quanh co</w:t>
+      </w:r>
+      <w:r>
+        <w:t xml:space="preserve">. Nếu chúng ta cứng nhắc đi </w:t>
+      </w:r>
+      <w:proofErr w:type="gramStart"/>
+      <w:r>
+        <w:t>theo</w:t>
+      </w:r>
+      <w:proofErr w:type="gramEnd"/>
+      <w:r>
+        <w:t xml:space="preserve"> con đường đèo cũ mặc dù có con đường mới nhanh hơn, thì hiệu suất sẽ bị ảnh hưởng.</w:t>
+      </w:r>
+    </w:p>
+    <w:p>
+      <w:pPr>
         <w:pStyle w:val="Heading3"/>
       </w:pPr>
       <w:r>
@@ -5317,6 +5466,293 @@
         <w:pStyle w:val="Heading5"/>
       </w:pPr>
       <w:r>
+        <w:t>Thiết kế bảng tối ưu</w:t>
+      </w:r>
+    </w:p>
+    <w:p>
+      <w:pPr>
+        <w:pStyle w:val="ListParagraph"/>
+        <w:numPr>
+          <w:ilvl w:val="0"/>
+          <w:numId w:val="26"/>
+        </w:numPr>
+      </w:pPr>
+      <w:r>
+        <w:rPr>
+          <w:b/>
+          <w:bCs/>
+        </w:rPr>
+        <w:t>Tính đơn giản và hiệu quả:</w:t>
+      </w:r>
+    </w:p>
+    <w:p>
+      <w:pPr>
+        <w:numPr>
+          <w:ilvl w:val="1"/>
+          <w:numId w:val="36"/>
+        </w:numPr>
+      </w:pPr>
+      <w:r>
+        <w:t>Mỗi bảng nên chứa thông tin về một thực thể duy nhất hoặc một quan hệ duy nhất giữa các thực thể.</w:t>
+      </w:r>
+    </w:p>
+    <w:p>
+      <w:pPr>
+        <w:numPr>
+          <w:ilvl w:val="1"/>
+          <w:numId w:val="36"/>
+        </w:numPr>
+      </w:pPr>
+      <w:r>
+        <w:t>Tránh việc tạo ra các bảng quá phức tạp hoặc chứa quá nhiều thông tin không liên quan.</w:t>
+      </w:r>
+    </w:p>
+    <w:p>
+      <w:pPr>
+        <w:pStyle w:val="ListParagraph"/>
+        <w:numPr>
+          <w:ilvl w:val="0"/>
+          <w:numId w:val="26"/>
+        </w:numPr>
+      </w:pPr>
+      <w:r>
+        <w:rPr>
+          <w:b/>
+          <w:bCs/>
+        </w:rPr>
+        <w:t>Tối ưu hóa dung lượng lưu trữ:</w:t>
+      </w:r>
+    </w:p>
+    <w:p>
+      <w:pPr>
+        <w:numPr>
+          <w:ilvl w:val="1"/>
+          <w:numId w:val="36"/>
+        </w:numPr>
+      </w:pPr>
+      <w:r>
+        <w:t>Sử dụng kiểu dữ liệu phù hợp cho mỗi cột để giảm thiểu dung lượng lưu trữ cần thiết.</w:t>
+      </w:r>
+    </w:p>
+    <w:p>
+      <w:pPr>
+        <w:numPr>
+          <w:ilvl w:val="1"/>
+          <w:numId w:val="36"/>
+        </w:numPr>
+      </w:pPr>
+      <w:r>
+        <w:t xml:space="preserve">Tránh lặp lại dữ liệu bằng cách phân chia dữ liệu thành các bảng và sử dụng khóa ngoại để tham chiếu tới dữ liệu </w:t>
+      </w:r>
+      <w:proofErr w:type="gramStart"/>
+      <w:r>
+        <w:t>chung</w:t>
+      </w:r>
+      <w:proofErr w:type="gramEnd"/>
+      <w:r>
+        <w:t>.</w:t>
+      </w:r>
+    </w:p>
+    <w:p>
+      <w:pPr>
+        <w:pStyle w:val="ListParagraph"/>
+        <w:numPr>
+          <w:ilvl w:val="0"/>
+          <w:numId w:val="26"/>
+        </w:numPr>
+        <w:rPr>
+          <w:b/>
+        </w:rPr>
+      </w:pPr>
+      <w:r>
+        <w:rPr>
+          <w:b/>
+        </w:rPr>
+        <w:t>Tối ưu hóa cấu trúc bảng:</w:t>
+      </w:r>
+    </w:p>
+    <w:p>
+      <w:pPr>
+        <w:pStyle w:val="ListParagraph"/>
+        <w:numPr>
+          <w:ilvl w:val="1"/>
+          <w:numId w:val="26"/>
+        </w:numPr>
+      </w:pPr>
+      <w:r>
+        <w:t>Tránh sử dụng quá nhiều các cột không cần thiết trong một bảng để giảm dung lượng lưu trữ và tăng tốc độ truy xuất.</w:t>
+      </w:r>
+    </w:p>
+    <w:p>
+      <w:pPr>
+        <w:pStyle w:val="ListParagraph"/>
+        <w:numPr>
+          <w:ilvl w:val="1"/>
+          <w:numId w:val="26"/>
+        </w:numPr>
+      </w:pPr>
+      <w:r>
+        <w:t>Phân bố dữ liệu một cách hợp lý giữa các bảng để tránh tình trạng quá nhiều dữ liệu lưu trữ trong một bảng và ít dữ liệu trong các bảng khác.</w:t>
+      </w:r>
+    </w:p>
+    <w:p>
+      <w:pPr>
+        <w:pStyle w:val="ListParagraph"/>
+        <w:numPr>
+          <w:ilvl w:val="0"/>
+          <w:numId w:val="26"/>
+        </w:numPr>
+      </w:pPr>
+      <w:r>
+        <w:rPr>
+          <w:b/>
+          <w:bCs/>
+        </w:rPr>
+        <w:t>Tối ưu hóa truy xuất dữ liệu:</w:t>
+      </w:r>
+    </w:p>
+    <w:p>
+      <w:pPr>
+        <w:numPr>
+          <w:ilvl w:val="1"/>
+          <w:numId w:val="36"/>
+        </w:numPr>
+      </w:pPr>
+      <w:r>
+        <w:t>Xác định các trường mà bạn sẽ thường xuyên truy xuất và tạo chỉ mục cho chúng để tăng tốc độ truy xuất dữ liệu.</w:t>
+      </w:r>
+    </w:p>
+    <w:p>
+      <w:pPr>
+        <w:numPr>
+          <w:ilvl w:val="1"/>
+          <w:numId w:val="36"/>
+        </w:numPr>
+      </w:pPr>
+      <w:r>
+        <w:t>Tối ưu hóa câu truy vấn để sử dụng chỉ mục một cách hiệu quả.</w:t>
+      </w:r>
+    </w:p>
+    <w:p>
+      <w:pPr>
+        <w:pStyle w:val="ListParagraph"/>
+        <w:numPr>
+          <w:ilvl w:val="0"/>
+          <w:numId w:val="26"/>
+        </w:numPr>
+      </w:pPr>
+      <w:r>
+        <w:rPr>
+          <w:b/>
+          <w:bCs/>
+        </w:rPr>
+        <w:t>Tối ưu hóa quan hệ giữa các bảng:</w:t>
+      </w:r>
+    </w:p>
+    <w:p>
+      <w:pPr>
+        <w:numPr>
+          <w:ilvl w:val="1"/>
+          <w:numId w:val="36"/>
+        </w:numPr>
+      </w:pPr>
+      <w:r>
+        <w:t>Xác định và thiết lập các quan hệ giữa các bảng một cách rõ ràng và logic, sử dụng khóa ngoại.</w:t>
+      </w:r>
+    </w:p>
+    <w:p>
+      <w:pPr>
+        <w:numPr>
+          <w:ilvl w:val="1"/>
+          <w:numId w:val="36"/>
+        </w:numPr>
+      </w:pPr>
+      <w:r>
+        <w:lastRenderedPageBreak/>
+        <w:t>Đảm bảo rằng các quan hệ được thiết lập một cách hợp lý để giảm thiểu việc thực hiện các phép nối (join) phức tạp trong các truy vấn.</w:t>
+      </w:r>
+    </w:p>
+    <w:p>
+      <w:pPr>
+        <w:pStyle w:val="ListParagraph"/>
+        <w:numPr>
+          <w:ilvl w:val="0"/>
+          <w:numId w:val="26"/>
+        </w:numPr>
+      </w:pPr>
+      <w:r>
+        <w:rPr>
+          <w:b/>
+          <w:bCs/>
+        </w:rPr>
+        <w:t>Đảm bảo tính toàn vẹn dữ liệu:</w:t>
+      </w:r>
+    </w:p>
+    <w:p>
+      <w:pPr>
+        <w:numPr>
+          <w:ilvl w:val="1"/>
+          <w:numId w:val="36"/>
+        </w:numPr>
+      </w:pPr>
+      <w:r>
+        <w:t>Sử dụng ràng buộc (constraints) như NOT NULL, UNIQUE, hoặc CHECK để đảm bảo tính toàn vẹn của dữ liệu.</w:t>
+      </w:r>
+    </w:p>
+    <w:p>
+      <w:pPr>
+        <w:numPr>
+          <w:ilvl w:val="1"/>
+          <w:numId w:val="36"/>
+        </w:numPr>
+      </w:pPr>
+      <w:r>
+        <w:t>Xác định các quy tắc và điều kiện cần thiết để ngăn chặn dữ liệu không hợp lệ được lưu trữ trong cơ sở dữ liệu.</w:t>
+      </w:r>
+    </w:p>
+    <w:p>
+      <w:pPr>
+        <w:pStyle w:val="ListParagraph"/>
+        <w:numPr>
+          <w:ilvl w:val="0"/>
+          <w:numId w:val="26"/>
+        </w:numPr>
+      </w:pPr>
+      <w:r>
+        <w:rPr>
+          <w:b/>
+          <w:bCs/>
+        </w:rPr>
+        <w:t>Tối ưu hóa cho việc thêm, sửa, xóa dữ liệu:</w:t>
+      </w:r>
+    </w:p>
+    <w:p>
+      <w:pPr>
+        <w:numPr>
+          <w:ilvl w:val="1"/>
+          <w:numId w:val="36"/>
+        </w:numPr>
+      </w:pPr>
+      <w:r>
+        <w:t>Thiết kế các bảng sao cho việc thêm, sửa, xóa dữ liệu có thể được thực hiện một cách dễ dàng và hiệu quả.</w:t>
+      </w:r>
+    </w:p>
+    <w:p>
+      <w:pPr>
+        <w:numPr>
+          <w:ilvl w:val="1"/>
+          <w:numId w:val="36"/>
+        </w:numPr>
+      </w:pPr>
+      <w:r>
+        <w:t>Tránh tình trạng phụ thuộc quá mức vào các thao tác cập nhật (update) hoặc xóa (delete) để tránh gây ra các vấn đề về hiệu suất.</w:t>
+      </w:r>
+    </w:p>
+    <w:p>
+      <w:pPr>
+        <w:pStyle w:val="Heading5"/>
+      </w:pPr>
+      <w:r>
         <w:t xml:space="preserve">NDF </w:t>
       </w:r>
     </w:p>
@@ -5362,6 +5798,9 @@
         <w:pStyle w:val="ListParagraph"/>
       </w:pPr>
       <w:r>
+        <w:rPr>
+          <w:noProof/>
+        </w:rPr>
         <w:drawing>
           <wp:inline distT="0" distB="0" distL="0" distR="0" wp14:anchorId="1DBE99CC" wp14:editId="1FFF0F4B">
             <wp:extent cx="1809750" cy="2690169"/>
@@ -5404,6 +5843,10 @@
         <w:pStyle w:val="ListParagraph"/>
       </w:pPr>
       <w:r>
+        <w:rPr>
+          <w:noProof/>
+        </w:rPr>
+        <w:lastRenderedPageBreak/>
         <w:drawing>
           <wp:inline distT="0" distB="0" distL="0" distR="0" wp14:anchorId="7456881C" wp14:editId="49A6FA97">
             <wp:extent cx="3448050" cy="2780543"/>
@@ -5446,7 +5889,9 @@
         <w:pStyle w:val="ListParagraph"/>
       </w:pPr>
       <w:r>
-        <w:lastRenderedPageBreak/>
+        <w:rPr>
+          <w:noProof/>
+        </w:rPr>
         <w:drawing>
           <wp:inline distT="0" distB="0" distL="0" distR="0" wp14:anchorId="326ACB8C" wp14:editId="03B4C504">
             <wp:extent cx="3248025" cy="2292703"/>
@@ -5513,6 +5958,7 @@
         <w:rPr>
           <w:noProof/>
         </w:rPr>
+        <w:lastRenderedPageBreak/>
         <w:drawing>
           <wp:inline distT="0" distB="0" distL="0" distR="0" wp14:anchorId="1F216820" wp14:editId="32404D8A">
             <wp:extent cx="3619500" cy="3111378"/>
@@ -5659,7 +6105,6 @@
           <w:b/>
           <w:bCs/>
         </w:rPr>
-        <w:lastRenderedPageBreak/>
         <w:t>Quản lý dữ liệu hiệu quả:</w:t>
       </w:r>
       <w:r>
@@ -5791,6 +6236,7 @@
         <w:ind w:left="1440"/>
       </w:pPr>
       <w:r>
+        <w:lastRenderedPageBreak/>
         <w:t>PARTITION BY RANGE (</w:t>
       </w:r>
       <w:proofErr w:type="gramStart"/>
@@ -6023,7 +6469,6 @@
         </w:numPr>
       </w:pPr>
       <w:r>
-        <w:lastRenderedPageBreak/>
         <w:t>Mỗi partition được gán một tập hợp các giá trị cụ thể.</w:t>
       </w:r>
     </w:p>
@@ -6187,6 +6632,7 @@
         </w:numPr>
       </w:pPr>
       <w:r>
+        <w:lastRenderedPageBreak/>
         <w:t>Dữ liệu được chia thành các partition dựa trên giá trị của một cột đặc biệt, thường là một cột khóa.</w:t>
       </w:r>
     </w:p>
@@ -6325,91 +6771,129 @@
         <w:pStyle w:val="Heading4"/>
       </w:pPr>
       <w:r>
-        <w:t>Thiết kế bảng tối ưu</w:t>
-      </w:r>
-    </w:p>
-    <w:p>
-      <w:pPr>
-        <w:pStyle w:val="ListParagraph"/>
-        <w:numPr>
-          <w:ilvl w:val="0"/>
+        <w:t>Chỉ mục (</w:t>
+      </w:r>
+      <w:r>
+        <w:t>Index</w:t>
+      </w:r>
+      <w:r>
+        <w:t>)</w:t>
+      </w:r>
+    </w:p>
+    <w:p>
+      <w:pPr>
+        <w:pStyle w:val="Heading5"/>
+      </w:pPr>
+      <w:r>
+        <w:t>Định nghĩa</w:t>
+      </w:r>
+    </w:p>
+    <w:p>
+      <w:r>
+        <w:t>Trong cơ sở dữ liệu, index là một cấu trúc dữ liệu đặc biệt được sử dụng để nhanh chóng tìm kiếm, truy cập và sắp xếp dữ liệu trong bảng. Index giúp cải thiện hiệu suất của các truy vấn SQL bằng cách giảm thời gian tìm kiếm và sắp xếp dữ liệu.</w:t>
+      </w:r>
+    </w:p>
+    <w:p>
+      <w:pPr>
+        <w:pStyle w:val="Heading5"/>
+      </w:pPr>
+      <w:bookmarkStart w:id="0" w:name="_Các_loại_index"/>
+      <w:bookmarkEnd w:id="0"/>
+      <w:r>
+        <w:t>Các loại index</w:t>
+      </w:r>
+    </w:p>
+    <w:p>
+      <w:pPr>
+        <w:pStyle w:val="Heading6"/>
+      </w:pPr>
+      <w:r>
+        <w:rPr>
+          <w:rStyle w:val="Heading5Char"/>
+        </w:rPr>
+        <w:t>Primary Key Index</w:t>
+      </w:r>
+    </w:p>
+    <w:p>
+      <w:pPr>
+        <w:pStyle w:val="ListParagraph"/>
+        <w:ind w:left="0"/>
+      </w:pPr>
+      <w:r>
+        <w:t>Index được tạo tự động cho cột primary key, đảm bảo mỗi giá trị trong cột là duy nhất và không null.</w:t>
+      </w:r>
+    </w:p>
+    <w:p>
+      <w:pPr>
+        <w:pStyle w:val="Heading6"/>
+        <w:rPr>
+          <w:rStyle w:val="Heading6Char"/>
+        </w:rPr>
+      </w:pPr>
+      <w:r>
+        <w:rPr>
+          <w:rStyle w:val="Heading6Char"/>
+        </w:rPr>
+        <w:t>Unique Index</w:t>
+      </w:r>
+    </w:p>
+    <w:p>
+      <w:pPr>
+        <w:pStyle w:val="ListParagraph"/>
+        <w:ind w:left="0"/>
+      </w:pPr>
+      <w:r>
+        <w:t xml:space="preserve"> Index được tạo cho cột có ràng buộc unique, đảm bảo mỗi giá trị trong cột là duy nhất.</w:t>
+      </w:r>
+    </w:p>
+    <w:p>
+      <w:pPr>
+        <w:pStyle w:val="ListParagraph"/>
+        <w:numPr>
+          <w:ilvl w:val="1"/>
           <w:numId w:val="26"/>
         </w:numPr>
+        <w:tabs>
+          <w:tab w:val="clear" w:pos="1440"/>
+          <w:tab w:val="num" w:pos="720"/>
+        </w:tabs>
+        <w:ind w:left="720"/>
       </w:pPr>
       <w:r>
         <w:rPr>
           <w:b/>
           <w:bCs/>
         </w:rPr>
-        <w:t>Tính đơn giản và hiệu quả:</w:t>
-      </w:r>
-    </w:p>
-    <w:p>
-      <w:pPr>
-        <w:numPr>
-          <w:ilvl w:val="1"/>
-          <w:numId w:val="36"/>
-        </w:numPr>
-      </w:pPr>
-      <w:r>
-        <w:t>Mỗi bảng nên chứa thông tin về một thực thể duy nhất hoặc một quan hệ duy nhất giữa các thực thể.</w:t>
-      </w:r>
-    </w:p>
-    <w:p>
-      <w:pPr>
-        <w:numPr>
-          <w:ilvl w:val="1"/>
-          <w:numId w:val="36"/>
-        </w:numPr>
-      </w:pPr>
-      <w:r>
-        <w:t>Tránh việc tạo ra các bảng quá phức tạp hoặc chứa quá nhiều thông tin không liên quan.</w:t>
-      </w:r>
-    </w:p>
-    <w:p>
-      <w:pPr>
-        <w:pStyle w:val="ListParagraph"/>
-        <w:numPr>
-          <w:ilvl w:val="0"/>
-          <w:numId w:val="26"/>
-        </w:numPr>
-      </w:pPr>
-      <w:r>
+        <w:t>Cú pháp:</w:t>
+      </w:r>
+      <w:r>
+        <w:t xml:space="preserve"> </w:t>
+      </w:r>
+      <w:r>
+        <w:t>CREATE UNIQUE INDEX index_name</w:t>
+      </w:r>
+      <w:r>
+        <w:t xml:space="preserve"> </w:t>
+      </w:r>
+      <w:r>
+        <w:t>ON table_name (column1);</w:t>
+      </w:r>
+    </w:p>
+    <w:p>
+      <w:pPr>
+        <w:pStyle w:val="Heading6"/>
         <w:rPr>
           <w:b/>
           <w:bCs/>
         </w:rPr>
-        <w:t>Tối ưu hóa dung lượng lưu trữ:</w:t>
-      </w:r>
-    </w:p>
-    <w:p>
-      <w:pPr>
-        <w:numPr>
-          <w:ilvl w:val="1"/>
-          <w:numId w:val="36"/>
-        </w:numPr>
-      </w:pPr>
-      <w:r>
-        <w:t>Sử dụng kiểu dữ liệu phù hợp cho mỗi cột để giảm thiểu dung lượng lưu trữ cần thiết.</w:t>
-      </w:r>
-    </w:p>
-    <w:p>
-      <w:pPr>
-        <w:numPr>
-          <w:ilvl w:val="1"/>
-          <w:numId w:val="36"/>
-        </w:numPr>
-      </w:pPr>
-      <w:r>
-        <w:t xml:space="preserve">Tránh lặp lại dữ liệu bằng cách phân chia dữ liệu thành các bảng và sử dụng khóa ngoại để tham chiếu tới dữ liệu </w:t>
-      </w:r>
-      <w:proofErr w:type="gramStart"/>
-      <w:r>
-        <w:t>chung</w:t>
-      </w:r>
-      <w:proofErr w:type="gramEnd"/>
-      <w:r>
-        <w:t>.</w:t>
+      </w:pPr>
+      <w:bookmarkStart w:id="1" w:name="_Composite_Index"/>
+      <w:bookmarkEnd w:id="1"/>
+      <w:r>
+        <w:rPr>
+          <w:rStyle w:val="Heading6Char"/>
+        </w:rPr>
+        <w:t>Composite Index</w:t>
       </w:r>
     </w:p>
     <w:p>
@@ -6419,15 +6903,53 @@
           <w:ilvl w:val="0"/>
           <w:numId w:val="26"/>
         </w:numPr>
+      </w:pPr>
+      <w:r>
+        <w:t>Index được tạo cho một nhóm các cột, cho phép tìm kiếm dựa trên các cột kết hợp.</w:t>
+      </w:r>
+    </w:p>
+    <w:p>
+      <w:pPr>
+        <w:pStyle w:val="ListParagraph"/>
+        <w:numPr>
+          <w:ilvl w:val="0"/>
+          <w:numId w:val="26"/>
+        </w:numPr>
+      </w:pPr>
+      <w:r>
         <w:rPr>
           <w:b/>
-        </w:rPr>
+          <w:bCs/>
+        </w:rPr>
+        <w:t>Cú pháp:</w:t>
+      </w:r>
+      <w:r>
+        <w:t xml:space="preserve"> CREATE INDEX index_name</w:t>
+      </w:r>
+      <w:r>
+        <w:t xml:space="preserve"> </w:t>
+      </w:r>
+      <w:r>
+        <w:t>ON table_name (column1, column2, ...);</w:t>
+      </w:r>
+    </w:p>
+    <w:p>
+      <w:pPr>
+        <w:pStyle w:val="ListParagraph"/>
+        <w:numPr>
+          <w:ilvl w:val="0"/>
+          <w:numId w:val="26"/>
+        </w:numPr>
       </w:pPr>
       <w:r>
         <w:rPr>
           <w:b/>
-        </w:rPr>
-        <w:t>Tối ưu hóa cấu trúc bảng:</w:t>
+          <w:bCs/>
+        </w:rPr>
+        <w:t>Thay đổi thứ tự các cột trong index có ảnh hưởng tới hiệu năng?</w:t>
+      </w:r>
+      <w:r>
+        <w:t xml:space="preserve"> : </w:t>
       </w:r>
     </w:p>
     <w:p>
@@ -6439,8 +6961,7 @@
         </w:numPr>
       </w:pPr>
       <w:r>
-        <w:lastRenderedPageBreak/>
-        <w:t>Tránh sử dụng quá nhiều các cột không cần thiết trong một bảng để giảm dung lượng lưu trữ và tăng tốc độ truy xuất.</w:t>
+        <w:t xml:space="preserve">Nếu trong điều kiện where có đủ các cột trong index thì không quan trọng thứ tự. </w:t>
       </w:r>
     </w:p>
     <w:p>
@@ -6452,7 +6973,7 @@
         </w:numPr>
       </w:pPr>
       <w:r>
-        <w:t>Phân bố dữ liệu một cách hợp lý giữa các bảng để tránh tình trạng quá nhiều dữ liệu lưu trữ trong một bảng và ít dữ liệu trong các bảng khác.</w:t>
+        <w:t>Nếu có ít cột hơn thì sẽ có sự khác biệt về hiệu năng =&gt; Phải có chiến lược chọn index</w:t>
       </w:r>
     </w:p>
     <w:p>
@@ -6462,43 +6983,133 @@
           <w:ilvl w:val="0"/>
           <w:numId w:val="26"/>
         </w:numPr>
-      </w:pPr>
-      <w:r>
+        <w:rPr>
+          <w:b/>
+        </w:rPr>
+      </w:pPr>
+      <w:r>
+        <w:rPr>
+          <w:b/>
+        </w:rPr>
+        <w:t>Nếu chỉ đánh index trên một cột (mổ cò) và đánh nhiều index thì được không?</w:t>
+      </w:r>
+    </w:p>
+    <w:p>
+      <w:pPr>
+        <w:pStyle w:val="ListParagraph"/>
+        <w:numPr>
+          <w:ilvl w:val="1"/>
+          <w:numId w:val="26"/>
+        </w:numPr>
+      </w:pPr>
+      <w:r>
+        <w:t>Nhiều index thì hiệu năng kém =&gt; giảm tốc độ ghi và chưa chắc tăng thời gian truy xuất</w:t>
+      </w:r>
+    </w:p>
+    <w:p>
+      <w:pPr>
+        <w:pStyle w:val="Heading6"/>
+        <w:rPr>
+          <w:b/>
+        </w:rPr>
+      </w:pPr>
+      <w:r>
+        <w:rPr>
+          <w:rStyle w:val="Heading6Char"/>
+        </w:rPr>
+        <w:t>Partial Index</w:t>
+      </w:r>
+    </w:p>
+    <w:p>
+      <w:pPr>
+        <w:pStyle w:val="ListParagraph"/>
+        <w:ind w:left="0"/>
+      </w:pPr>
+      <w:r>
+        <w:t>L</w:t>
+      </w:r>
+      <w:r>
+        <w:t>à một loại index trong SQL mà chỉ lưu trữ một phần của dữ liệu trong bảng thay vì toàn bộ dữ liệu. Việc này cho phép tối ưu hóa truy vấn bằng cách chỉ tập trung vào một phần cụ thể của dữ liệu mà thường xuyên được truy cập hoặc cần được tìm kiếm.</w:t>
+      </w:r>
+    </w:p>
+    <w:p>
+      <w:pPr>
+        <w:pStyle w:val="ListParagraph"/>
+        <w:numPr>
+          <w:ilvl w:val="1"/>
+          <w:numId w:val="26"/>
+        </w:numPr>
+        <w:tabs>
+          <w:tab w:val="clear" w:pos="1440"/>
+          <w:tab w:val="num" w:pos="720"/>
+        </w:tabs>
+        <w:ind w:left="720"/>
+      </w:pPr>
+      <w:r>
+        <w:rPr>
+          <w:b/>
+        </w:rPr>
+        <w:t xml:space="preserve">Cú pháp: </w:t>
+      </w:r>
+      <w:r>
+        <w:t>CREATE INDEX index_name</w:t>
+      </w:r>
+    </w:p>
+    <w:p>
+      <w:pPr>
+        <w:pStyle w:val="ListParagraph"/>
+      </w:pPr>
+      <w:r>
+        <w:t>ON table_name (column1)</w:t>
+      </w:r>
+    </w:p>
+    <w:p>
+      <w:pPr>
+        <w:pStyle w:val="ListParagraph"/>
+      </w:pPr>
+      <w:r>
+        <w:t>WHERE condition</w:t>
+      </w:r>
+      <w:proofErr w:type="gramStart"/>
+      <w:r>
+        <w:t>;</w:t>
+      </w:r>
+      <w:proofErr w:type="gramEnd"/>
+    </w:p>
+    <w:p>
+      <w:pPr>
+        <w:pStyle w:val="Heading6"/>
         <w:rPr>
           <w:b/>
           <w:bCs/>
         </w:rPr>
-        <w:t>Tối ưu hóa truy xuất dữ liệu:</w:t>
-      </w:r>
-    </w:p>
-    <w:p>
-      <w:pPr>
-        <w:numPr>
-          <w:ilvl w:val="1"/>
-          <w:numId w:val="36"/>
-        </w:numPr>
-      </w:pPr>
-      <w:r>
-        <w:t>Xác định các trường mà bạn sẽ thường xuyên truy xuất và tạo chỉ mục cho chúng để tăng tốc độ truy xuất dữ liệu.</w:t>
-      </w:r>
-    </w:p>
-    <w:p>
-      <w:pPr>
-        <w:numPr>
-          <w:ilvl w:val="1"/>
-          <w:numId w:val="36"/>
-        </w:numPr>
-      </w:pPr>
-      <w:r>
-        <w:t>Tối ưu hóa câu truy vấn để sử dụng chỉ mục một cách hiệu quả.</w:t>
-      </w:r>
-    </w:p>
-    <w:p>
-      <w:pPr>
-        <w:pStyle w:val="ListParagraph"/>
-        <w:numPr>
-          <w:ilvl w:val="0"/>
-          <w:numId w:val="26"/>
+      </w:pPr>
+      <w:r>
+        <w:rPr>
+          <w:rStyle w:val="Heading6Char"/>
+        </w:rPr>
+        <w:lastRenderedPageBreak/>
+        <w:t>Clustered Index</w:t>
+      </w:r>
+    </w:p>
+    <w:p>
+      <w:r>
+        <w:t xml:space="preserve">Trong một số hệ quản trị cơ sở dữ liệu, dữ liệu trong bảng được tổ chức </w:t>
+      </w:r>
+      <w:proofErr w:type="gramStart"/>
+      <w:r>
+        <w:t>theo</w:t>
+      </w:r>
+      <w:proofErr w:type="gramEnd"/>
+      <w:r>
+        <w:t xml:space="preserve"> thứ tự của index. Trong trường hợp này, index được gọi là clustered index.</w:t>
+      </w:r>
+    </w:p>
+    <w:p>
+      <w:pPr>
+        <w:numPr>
+          <w:ilvl w:val="0"/>
+          <w:numId w:val="32"/>
         </w:numPr>
       </w:pPr>
       <w:r>
@@ -6506,67 +7117,508 @@
           <w:b/>
           <w:bCs/>
         </w:rPr>
-        <w:t>Tối ưu hóa quan hệ giữa các bảng:</w:t>
-      </w:r>
-    </w:p>
-    <w:p>
-      <w:pPr>
-        <w:numPr>
-          <w:ilvl w:val="1"/>
-          <w:numId w:val="36"/>
-        </w:numPr>
-      </w:pPr>
-      <w:r>
-        <w:t>Xác định và thiết lập các quan hệ giữa các bảng một cách rõ ràng và logic, sử dụng khóa ngoại.</w:t>
-      </w:r>
-    </w:p>
-    <w:p>
-      <w:pPr>
-        <w:numPr>
-          <w:ilvl w:val="1"/>
-          <w:numId w:val="36"/>
-        </w:numPr>
-      </w:pPr>
-      <w:r>
-        <w:t>Đảm bảo rằng các quan hệ được thiết lập một cách hợp lý để giảm thiểu việc thực hiện các phép nối (join) phức tạp trong các truy vấn.</w:t>
-      </w:r>
-    </w:p>
-    <w:p>
-      <w:pPr>
-        <w:pStyle w:val="ListParagraph"/>
-        <w:numPr>
-          <w:ilvl w:val="0"/>
-          <w:numId w:val="26"/>
-        </w:numPr>
-      </w:pPr>
-      <w:r>
+        <w:t>Cú pháp:</w:t>
+      </w:r>
+      <w:r>
+        <w:t xml:space="preserve"> CREATE CLUSTERED INDEX index_name</w:t>
+      </w:r>
+    </w:p>
+    <w:p>
+      <w:pPr>
+        <w:ind w:left="1440"/>
+      </w:pPr>
+      <w:r>
+        <w:t xml:space="preserve">ON table_name (column1, </w:t>
+      </w:r>
+      <w:proofErr w:type="gramStart"/>
+      <w:r>
+        <w:t>column2, ...)</w:t>
+      </w:r>
+      <w:proofErr w:type="gramEnd"/>
+      <w:r>
+        <w:t>;</w:t>
+      </w:r>
+    </w:p>
+    <w:p>
+      <w:pPr>
+        <w:pStyle w:val="Heading6"/>
         <w:rPr>
           <w:b/>
           <w:bCs/>
         </w:rPr>
-        <w:t>Đảm bảo tính toàn vẹn dữ liệu:</w:t>
+      </w:pPr>
+      <w:r>
+        <w:rPr>
+          <w:rStyle w:val="Heading6Char"/>
+        </w:rPr>
+        <w:t>Non-Clustered Index</w:t>
+      </w:r>
+    </w:p>
+    <w:p>
+      <w:r>
+        <w:t>Index không sắp xếp lại dữ liệu trong bảng, mà chỉ tạo ra một bản sao của các cột index và các con trỏ đến dữ liệu thực.</w:t>
       </w:r>
     </w:p>
     <w:p>
       <w:pPr>
         <w:numPr>
           <w:ilvl w:val="1"/>
-          <w:numId w:val="36"/>
-        </w:numPr>
-      </w:pPr>
-      <w:r>
-        <w:t>Sử dụng ràng buộc (constraints) như NOT NULL, UNIQUE, hoặc CHECK để đảm bảo tính toàn vẹn của dữ liệu.</w:t>
+          <w:numId w:val="32"/>
+        </w:numPr>
+        <w:tabs>
+          <w:tab w:val="clear" w:pos="1440"/>
+          <w:tab w:val="num" w:pos="720"/>
+        </w:tabs>
+        <w:ind w:left="720"/>
+      </w:pPr>
+      <w:r>
+        <w:rPr>
+          <w:b/>
+        </w:rPr>
+        <w:t>Cú pháp</w:t>
+      </w:r>
+      <w:r>
+        <w:t xml:space="preserve">: </w:t>
+      </w:r>
+      <w:r>
+        <w:t>CREATE NONCLUSTERED INDEX index_name</w:t>
+      </w:r>
+    </w:p>
+    <w:p>
+      <w:pPr>
+        <w:ind w:left="720"/>
+      </w:pPr>
+      <w:r>
+        <w:t xml:space="preserve">ON table_name (column1, </w:t>
+      </w:r>
+      <w:proofErr w:type="gramStart"/>
+      <w:r>
+        <w:t>column2, ...)</w:t>
+      </w:r>
+      <w:proofErr w:type="gramEnd"/>
+      <w:r>
+        <w:t>;</w:t>
+      </w:r>
+    </w:p>
+    <w:p>
+      <w:pPr>
+        <w:pStyle w:val="Heading6"/>
+      </w:pPr>
+      <w:r>
+        <w:rPr>
+          <w:rStyle w:val="Heading6Char"/>
+        </w:rPr>
+        <w:t>Full-Text Index</w:t>
       </w:r>
     </w:p>
     <w:p>
       <w:pPr>
         <w:numPr>
           <w:ilvl w:val="1"/>
-          <w:numId w:val="36"/>
-        </w:numPr>
-      </w:pPr>
-      <w:r>
-        <w:t>Xác định các quy tắc và điều kiện cần thiết để ngăn chặn dữ liệu không hợp lệ được lưu trữ trong cơ sở dữ liệu.</w:t>
+          <w:numId w:val="32"/>
+        </w:numPr>
+        <w:tabs>
+          <w:tab w:val="clear" w:pos="1440"/>
+          <w:tab w:val="num" w:pos="360"/>
+        </w:tabs>
+        <w:ind w:left="360"/>
+      </w:pPr>
+      <w:r>
+        <w:t>Định nghĩa: Full-Text Index được sử dụng để tối ưu hóa việc tìm kiếm văn bản hoặc dữ liệu văn bản dựa trên từ khoá hoặc cụm từ.</w:t>
+      </w:r>
+    </w:p>
+    <w:p>
+      <w:pPr>
+        <w:numPr>
+          <w:ilvl w:val="1"/>
+          <w:numId w:val="32"/>
+        </w:numPr>
+        <w:tabs>
+          <w:tab w:val="clear" w:pos="1440"/>
+          <w:tab w:val="num" w:pos="360"/>
+        </w:tabs>
+        <w:ind w:left="360"/>
+      </w:pPr>
+      <w:r>
+        <w:t xml:space="preserve">Ý nghĩa: Index này cho phép truy vấn văn bản </w:t>
+      </w:r>
+      <w:proofErr w:type="gramStart"/>
+      <w:r>
+        <w:t>theo</w:t>
+      </w:r>
+      <w:proofErr w:type="gramEnd"/>
+      <w:r>
+        <w:t xml:space="preserve"> nội dung thực sự của nó, thay vì chỉ dựa vào các điều kiện tìm kiếm truyền thống.</w:t>
+      </w:r>
+    </w:p>
+    <w:p>
+      <w:pPr>
+        <w:numPr>
+          <w:ilvl w:val="1"/>
+          <w:numId w:val="32"/>
+        </w:numPr>
+        <w:tabs>
+          <w:tab w:val="clear" w:pos="1440"/>
+          <w:tab w:val="num" w:pos="360"/>
+        </w:tabs>
+        <w:ind w:left="360"/>
+      </w:pPr>
+      <w:r>
+        <w:t>Ví dụ: Tạo full-text index trên cột content trong bảng articles:</w:t>
+      </w:r>
+    </w:p>
+    <w:p>
+      <w:pPr>
+        <w:ind w:left="360"/>
+      </w:pPr>
+      <w:r>
+        <w:t xml:space="preserve">CREATE FULLTEXT INDEX idx_content ON </w:t>
+      </w:r>
+      <w:proofErr w:type="gramStart"/>
+      <w:r>
+        <w:t>articles(</w:t>
+      </w:r>
+      <w:proofErr w:type="gramEnd"/>
+      <w:r>
+        <w:t xml:space="preserve">content); </w:t>
+      </w:r>
+    </w:p>
+    <w:p>
+      <w:pPr>
+        <w:ind w:left="360"/>
+      </w:pPr>
+      <w:r>
+        <w:t>Sau đó, thực hiện truy vấn full-text search:</w:t>
+      </w:r>
+    </w:p>
+    <w:p>
+      <w:pPr>
+        <w:ind w:left="360"/>
+      </w:pPr>
+      <w:r>
+        <w:t xml:space="preserve">SELECT * FROM articles WHERE </w:t>
+      </w:r>
+      <w:proofErr w:type="gramStart"/>
+      <w:r>
+        <w:t>MATCH(</w:t>
+      </w:r>
+      <w:proofErr w:type="gramEnd"/>
+      <w:r>
+        <w:t xml:space="preserve">content) AGAINST('keyword'); </w:t>
+      </w:r>
+    </w:p>
+    <w:p>
+      <w:pPr>
+        <w:pStyle w:val="Heading6"/>
+      </w:pPr>
+      <w:r>
+        <w:rPr>
+          <w:rStyle w:val="Heading6Char"/>
+        </w:rPr>
+        <w:t>Spatial Index</w:t>
+      </w:r>
+    </w:p>
+    <w:p>
+      <w:pPr>
+        <w:numPr>
+          <w:ilvl w:val="1"/>
+          <w:numId w:val="32"/>
+        </w:numPr>
+        <w:tabs>
+          <w:tab w:val="clear" w:pos="1440"/>
+          <w:tab w:val="num" w:pos="360"/>
+        </w:tabs>
+        <w:ind w:left="360"/>
+      </w:pPr>
+      <w:r>
+        <w:t>Định nghĩa: Spatial Index được sử dụng để tối ưu hóa việc truy vấn dữ liệu không gian, chẳng hạn như địa lý hoặc hình học.</w:t>
+      </w:r>
+    </w:p>
+    <w:p>
+      <w:pPr>
+        <w:numPr>
+          <w:ilvl w:val="1"/>
+          <w:numId w:val="32"/>
+        </w:numPr>
+        <w:tabs>
+          <w:tab w:val="clear" w:pos="1440"/>
+          <w:tab w:val="num" w:pos="360"/>
+        </w:tabs>
+        <w:ind w:left="360"/>
+      </w:pPr>
+      <w:r>
+        <w:t>Ý nghĩa: Index này cho phép thực hiện các truy vấn không gian như tìm kiếm các đối tượng trong một khu vực cụ thể một cách hiệu quả.</w:t>
+      </w:r>
+    </w:p>
+    <w:p>
+      <w:pPr>
+        <w:numPr>
+          <w:ilvl w:val="1"/>
+          <w:numId w:val="32"/>
+        </w:numPr>
+        <w:tabs>
+          <w:tab w:val="clear" w:pos="1440"/>
+          <w:tab w:val="num" w:pos="360"/>
+        </w:tabs>
+        <w:ind w:left="360"/>
+      </w:pPr>
+      <w:r>
+        <w:t>Ví dụ: Tạo spatial index trên cột location trong bảng places:</w:t>
+      </w:r>
+    </w:p>
+    <w:p>
+      <w:pPr>
+        <w:ind w:left="360"/>
+      </w:pPr>
+      <w:r>
+        <w:t xml:space="preserve">CREATE SPATIAL INDEX idx_location ON </w:t>
+      </w:r>
+      <w:proofErr w:type="gramStart"/>
+      <w:r>
+        <w:t>places(</w:t>
+      </w:r>
+      <w:proofErr w:type="gramEnd"/>
+      <w:r>
+        <w:t xml:space="preserve">location); </w:t>
+      </w:r>
+    </w:p>
+    <w:p>
+      <w:pPr>
+        <w:ind w:left="360"/>
+      </w:pPr>
+      <w:r>
+        <w:t>Sau đó, thực hiện truy vấn spatial search:</w:t>
+      </w:r>
+    </w:p>
+    <w:p>
+      <w:pPr>
+        <w:ind w:left="360"/>
+      </w:pPr>
+      <w:r>
+        <w:t>SELECT * FROM places WHERE ST_</w:t>
+      </w:r>
+      <w:proofErr w:type="gramStart"/>
+      <w:r>
+        <w:t>CONTAINS(</w:t>
+      </w:r>
+      <w:proofErr w:type="gramEnd"/>
+      <w:r>
+        <w:t xml:space="preserve">area, POINT(x, y)); </w:t>
+      </w:r>
+    </w:p>
+    <w:p>
+      <w:pPr>
+        <w:pStyle w:val="Heading6"/>
+      </w:pPr>
+      <w:r>
+        <w:rPr>
+          <w:rStyle w:val="Heading6Char"/>
+        </w:rPr>
+        <w:t>Bitmap Index</w:t>
+      </w:r>
+    </w:p>
+    <w:p>
+      <w:pPr>
+        <w:numPr>
+          <w:ilvl w:val="1"/>
+          <w:numId w:val="32"/>
+        </w:numPr>
+        <w:tabs>
+          <w:tab w:val="clear" w:pos="1440"/>
+          <w:tab w:val="num" w:pos="360"/>
+        </w:tabs>
+        <w:ind w:left="360"/>
+      </w:pPr>
+      <w:r>
+        <w:t>Định nghĩa: Bitmap Index được sử dụng cho các cột có ít giá trị duy nhất hoặc có phân phối đồng đều.</w:t>
+      </w:r>
+    </w:p>
+    <w:p>
+      <w:pPr>
+        <w:numPr>
+          <w:ilvl w:val="1"/>
+          <w:numId w:val="32"/>
+        </w:numPr>
+        <w:tabs>
+          <w:tab w:val="clear" w:pos="1440"/>
+          <w:tab w:val="num" w:pos="360"/>
+        </w:tabs>
+        <w:ind w:left="360"/>
+      </w:pPr>
+      <w:r>
+        <w:t>Ý nghĩa: Index này sử dụng một bitmap cho mỗi giá trị có thể có của cột, giúp tìm kiếm nhanh chóng và hiệu quả trong các truy vấn với các điều kiện lọc.</w:t>
+      </w:r>
+    </w:p>
+    <w:p>
+      <w:pPr>
+        <w:numPr>
+          <w:ilvl w:val="1"/>
+          <w:numId w:val="32"/>
+        </w:numPr>
+        <w:tabs>
+          <w:tab w:val="clear" w:pos="1440"/>
+          <w:tab w:val="num" w:pos="360"/>
+        </w:tabs>
+        <w:ind w:left="360"/>
+      </w:pPr>
+      <w:r>
+        <w:lastRenderedPageBreak/>
+        <w:t>Ví dụ: Tạo bitmap index trên cột gender trong bảng customers:</w:t>
+      </w:r>
+    </w:p>
+    <w:p>
+      <w:pPr>
+        <w:ind w:left="360"/>
+      </w:pPr>
+      <w:r>
+        <w:t xml:space="preserve">CREATE BITMAP INDEX idx_gender ON </w:t>
+      </w:r>
+      <w:proofErr w:type="gramStart"/>
+      <w:r>
+        <w:t>customers(</w:t>
+      </w:r>
+      <w:proofErr w:type="gramEnd"/>
+      <w:r>
+        <w:t xml:space="preserve">gender); </w:t>
+      </w:r>
+    </w:p>
+    <w:p>
+      <w:pPr>
+        <w:ind w:left="360"/>
+      </w:pPr>
+      <w:r>
+        <w:t>Sau đó, thực hiện truy vấn với điều kiện lọc:</w:t>
+      </w:r>
+    </w:p>
+    <w:p>
+      <w:pPr>
+        <w:ind w:firstLine="360"/>
+      </w:pPr>
+      <w:r>
+        <w:t>SELECT * FROM customers WHERE gender = 'Male';</w:t>
+      </w:r>
+    </w:p>
+    <w:p>
+      <w:pPr>
+        <w:pStyle w:val="Heading5"/>
+      </w:pPr>
+      <w:r>
+        <w:t>Làm thế nào để đánh index hiệu quả?</w:t>
+      </w:r>
+    </w:p>
+    <w:p>
+      <w:pPr>
+        <w:pStyle w:val="ListParagraph"/>
+        <w:numPr>
+          <w:ilvl w:val="0"/>
+          <w:numId w:val="26"/>
+        </w:numPr>
+      </w:pPr>
+      <w:r>
+        <w:t>Để đánh được index</w:t>
+      </w:r>
+      <w:r>
+        <w:t xml:space="preserve"> thì ta</w:t>
+      </w:r>
+      <w:r>
+        <w:t xml:space="preserve"> phải có chiến lược, có cái nhìn toàn cảnh về hệ thống sau khi nó phát triển thì dữ liệu sẽ tăng trưởng như nào, người dùng tìm kiếm trên những cột nào, đâu là cột tìm kiếm nhiều, đâu là cột được tìm kiếm cùng nhau.</w:t>
+      </w:r>
+    </w:p>
+    <w:p>
+      <w:pPr>
+        <w:pStyle w:val="ListParagraph"/>
+        <w:numPr>
+          <w:ilvl w:val="0"/>
+          <w:numId w:val="26"/>
+        </w:numPr>
+      </w:pPr>
+      <w:r>
+        <w:t xml:space="preserve">Đọc chiến lược thực thi để kiểm tra index có được dùng vào trong câu lệnh hay không, có hiệu quả hay không. </w:t>
+      </w:r>
+    </w:p>
+    <w:p>
+      <w:pPr>
+        <w:pStyle w:val="Heading5"/>
+      </w:pPr>
+      <w:r>
+        <w:t>Lưu ý</w:t>
+      </w:r>
+      <w:r>
+        <w:t xml:space="preserve"> và tips</w:t>
+      </w:r>
+    </w:p>
+    <w:p>
+      <w:pPr>
+        <w:pStyle w:val="ListParagraph"/>
+        <w:numPr>
+          <w:ilvl w:val="0"/>
+          <w:numId w:val="26"/>
+        </w:numPr>
+      </w:pPr>
+      <w:proofErr w:type="gramStart"/>
+      <w:r>
+        <w:t>I</w:t>
+      </w:r>
+      <w:r>
+        <w:t>ndex đánh trên cột nào thì lưu thông tin của cột đó =&gt; Khi đánh index trên một cột mà select/where cả những cột khác =&gt; không đủ thông tin nên db phải seq scan (quét cả bả</w:t>
+      </w:r>
+      <w:r>
+        <w:t>ng) =</w:t>
+      </w:r>
+      <w:r>
+        <w:t xml:space="preserve">&gt; Bản chất db lưu data theo row nên khi </w:t>
+      </w:r>
+      <w:r>
+        <w:t>(full table scan)</w:t>
+      </w:r>
+      <w:r>
+        <w:t>thì nó lấy thông tin tất cả các cột chứ</w:t>
+      </w:r>
+      <w:r>
+        <w:t xml:space="preserve"> không phải </w:t>
+      </w:r>
+      <w:r>
+        <w:t>chỉ lấy thông tin của các cộ</w:t>
+      </w:r>
+      <w:r>
+        <w:t>t select =</w:t>
+      </w:r>
+      <w:r>
+        <w:t xml:space="preserve">&gt; index </w:t>
+      </w:r>
+      <w:r>
+        <w:t>không có tác dụng =&gt; Chú ý: M</w:t>
+      </w:r>
+      <w:r>
+        <w:t>ột câu lệnh đang chạy nhanh mà chỉ cần thêm một cột ở select/where là</w:t>
+      </w:r>
+      <w:r>
+        <w:t xml:space="preserve"> có thể bị</w:t>
+      </w:r>
+      <w:r>
+        <w:t xml:space="preserve"> chậm.</w:t>
+      </w:r>
+      <w:proofErr w:type="gramEnd"/>
+    </w:p>
+    <w:p>
+      <w:pPr>
+        <w:pStyle w:val="ListParagraph"/>
+        <w:numPr>
+          <w:ilvl w:val="0"/>
+          <w:numId w:val="26"/>
+        </w:numPr>
+      </w:pPr>
+      <w:r>
+        <w:rPr>
+          <w:b/>
+        </w:rPr>
+        <w:t>Tạo index vào foreign key</w:t>
+      </w:r>
+      <w:r>
+        <w:t>: giải quyết lock và giúp các câu lệnh làm việc trên bảng cha nhanh hơn</w:t>
+      </w:r>
+      <w:r>
+        <w:t>.</w:t>
       </w:r>
     </w:p>
     <w:p>
@@ -6582,59 +7634,10 @@
           <w:b/>
           <w:bCs/>
         </w:rPr>
-        <w:t>Tối ưu hóa cho việc thêm, sửa, xóa dữ liệu:</w:t>
-      </w:r>
-    </w:p>
-    <w:p>
-      <w:pPr>
-        <w:numPr>
-          <w:ilvl w:val="1"/>
-          <w:numId w:val="36"/>
-        </w:numPr>
-      </w:pPr>
-      <w:r>
-        <w:t>Thiết kế các bảng sao cho việc thêm, sửa, xóa dữ liệu có thể được thực hiện một cách dễ dàng và hiệu quả.</w:t>
-      </w:r>
-    </w:p>
-    <w:p>
-      <w:pPr>
-        <w:numPr>
-          <w:ilvl w:val="1"/>
-          <w:numId w:val="36"/>
-        </w:numPr>
-      </w:pPr>
-      <w:r>
-        <w:t>Tránh tình trạng phụ thuộc quá mức vào các thao tác cập nhật (update) hoặc xóa (delete) để tránh gây ra các vấn đề về hiệu suất.</w:t>
-      </w:r>
-    </w:p>
-    <w:p/>
-    <w:p>
-      <w:pPr>
-        <w:pStyle w:val="Heading4"/>
-      </w:pPr>
-      <w:r>
-        <w:t>Index</w:t>
-      </w:r>
-    </w:p>
-    <w:p>
-      <w:pPr>
-        <w:pStyle w:val="Heading5"/>
-      </w:pPr>
-      <w:r>
-        <w:t>Định nghĩa</w:t>
-      </w:r>
-    </w:p>
-    <w:p>
-      <w:r>
-        <w:t>Trong cơ sở dữ liệu, index là một cấu trúc dữ liệu đặc biệt được sử dụng để nhanh chóng tìm kiếm, truy cập và sắp xếp dữ liệu trong bảng. Index giúp cải thiện hiệu suất của các truy vấn SQL bằng cách giảm thời gian tìm kiếm và sắp xếp dữ liệu.</w:t>
-      </w:r>
-    </w:p>
-    <w:p>
-      <w:pPr>
-        <w:pStyle w:val="Heading5"/>
-      </w:pPr>
-      <w:r>
-        <w:t>Các loại index</w:t>
+        <w:t>Chỉ Tạo Index Khi Cần Thiết:</w:t>
+      </w:r>
+      <w:r>
+        <w:t xml:space="preserve"> Tạo index cho các cột thường xuyên được sử dụng trong điều kiện WHERE, JOIN, ORDER BY để cải thiện hiệu suất truy vấn.</w:t>
       </w:r>
     </w:p>
     <w:p>
@@ -6650,10 +7653,10 @@
           <w:b/>
           <w:bCs/>
         </w:rPr>
-        <w:t>Primary Key Index:</w:t>
-      </w:r>
-      <w:r>
-        <w:t xml:space="preserve"> Index được tạo tự động cho cột primary key, đảm bảo mỗi giá trị trong cột là duy nhất và không null.</w:t>
+        <w:t>Hạn Chế Số Lượng Index:</w:t>
+      </w:r>
+      <w:r>
+        <w:t xml:space="preserve"> Quá nhiều index có thể làm chậm quá trình cập nhật và làm tăng kích thước cơ sở dữ liệu.</w:t>
       </w:r>
     </w:p>
     <w:p>
@@ -6669,10 +7672,35 @@
           <w:b/>
           <w:bCs/>
         </w:rPr>
-        <w:t>Unique Index:</w:t>
-      </w:r>
-      <w:r>
-        <w:t xml:space="preserve"> Index được tạo cho cột có ràng buộc unique, đảm bảo mỗi giá trị trong cột là duy nhất.</w:t>
+        <w:t>Cập Nhật Thống Nhất:</w:t>
+      </w:r>
+      <w:r>
+        <w:t xml:space="preserve"> Đảm bảo rằng dữ liệu được đồng bộ hóa với index để tránh sự không nhất quán.</w:t>
+      </w:r>
+    </w:p>
+    <w:p>
+      <w:pPr>
+        <w:pStyle w:val="Heading4"/>
+      </w:pPr>
+      <w:r>
+        <w:t>Join các bảng</w:t>
+      </w:r>
+    </w:p>
+    <w:p>
+      <w:r>
+        <w:t>Tối ưu hóa các câu lệnh SQL JOIN nhiều bảng</w:t>
+      </w:r>
+    </w:p>
+    <w:p>
+      <w:pPr>
+        <w:pStyle w:val="ListParagraph"/>
+        <w:numPr>
+          <w:ilvl w:val="0"/>
+          <w:numId w:val="26"/>
+        </w:numPr>
+      </w:pPr>
+      <w:r>
+        <w:t xml:space="preserve"> Sử dụng loại JOIN phù hợp:</w:t>
       </w:r>
     </w:p>
     <w:p>
@@ -6684,104 +7712,7 @@
         </w:numPr>
       </w:pPr>
       <w:r>
-        <w:rPr>
-          <w:b/>
-          <w:bCs/>
-        </w:rPr>
-        <w:t>Cú pháp:</w:t>
-      </w:r>
-      <w:r>
-        <w:t xml:space="preserve"> </w:t>
-      </w:r>
-      <w:r>
-        <w:t>CREATE UNIQUE INDEX index_name</w:t>
-      </w:r>
-      <w:r>
-        <w:t xml:space="preserve"> </w:t>
-      </w:r>
-      <w:r>
-        <w:t>ON table_name (column1);</w:t>
-      </w:r>
-    </w:p>
-    <w:p>
-      <w:pPr>
-        <w:pStyle w:val="ListParagraph"/>
-        <w:numPr>
-          <w:ilvl w:val="0"/>
-          <w:numId w:val="26"/>
-        </w:numPr>
-      </w:pPr>
-      <w:r>
-        <w:rPr>
-          <w:b/>
-          <w:bCs/>
-        </w:rPr>
-        <w:lastRenderedPageBreak/>
-        <w:t>Composite Index:</w:t>
-      </w:r>
-      <w:r>
-        <w:t xml:space="preserve"> Index được tạo cho một nhóm các cột, cho phép tìm kiếm dựa trên các cột kết hợp.</w:t>
-      </w:r>
-    </w:p>
-    <w:p>
-      <w:pPr>
-        <w:numPr>
-          <w:ilvl w:val="1"/>
-          <w:numId w:val="32"/>
-        </w:numPr>
-      </w:pPr>
-      <w:r>
-        <w:rPr>
-          <w:b/>
-          <w:bCs/>
-        </w:rPr>
-        <w:t>Cú pháp:</w:t>
-      </w:r>
-      <w:r>
-        <w:t xml:space="preserve"> </w:t>
-      </w:r>
-      <w:r>
-        <w:t>CREATE INDEX index_name</w:t>
-      </w:r>
-    </w:p>
-    <w:p>
-      <w:pPr>
-        <w:ind w:left="1440"/>
-      </w:pPr>
-      <w:r>
-        <w:t xml:space="preserve">ON table_name (column1, </w:t>
-      </w:r>
-      <w:proofErr w:type="gramStart"/>
-      <w:r>
-        <w:t>column2, ...)</w:t>
-      </w:r>
-      <w:proofErr w:type="gramEnd"/>
-      <w:r>
-        <w:t>;</w:t>
-      </w:r>
-    </w:p>
-    <w:p>
-      <w:pPr>
-        <w:pStyle w:val="ListParagraph"/>
-        <w:numPr>
-          <w:ilvl w:val="0"/>
-          <w:numId w:val="35"/>
-        </w:numPr>
-      </w:pPr>
-      <w:r>
-        <w:rPr>
-          <w:b/>
-        </w:rPr>
-        <w:t>Partial Index</w:t>
-      </w:r>
-      <w:r>
-        <w:rPr>
-          <w:b/>
-        </w:rPr>
-        <w:t xml:space="preserve">: </w:t>
-      </w:r>
-      <w:r>
-        <w:t>là một loại index trong SQL mà chỉ lưu trữ một phần của dữ liệu trong bảng thay vì toàn bộ dữ liệu. Việc này cho phép tối ưu hóa truy vấn bằng cách chỉ tập trung vào một phần cụ thể của dữ liệu mà thường xuyên được truy cập hoặc cần được tìm kiếm.</w:t>
+        <w:t>INNER JOIN: Chỉ trả về các bản ghi có trong cả hai bảng.</w:t>
       </w:r>
     </w:p>
     <w:p>
@@ -6793,511 +7724,7 @@
         </w:numPr>
       </w:pPr>
       <w:r>
-        <w:rPr>
-          <w:b/>
-        </w:rPr>
-        <w:t xml:space="preserve">Cú pháp: </w:t>
-      </w:r>
-      <w:r>
-        <w:t>CREATE INDEX index_name</w:t>
-      </w:r>
-    </w:p>
-    <w:p>
-      <w:pPr>
-        <w:pStyle w:val="ListParagraph"/>
-        <w:ind w:left="1440"/>
-      </w:pPr>
-      <w:r>
-        <w:t>ON table_name (column1)</w:t>
-      </w:r>
-    </w:p>
-    <w:p>
-      <w:pPr>
-        <w:pStyle w:val="ListParagraph"/>
-        <w:ind w:left="1440"/>
-      </w:pPr>
-      <w:r>
-        <w:t>WHERE condition</w:t>
-      </w:r>
-      <w:proofErr w:type="gramStart"/>
-      <w:r>
-        <w:t>;</w:t>
-      </w:r>
-      <w:proofErr w:type="gramEnd"/>
-    </w:p>
-    <w:p>
-      <w:pPr>
-        <w:pStyle w:val="ListParagraph"/>
-        <w:numPr>
-          <w:ilvl w:val="0"/>
-          <w:numId w:val="26"/>
-        </w:numPr>
-      </w:pPr>
-      <w:r>
-        <w:rPr>
-          <w:b/>
-          <w:bCs/>
-        </w:rPr>
-        <w:t>Clustered Index:</w:t>
-      </w:r>
-      <w:r>
-        <w:t xml:space="preserve"> Trong một số hệ quản trị cơ sở dữ liệu, dữ liệu trong bảng được tổ chức </w:t>
-      </w:r>
-      <w:proofErr w:type="gramStart"/>
-      <w:r>
-        <w:t>theo</w:t>
-      </w:r>
-      <w:proofErr w:type="gramEnd"/>
-      <w:r>
-        <w:t xml:space="preserve"> thứ tự của index. Trong trường hợp này, index được gọi là clustered index.</w:t>
-      </w:r>
-    </w:p>
-    <w:p>
-      <w:pPr>
-        <w:numPr>
-          <w:ilvl w:val="1"/>
-          <w:numId w:val="32"/>
-        </w:numPr>
-      </w:pPr>
-      <w:r>
-        <w:rPr>
-          <w:b/>
-          <w:bCs/>
-        </w:rPr>
-        <w:t>Cú pháp:</w:t>
-      </w:r>
-      <w:r>
-        <w:t xml:space="preserve"> </w:t>
-      </w:r>
-      <w:r>
-        <w:t>CREATE CLUSTERED INDEX index_name</w:t>
-      </w:r>
-    </w:p>
-    <w:p>
-      <w:pPr>
-        <w:ind w:left="1440"/>
-      </w:pPr>
-      <w:r>
-        <w:t xml:space="preserve">ON table_name (column1, </w:t>
-      </w:r>
-      <w:proofErr w:type="gramStart"/>
-      <w:r>
-        <w:t>column2, ...)</w:t>
-      </w:r>
-      <w:proofErr w:type="gramEnd"/>
-      <w:r>
-        <w:t>;</w:t>
-      </w:r>
-    </w:p>
-    <w:p>
-      <w:pPr>
-        <w:pStyle w:val="ListParagraph"/>
-        <w:numPr>
-          <w:ilvl w:val="0"/>
-          <w:numId w:val="26"/>
-        </w:numPr>
-      </w:pPr>
-      <w:r>
-        <w:rPr>
-          <w:b/>
-          <w:bCs/>
-        </w:rPr>
-        <w:t>Non-Clustered Index:</w:t>
-      </w:r>
-      <w:r>
-        <w:t xml:space="preserve"> Index không sắp xếp lại dữ liệu trong bảng, mà chỉ tạo ra một bản sao của các cột index và các con trỏ đến dữ liệu thực.</w:t>
-      </w:r>
-    </w:p>
-    <w:p>
-      <w:pPr>
-        <w:numPr>
-          <w:ilvl w:val="1"/>
-          <w:numId w:val="32"/>
-        </w:numPr>
-      </w:pPr>
-      <w:r>
-        <w:rPr>
-          <w:b/>
-        </w:rPr>
-        <w:t>Cú pháp</w:t>
-      </w:r>
-      <w:r>
-        <w:t xml:space="preserve">: </w:t>
-      </w:r>
-      <w:r>
-        <w:t>CREATE NONCLUSTERED INDEX index_name</w:t>
-      </w:r>
-    </w:p>
-    <w:p>
-      <w:pPr>
-        <w:numPr>
-          <w:ilvl w:val="1"/>
-          <w:numId w:val="32"/>
-        </w:numPr>
-      </w:pPr>
-      <w:r>
-        <w:t>ON table_name (column1, column2, ...);</w:t>
-      </w:r>
-    </w:p>
-    <w:p>
-      <w:pPr>
-        <w:pStyle w:val="ListParagraph"/>
-        <w:numPr>
-          <w:ilvl w:val="0"/>
-          <w:numId w:val="26"/>
-        </w:numPr>
-      </w:pPr>
-      <w:r>
-        <w:rPr>
-          <w:b/>
-        </w:rPr>
-        <w:t>Full-Text Index</w:t>
-      </w:r>
-      <w:r>
-        <w:t>:</w:t>
-      </w:r>
-    </w:p>
-    <w:p>
-      <w:pPr>
-        <w:numPr>
-          <w:ilvl w:val="1"/>
-          <w:numId w:val="32"/>
-        </w:numPr>
-      </w:pPr>
-      <w:r>
-        <w:t>Định nghĩa: Full-Text Index được sử dụng để tối ưu hóa việc tìm kiếm văn bản hoặc dữ liệu văn bản dựa trên từ khoá hoặc cụm từ.</w:t>
-      </w:r>
-    </w:p>
-    <w:p>
-      <w:pPr>
-        <w:numPr>
-          <w:ilvl w:val="1"/>
-          <w:numId w:val="32"/>
-        </w:numPr>
-      </w:pPr>
-      <w:r>
-        <w:t xml:space="preserve">Ý nghĩa: Index này cho phép truy vấn văn bản </w:t>
-      </w:r>
-      <w:proofErr w:type="gramStart"/>
-      <w:r>
-        <w:t>theo</w:t>
-      </w:r>
-      <w:proofErr w:type="gramEnd"/>
-      <w:r>
-        <w:t xml:space="preserve"> nội dung thực sự của nó, thay vì chỉ dựa vào các điều kiện tìm kiếm truyền thống.</w:t>
-      </w:r>
-    </w:p>
-    <w:p>
-      <w:pPr>
-        <w:numPr>
-          <w:ilvl w:val="1"/>
-          <w:numId w:val="32"/>
-        </w:numPr>
-      </w:pPr>
-      <w:r>
-        <w:t>Ví dụ: Tạo full-text index trên cột content trong bảng articles:</w:t>
-      </w:r>
-    </w:p>
-    <w:p>
-      <w:pPr>
-        <w:ind w:left="1440"/>
-      </w:pPr>
-      <w:r>
-        <w:t xml:space="preserve">CREATE FULLTEXT INDEX idx_content ON </w:t>
-      </w:r>
-      <w:proofErr w:type="gramStart"/>
-      <w:r>
-        <w:t>articles(</w:t>
-      </w:r>
-      <w:proofErr w:type="gramEnd"/>
-      <w:r>
-        <w:t xml:space="preserve">content); </w:t>
-      </w:r>
-    </w:p>
-    <w:p>
-      <w:pPr>
-        <w:ind w:left="1440"/>
-      </w:pPr>
-      <w:r>
-        <w:t>Sau đó, thực hiện truy vấn full-text search:</w:t>
-      </w:r>
-    </w:p>
-    <w:p>
-      <w:pPr>
-        <w:ind w:left="1440"/>
-      </w:pPr>
-      <w:r>
-        <w:t xml:space="preserve">SELECT * FROM articles WHERE </w:t>
-      </w:r>
-      <w:proofErr w:type="gramStart"/>
-      <w:r>
-        <w:t>MATCH(</w:t>
-      </w:r>
-      <w:proofErr w:type="gramEnd"/>
-      <w:r>
-        <w:t xml:space="preserve">content) AGAINST('keyword'); </w:t>
-      </w:r>
-    </w:p>
-    <w:p>
-      <w:pPr>
-        <w:pStyle w:val="ListParagraph"/>
-        <w:numPr>
-          <w:ilvl w:val="0"/>
-          <w:numId w:val="26"/>
-        </w:numPr>
-      </w:pPr>
-      <w:r>
-        <w:rPr>
-          <w:b/>
-        </w:rPr>
-        <w:t>Spatial Index</w:t>
-      </w:r>
-      <w:r>
-        <w:t>:</w:t>
-      </w:r>
-    </w:p>
-    <w:p>
-      <w:pPr>
-        <w:numPr>
-          <w:ilvl w:val="1"/>
-          <w:numId w:val="32"/>
-        </w:numPr>
-      </w:pPr>
-      <w:r>
-        <w:t>Định nghĩa: Spatial Index được sử dụng để tối ưu hóa việc truy vấn dữ liệu không gian, chẳng hạn như địa lý hoặc hình học.</w:t>
-      </w:r>
-    </w:p>
-    <w:p>
-      <w:pPr>
-        <w:numPr>
-          <w:ilvl w:val="1"/>
-          <w:numId w:val="32"/>
-        </w:numPr>
-      </w:pPr>
-      <w:r>
-        <w:t>Ý nghĩa: Index này cho phép thực hiện các truy vấn không gian như tìm kiếm các đối tượng trong một khu vực cụ thể một cách hiệu quả.</w:t>
-      </w:r>
-    </w:p>
-    <w:p>
-      <w:pPr>
-        <w:numPr>
-          <w:ilvl w:val="1"/>
-          <w:numId w:val="32"/>
-        </w:numPr>
-      </w:pPr>
-      <w:r>
-        <w:t>Ví dụ: Tạo spatial index trên cột location trong bảng places:</w:t>
-      </w:r>
-    </w:p>
-    <w:p>
-      <w:pPr>
-        <w:ind w:left="1440"/>
-      </w:pPr>
-      <w:r>
-        <w:lastRenderedPageBreak/>
-        <w:t xml:space="preserve">CREATE SPATIAL INDEX idx_location ON </w:t>
-      </w:r>
-      <w:proofErr w:type="gramStart"/>
-      <w:r>
-        <w:t>places(</w:t>
-      </w:r>
-      <w:proofErr w:type="gramEnd"/>
-      <w:r>
-        <w:t xml:space="preserve">location); </w:t>
-      </w:r>
-    </w:p>
-    <w:p>
-      <w:pPr>
-        <w:ind w:left="1440"/>
-      </w:pPr>
-      <w:r>
-        <w:t>Sau đó, thực hiện truy vấn spatial search:</w:t>
-      </w:r>
-    </w:p>
-    <w:p>
-      <w:pPr>
-        <w:ind w:left="1440"/>
-      </w:pPr>
-      <w:r>
-        <w:t>SELECT * FROM places WHERE ST_</w:t>
-      </w:r>
-      <w:proofErr w:type="gramStart"/>
-      <w:r>
-        <w:t>CONTAINS(</w:t>
-      </w:r>
-      <w:proofErr w:type="gramEnd"/>
-      <w:r>
-        <w:t xml:space="preserve">area, POINT(x, y)); </w:t>
-      </w:r>
-    </w:p>
-    <w:p>
-      <w:pPr>
-        <w:pStyle w:val="ListParagraph"/>
-        <w:numPr>
-          <w:ilvl w:val="0"/>
-          <w:numId w:val="26"/>
-        </w:numPr>
-      </w:pPr>
-      <w:r>
-        <w:rPr>
-          <w:b/>
-        </w:rPr>
-        <w:t>Bitmap Index</w:t>
-      </w:r>
-      <w:r>
-        <w:t>:</w:t>
-      </w:r>
-    </w:p>
-    <w:p>
-      <w:pPr>
-        <w:numPr>
-          <w:ilvl w:val="1"/>
-          <w:numId w:val="32"/>
-        </w:numPr>
-      </w:pPr>
-      <w:r>
-        <w:t>Định nghĩa: Bitmap Index được sử dụng cho các cột có ít giá trị duy nhất hoặc có phân phối đồng đều.</w:t>
-      </w:r>
-    </w:p>
-    <w:p>
-      <w:pPr>
-        <w:numPr>
-          <w:ilvl w:val="1"/>
-          <w:numId w:val="32"/>
-        </w:numPr>
-      </w:pPr>
-      <w:r>
-        <w:t>Ý nghĩa: Index này sử dụng một bitmap cho mỗi giá trị có thể có của cột, giúp tìm kiếm nhanh chóng và hiệu quả trong các truy vấn với các điều kiện lọc.</w:t>
-      </w:r>
-    </w:p>
-    <w:p>
-      <w:pPr>
-        <w:numPr>
-          <w:ilvl w:val="1"/>
-          <w:numId w:val="32"/>
-        </w:numPr>
-      </w:pPr>
-      <w:r>
-        <w:t>Ví dụ: Tạo bitmap index trên cột gender trong bảng customers:</w:t>
-      </w:r>
-    </w:p>
-    <w:p>
-      <w:pPr>
-        <w:ind w:left="1440"/>
-      </w:pPr>
-      <w:r>
-        <w:t xml:space="preserve">CREATE BITMAP INDEX idx_gender ON </w:t>
-      </w:r>
-      <w:proofErr w:type="gramStart"/>
-      <w:r>
-        <w:t>customers(</w:t>
-      </w:r>
-      <w:proofErr w:type="gramEnd"/>
-      <w:r>
-        <w:t xml:space="preserve">gender); </w:t>
-      </w:r>
-    </w:p>
-    <w:p>
-      <w:pPr>
-        <w:ind w:left="1440"/>
-      </w:pPr>
-      <w:r>
-        <w:t>Sau đó, thực hiện truy vấn với điều kiện lọc:</w:t>
-      </w:r>
-    </w:p>
-    <w:p>
-      <w:pPr>
-        <w:ind w:left="1440"/>
-      </w:pPr>
-      <w:r>
-        <w:t>SELECT * FROM customers WHERE gender = 'Male';</w:t>
-      </w:r>
-    </w:p>
-    <w:p>
-      <w:pPr>
-        <w:pStyle w:val="Heading5"/>
-      </w:pPr>
-      <w:r>
-        <w:t>Lưu ý</w:t>
-      </w:r>
-    </w:p>
-    <w:p>
-      <w:pPr>
-        <w:numPr>
-          <w:ilvl w:val="0"/>
-          <w:numId w:val="33"/>
-        </w:numPr>
-      </w:pPr>
-      <w:r>
-        <w:rPr>
-          <w:b/>
-          <w:bCs/>
-        </w:rPr>
-        <w:t>Chỉ Tạo Index Khi Cần Thiết:</w:t>
-      </w:r>
-      <w:r>
-        <w:t xml:space="preserve"> Tạo index cho các cột thường xuyên được sử dụng trong điều kiện WHERE, JOIN, ORDER BY để cải thiện hiệu suất truy vấn.</w:t>
-      </w:r>
-    </w:p>
-    <w:p>
-      <w:pPr>
-        <w:numPr>
-          <w:ilvl w:val="0"/>
-          <w:numId w:val="33"/>
-        </w:numPr>
-      </w:pPr>
-      <w:r>
-        <w:rPr>
-          <w:b/>
-          <w:bCs/>
-        </w:rPr>
-        <w:t>Hạn Chế Số Lượng Index:</w:t>
-      </w:r>
-      <w:r>
-        <w:t xml:space="preserve"> Quá nhiều index có thể làm chậm quá trình cập nhật và làm tăng kích thước cơ sở dữ liệu.</w:t>
-      </w:r>
-    </w:p>
-    <w:p>
-      <w:pPr>
-        <w:numPr>
-          <w:ilvl w:val="0"/>
-          <w:numId w:val="33"/>
-        </w:numPr>
-      </w:pPr>
-      <w:r>
-        <w:rPr>
-          <w:b/>
-          <w:bCs/>
-        </w:rPr>
-        <w:t>Cập Nhật Thống Nhất:</w:t>
-      </w:r>
-      <w:r>
-        <w:t xml:space="preserve"> Đảm bảo rằng dữ liệu được đồng bộ hóa với index để tránh sự không nhất quán.</w:t>
-      </w:r>
-    </w:p>
-    <w:p>
-      <w:pPr>
-        <w:pStyle w:val="Heading4"/>
-      </w:pPr>
-      <w:r>
-        <w:t>Join các bảng</w:t>
-      </w:r>
-    </w:p>
-    <w:p>
-      <w:r>
-        <w:t>Tối ưu hóa các câu lệnh SQL JOIN nhiều bảng</w:t>
-      </w:r>
-    </w:p>
-    <w:p>
-      <w:pPr>
-        <w:pStyle w:val="ListParagraph"/>
-        <w:numPr>
-          <w:ilvl w:val="0"/>
-          <w:numId w:val="26"/>
-        </w:numPr>
-      </w:pPr>
-      <w:r>
-        <w:t xml:space="preserve"> Sử dụng loại JOIN phù hợp:</w:t>
+        <w:t>LEFT JOIN: Trả về tất cả các bản ghi từ bảng bên trái, cùng với các bản ghi khớp từ bảng bên phải.</w:t>
       </w:r>
     </w:p>
     <w:p>
@@ -7309,7 +7736,15 @@
         </w:numPr>
       </w:pPr>
       <w:r>
-        <w:t>INNER JOIN: Chỉ trả về các bản ghi có trong cả hai bảng.</w:t>
+        <w:t xml:space="preserve">RIGHT </w:t>
+      </w:r>
+      <w:proofErr w:type="gramStart"/>
+      <w:r>
+        <w:t>JOIN:</w:t>
+      </w:r>
+      <w:proofErr w:type="gramEnd"/>
+      <w:r>
+        <w:t xml:space="preserve"> Trả về tất cả các bản ghi từ bảng bên phải, cùng với các bản ghi khớp từ bảng bên trái.</w:t>
       </w:r>
     </w:p>
     <w:p>
@@ -7321,7 +7756,35 @@
         </w:numPr>
       </w:pPr>
       <w:r>
-        <w:t>LEFT JOIN: Trả về tất cả các bản ghi từ bảng bên trái, cùng với các bản ghi khớp từ bảng bên phải.</w:t>
+        <w:t xml:space="preserve">FULL </w:t>
+      </w:r>
+      <w:proofErr w:type="gramStart"/>
+      <w:r>
+        <w:t>JOIN:</w:t>
+      </w:r>
+      <w:proofErr w:type="gramEnd"/>
+      <w:r>
+        <w:t xml:space="preserve"> Trả về tất cả các bản ghi từ cả hai bảng, bao gồm cả các bản ghi không khớp.</w:t>
+      </w:r>
+    </w:p>
+    <w:p>
+      <w:pPr>
+        <w:ind w:left="720"/>
+      </w:pPr>
+      <w:r>
+        <w:t>Lựa chọn loại JOIN phù hợp sẽ giúp giảm thiểu số lượng bản ghi cần xử lý, từ đó tăng hiệu suất truy vấn.</w:t>
+      </w:r>
+    </w:p>
+    <w:p>
+      <w:pPr>
+        <w:pStyle w:val="ListParagraph"/>
+        <w:numPr>
+          <w:ilvl w:val="0"/>
+          <w:numId w:val="26"/>
+        </w:numPr>
+      </w:pPr>
+      <w:r>
+        <w:t>Viết truy vấn rõ ràng:</w:t>
       </w:r>
     </w:p>
     <w:p>
@@ -7333,15 +7796,7 @@
         </w:numPr>
       </w:pPr>
       <w:r>
-        <w:t xml:space="preserve">RIGHT </w:t>
-      </w:r>
-      <w:proofErr w:type="gramStart"/>
-      <w:r>
-        <w:t>JOIN:</w:t>
-      </w:r>
-      <w:proofErr w:type="gramEnd"/>
-      <w:r>
-        <w:t xml:space="preserve"> Trả về tất cả các bản ghi từ bảng bên phải, cùng với các bản ghi khớp từ bảng bên trái.</w:t>
+        <w:t>Sử dụng tên cột thay vì *.</w:t>
       </w:r>
     </w:p>
     <w:p>
@@ -7353,44 +7808,7 @@
         </w:numPr>
       </w:pPr>
       <w:r>
-        <w:t xml:space="preserve">FULL </w:t>
-      </w:r>
-      <w:proofErr w:type="gramStart"/>
-      <w:r>
-        <w:t>JOIN:</w:t>
-      </w:r>
-      <w:proofErr w:type="gramEnd"/>
-      <w:r>
-        <w:t xml:space="preserve"> Trả về tất cả các bản ghi từ cả hai bảng, bao gồm cả các bản ghi không khớp.</w:t>
-      </w:r>
-    </w:p>
-    <w:p>
-      <w:pPr>
-        <w:ind w:left="720"/>
-      </w:pPr>
-      <w:r>
-        <w:t>Lựa chọn loại JOIN phù hợp sẽ giúp giảm thiểu số lượng bản ghi cần xử lý, từ đó tăng hiệu suất truy vấ</w:t>
-      </w:r>
-      <w:r>
-        <w:t>n.</w:t>
-      </w:r>
-    </w:p>
-    <w:p>
-      <w:pPr>
-        <w:pStyle w:val="ListParagraph"/>
-        <w:numPr>
-          <w:ilvl w:val="0"/>
-          <w:numId w:val="26"/>
-        </w:numPr>
-      </w:pPr>
-      <w:r>
-        <w:t xml:space="preserve">Sử dụng </w:t>
-      </w:r>
-      <w:r>
-        <w:t>index</w:t>
-      </w:r>
-      <w:r>
-        <w:t>:</w:t>
+        <w:t>Sử dụng điều kiện WHERE để lọc dữ liệu trước khi JOIN.</w:t>
       </w:r>
     </w:p>
     <w:p>
@@ -7402,10 +7820,9 @@
         </w:numPr>
       </w:pPr>
       <w:r>
-        <w:t>Chỉ mục giúp truy cập dữ liệu nhanh hơn. Tạo chỉ mục cho các cột được sử dụng trong điều kiện JOIN sẽ giúp tăng hiệu suất truy vấn.</w:t>
-      </w:r>
-    </w:p>
-    <w:p/>
+        <w:t>Sử dụng mệnh đề ORDER BY để sắp xếp kết quả.</w:t>
+      </w:r>
+    </w:p>
     <w:p>
       <w:pPr>
         <w:pStyle w:val="ListParagraph"/>
@@ -7416,7 +7833,7 @@
       </w:pPr>
       <w:r>
         <w:lastRenderedPageBreak/>
-        <w:t>Viết truy vấn rõ ràng:</w:t>
+        <w:t>Tránh sử dụng các hàm và toán tử phức tạp trong điều kiện JOIN:</w:t>
       </w:r>
     </w:p>
     <w:p>
@@ -7428,7 +7845,19 @@
         </w:numPr>
       </w:pPr>
       <w:r>
-        <w:t>Sử dụng tên cột thay vì *.</w:t>
+        <w:t>Sử dụng các hàm và toán tử phức tạp trong điều kiện JOIN có thể làm giảm hiệu suất truy vấn.</w:t>
+      </w:r>
+    </w:p>
+    <w:p>
+      <w:pPr>
+        <w:pStyle w:val="ListParagraph"/>
+        <w:numPr>
+          <w:ilvl w:val="0"/>
+          <w:numId w:val="26"/>
+        </w:numPr>
+      </w:pPr>
+      <w:r>
+        <w:t>Sử dụng EXPLAIN để kiểm tra kế hoạch thực thi của truy vấn:</w:t>
       </w:r>
     </w:p>
     <w:p>
@@ -7440,7 +7869,19 @@
         </w:numPr>
       </w:pPr>
       <w:r>
-        <w:t>Sử dụng điều kiện WHERE để lọc dữ liệu trước khi JOIN.</w:t>
+        <w:t>EXPLAIN giúp bạn hiểu cách thức MySQL thực thi truy vấn. Sử dụng EXPLAIN để xác định các điểm cần tối ưu hóa.</w:t>
+      </w:r>
+    </w:p>
+    <w:p>
+      <w:pPr>
+        <w:pStyle w:val="ListParagraph"/>
+        <w:numPr>
+          <w:ilvl w:val="0"/>
+          <w:numId w:val="26"/>
+        </w:numPr>
+      </w:pPr>
+      <w:r>
+        <w:t>Sử dụng các công cụ tối ưu hóa truy vấn:</w:t>
       </w:r>
     </w:p>
     <w:p>
@@ -7452,19 +7893,7 @@
         </w:numPr>
       </w:pPr>
       <w:r>
-        <w:t>Sử dụng mệnh đề ORDER BY để sắp xếp kết quả.</w:t>
-      </w:r>
-    </w:p>
-    <w:p>
-      <w:pPr>
-        <w:pStyle w:val="ListParagraph"/>
-        <w:numPr>
-          <w:ilvl w:val="0"/>
-          <w:numId w:val="26"/>
-        </w:numPr>
-      </w:pPr>
-      <w:r>
-        <w:t>Tránh sử dụng các hàm và toán tử phức tạp trong điều kiện JOIN:</w:t>
+        <w:t>Có nhiều công cụ có thể giúp bạn tối ưu hóa các câu lệnh SQL JOIN.</w:t>
       </w:r>
     </w:p>
     <w:p>
@@ -7476,19 +7905,158 @@
         </w:numPr>
       </w:pPr>
       <w:r>
-        <w:t>Sử dụng các hàm và toán tử phức tạp trong điều kiện JOIN có thể làm giảm hiệu suất truy vấn.</w:t>
-      </w:r>
-    </w:p>
-    <w:p>
-      <w:pPr>
-        <w:pStyle w:val="ListParagraph"/>
-        <w:numPr>
-          <w:ilvl w:val="0"/>
+        <w:t>Ví dụ:</w:t>
+      </w:r>
+    </w:p>
+    <w:p>
+      <w:pPr>
+        <w:pStyle w:val="ListParagraph"/>
+        <w:numPr>
+          <w:ilvl w:val="2"/>
           <w:numId w:val="26"/>
         </w:numPr>
       </w:pPr>
       <w:r>
-        <w:t>Sử dụng EXPLAIN để kiểm tra kế hoạch thực thi của truy vấn:</w:t>
+        <w:t>MySQL Workbench: Cung cấp giao diện đồ họa để tạo và tối ưu hóa truy vấn.</w:t>
+      </w:r>
+    </w:p>
+    <w:p>
+      <w:pPr>
+        <w:pStyle w:val="ListParagraph"/>
+        <w:numPr>
+          <w:ilvl w:val="2"/>
+          <w:numId w:val="26"/>
+        </w:numPr>
+      </w:pPr>
+      <w:proofErr w:type="gramStart"/>
+      <w:r>
+        <w:t>dbForge</w:t>
+      </w:r>
+      <w:proofErr w:type="gramEnd"/>
+      <w:r>
+        <w:t xml:space="preserve"> Studio for MySQL: Cung cấp nhiều tính năng để tối ưu hóa truy vấn, bao gồm gợi ý chỉ mục, kiểm tra kế hoạch thực thi và refactor truy vấn.</w:t>
+      </w:r>
+    </w:p>
+    <w:p>
+      <w:pPr>
+        <w:pStyle w:val="Heading3"/>
+      </w:pPr>
+      <w:r>
+        <w:t>Tối ưu hóa câu lệnh SQL</w:t>
+      </w:r>
+      <w:r>
+        <w:t xml:space="preserve"> bị chậm – “Quy trình chữa bệnh khi công nhân bị bệnh”</w:t>
+      </w:r>
+    </w:p>
+    <w:p>
+      <w:pPr>
+        <w:pStyle w:val="Heading4"/>
+      </w:pPr>
+      <w:r>
+        <w:t>Insert</w:t>
+      </w:r>
+    </w:p>
+    <w:p>
+      <w:r>
+        <w:t>Khi thấ</w:t>
+      </w:r>
+      <w:r>
+        <w:t>y câu lệnh châm ta cần lưu ý một số thứ sau đây:</w:t>
+      </w:r>
+    </w:p>
+    <w:p>
+      <w:pPr>
+        <w:pStyle w:val="ListParagraph"/>
+        <w:numPr>
+          <w:ilvl w:val="0"/>
+          <w:numId w:val="26"/>
+        </w:numPr>
+      </w:pPr>
+      <w:hyperlink w:anchor="_Công_cụ_kiểm" w:history="1">
+        <w:r>
+          <w:rPr>
+            <w:rStyle w:val="Hyperlink"/>
+          </w:rPr>
+          <w:t>K</w:t>
+        </w:r>
+        <w:r>
+          <w:rPr>
+            <w:rStyle w:val="Hyperlink"/>
+          </w:rPr>
+          <w:t>iể</w:t>
+        </w:r>
+        <w:r>
+          <w:rPr>
+            <w:rStyle w:val="Hyperlink"/>
+          </w:rPr>
+          <w:t>m tra và xử</w:t>
+        </w:r>
+        <w:r>
+          <w:rPr>
+            <w:rStyle w:val="Hyperlink"/>
+          </w:rPr>
+          <w:t xml:space="preserve"> </w:t>
+        </w:r>
+        <w:r>
+          <w:rPr>
+            <w:rStyle w:val="Hyperlink"/>
+          </w:rPr>
+          <w:t>lý lock</w:t>
+        </w:r>
+      </w:hyperlink>
+    </w:p>
+    <w:p>
+      <w:pPr>
+        <w:pStyle w:val="ListParagraph"/>
+        <w:numPr>
+          <w:ilvl w:val="0"/>
+          <w:numId w:val="26"/>
+        </w:numPr>
+      </w:pPr>
+      <w:r>
+        <w:t>K</w:t>
+      </w:r>
+      <w:r>
+        <w:t>iể</w:t>
+      </w:r>
+      <w:r>
+        <w:t>m tra trigger</w:t>
+      </w:r>
+    </w:p>
+    <w:p>
+      <w:pPr>
+        <w:pStyle w:val="ListParagraph"/>
+        <w:numPr>
+          <w:ilvl w:val="0"/>
+          <w:numId w:val="26"/>
+        </w:numPr>
+      </w:pPr>
+      <w:r>
+        <w:t>T</w:t>
+      </w:r>
+      <w:r>
+        <w:t>ần suấ</w:t>
+      </w:r>
+      <w:r>
+        <w:t>t commit</w:t>
+      </w:r>
+      <w:r>
+        <w:t xml:space="preserve">: </w:t>
+      </w:r>
+      <w:r>
+        <w:t>Nếu thực hiện commit quá thường xuyên, điều này sẽ làm giảm hiệu suất vì việc commit đòi hỏi phải ghi dữ liệu vào đĩa cứng.</w:t>
+      </w:r>
+    </w:p>
+    <w:p>
+      <w:pPr>
+        <w:pStyle w:val="ListParagraph"/>
+        <w:numPr>
+          <w:ilvl w:val="0"/>
+          <w:numId w:val="26"/>
+        </w:numPr>
+      </w:pPr>
+      <w:r>
+        <w:t>Tối ưu subquery (tách nhỏ câu sql để tối ưu từng phần)</w:t>
       </w:r>
     </w:p>
     <w:p>
@@ -7499,8 +8067,22 @@
           <w:numId w:val="26"/>
         </w:numPr>
       </w:pPr>
-      <w:r>
-        <w:t>EXPLAIN giúp bạn hiểu cách thức MySQL thực thi truy vấn. Sử dụng EXPLAIN để xác định các điểm cần tối ưu hóa.</w:t>
+      <w:proofErr w:type="gramStart"/>
+      <w:r>
+        <w:t>ví</w:t>
+      </w:r>
+      <w:proofErr w:type="gramEnd"/>
+      <w:r>
+        <w:t xml:space="preserve"> dụ: insert into A select * from B where id=1, chậm</w:t>
+      </w:r>
+      <w:r>
+        <w:t xml:space="preserve"> có thể</w:t>
+      </w:r>
+      <w:r>
+        <w:t xml:space="preserve"> ở select =&gt; tố</w:t>
+      </w:r>
+      <w:r>
+        <w:t>i ưu câu select bằng index.</w:t>
       </w:r>
     </w:p>
     <w:p>
@@ -7512,7 +8094,58 @@
         </w:numPr>
       </w:pPr>
       <w:r>
-        <w:t>Sử dụng các công cụ tối ưu hóa truy vấn:</w:t>
+        <w:t>C</w:t>
+      </w:r>
+      <w:r>
+        <w:t>hậm vì quá nhiề</w:t>
+      </w:r>
+      <w:r>
+        <w:t>u index</w:t>
+      </w:r>
+      <w:r>
+        <w:t>: vì khi insert bản ghi thì cũng phải ghi thêm vào index</w:t>
+      </w:r>
+    </w:p>
+    <w:p>
+      <w:pPr>
+        <w:pStyle w:val="ListParagraph"/>
+        <w:numPr>
+          <w:ilvl w:val="0"/>
+          <w:numId w:val="26"/>
+        </w:numPr>
+      </w:pPr>
+      <w:r>
+        <w:t>C</w:t>
+      </w:r>
+      <w:r>
+        <w:t>hậ</w:t>
+      </w:r>
+      <w:r>
+        <w:t>m vì constrain</w:t>
+      </w:r>
+      <w:r>
+        <w:t xml:space="preserve"> </w:t>
+      </w:r>
+      <w:r>
+        <w:t>(ràng buộc): Các ràng buộc như khóa ngoại (FOREIGN KEY), khóa duy nhất (UNIQUE KEY) cũng có thể làm giảm hiệu suất nếu không được thiết kế tối ưu.</w:t>
+      </w:r>
+    </w:p>
+    <w:p>
+      <w:pPr>
+        <w:pStyle w:val="ListParagraph"/>
+        <w:numPr>
+          <w:ilvl w:val="0"/>
+          <w:numId w:val="26"/>
+        </w:numPr>
+      </w:pPr>
+      <w:r>
+        <w:t>D</w:t>
+      </w:r>
+      <w:r>
+        <w:t>ùng hint để tăng tố</w:t>
+      </w:r>
+      <w:r>
+        <w:t xml:space="preserve">c </w:t>
       </w:r>
     </w:p>
     <w:p>
@@ -7520,23 +8153,11 @@
         <w:pStyle w:val="ListParagraph"/>
         <w:numPr>
           <w:ilvl w:val="1"/>
-          <w:numId w:val="26"/>
-        </w:numPr>
-      </w:pPr>
-      <w:r>
-        <w:t>Có nhiều công cụ có thể giúp bạn tối ưu hóa các câu lệnh SQL JOIN.</w:t>
-      </w:r>
-    </w:p>
-    <w:p>
-      <w:pPr>
-        <w:pStyle w:val="ListParagraph"/>
-        <w:numPr>
-          <w:ilvl w:val="1"/>
-          <w:numId w:val="26"/>
-        </w:numPr>
-      </w:pPr>
-      <w:r>
-        <w:t>Ví dụ:</w:t>
+          <w:numId w:val="37"/>
+        </w:numPr>
+      </w:pPr>
+      <w:r>
+        <w:t xml:space="preserve">VD trong Oracle: </w:t>
       </w:r>
     </w:p>
     <w:p>
@@ -7544,11 +8165,22 @@
         <w:pStyle w:val="ListParagraph"/>
         <w:numPr>
           <w:ilvl w:val="2"/>
-          <w:numId w:val="26"/>
-        </w:numPr>
-      </w:pPr>
-      <w:r>
-        <w:t>MySQL Workbench: Cung cấp giao diện đồ họa để tạo và tối ưu hóa truy vấn.</w:t>
+          <w:numId w:val="37"/>
+        </w:numPr>
+      </w:pPr>
+      <w:r>
+        <w:t xml:space="preserve">Hint </w:t>
+      </w:r>
+      <w:proofErr w:type="gramStart"/>
+      <w:r>
+        <w:t>APPEND</w:t>
+      </w:r>
+      <w:r>
+        <w:t>:</w:t>
+      </w:r>
+      <w:proofErr w:type="gramEnd"/>
+      <w:r>
+        <w:t xml:space="preserve"> Khi sử dụng hint APPEND, trình tối ưu hóa câu truy vấn sẽ cố gắng đính kèm các hàng mới vào cuối bảng thay vì cập nhật dữ liệu hiện có. Điều này giúp tránh phân mảnh dữ liệu và khóa dữ liệu, từ đó tăng hiệu suất cho thao tác INSERT.</w:t>
       </w:r>
     </w:p>
     <w:p>
@@ -7556,30 +8188,84 @@
         <w:pStyle w:val="ListParagraph"/>
         <w:numPr>
           <w:ilvl w:val="2"/>
-          <w:numId w:val="26"/>
-        </w:numPr>
-      </w:pPr>
+          <w:numId w:val="37"/>
+        </w:numPr>
+      </w:pPr>
+      <w:r>
+        <w:t>Hint RESULT_CACHE</w:t>
+      </w:r>
+      <w:r>
+        <w:t xml:space="preserve">: Hint này cho phép lưu trữ kết quả của một câu truy vấn trong bộ nhớ cache. Khi câu truy vấn đó được thực hiện lần tiếp </w:t>
+      </w:r>
       <w:proofErr w:type="gramStart"/>
       <w:r>
-        <w:t>dbForge</w:t>
+        <w:t>theo</w:t>
       </w:r>
       <w:proofErr w:type="gramEnd"/>
       <w:r>
-        <w:t xml:space="preserve"> Studio for MySQL: Cung cấp nhiều tính năng để tối ưu hóa truy vấn, bao gồm gợi ý chỉ mục, kiểm tra kế hoạch thực thi và refactor truy vấn.</w:t>
-      </w:r>
-    </w:p>
+        <w:t>, kết quả sẽ được lấy trực tiếp từ bộ nhớ cache thay vì phải tính toán lại, giúp tăng tốc hiệu suất lên 0 giây. Tuy nhiên, cần cân nhắc vấn đề bộ nhớ và dữ liệu không được cập nhật kịp thời khi sử dụng hint này.</w:t>
+      </w:r>
+    </w:p>
+    <w:p>
+      <w:pPr>
+        <w:pStyle w:val="Heading4"/>
+      </w:pPr>
+      <w:bookmarkStart w:id="2" w:name="_GoBack"/>
+      <w:bookmarkEnd w:id="2"/>
+      <w:r>
+        <w:t>Delete</w:t>
+      </w:r>
+    </w:p>
+    <w:p>
+      <w:r>
+        <w:t xml:space="preserve">Where bị chậm </w:t>
+      </w:r>
+      <w:r>
+        <w:t xml:space="preserve">=&gt; dùng index </w:t>
+      </w:r>
+    </w:p>
+    <w:p>
+      <w:r>
+        <w:t>D</w:t>
+      </w:r>
+      <w:r>
+        <w:t xml:space="preserve">ùng truncate thay vì delete * vì </w:t>
+      </w:r>
+      <w:r>
+        <w:t xml:space="preserve">truncate </w:t>
+      </w:r>
+      <w:r>
+        <w:t>không tạo undo và redo nhưng sẽ không thể rollback</w:t>
+      </w:r>
+    </w:p>
+    <w:p/>
     <w:p>
       <w:pPr>
         <w:pStyle w:val="Heading2"/>
       </w:pPr>
       <w:r>
-        <w:t>“Nhiều công nhân”</w:t>
+        <w:rPr>
+          <w:rFonts w:asciiTheme="minorHAnsi" w:eastAsiaTheme="minorHAnsi" w:hAnsiTheme="minorHAnsi" w:cstheme="minorBidi"/>
+          <w:color w:val="auto"/>
+          <w:sz w:val="22"/>
+          <w:szCs w:val="22"/>
+        </w:rPr>
+        <w:lastRenderedPageBreak/>
+        <w:t xml:space="preserve"> </w:t>
+      </w:r>
+      <w:r>
+        <w:t>“Nhiề</w:t>
+      </w:r>
+      <w:r>
+        <w:t>u công nhân</w:t>
       </w:r>
     </w:p>
     <w:p>
       <w:pPr>
         <w:pStyle w:val="Heading3"/>
       </w:pPr>
+      <w:bookmarkStart w:id="3" w:name="_Công_cụ_kiểm"/>
+      <w:bookmarkEnd w:id="3"/>
       <w:r>
         <w:t xml:space="preserve">Công cụ kiểm tra khi có </w:t>
       </w:r>
@@ -7592,7 +8278,10 @@
         <w:t xml:space="preserve"> chạm</w:t>
       </w:r>
       <w:r>
-        <w:t xml:space="preserve"> (deadlock)</w:t>
+        <w:t xml:space="preserve"> (</w:t>
+      </w:r>
+      <w:r>
+        <w:t>lock)</w:t>
       </w:r>
     </w:p>
     <w:p>
@@ -7629,7 +8318,7 @@
       </w:pPr>
       <w:r>
         <w:rPr>
-          <w:lang w:val="vi-VN"/>
+          <w:noProof/>
         </w:rPr>
         <w:drawing>
           <wp:inline distT="0" distB="0" distL="0" distR="0" wp14:anchorId="0ADBC62D" wp14:editId="65E65AF4">
@@ -7667,8 +8356,6 @@
           </wp:inline>
         </w:drawing>
       </w:r>
-      <w:bookmarkStart w:id="0" w:name="_GoBack"/>
-      <w:bookmarkEnd w:id="0"/>
     </w:p>
     <w:p>
       <w:pPr>
@@ -7685,7 +8372,6 @@
         <w:rPr>
           <w:lang w:val="vi-VN"/>
         </w:rPr>
-        <w:lastRenderedPageBreak/>
         <w:t>Cột Blocked by thể hiện tiến trình đang bị block bởi tiến trình khác</w:t>
       </w:r>
     </w:p>
@@ -7697,7 +8383,7 @@
       </w:pPr>
       <w:r>
         <w:rPr>
-          <w:lang w:val="vi-VN"/>
+          <w:noProof/>
         </w:rPr>
         <w:drawing>
           <wp:inline distT="0" distB="0" distL="0" distR="0" wp14:anchorId="7A155824" wp14:editId="0BEEB7C9">
@@ -7777,6 +8463,7 @@
         <w:pStyle w:val="Heading4"/>
       </w:pPr>
       <w:r>
+        <w:lastRenderedPageBreak/>
         <w:t>Lệnh sql</w:t>
       </w:r>
     </w:p>
@@ -8469,7 +9156,9 @@
         <w:ind w:left="1440"/>
       </w:pPr>
       <w:r>
-        <w:lastRenderedPageBreak/>
+        <w:rPr>
+          <w:noProof/>
+        </w:rPr>
         <w:drawing>
           <wp:inline distT="0" distB="0" distL="0" distR="0" wp14:anchorId="7E0C8ABD" wp14:editId="0CBB2AA2">
             <wp:extent cx="3629025" cy="2278997"/>
@@ -8582,6 +9271,7 @@
         </w:numPr>
       </w:pPr>
       <w:r>
+        <w:lastRenderedPageBreak/>
         <w:t>Xem báo cáo:</w:t>
       </w:r>
     </w:p>
@@ -8594,7 +9284,6 @@
         <w:rPr>
           <w:noProof/>
         </w:rPr>
-        <w:lastRenderedPageBreak/>
         <w:drawing>
           <wp:inline distT="0" distB="0" distL="0" distR="0" wp14:anchorId="315D1B08" wp14:editId="6D511FEA">
             <wp:extent cx="4581525" cy="5305425"/>
@@ -9642,6 +10331,7 @@
           <w:sz w:val="19"/>
           <w:szCs w:val="19"/>
         </w:rPr>
+        <w:lastRenderedPageBreak/>
         <w:t>use</w:t>
       </w:r>
       <w:proofErr w:type="gramEnd"/>
@@ -9829,7 +10519,6 @@
           <w:sz w:val="19"/>
           <w:szCs w:val="19"/>
         </w:rPr>
-        <w:lastRenderedPageBreak/>
         <w:t>select</w:t>
       </w:r>
       <w:proofErr w:type="gramEnd"/>
@@ -12373,7 +13062,7 @@
         <w:sz w:val="20"/>
       </w:rPr>
     </w:lvl>
-    <w:lvl w:ilvl="2" w:tentative="1">
+    <w:lvl w:ilvl="2">
       <w:start w:val="1"/>
       <w:numFmt w:val="bullet"/>
       <w:lvlText w:val=""/>
@@ -15059,6 +15748,119 @@
     </w:lvl>
   </w:abstractNum>
   <w:abstractNum w:abstractNumId="28" w15:restartNumberingAfterBreak="0">
+    <w:nsid w:val="65BF1F72"/>
+    <w:multiLevelType w:val="hybridMultilevel"/>
+    <w:tmpl w:val="294216C8"/>
+    <w:lvl w:ilvl="0" w:tplc="04090001">
+      <w:start w:val="1"/>
+      <w:numFmt w:val="bullet"/>
+      <w:lvlText w:val=""/>
+      <w:lvlJc w:val="left"/>
+      <w:pPr>
+        <w:ind w:left="720" w:hanging="360"/>
+      </w:pPr>
+      <w:rPr>
+        <w:rFonts w:ascii="Symbol" w:hAnsi="Symbol" w:hint="default"/>
+      </w:rPr>
+    </w:lvl>
+    <w:lvl w:ilvl="1" w:tplc="04090003">
+      <w:start w:val="1"/>
+      <w:numFmt w:val="bullet"/>
+      <w:lvlText w:val="o"/>
+      <w:lvlJc w:val="left"/>
+      <w:pPr>
+        <w:ind w:left="1440" w:hanging="360"/>
+      </w:pPr>
+      <w:rPr>
+        <w:rFonts w:ascii="Courier New" w:hAnsi="Courier New" w:cs="Courier New" w:hint="default"/>
+      </w:rPr>
+    </w:lvl>
+    <w:lvl w:ilvl="2" w:tplc="04090005">
+      <w:start w:val="1"/>
+      <w:numFmt w:val="bullet"/>
+      <w:lvlText w:val=""/>
+      <w:lvlJc w:val="left"/>
+      <w:pPr>
+        <w:ind w:left="2160" w:hanging="360"/>
+      </w:pPr>
+      <w:rPr>
+        <w:rFonts w:ascii="Wingdings" w:hAnsi="Wingdings" w:hint="default"/>
+      </w:rPr>
+    </w:lvl>
+    <w:lvl w:ilvl="3" w:tplc="04090001" w:tentative="1">
+      <w:start w:val="1"/>
+      <w:numFmt w:val="bullet"/>
+      <w:lvlText w:val=""/>
+      <w:lvlJc w:val="left"/>
+      <w:pPr>
+        <w:ind w:left="2880" w:hanging="360"/>
+      </w:pPr>
+      <w:rPr>
+        <w:rFonts w:ascii="Symbol" w:hAnsi="Symbol" w:hint="default"/>
+      </w:rPr>
+    </w:lvl>
+    <w:lvl w:ilvl="4" w:tplc="04090003" w:tentative="1">
+      <w:start w:val="1"/>
+      <w:numFmt w:val="bullet"/>
+      <w:lvlText w:val="o"/>
+      <w:lvlJc w:val="left"/>
+      <w:pPr>
+        <w:ind w:left="3600" w:hanging="360"/>
+      </w:pPr>
+      <w:rPr>
+        <w:rFonts w:ascii="Courier New" w:hAnsi="Courier New" w:cs="Courier New" w:hint="default"/>
+      </w:rPr>
+    </w:lvl>
+    <w:lvl w:ilvl="5" w:tplc="04090005" w:tentative="1">
+      <w:start w:val="1"/>
+      <w:numFmt w:val="bullet"/>
+      <w:lvlText w:val=""/>
+      <w:lvlJc w:val="left"/>
+      <w:pPr>
+        <w:ind w:left="4320" w:hanging="360"/>
+      </w:pPr>
+      <w:rPr>
+        <w:rFonts w:ascii="Wingdings" w:hAnsi="Wingdings" w:hint="default"/>
+      </w:rPr>
+    </w:lvl>
+    <w:lvl w:ilvl="6" w:tplc="04090001" w:tentative="1">
+      <w:start w:val="1"/>
+      <w:numFmt w:val="bullet"/>
+      <w:lvlText w:val=""/>
+      <w:lvlJc w:val="left"/>
+      <w:pPr>
+        <w:ind w:left="5040" w:hanging="360"/>
+      </w:pPr>
+      <w:rPr>
+        <w:rFonts w:ascii="Symbol" w:hAnsi="Symbol" w:hint="default"/>
+      </w:rPr>
+    </w:lvl>
+    <w:lvl w:ilvl="7" w:tplc="04090003" w:tentative="1">
+      <w:start w:val="1"/>
+      <w:numFmt w:val="bullet"/>
+      <w:lvlText w:val="o"/>
+      <w:lvlJc w:val="left"/>
+      <w:pPr>
+        <w:ind w:left="5760" w:hanging="360"/>
+      </w:pPr>
+      <w:rPr>
+        <w:rFonts w:ascii="Courier New" w:hAnsi="Courier New" w:cs="Courier New" w:hint="default"/>
+      </w:rPr>
+    </w:lvl>
+    <w:lvl w:ilvl="8" w:tplc="04090005" w:tentative="1">
+      <w:start w:val="1"/>
+      <w:numFmt w:val="bullet"/>
+      <w:lvlText w:val=""/>
+      <w:lvlJc w:val="left"/>
+      <w:pPr>
+        <w:ind w:left="6480" w:hanging="360"/>
+      </w:pPr>
+      <w:rPr>
+        <w:rFonts w:ascii="Wingdings" w:hAnsi="Wingdings" w:hint="default"/>
+      </w:rPr>
+    </w:lvl>
+  </w:abstractNum>
+  <w:abstractNum w:abstractNumId="29" w15:restartNumberingAfterBreak="0">
     <w:nsid w:val="660F276E"/>
     <w:multiLevelType w:val="hybridMultilevel"/>
     <w:tmpl w:val="DCE02CA6"/>
@@ -15171,7 +15973,7 @@
       </w:rPr>
     </w:lvl>
   </w:abstractNum>
-  <w:abstractNum w:abstractNumId="29" w15:restartNumberingAfterBreak="0">
+  <w:abstractNum w:abstractNumId="30" w15:restartNumberingAfterBreak="0">
     <w:nsid w:val="6A725855"/>
     <w:multiLevelType w:val="multilevel"/>
     <w:tmpl w:val="F1D06912"/>
@@ -15320,7 +16122,7 @@
       </w:rPr>
     </w:lvl>
   </w:abstractNum>
-  <w:abstractNum w:abstractNumId="30" w15:restartNumberingAfterBreak="0">
+  <w:abstractNum w:abstractNumId="31" w15:restartNumberingAfterBreak="0">
     <w:nsid w:val="73BE04F1"/>
     <w:multiLevelType w:val="hybridMultilevel"/>
     <w:tmpl w:val="7578E410"/>
@@ -15432,7 +16234,7 @@
       </w:rPr>
     </w:lvl>
   </w:abstractNum>
-  <w:abstractNum w:abstractNumId="31" w15:restartNumberingAfterBreak="0">
+  <w:abstractNum w:abstractNumId="32" w15:restartNumberingAfterBreak="0">
     <w:nsid w:val="78D43F4B"/>
     <w:multiLevelType w:val="multilevel"/>
     <w:tmpl w:val="C2C8F394"/>
@@ -15581,7 +16383,7 @@
       </w:rPr>
     </w:lvl>
   </w:abstractNum>
-  <w:abstractNum w:abstractNumId="32" w15:restartNumberingAfterBreak="0">
+  <w:abstractNum w:abstractNumId="33" w15:restartNumberingAfterBreak="0">
     <w:nsid w:val="7C2F5B77"/>
     <w:multiLevelType w:val="multilevel"/>
     <w:tmpl w:val="74520DD4"/>
@@ -15730,7 +16532,7 @@
       </w:rPr>
     </w:lvl>
   </w:abstractNum>
-  <w:abstractNum w:abstractNumId="33" w15:restartNumberingAfterBreak="0">
+  <w:abstractNum w:abstractNumId="34" w15:restartNumberingAfterBreak="0">
     <w:nsid w:val="7CAF1E90"/>
     <w:multiLevelType w:val="multilevel"/>
     <w:tmpl w:val="66380022"/>
@@ -15879,7 +16681,7 @@
       </w:rPr>
     </w:lvl>
   </w:abstractNum>
-  <w:abstractNum w:abstractNumId="34" w15:restartNumberingAfterBreak="0">
+  <w:abstractNum w:abstractNumId="35" w15:restartNumberingAfterBreak="0">
     <w:nsid w:val="7F4662B7"/>
     <w:multiLevelType w:val="multilevel"/>
     <w:tmpl w:val="C900BDC0"/>
@@ -16028,7 +16830,7 @@
       </w:rPr>
     </w:lvl>
   </w:abstractNum>
-  <w:abstractNum w:abstractNumId="35" w15:restartNumberingAfterBreak="0">
+  <w:abstractNum w:abstractNumId="36" w15:restartNumberingAfterBreak="0">
     <w:nsid w:val="7FC879A3"/>
     <w:multiLevelType w:val="hybridMultilevel"/>
     <w:tmpl w:val="81FE6582"/>
@@ -16144,25 +16946,25 @@
     <w:abstractNumId w:val="23"/>
   </w:num>
   <w:num w:numId="2">
+    <w:abstractNumId w:val="33"/>
+  </w:num>
+  <w:num w:numId="3">
     <w:abstractNumId w:val="32"/>
   </w:num>
-  <w:num w:numId="3">
-    <w:abstractNumId w:val="31"/>
-  </w:num>
   <w:num w:numId="4">
-    <w:abstractNumId w:val="33"/>
+    <w:abstractNumId w:val="34"/>
   </w:num>
   <w:num w:numId="5">
     <w:abstractNumId w:val="17"/>
   </w:num>
   <w:num w:numId="6">
-    <w:abstractNumId w:val="30"/>
+    <w:abstractNumId w:val="31"/>
   </w:num>
   <w:num w:numId="7">
     <w:abstractNumId w:val="22"/>
   </w:num>
   <w:num w:numId="8">
-    <w:abstractNumId w:val="29"/>
+    <w:abstractNumId w:val="30"/>
   </w:num>
   <w:num w:numId="9">
     <w:abstractNumId w:val="10"/>
@@ -16171,7 +16973,7 @@
     <w:abstractNumId w:val="2"/>
   </w:num>
   <w:num w:numId="11">
-    <w:abstractNumId w:val="34"/>
+    <w:abstractNumId w:val="35"/>
   </w:num>
   <w:num w:numId="12">
     <w:abstractNumId w:val="15"/>
@@ -16198,13 +17000,13 @@
     <w:abstractNumId w:val="11"/>
   </w:num>
   <w:num w:numId="20">
-    <w:abstractNumId w:val="35"/>
+    <w:abstractNumId w:val="36"/>
   </w:num>
   <w:num w:numId="21">
     <w:abstractNumId w:val="26"/>
   </w:num>
   <w:num w:numId="22">
-    <w:abstractNumId w:val="28"/>
+    <w:abstractNumId w:val="29"/>
   </w:num>
   <w:num w:numId="23">
     <w:abstractNumId w:val="24"/>
@@ -16247,6 +17049,9 @@
   </w:num>
   <w:num w:numId="36">
     <w:abstractNumId w:val="3"/>
+  </w:num>
+  <w:num w:numId="37">
+    <w:abstractNumId w:val="28"/>
   </w:num>
 </w:numbering>
 </file>
@@ -16775,6 +17580,7 @@
   <w:style w:type="character" w:default="1" w:styleId="DefaultParagraphFont">
     <w:name w:val="Default Paragraph Font"/>
     <w:uiPriority w:val="1"/>
+    <w:semiHidden/>
     <w:unhideWhenUsed/>
   </w:style>
   <w:style w:type="table" w:default="1" w:styleId="TableNormal">

</xml_diff>

<commit_message>
sửa lại căn lề
</commit_message>
<xml_diff>
--- a/Tài liệu học tập/Kiến thức tổng hợp.docx
+++ b/Tài liệu học tập/Kiến thức tổng hợp.docx
@@ -8733,7 +8733,6 @@
           <w:sz w:val="24"/>
           <w:szCs w:val="24"/>
         </w:rPr>
-        <w:lastRenderedPageBreak/>
         <w:t xml:space="preserve">         '</w:t>
       </w:r>
       <w:proofErr w:type="gramStart"/>
@@ -8805,6 +8804,7 @@
           <w:sz w:val="24"/>
           <w:szCs w:val="24"/>
         </w:rPr>
+        <w:lastRenderedPageBreak/>
         <w:t xml:space="preserve">         </w:t>
       </w:r>
       <w:proofErr w:type="gramStart"/>
@@ -9564,7 +9564,6 @@
           <w:sz w:val="24"/>
           <w:szCs w:val="24"/>
         </w:rPr>
-        <w:lastRenderedPageBreak/>
         <w:t>Execution Plan</w:t>
       </w:r>
     </w:p>
@@ -9594,6 +9593,7 @@
           <w:sz w:val="24"/>
           <w:szCs w:val="24"/>
         </w:rPr>
+        <w:lastRenderedPageBreak/>
         <w:t>----------------------------------------------------------</w:t>
       </w:r>
     </w:p>
@@ -10210,7 +10210,6 @@
         <w:rPr>
           <w:rFonts w:eastAsiaTheme="minorHAnsi"/>
         </w:rPr>
-        <w:lastRenderedPageBreak/>
         <w:t>Khi làm việc với Cơ sở dữ liệu, bạn có 2 cách thức.</w:t>
       </w:r>
     </w:p>
@@ -10237,6 +10236,7 @@
           <w:sz w:val="24"/>
           <w:szCs w:val="24"/>
         </w:rPr>
+        <w:lastRenderedPageBreak/>
         <w:t>Cách 1</w:t>
       </w:r>
       <w:r>
@@ -10979,7 +10979,6 @@
           <w:sz w:val="24"/>
           <w:szCs w:val="24"/>
         </w:rPr>
-        <w:lastRenderedPageBreak/>
         <w:t xml:space="preserve">     </w:t>
       </w:r>
       <w:proofErr w:type="gramStart"/>
@@ -11031,6 +11030,7 @@
           <w:sz w:val="24"/>
           <w:szCs w:val="24"/>
         </w:rPr>
+        <w:lastRenderedPageBreak/>
         <w:t xml:space="preserve">   </w:t>
       </w:r>
       <w:proofErr w:type="gramStart"/>
@@ -11649,7 +11649,6 @@
           <w:sz w:val="24"/>
           <w:szCs w:val="24"/>
         </w:rPr>
-        <w:lastRenderedPageBreak/>
         <w:t>Tại bước kiểm tra thông tin trong Shared Pool, do đây là những câu lệnh khác nhau, </w:t>
       </w:r>
       <w:r>
@@ -11705,6 +11704,7 @@
           <w:sz w:val="24"/>
           <w:szCs w:val="24"/>
         </w:rPr>
+        <w:lastRenderedPageBreak/>
         <w:t>Hệ thống phải thực hiện 10.000 lần bước số 4 và bước số 5 (đây là hai công việc cực kỳ tiêu tốn tài nguyên).</w:t>
       </w:r>
     </w:p>
@@ -12378,14 +12378,6 @@
           <w:szCs w:val="24"/>
         </w:rPr>
         <w:br/>
-      </w:r>
-      <w:r>
-        <w:rPr>
-          <w:rFonts w:ascii="Times New Roman" w:hAnsi="Times New Roman" w:cs="Times New Roman"/>
-          <w:sz w:val="24"/>
-          <w:szCs w:val="24"/>
-        </w:rPr>
-        <w:lastRenderedPageBreak/>
         <w:t>WHERE p.prod_id = s.prod_id</w:t>
       </w:r>
       <w:r>
@@ -12414,6 +12406,7 @@
           <w:sz w:val="24"/>
           <w:szCs w:val="24"/>
         </w:rPr>
+        <w:lastRenderedPageBreak/>
         <w:drawing>
           <wp:inline distT="0" distB="0" distL="0" distR="0">
             <wp:extent cx="5095875" cy="2676994"/>
@@ -12787,7 +12780,6 @@
           <w:sz w:val="24"/>
           <w:szCs w:val="24"/>
         </w:rPr>
-        <w:lastRenderedPageBreak/>
         <w:t>Hành động số 8 là CHA của hành động số 9 và số 10: vì trong SQL Execution Plans, bước số 8 ở gần bên trái hơn và ở ngay bên trên của bước con số 9.</w:t>
       </w:r>
     </w:p>
@@ -12810,6 +12802,7 @@
           <w:sz w:val="24"/>
           <w:szCs w:val="24"/>
         </w:rPr>
+        <w:lastRenderedPageBreak/>
         <w:t>Có thể hình dung nếu ở dạng cây thì cụm hành động số 8, 9, 10 sẽ có hình dáng như sau</w:t>
       </w:r>
     </w:p>
@@ -13615,31 +13608,7 @@
         <w:rPr>
           <w:rFonts w:eastAsiaTheme="minorHAnsi"/>
         </w:rPr>
-        <w:t>Việc sử dụng </w:t>
-      </w:r>
-      <w:r>
-        <w:rPr>
-          <w:rFonts w:eastAsiaTheme="minorHAnsi"/>
-        </w:rPr>
-        <w:t>EXPLAIN</w:t>
-      </w:r>
-      <w:r>
-        <w:rPr>
-          <w:rFonts w:eastAsiaTheme="minorHAnsi"/>
-        </w:rPr>
-        <w:t> hết sức đơn giản, chỉ cần thêm nó vào trước </w:t>
-      </w:r>
-      <w:r>
-        <w:rPr>
-          <w:rFonts w:eastAsiaTheme="minorHAnsi"/>
-        </w:rPr>
-        <w:t>SELECT</w:t>
-      </w:r>
-      <w:r>
-        <w:rPr>
-          <w:rFonts w:eastAsiaTheme="minorHAnsi"/>
-        </w:rPr>
-        <w:t> trong câu truy vấn. Trước tiên hãy cùng tìm hiểu kết quả trả về của một câu truy vấn đơn giản để bạn có thể làm quen với các cột trong bảng kết quả.</w:t>
+        <w:t>Việc sử dụng EXPLAIN hết sức đơn giản, chỉ cần thêm nó vào trước SELECT trong câu truy vấn. Trước tiên hãy cùng tìm hiểu kết quả trả về của một câu truy vấn đơn giản để bạn có thể làm quen với các cột trong bảng kết quả.</w:t>
       </w:r>
     </w:p>
     <w:p>
@@ -14267,19 +14236,7 @@
         <w:rPr>
           <w:rFonts w:eastAsiaTheme="minorHAnsi"/>
         </w:rPr>
-        <w:t> - Số thứ tự cho mỗi câu </w:t>
-      </w:r>
-      <w:r>
-        <w:rPr>
-          <w:rFonts w:eastAsiaTheme="minorHAnsi"/>
-        </w:rPr>
-        <w:t>SELECT</w:t>
-      </w:r>
-      <w:r>
-        <w:rPr>
-          <w:rFonts w:eastAsiaTheme="minorHAnsi"/>
-        </w:rPr>
-        <w:t> trong truy vấn của bạn (trường hợp bạn sử dụng các truy vấn lồng nhau (nested subqueries).</w:t>
+        <w:t> - Số thứ tự cho mỗi câu SELECT trong truy vấn của bạn (trường hợp bạn sử dụng các truy vấn lồng nhau (nested subqueries).</w:t>
       </w:r>
     </w:p>
     <w:p>
@@ -14299,25 +14256,7 @@
         <w:rPr>
           <w:rFonts w:eastAsiaTheme="minorHAnsi"/>
         </w:rPr>
-        <w:t>select_type</w:t>
-      </w:r>
-      <w:r>
-        <w:rPr>
-          <w:rFonts w:eastAsiaTheme="minorHAnsi"/>
-        </w:rPr>
-        <w:t> - Loại của câu </w:t>
-      </w:r>
-      <w:r>
-        <w:rPr>
-          <w:rFonts w:eastAsiaTheme="minorHAnsi"/>
-        </w:rPr>
-        <w:t>SELECT</w:t>
-      </w:r>
-      <w:r>
-        <w:rPr>
-          <w:rFonts w:eastAsiaTheme="minorHAnsi"/>
-        </w:rPr>
-        <w:t>. Có thể có các giá trị sau.</w:t>
+        <w:t>select_type - Loại của câu SELECT. Có thể có các giá trị sau.</w:t>
       </w:r>
     </w:p>
     <w:p>
@@ -14340,47 +14279,7 @@
           <w:sz w:val="24"/>
           <w:szCs w:val="24"/>
         </w:rPr>
-        <w:t>SIMPLE</w:t>
-      </w:r>
-      <w:r>
-        <w:rPr>
-          <w:rFonts w:ascii="Times New Roman" w:hAnsi="Times New Roman" w:cs="Times New Roman"/>
-          <w:sz w:val="24"/>
-          <w:szCs w:val="24"/>
-        </w:rPr>
-        <w:t> - Truy vấn là một câu </w:t>
-      </w:r>
-      <w:r>
-        <w:rPr>
-          <w:rFonts w:ascii="Times New Roman" w:hAnsi="Times New Roman" w:cs="Times New Roman"/>
-          <w:sz w:val="24"/>
-          <w:szCs w:val="24"/>
-        </w:rPr>
-        <w:t>SELECT</w:t>
-      </w:r>
-      <w:r>
-        <w:rPr>
-          <w:rFonts w:ascii="Times New Roman" w:hAnsi="Times New Roman" w:cs="Times New Roman"/>
-          <w:sz w:val="24"/>
-          <w:szCs w:val="24"/>
-        </w:rPr>
-        <w:t> cơ bản, không có bất cứ truy vấn con (subqueries) hay câu lệnh hợp (</w:t>
-      </w:r>
-      <w:r>
-        <w:rPr>
-          <w:rFonts w:ascii="Times New Roman" w:hAnsi="Times New Roman" w:cs="Times New Roman"/>
-          <w:sz w:val="24"/>
-          <w:szCs w:val="24"/>
-        </w:rPr>
-        <w:t>UNION</w:t>
-      </w:r>
-      <w:r>
-        <w:rPr>
-          <w:rFonts w:ascii="Times New Roman" w:hAnsi="Times New Roman" w:cs="Times New Roman"/>
-          <w:sz w:val="24"/>
-          <w:szCs w:val="24"/>
-        </w:rPr>
-        <w:t>) nào.</w:t>
+        <w:t>SIMPLE - Truy vấn là một câu SELECT cơ bản, không có bất cứ truy vấn con (subqueries) hay câu lệnh hợp (UNION) nào.</w:t>
       </w:r>
     </w:p>
     <w:p>
@@ -14403,47 +14302,7 @@
           <w:sz w:val="24"/>
           <w:szCs w:val="24"/>
         </w:rPr>
-        <w:t>PRIMARY</w:t>
-      </w:r>
-      <w:r>
-        <w:rPr>
-          <w:rFonts w:ascii="Times New Roman" w:hAnsi="Times New Roman" w:cs="Times New Roman"/>
-          <w:sz w:val="24"/>
-          <w:szCs w:val="24"/>
-        </w:rPr>
-        <w:t> - Truy vấn là câu </w:t>
-      </w:r>
-      <w:r>
-        <w:rPr>
-          <w:rFonts w:ascii="Times New Roman" w:hAnsi="Times New Roman" w:cs="Times New Roman"/>
-          <w:sz w:val="24"/>
-          <w:szCs w:val="24"/>
-        </w:rPr>
-        <w:t>SELECT</w:t>
-      </w:r>
-      <w:r>
-        <w:rPr>
-          <w:rFonts w:ascii="Times New Roman" w:hAnsi="Times New Roman" w:cs="Times New Roman"/>
-          <w:sz w:val="24"/>
-          <w:szCs w:val="24"/>
-        </w:rPr>
-        <w:t> ngoài cùng của một lệnh </w:t>
-      </w:r>
-      <w:r>
-        <w:rPr>
-          <w:rFonts w:ascii="Times New Roman" w:hAnsi="Times New Roman" w:cs="Times New Roman"/>
-          <w:sz w:val="24"/>
-          <w:szCs w:val="24"/>
-        </w:rPr>
-        <w:t>JOIN</w:t>
-      </w:r>
-      <w:r>
-        <w:rPr>
-          <w:rFonts w:ascii="Times New Roman" w:hAnsi="Times New Roman" w:cs="Times New Roman"/>
-          <w:sz w:val="24"/>
-          <w:szCs w:val="24"/>
-        </w:rPr>
-        <w:t>.</w:t>
+        <w:t>PRIMARY - Truy vấn là câu SELECT ngoài cùng của một lệnh JOIN.</w:t>
       </w:r>
     </w:p>
     <w:p>
@@ -14466,15 +14325,7 @@
           <w:sz w:val="24"/>
           <w:szCs w:val="24"/>
         </w:rPr>
-        <w:t>DERIVED</w:t>
-      </w:r>
-      <w:r>
-        <w:rPr>
-          <w:rFonts w:ascii="Times New Roman" w:hAnsi="Times New Roman" w:cs="Times New Roman"/>
-          <w:sz w:val="24"/>
-          <w:szCs w:val="24"/>
-        </w:rPr>
-        <w:t> - Truy vấn là một truy vấn con của truy vấn khác, nằm trong lệnh </w:t>
+        <w:t>DERIVED - Truy vấn là một truy vấn con của truy vấn khác, nằm trong lệnh </w:t>
       </w:r>
       <w:proofErr w:type="gramStart"/>
       <w:r>
@@ -14515,15 +14366,7 @@
           <w:sz w:val="24"/>
           <w:szCs w:val="24"/>
         </w:rPr>
-        <w:t>SUBQUERY</w:t>
-      </w:r>
-      <w:r>
-        <w:rPr>
-          <w:rFonts w:ascii="Times New Roman" w:hAnsi="Times New Roman" w:cs="Times New Roman"/>
-          <w:sz w:val="24"/>
-          <w:szCs w:val="24"/>
-        </w:rPr>
-        <w:t> - Truy vấn đầu tiên của một truy vấn con.</w:t>
+        <w:t>SUBQUERY - Truy vấn đầu tiên của một truy vấn con.</w:t>
       </w:r>
     </w:p>
     <w:p>
@@ -14546,15 +14389,7 @@
           <w:sz w:val="24"/>
           <w:szCs w:val="24"/>
         </w:rPr>
-        <w:t>DEPENDENT SUBQUERY</w:t>
-      </w:r>
-      <w:r>
-        <w:rPr>
-          <w:rFonts w:ascii="Times New Roman" w:hAnsi="Times New Roman" w:cs="Times New Roman"/>
-          <w:sz w:val="24"/>
-          <w:szCs w:val="24"/>
-        </w:rPr>
-        <w:t> - Truy vấn con, phụ thuộc vào một truy vấn khác bên ngoài nó.</w:t>
+        <w:t>DEPENDENT SUBQUERY - Truy vấn con, phụ thuộc vào một truy vấn khác bên ngoài nó.</w:t>
       </w:r>
     </w:p>
     <w:p>
@@ -14577,15 +14412,7 @@
           <w:sz w:val="24"/>
           <w:szCs w:val="24"/>
         </w:rPr>
-        <w:t>UNCACHEABLE SUBQUERY</w:t>
-      </w:r>
-      <w:r>
-        <w:rPr>
-          <w:rFonts w:ascii="Times New Roman" w:hAnsi="Times New Roman" w:cs="Times New Roman"/>
-          <w:sz w:val="24"/>
-          <w:szCs w:val="24"/>
-        </w:rPr>
-        <w:t> - Truy vấn không thể lưu lại được (có quy định điều kiện cụ thể, thế nào là một truy vấn có thể lưu lại được).</w:t>
+        <w:t>UNCACHEABLE SUBQUERY - Truy vấn không thể lưu lại được (có quy định điều kiện cụ thể, thế nào là một truy vấn có thể lưu lại được).</w:t>
       </w:r>
     </w:p>
     <w:p>
@@ -14608,47 +14435,7 @@
           <w:sz w:val="24"/>
           <w:szCs w:val="24"/>
         </w:rPr>
-        <w:t>UNION</w:t>
-      </w:r>
-      <w:r>
-        <w:rPr>
-          <w:rFonts w:ascii="Times New Roman" w:hAnsi="Times New Roman" w:cs="Times New Roman"/>
-          <w:sz w:val="24"/>
-          <w:szCs w:val="24"/>
-        </w:rPr>
-        <w:t> - Truy vấn là câu </w:t>
-      </w:r>
-      <w:r>
-        <w:rPr>
-          <w:rFonts w:ascii="Times New Roman" w:hAnsi="Times New Roman" w:cs="Times New Roman"/>
-          <w:sz w:val="24"/>
-          <w:szCs w:val="24"/>
-        </w:rPr>
-        <w:t>SELECT</w:t>
-      </w:r>
-      <w:r>
-        <w:rPr>
-          <w:rFonts w:ascii="Times New Roman" w:hAnsi="Times New Roman" w:cs="Times New Roman"/>
-          <w:sz w:val="24"/>
-          <w:szCs w:val="24"/>
-        </w:rPr>
-        <w:t> thứ hai của lệnh </w:t>
-      </w:r>
-      <w:r>
-        <w:rPr>
-          <w:rFonts w:ascii="Times New Roman" w:hAnsi="Times New Roman" w:cs="Times New Roman"/>
-          <w:sz w:val="24"/>
-          <w:szCs w:val="24"/>
-        </w:rPr>
-        <w:t>UNION</w:t>
-      </w:r>
-      <w:r>
-        <w:rPr>
-          <w:rFonts w:ascii="Times New Roman" w:hAnsi="Times New Roman" w:cs="Times New Roman"/>
-          <w:sz w:val="24"/>
-          <w:szCs w:val="24"/>
-        </w:rPr>
-        <w:t>.</w:t>
+        <w:t>UNION - Truy vấn là câu SELECT thứ hai của lệnh UNION.</w:t>
       </w:r>
     </w:p>
     <w:p>
@@ -14671,15 +14458,7 @@
           <w:sz w:val="24"/>
           <w:szCs w:val="24"/>
         </w:rPr>
-        <w:t>DEPENDENT UNION</w:t>
-      </w:r>
-      <w:r>
-        <w:rPr>
-          <w:rFonts w:ascii="Times New Roman" w:hAnsi="Times New Roman" w:cs="Times New Roman"/>
-          <w:sz w:val="24"/>
-          <w:szCs w:val="24"/>
-        </w:rPr>
-        <w:t xml:space="preserve"> - Truy vấn thứ hai hoặc các truy vấn tiếp </w:t>
+        <w:t xml:space="preserve">DEPENDENT UNION - Truy vấn thứ hai hoặc các truy vấn tiếp </w:t>
       </w:r>
       <w:proofErr w:type="gramStart"/>
       <w:r>
@@ -14697,23 +14476,7 @@
           <w:sz w:val="24"/>
           <w:szCs w:val="24"/>
         </w:rPr>
-        <w:t xml:space="preserve"> của lệnh </w:t>
-      </w:r>
-      <w:r>
-        <w:rPr>
-          <w:rFonts w:ascii="Times New Roman" w:hAnsi="Times New Roman" w:cs="Times New Roman"/>
-          <w:sz w:val="24"/>
-          <w:szCs w:val="24"/>
-        </w:rPr>
-        <w:t>UNION</w:t>
-      </w:r>
-      <w:r>
-        <w:rPr>
-          <w:rFonts w:ascii="Times New Roman" w:hAnsi="Times New Roman" w:cs="Times New Roman"/>
-          <w:sz w:val="24"/>
-          <w:szCs w:val="24"/>
-        </w:rPr>
-        <w:t> phụ thuộc vào một truy vấn bên ngoài.</w:t>
+        <w:t xml:space="preserve"> của lệnh UNION phụ thuộc vào một truy vấn bên ngoài.</w:t>
       </w:r>
     </w:p>
     <w:p>
@@ -14736,31 +14499,7 @@
           <w:sz w:val="24"/>
           <w:szCs w:val="24"/>
         </w:rPr>
-        <w:t>UNION RESULT</w:t>
-      </w:r>
-      <w:r>
-        <w:rPr>
-          <w:rFonts w:ascii="Times New Roman" w:hAnsi="Times New Roman" w:cs="Times New Roman"/>
-          <w:sz w:val="24"/>
-          <w:szCs w:val="24"/>
-        </w:rPr>
-        <w:t> - Truy vấn là kết quả của lệnh </w:t>
-      </w:r>
-      <w:r>
-        <w:rPr>
-          <w:rFonts w:ascii="Times New Roman" w:hAnsi="Times New Roman" w:cs="Times New Roman"/>
-          <w:sz w:val="24"/>
-          <w:szCs w:val="24"/>
-        </w:rPr>
-        <w:t>UNION</w:t>
-      </w:r>
-      <w:r>
-        <w:rPr>
-          <w:rFonts w:ascii="Times New Roman" w:hAnsi="Times New Roman" w:cs="Times New Roman"/>
-          <w:sz w:val="24"/>
-          <w:szCs w:val="24"/>
-        </w:rPr>
-        <w:t>.</w:t>
+        <w:t>UNION RESULT - Truy vấn là kết quả của lệnh UNION.</w:t>
       </w:r>
     </w:p>
     <w:p>
@@ -14906,63 +14645,7 @@
           <w:sz w:val="24"/>
           <w:szCs w:val="24"/>
         </w:rPr>
-        <w:t>eq_ref</w:t>
-      </w:r>
-      <w:r>
-        <w:rPr>
-          <w:rFonts w:ascii="Times New Roman" w:hAnsi="Times New Roman" w:cs="Times New Roman"/>
-          <w:sz w:val="24"/>
-          <w:szCs w:val="24"/>
-        </w:rPr>
-        <w:t> - Tất cả các thành phần của index được sử dụng bởi lệnh join và index thuộc loại </w:t>
-      </w:r>
-      <w:r>
-        <w:rPr>
-          <w:rFonts w:ascii="Times New Roman" w:hAnsi="Times New Roman" w:cs="Times New Roman"/>
-          <w:sz w:val="24"/>
-          <w:szCs w:val="24"/>
-        </w:rPr>
-        <w:t>PRIMARY KEY</w:t>
-      </w:r>
-      <w:r>
-        <w:rPr>
-          <w:rFonts w:ascii="Times New Roman" w:hAnsi="Times New Roman" w:cs="Times New Roman"/>
-          <w:sz w:val="24"/>
-          <w:szCs w:val="24"/>
-        </w:rPr>
-        <w:t> hoặc </w:t>
-      </w:r>
-      <w:r>
-        <w:rPr>
-          <w:rFonts w:ascii="Times New Roman" w:hAnsi="Times New Roman" w:cs="Times New Roman"/>
-          <w:sz w:val="24"/>
-          <w:szCs w:val="24"/>
-        </w:rPr>
-        <w:t>UNIQUE NOT NULL</w:t>
-      </w:r>
-      <w:r>
-        <w:rPr>
-          <w:rFonts w:ascii="Times New Roman" w:hAnsi="Times New Roman" w:cs="Times New Roman"/>
-          <w:sz w:val="24"/>
-          <w:szCs w:val="24"/>
-        </w:rPr>
-        <w:t>. Đây là loại join tốt thứ hai (chỉ sau </w:t>
-      </w:r>
-      <w:r>
-        <w:rPr>
-          <w:rFonts w:ascii="Times New Roman" w:hAnsi="Times New Roman" w:cs="Times New Roman"/>
-          <w:sz w:val="24"/>
-          <w:szCs w:val="24"/>
-        </w:rPr>
-        <w:t>const</w:t>
-      </w:r>
-      <w:r>
-        <w:rPr>
-          <w:rFonts w:ascii="Times New Roman" w:hAnsi="Times New Roman" w:cs="Times New Roman"/>
-          <w:sz w:val="24"/>
-          <w:szCs w:val="24"/>
-        </w:rPr>
-        <w:t>).</w:t>
+        <w:t>eq_ref - Tất cả các thành phần của index được sử dụng bởi lệnh join và index thuộc loại PRIMARY KEY hoặc UNIQUE NOT NULL. Đây là loại join tốt thứ hai (chỉ sau const).</w:t>
       </w:r>
     </w:p>
     <w:p>
@@ -14995,39 +14678,7 @@
           <w:sz w:val="24"/>
           <w:szCs w:val="24"/>
         </w:rPr>
-        <w:t> - Tất cả các dòng khớp với điều kiện tìm kiếm và chưa cột đã được index đều được đọc cho mỗi sự kết hợp với các dòng của bảng trước đó. Loại join này có thể thấy khi so sánh cột với điều kiện </w:t>
-      </w:r>
-      <w:r>
-        <w:rPr>
-          <w:rFonts w:ascii="Times New Roman" w:hAnsi="Times New Roman" w:cs="Times New Roman"/>
-          <w:sz w:val="24"/>
-          <w:szCs w:val="24"/>
-        </w:rPr>
-        <w:t>=</w:t>
-      </w:r>
-      <w:r>
-        <w:rPr>
-          <w:rFonts w:ascii="Times New Roman" w:hAnsi="Times New Roman" w:cs="Times New Roman"/>
-          <w:sz w:val="24"/>
-          <w:szCs w:val="24"/>
-        </w:rPr>
-        <w:t> hoặc </w:t>
-      </w:r>
-      <w:r>
-        <w:rPr>
-          <w:rFonts w:ascii="Times New Roman" w:hAnsi="Times New Roman" w:cs="Times New Roman"/>
-          <w:sz w:val="24"/>
-          <w:szCs w:val="24"/>
-        </w:rPr>
-        <w:t>&lt;=&gt;</w:t>
-      </w:r>
-      <w:r>
-        <w:rPr>
-          <w:rFonts w:ascii="Times New Roman" w:hAnsi="Times New Roman" w:cs="Times New Roman"/>
-          <w:sz w:val="24"/>
-          <w:szCs w:val="24"/>
-        </w:rPr>
-        <w:t>.</w:t>
+        <w:t> - Tất cả các dòng khớp với điều kiện tìm kiếm và chưa cột đã được index đều được đọc cho mỗi sự kết hợp với các dòng của bảng trước đó. Loại join này có thể thấy khi so sánh cột với điều kiện = hoặc &lt;=&gt;.</w:t>
       </w:r>
     </w:p>
     <w:p>
@@ -15060,23 +14711,7 @@
           <w:sz w:val="24"/>
           <w:szCs w:val="24"/>
         </w:rPr>
-        <w:t> - join sử dụng chỉ mục dạng </w:t>
-      </w:r>
-      <w:r>
-        <w:rPr>
-          <w:rFonts w:ascii="Times New Roman" w:hAnsi="Times New Roman" w:cs="Times New Roman"/>
-          <w:sz w:val="24"/>
-          <w:szCs w:val="24"/>
-        </w:rPr>
-        <w:t>FULLTEXT</w:t>
-      </w:r>
-      <w:r>
-        <w:rPr>
-          <w:rFonts w:ascii="Times New Roman" w:hAnsi="Times New Roman" w:cs="Times New Roman"/>
-          <w:sz w:val="24"/>
-          <w:szCs w:val="24"/>
-        </w:rPr>
-        <w:t>.</w:t>
+        <w:t> - join sử dụng chỉ mục dạng FULLTEXT.</w:t>
       </w:r>
     </w:p>
     <w:p>
@@ -15099,31 +14734,7 @@
           <w:sz w:val="24"/>
           <w:szCs w:val="24"/>
         </w:rPr>
-        <w:t>ref_or_null</w:t>
-      </w:r>
-      <w:r>
-        <w:rPr>
-          <w:rFonts w:ascii="Times New Roman" w:hAnsi="Times New Roman" w:cs="Times New Roman"/>
-          <w:sz w:val="24"/>
-          <w:szCs w:val="24"/>
-        </w:rPr>
-        <w:t> - Gần giống như </w:t>
-      </w:r>
-      <w:r>
-        <w:rPr>
-          <w:rFonts w:ascii="Times New Roman" w:hAnsi="Times New Roman" w:cs="Times New Roman"/>
-          <w:sz w:val="24"/>
-          <w:szCs w:val="24"/>
-        </w:rPr>
-        <w:t>ref</w:t>
-      </w:r>
-      <w:r>
-        <w:rPr>
-          <w:rFonts w:ascii="Times New Roman" w:hAnsi="Times New Roman" w:cs="Times New Roman"/>
-          <w:sz w:val="24"/>
-          <w:szCs w:val="24"/>
-        </w:rPr>
-        <w:t> nhưng chứa cả các dòng với cột mang giá trị null.</w:t>
+        <w:t>ref_or_null - Gần giống như ref nhưng chứa cả các dòng với cột mang giá trị null.</w:t>
       </w:r>
     </w:p>
     <w:p>
@@ -15146,47 +14757,7 @@
           <w:sz w:val="24"/>
           <w:szCs w:val="24"/>
         </w:rPr>
-        <w:t>index_merge</w:t>
-      </w:r>
-      <w:r>
-        <w:rPr>
-          <w:rFonts w:ascii="Times New Roman" w:hAnsi="Times New Roman" w:cs="Times New Roman"/>
-          <w:sz w:val="24"/>
-          <w:szCs w:val="24"/>
-        </w:rPr>
-        <w:t> - join sử dụng một danh sách các chỉ mục để tạo ra tập kết quả. Cột </w:t>
-      </w:r>
-      <w:r>
-        <w:rPr>
-          <w:rFonts w:ascii="Times New Roman" w:hAnsi="Times New Roman" w:cs="Times New Roman"/>
-          <w:sz w:val="24"/>
-          <w:szCs w:val="24"/>
-        </w:rPr>
-        <w:t>key</w:t>
-      </w:r>
-      <w:r>
-        <w:rPr>
-          <w:rFonts w:ascii="Times New Roman" w:hAnsi="Times New Roman" w:cs="Times New Roman"/>
-          <w:sz w:val="24"/>
-          <w:szCs w:val="24"/>
-        </w:rPr>
-        <w:t> trong kết quả của </w:t>
-      </w:r>
-      <w:r>
-        <w:rPr>
-          <w:rFonts w:ascii="Times New Roman" w:hAnsi="Times New Roman" w:cs="Times New Roman"/>
-          <w:sz w:val="24"/>
-          <w:szCs w:val="24"/>
-        </w:rPr>
-        <w:t>EXPLAIN</w:t>
-      </w:r>
-      <w:r>
-        <w:rPr>
-          <w:rFonts w:ascii="Times New Roman" w:hAnsi="Times New Roman" w:cs="Times New Roman"/>
-          <w:sz w:val="24"/>
-          <w:szCs w:val="24"/>
-        </w:rPr>
-        <w:t> sẽ liệt kê các khóa được sử dụng.</w:t>
+        <w:t>index_merge - join sử dụng một danh sách các chỉ mục để tạo ra tập kết quả. Cột key trong kết quả của EXPLAIN sẽ liệt kê các khóa được sử dụng.</w:t>
       </w:r>
     </w:p>
     <w:p>
@@ -15209,47 +14780,7 @@
           <w:sz w:val="24"/>
           <w:szCs w:val="24"/>
         </w:rPr>
-        <w:t>unique_subquery</w:t>
-      </w:r>
-      <w:r>
-        <w:rPr>
-          <w:rFonts w:ascii="Times New Roman" w:hAnsi="Times New Roman" w:cs="Times New Roman"/>
-          <w:sz w:val="24"/>
-          <w:szCs w:val="24"/>
-        </w:rPr>
-        <w:t> - Truy vấn con với lệnh </w:t>
-      </w:r>
-      <w:r>
-        <w:rPr>
-          <w:rFonts w:ascii="Times New Roman" w:hAnsi="Times New Roman" w:cs="Times New Roman"/>
-          <w:sz w:val="24"/>
-          <w:szCs w:val="24"/>
-        </w:rPr>
-        <w:t>IN</w:t>
-      </w:r>
-      <w:r>
-        <w:rPr>
-          <w:rFonts w:ascii="Times New Roman" w:hAnsi="Times New Roman" w:cs="Times New Roman"/>
-          <w:sz w:val="24"/>
-          <w:szCs w:val="24"/>
-        </w:rPr>
-        <w:t> trả về duy nhất một kết quả và sử dụng </w:t>
-      </w:r>
-      <w:r>
-        <w:rPr>
-          <w:rFonts w:ascii="Times New Roman" w:hAnsi="Times New Roman" w:cs="Times New Roman"/>
-          <w:sz w:val="24"/>
-          <w:szCs w:val="24"/>
-        </w:rPr>
-        <w:t>primary key</w:t>
-      </w:r>
-      <w:r>
-        <w:rPr>
-          <w:rFonts w:ascii="Times New Roman" w:hAnsi="Times New Roman" w:cs="Times New Roman"/>
-          <w:sz w:val="24"/>
-          <w:szCs w:val="24"/>
-        </w:rPr>
-        <w:t>.</w:t>
+        <w:t>unique_subquery - Truy vấn con với lệnh IN trả về duy nhất một kết quả và sử dụng primary key.</w:t>
       </w:r>
     </w:p>
     <w:p>
@@ -15272,31 +14803,7 @@
           <w:sz w:val="24"/>
           <w:szCs w:val="24"/>
         </w:rPr>
-        <w:t>index_subquery</w:t>
-      </w:r>
-      <w:r>
-        <w:rPr>
-          <w:rFonts w:ascii="Times New Roman" w:hAnsi="Times New Roman" w:cs="Times New Roman"/>
-          <w:sz w:val="24"/>
-          <w:szCs w:val="24"/>
-        </w:rPr>
-        <w:t> - Gần giống như </w:t>
-      </w:r>
-      <w:r>
-        <w:rPr>
-          <w:rFonts w:ascii="Times New Roman" w:hAnsi="Times New Roman" w:cs="Times New Roman"/>
-          <w:sz w:val="24"/>
-          <w:szCs w:val="24"/>
-        </w:rPr>
-        <w:t>unique_subquery</w:t>
-      </w:r>
-      <w:r>
-        <w:rPr>
-          <w:rFonts w:ascii="Times New Roman" w:hAnsi="Times New Roman" w:cs="Times New Roman"/>
-          <w:sz w:val="24"/>
-          <w:szCs w:val="24"/>
-        </w:rPr>
-        <w:t> nhưng trả về nhiều hơn một dòng.</w:t>
+        <w:t>index_subquery - Gần giống như unique_subquery nhưng trả về nhiều hơn một dòng.</w:t>
       </w:r>
     </w:p>
     <w:p>
@@ -15329,71 +14836,7 @@
           <w:sz w:val="24"/>
           <w:szCs w:val="24"/>
         </w:rPr>
-        <w:t> - Chỉ mục được dùng để tìm ra các dòng thỏa mãn điều kiện tìm kiếm, cụ thể là khi khóa được so sánh với hằng số thông qua các toán tử </w:t>
-      </w:r>
-      <w:r>
-        <w:rPr>
-          <w:rFonts w:ascii="Times New Roman" w:hAnsi="Times New Roman" w:cs="Times New Roman"/>
-          <w:sz w:val="24"/>
-          <w:szCs w:val="24"/>
-        </w:rPr>
-        <w:t>BETWEEN</w:t>
-      </w:r>
-      <w:r>
-        <w:rPr>
-          <w:rFonts w:ascii="Times New Roman" w:hAnsi="Times New Roman" w:cs="Times New Roman"/>
-          <w:sz w:val="24"/>
-          <w:szCs w:val="24"/>
-        </w:rPr>
-        <w:t>, </w:t>
-      </w:r>
-      <w:r>
-        <w:rPr>
-          <w:rFonts w:ascii="Times New Roman" w:hAnsi="Times New Roman" w:cs="Times New Roman"/>
-          <w:sz w:val="24"/>
-          <w:szCs w:val="24"/>
-        </w:rPr>
-        <w:t>IN</w:t>
-      </w:r>
-      <w:r>
-        <w:rPr>
-          <w:rFonts w:ascii="Times New Roman" w:hAnsi="Times New Roman" w:cs="Times New Roman"/>
-          <w:sz w:val="24"/>
-          <w:szCs w:val="24"/>
-        </w:rPr>
-        <w:t>, </w:t>
-      </w:r>
-      <w:r>
-        <w:rPr>
-          <w:rFonts w:ascii="Times New Roman" w:hAnsi="Times New Roman" w:cs="Times New Roman"/>
-          <w:sz w:val="24"/>
-          <w:szCs w:val="24"/>
-        </w:rPr>
-        <w:t>&gt;</w:t>
-      </w:r>
-      <w:r>
-        <w:rPr>
-          <w:rFonts w:ascii="Times New Roman" w:hAnsi="Times New Roman" w:cs="Times New Roman"/>
-          <w:sz w:val="24"/>
-          <w:szCs w:val="24"/>
-        </w:rPr>
-        <w:t>, </w:t>
-      </w:r>
-      <w:r>
-        <w:rPr>
-          <w:rFonts w:ascii="Times New Roman" w:hAnsi="Times New Roman" w:cs="Times New Roman"/>
-          <w:sz w:val="24"/>
-          <w:szCs w:val="24"/>
-        </w:rPr>
-        <w:t>&gt;=</w:t>
-      </w:r>
-      <w:r>
-        <w:rPr>
-          <w:rFonts w:ascii="Times New Roman" w:hAnsi="Times New Roman" w:cs="Times New Roman"/>
-          <w:sz w:val="24"/>
-          <w:szCs w:val="24"/>
-        </w:rPr>
-        <w:t>,...</w:t>
+        <w:t> - Chỉ mục được dùng để tìm ra các dòng thỏa mãn điều kiện tìm kiếm, cụ thể là khi khóa được so sánh với hằng số thông qua các toán tử BETWEEN, IN, &gt;, &gt;=,...</w:t>
       </w:r>
     </w:p>
     <w:p>
@@ -15479,25 +14922,7 @@
         <w:rPr>
           <w:rFonts w:eastAsiaTheme="minorHAnsi"/>
         </w:rPr>
-        <w:t>possible_keys</w:t>
-      </w:r>
-      <w:r>
-        <w:rPr>
-          <w:rFonts w:eastAsiaTheme="minorHAnsi"/>
-        </w:rPr>
-        <w:t> - Hiển thị </w:t>
-      </w:r>
-      <w:r>
-        <w:rPr>
-          <w:rFonts w:eastAsiaTheme="minorHAnsi"/>
-        </w:rPr>
-        <w:t>keys</w:t>
-      </w:r>
-      <w:r>
-        <w:rPr>
-          <w:rFonts w:eastAsiaTheme="minorHAnsi"/>
-        </w:rPr>
-        <w:t> có thể được dùng bởi MySQL để tìm dòng trong bảng, tuy nhiên nó có thể hoặc không thể được dùng. Trong thực tế, cột này đôi khi giúp cho việc tối ưu truy vấn, bởi nếu cột này trống (NULL), nó thường cho thấy không có chỉ mục liên quan được định nghĩa trong bảng.</w:t>
+        <w:t>possible_keys - Hiển thị keys có thể được dùng bởi MySQL để tìm dòng trong bảng, tuy nhiên nó có thể hoặc không thể được dùng. Trong thực tế, cột này đôi khi giúp cho việc tối ưu truy vấn, bởi nếu cột này trống (NULL), nó thường cho thấy không có chỉ mục liên quan được định nghĩa trong bảng.</w:t>
       </w:r>
     </w:p>
     <w:p>
@@ -15527,31 +14952,7 @@
         <w:rPr>
           <w:rFonts w:eastAsiaTheme="minorHAnsi"/>
         </w:rPr>
-        <w:t> - Khóa thực sự được sử dụng bởi MySQL. Cột này có thể chứa khóa không được liệt kê ở cột </w:t>
-      </w:r>
-      <w:r>
-        <w:rPr>
-          <w:rFonts w:eastAsiaTheme="minorHAnsi"/>
-        </w:rPr>
-        <w:t>possible_keys</w:t>
-      </w:r>
-      <w:r>
-        <w:rPr>
-          <w:rFonts w:eastAsiaTheme="minorHAnsi"/>
-        </w:rPr>
-        <w:t>. Trình tối ưu của MySQL luôn cố gắng tìm kiếm khóa tối ưu nhất cho truy vấn. Khi kết hợp nhiều bảng, nó có thể dùng khóa không nằm trong danh sách </w:t>
-      </w:r>
-      <w:r>
-        <w:rPr>
-          <w:rFonts w:eastAsiaTheme="minorHAnsi"/>
-        </w:rPr>
-        <w:t>possible_keys</w:t>
-      </w:r>
-      <w:r>
-        <w:rPr>
-          <w:rFonts w:eastAsiaTheme="minorHAnsi"/>
-        </w:rPr>
-        <w:t> nhưng lại đem về hiệu quả cao hơn.</w:t>
+        <w:t> - Khóa thực sự được sử dụng bởi MySQL. Cột này có thể chứa khóa không được liệt kê ở cột possible_keys. Trình tối ưu của MySQL luôn cố gắng tìm kiếm khóa tối ưu nhất cho truy vấn. Khi kết hợp nhiều bảng, nó có thể dùng khóa không nằm trong danh sách possible_keys nhưng lại đem về hiệu quả cao hơn.</w:t>
       </w:r>
     </w:p>
     <w:p>
@@ -15571,25 +14972,7 @@
         <w:rPr>
           <w:rFonts w:eastAsiaTheme="minorHAnsi"/>
         </w:rPr>
-        <w:t>key_len</w:t>
-      </w:r>
-      <w:r>
-        <w:rPr>
-          <w:rFonts w:eastAsiaTheme="minorHAnsi"/>
-        </w:rPr>
-        <w:t> - Chiều dài của khóa mà trình tối ưu truy vấn (Query Optimizer) sử dụng. Ví dụ, </w:t>
-      </w:r>
-      <w:r>
-        <w:rPr>
-          <w:rFonts w:eastAsiaTheme="minorHAnsi"/>
-        </w:rPr>
-        <w:t>key_len</w:t>
-      </w:r>
-      <w:r>
-        <w:rPr>
-          <w:rFonts w:eastAsiaTheme="minorHAnsi"/>
-        </w:rPr>
-        <w:t> mang giá trị 4 có nghĩa là nó cần bộ nhớ để lưu 4 ký tự. Bạn đọc có thể xem lại Yêu cầu về bộ nhớ cho từng kiểu dữ liệu trong MySQL.</w:t>
+        <w:t>key_len - Chiều dài của khóa mà trình tối ưu truy vấn (Query Optimizer) sử dụng. Ví dụ, key_len mang giá trị 4 có nghĩa là nó cần bộ nhớ để lưu 4 ký tự. Bạn đọc có thể xem lại Yêu cầu về bộ nhớ cho từng kiểu dữ liệu trong MySQL.</w:t>
       </w:r>
     </w:p>
     <w:p>
@@ -15618,19 +15001,7 @@
         <w:rPr>
           <w:rFonts w:eastAsiaTheme="minorHAnsi"/>
         </w:rPr>
-        <w:t> - Tên cột hoặc hằng số được dùng để so sánh với chỉ mục được nêu ra ở cột </w:t>
-      </w:r>
-      <w:r>
-        <w:rPr>
-          <w:rFonts w:eastAsiaTheme="minorHAnsi"/>
-        </w:rPr>
-        <w:t>key</w:t>
-      </w:r>
-      <w:r>
-        <w:rPr>
-          <w:rFonts w:eastAsiaTheme="minorHAnsi"/>
-        </w:rPr>
-        <w:t>. MySQL có thể lấy ra một hằng số, hoặc một cột cho quá trình thực hiện truy vấn. Bạn có thể thấy trong ví d</w:t>
+        <w:t> - Tên cột hoặc hằng số được dùng để so sánh với chỉ mục được nêu ra ở cột key. MySQL có thể lấy ra một hằng số, hoặc một cột cho quá trình thực hiện truy vấn. Bạn có thể thấy trong ví d</w:t>
       </w:r>
       <w:r>
         <w:rPr>
@@ -15670,19 +15041,7 @@
         <w:rPr>
           <w:rFonts w:eastAsiaTheme="minorHAnsi"/>
         </w:rPr>
-        <w:t> - Số lượng bản ghi đã được duyệt để trả về kết quả. Đây cũng là một cột hết sức quan trọng cho việc tối ưu truy vấn, nhất là khi bạn dùng </w:t>
-      </w:r>
-      <w:r>
-        <w:rPr>
-          <w:rFonts w:eastAsiaTheme="minorHAnsi"/>
-        </w:rPr>
-        <w:t>JOIN</w:t>
-      </w:r>
-      <w:r>
-        <w:rPr>
-          <w:rFonts w:eastAsiaTheme="minorHAnsi"/>
-        </w:rPr>
-        <w:t> hoặc truy vấn con.</w:t>
+        <w:t> - Số lượng bản ghi đã được duyệt để trả về kết quả. Đây cũng là một cột hết sức quan trọng cho việc tối ưu truy vấn, nhất là khi bạn dùng JOIN hoặc truy vấn con.</w:t>
       </w:r>
     </w:p>
     <w:p>
@@ -15702,37 +15061,7 @@
         <w:rPr>
           <w:rFonts w:eastAsiaTheme="minorHAnsi"/>
         </w:rPr>
-        <w:t>Extra</w:t>
-      </w:r>
-      <w:r>
-        <w:rPr>
-          <w:rFonts w:eastAsiaTheme="minorHAnsi"/>
-        </w:rPr>
-        <w:t> - Các thông tin bổ sung liên quan đến quá trình thực hiện truy vấn. Các giá trị kiểu như </w:t>
-      </w:r>
-      <w:r>
-        <w:rPr>
-          <w:rFonts w:eastAsiaTheme="minorHAnsi"/>
-        </w:rPr>
-        <w:t>Using Temporary</w:t>
-      </w:r>
-      <w:r>
-        <w:rPr>
-          <w:rFonts w:eastAsiaTheme="minorHAnsi"/>
-        </w:rPr>
-        <w:t> (dùng tạm thời), </w:t>
-      </w:r>
-      <w:r>
-        <w:rPr>
-          <w:rFonts w:eastAsiaTheme="minorHAnsi"/>
-        </w:rPr>
-        <w:t>Using filesort</w:t>
-      </w:r>
-      <w:r>
-        <w:rPr>
-          <w:rFonts w:eastAsiaTheme="minorHAnsi"/>
-        </w:rPr>
-        <w:t> (dùng sắp xếp file)</w:t>
+        <w:t>Extra - Các thông tin bổ sung liên quan đến quá trình thực hiện truy vấn. Các giá trị kiểu như Using Temporary (dùng tạm thời), Using filesort (dùng sắp xếp file)</w:t>
       </w:r>
       <w:proofErr w:type="gramStart"/>
       <w:r>
@@ -15756,25 +15085,7 @@
             <w:spacing w:val="-1"/>
             <w:shd w:val="clear" w:color="auto" w:fill="FFFFFF"/>
           </w:rPr>
-          <w:t>Tài liệu M</w:t>
-        </w:r>
-        <w:r>
-          <w:rPr>
-            <w:rStyle w:val="Hyperlink"/>
-            <w:color w:val="2B6DAD"/>
-            <w:spacing w:val="-1"/>
-            <w:shd w:val="clear" w:color="auto" w:fill="FFFFFF"/>
-          </w:rPr>
-          <w:t>y</w:t>
-        </w:r>
-        <w:r>
-          <w:rPr>
-            <w:rStyle w:val="Hyperlink"/>
-            <w:color w:val="2B6DAD"/>
-            <w:spacing w:val="-1"/>
-            <w:shd w:val="clear" w:color="auto" w:fill="FFFFFF"/>
-          </w:rPr>
-          <w:t>SQL</w:t>
+          <w:t>Tài liệu MySQL</w:t>
         </w:r>
       </w:hyperlink>
     </w:p>
@@ -15791,55 +15102,7 @@
         <w:rPr>
           <w:rFonts w:eastAsiaTheme="minorHAnsi"/>
         </w:rPr>
-        <w:t>Bạn có thể bổ sung thêm từ khóa </w:t>
-      </w:r>
-      <w:r>
-        <w:rPr>
-          <w:rFonts w:eastAsiaTheme="minorHAnsi"/>
-        </w:rPr>
-        <w:t>EXTENDED</w:t>
-      </w:r>
-      <w:r>
-        <w:rPr>
-          <w:rFonts w:eastAsiaTheme="minorHAnsi"/>
-        </w:rPr>
-        <w:t> sau </w:t>
-      </w:r>
-      <w:r>
-        <w:rPr>
-          <w:rFonts w:eastAsiaTheme="minorHAnsi"/>
-        </w:rPr>
-        <w:t>EXPLAIN</w:t>
-      </w:r>
-      <w:r>
-        <w:rPr>
-          <w:rFonts w:eastAsiaTheme="minorHAnsi"/>
-        </w:rPr>
-        <w:t> và MySQL sẽ đưa ra các thông tin bổ sung về quá trình thực hiện truy vấn. Để xem chi tiết, thực hiện lệnh </w:t>
-      </w:r>
-      <w:r>
-        <w:rPr>
-          <w:rFonts w:eastAsiaTheme="minorHAnsi"/>
-        </w:rPr>
-        <w:t>SHOW WARNINGS</w:t>
-      </w:r>
-      <w:r>
-        <w:rPr>
-          <w:rFonts w:eastAsiaTheme="minorHAnsi"/>
-        </w:rPr>
-        <w:t> ngay sau lệnh </w:t>
-      </w:r>
-      <w:r>
-        <w:rPr>
-          <w:rFonts w:eastAsiaTheme="minorHAnsi"/>
-        </w:rPr>
-        <w:t>EXPLAIN</w:t>
-      </w:r>
-      <w:r>
-        <w:rPr>
-          <w:rFonts w:eastAsiaTheme="minorHAnsi"/>
-        </w:rPr>
-        <w:t>. Nó thường được dùng để xem các câu truy vấn được thực hiện sau bất cứ thay đổi nào được tạo ra bởi Query Optimizer.</w:t>
+        <w:t>Bạn có thể bổ sung thêm từ khóa EXTENDED sau EXPLAIN và MySQL sẽ đưa ra các thông tin bổ sung về quá trình thực hiện truy vấn. Để xem chi tiết, thực hiện lệnh SHOW WARNINGS ngay sau lệnh EXPLAIN. Nó thường được dùng để xem các câu truy vấn được thực hiện sau bất cứ thay đổi nào được tạo ra bởi Query Optimizer.</w:t>
       </w:r>
     </w:p>
     <w:p>
@@ -18969,8 +18232,6 @@
         </w:rPr>
         <w:t>“Đối tượng làm việc”</w:t>
       </w:r>
-      <w:bookmarkStart w:id="0" w:name="_GoBack"/>
-      <w:bookmarkEnd w:id="0"/>
     </w:p>
     <w:p>
       <w:pPr>
@@ -23634,7 +22895,6 @@
           <w:sz w:val="24"/>
           <w:szCs w:val="24"/>
         </w:rPr>
-        <w:lastRenderedPageBreak/>
         <w:t xml:space="preserve">                         </w:t>
       </w:r>
       <w:proofErr w:type="gramStart"/>
@@ -23700,6 +22960,7 @@
           <w:sz w:val="24"/>
           <w:szCs w:val="24"/>
         </w:rPr>
+        <w:lastRenderedPageBreak/>
         <w:t xml:space="preserve">                         </w:t>
       </w:r>
       <w:proofErr w:type="gramStart"/>
@@ -35739,8 +35000,8 @@
           <w:szCs w:val="24"/>
         </w:rPr>
       </w:pPr>
-      <w:bookmarkStart w:id="1" w:name="_Các_loại_index"/>
-      <w:bookmarkEnd w:id="1"/>
+      <w:bookmarkStart w:id="0" w:name="_Các_loại_index"/>
+      <w:bookmarkEnd w:id="0"/>
       <w:r>
         <w:rPr>
           <w:rFonts w:ascii="Times New Roman" w:hAnsi="Times New Roman" w:cs="Times New Roman"/>
@@ -37041,8 +36302,8 @@
           <w:szCs w:val="24"/>
         </w:rPr>
       </w:pPr>
-      <w:bookmarkStart w:id="2" w:name="_Composite_Index"/>
-      <w:bookmarkEnd w:id="2"/>
+      <w:bookmarkStart w:id="1" w:name="_Composite_Index"/>
+      <w:bookmarkEnd w:id="1"/>
       <w:r>
         <w:rPr>
           <w:rFonts w:ascii="Times New Roman" w:hAnsi="Times New Roman" w:cs="Times New Roman"/>
@@ -39908,55 +39169,26 @@
     </w:p>
     <w:p>
       <w:pPr>
-        <w:pStyle w:val="Heading4"/>
+        <w:pStyle w:val="ListParagraph"/>
         <w:numPr>
           <w:ilvl w:val="0"/>
           <w:numId w:val="19"/>
         </w:numPr>
         <w:rPr>
-          <w:rFonts w:ascii="Times New Roman" w:eastAsiaTheme="minorHAnsi" w:hAnsi="Times New Roman" w:cs="Times New Roman"/>
-          <w:bCs/>
-          <w:i w:val="0"/>
-          <w:iCs w:val="0"/>
-          <w:color w:val="auto"/>
-          <w:sz w:val="24"/>
-          <w:szCs w:val="24"/>
-        </w:rPr>
-      </w:pPr>
-      <w:r>
-        <w:rPr>
-          <w:rFonts w:ascii="Times New Roman" w:eastAsiaTheme="minorHAnsi" w:hAnsi="Times New Roman" w:cs="Times New Roman"/>
-          <w:bCs/>
-          <w:i w:val="0"/>
-          <w:iCs w:val="0"/>
-          <w:color w:val="auto"/>
-          <w:sz w:val="24"/>
-          <w:szCs w:val="24"/>
-        </w:rPr>
+          <w:i/>
+          <w:iCs/>
+        </w:rPr>
+      </w:pPr>
+      <w:r>
         <w:t xml:space="preserve">Mặc định index là dạng B-TREE. Tuy nhiên, </w:t>
       </w:r>
       <w:r>
         <w:rPr>
-          <w:rFonts w:ascii="Times New Roman" w:eastAsiaTheme="minorHAnsi" w:hAnsi="Times New Roman" w:cs="Times New Roman"/>
-          <w:bCs/>
-          <w:i w:val="0"/>
-          <w:iCs w:val="0"/>
           <w:color w:val="FF0000"/>
-          <w:sz w:val="24"/>
-          <w:szCs w:val="24"/>
         </w:rPr>
         <w:t>B-TREE INDEX không thể lưu trữ được giá trị NULL</w:t>
       </w:r>
       <w:r>
-        <w:rPr>
-          <w:rFonts w:ascii="Times New Roman" w:eastAsiaTheme="minorHAnsi" w:hAnsi="Times New Roman" w:cs="Times New Roman"/>
-          <w:bCs/>
-          <w:i w:val="0"/>
-          <w:iCs w:val="0"/>
-          <w:color w:val="auto"/>
-          <w:sz w:val="24"/>
-          <w:szCs w:val="24"/>
-        </w:rPr>
         <w:t>. Vì vậy, nếu tìm kiếm trên cột có giá trị null thì index sẽ không có hiệu quả.</w:t>
       </w:r>
     </w:p>
@@ -39967,18 +39199,8 @@
           <w:ilvl w:val="1"/>
           <w:numId w:val="19"/>
         </w:numPr>
-        <w:rPr>
-          <w:rFonts w:ascii="Times New Roman" w:hAnsi="Times New Roman" w:cs="Times New Roman"/>
-          <w:sz w:val="24"/>
-          <w:szCs w:val="24"/>
-        </w:rPr>
-      </w:pPr>
-      <w:r>
-        <w:rPr>
-          <w:rFonts w:ascii="Times New Roman" w:hAnsi="Times New Roman" w:cs="Times New Roman"/>
-          <w:sz w:val="24"/>
-          <w:szCs w:val="24"/>
-        </w:rPr>
+      </w:pPr>
+      <w:r>
         <w:t xml:space="preserve">Cách giải quyết: </w:t>
       </w:r>
     </w:p>
@@ -39989,18 +39211,8 @@
           <w:ilvl w:val="2"/>
           <w:numId w:val="19"/>
         </w:numPr>
-        <w:rPr>
-          <w:rFonts w:ascii="Times New Roman" w:hAnsi="Times New Roman" w:cs="Times New Roman"/>
-          <w:sz w:val="24"/>
-          <w:szCs w:val="24"/>
-        </w:rPr>
-      </w:pPr>
-      <w:r>
-        <w:rPr>
-          <w:rFonts w:ascii="Times New Roman" w:hAnsi="Times New Roman" w:cs="Times New Roman"/>
-          <w:sz w:val="24"/>
-          <w:szCs w:val="24"/>
-        </w:rPr>
+      </w:pPr>
+      <w:r>
         <w:t>Có tạo bitmap index thay vì b-tree (Nhưng cần kiểm tra lại chiến lược thực thi vì không phải lúc nào cũng hiệu quả)</w:t>
       </w:r>
     </w:p>
@@ -40011,37 +39223,21 @@
           <w:ilvl w:val="2"/>
           <w:numId w:val="19"/>
         </w:numPr>
-        <w:rPr>
-          <w:rFonts w:ascii="Times New Roman" w:hAnsi="Times New Roman" w:cs="Times New Roman"/>
-          <w:sz w:val="24"/>
-          <w:szCs w:val="24"/>
-        </w:rPr>
-      </w:pPr>
-      <w:r>
-        <w:rPr>
-          <w:rFonts w:ascii="Times New Roman" w:hAnsi="Times New Roman" w:cs="Times New Roman"/>
-          <w:sz w:val="24"/>
-          <w:szCs w:val="24"/>
-        </w:rPr>
+      </w:pPr>
+      <w:r>
         <w:t>Tạo composite index với constant (ví dụ trường salary có giá trị null thì sẽ tạo create index idx_salary_1_wecommit on wecommit_test</w:t>
       </w:r>
       <w:r>
         <w:rPr>
-          <w:rFonts w:ascii="Times New Roman" w:hAnsi="Times New Roman" w:cs="Times New Roman"/>
           <w:color w:val="FF0000"/>
-          <w:sz w:val="24"/>
-          <w:szCs w:val="24"/>
         </w:rPr>
         <w:t>(salary,1)</w:t>
       </w:r>
       <w:r>
-        <w:rPr>
-          <w:rFonts w:ascii="Times New Roman" w:hAnsi="Times New Roman" w:cs="Times New Roman"/>
-          <w:sz w:val="24"/>
-          <w:szCs w:val="24"/>
-        </w:rPr>
         <w:t>)</w:t>
       </w:r>
+      <w:bookmarkStart w:id="2" w:name="_GoBack"/>
+      <w:bookmarkEnd w:id="2"/>
     </w:p>
     <w:p>
       <w:pPr>

</xml_diff>

<commit_message>
Thêm cách tạo temp file
</commit_message>
<xml_diff>
--- a/Tài liệu học tập/Kiến thức tổng hợp.docx
+++ b/Tài liệu học tập/Kiến thức tổng hợp.docx
@@ -5786,7 +5786,7 @@
       <w:pPr>
         <w:pStyle w:val="ListParagraph"/>
         <w:numPr>
-          <w:ilvl w:val="1"/>
+          <w:ilvl w:val="2"/>
           <w:numId w:val="6"/>
         </w:numPr>
         <w:rPr>
@@ -5801,7 +5801,142 @@
           <w:sz w:val="24"/>
           <w:szCs w:val="24"/>
         </w:rPr>
-        <w:t>Ưu tiền đặt ở phần vùng có đọc ghi cao nhất (ổ ssd)</w:t>
+        <w:t>ALTER DATABASE tempdb</w:t>
+      </w:r>
+      <w:bookmarkStart w:id="0" w:name="_GoBack"/>
+      <w:bookmarkEnd w:id="0"/>
+    </w:p>
+    <w:p>
+      <w:pPr>
+        <w:pStyle w:val="ListParagraph"/>
+        <w:ind w:left="2160"/>
+        <w:rPr>
+          <w:rFonts w:ascii="Times New Roman" w:hAnsi="Times New Roman" w:cs="Times New Roman"/>
+          <w:sz w:val="24"/>
+          <w:szCs w:val="24"/>
+        </w:rPr>
+      </w:pPr>
+      <w:r>
+        <w:rPr>
+          <w:rFonts w:ascii="Times New Roman" w:hAnsi="Times New Roman" w:cs="Times New Roman"/>
+          <w:sz w:val="24"/>
+          <w:szCs w:val="24"/>
+        </w:rPr>
+        <w:t>ADD FILE (</w:t>
+      </w:r>
+    </w:p>
+    <w:p>
+      <w:pPr>
+        <w:pStyle w:val="ListParagraph"/>
+        <w:ind w:left="2160"/>
+        <w:rPr>
+          <w:rFonts w:ascii="Times New Roman" w:hAnsi="Times New Roman" w:cs="Times New Roman"/>
+          <w:sz w:val="24"/>
+          <w:szCs w:val="24"/>
+        </w:rPr>
+      </w:pPr>
+      <w:r>
+        <w:rPr>
+          <w:rFonts w:ascii="Times New Roman" w:hAnsi="Times New Roman" w:cs="Times New Roman"/>
+          <w:sz w:val="24"/>
+          <w:szCs w:val="24"/>
+        </w:rPr>
+        <w:t xml:space="preserve">    NAME = tempdev2,</w:t>
+      </w:r>
+    </w:p>
+    <w:p>
+      <w:pPr>
+        <w:pStyle w:val="ListParagraph"/>
+        <w:ind w:left="2160"/>
+        <w:rPr>
+          <w:rFonts w:ascii="Times New Roman" w:hAnsi="Times New Roman" w:cs="Times New Roman"/>
+          <w:sz w:val="24"/>
+          <w:szCs w:val="24"/>
+        </w:rPr>
+      </w:pPr>
+      <w:r>
+        <w:rPr>
+          <w:rFonts w:ascii="Times New Roman" w:hAnsi="Times New Roman" w:cs="Times New Roman"/>
+          <w:sz w:val="24"/>
+          <w:szCs w:val="24"/>
+        </w:rPr>
+        <w:t xml:space="preserve">    FILENAME = 'path_to_file_location\tempdb2.ndf',</w:t>
+      </w:r>
+    </w:p>
+    <w:p>
+      <w:pPr>
+        <w:pStyle w:val="ListParagraph"/>
+        <w:ind w:left="2160"/>
+        <w:rPr>
+          <w:rFonts w:ascii="Times New Roman" w:hAnsi="Times New Roman" w:cs="Times New Roman"/>
+          <w:sz w:val="24"/>
+          <w:szCs w:val="24"/>
+        </w:rPr>
+      </w:pPr>
+      <w:r>
+        <w:rPr>
+          <w:rFonts w:ascii="Times New Roman" w:hAnsi="Times New Roman" w:cs="Times New Roman"/>
+          <w:sz w:val="24"/>
+          <w:szCs w:val="24"/>
+        </w:rPr>
+        <w:t xml:space="preserve">    SIZE = 500MB,</w:t>
+      </w:r>
+    </w:p>
+    <w:p>
+      <w:pPr>
+        <w:pStyle w:val="ListParagraph"/>
+        <w:ind w:left="2160"/>
+        <w:rPr>
+          <w:rFonts w:ascii="Times New Roman" w:hAnsi="Times New Roman" w:cs="Times New Roman"/>
+          <w:sz w:val="24"/>
+          <w:szCs w:val="24"/>
+        </w:rPr>
+      </w:pPr>
+      <w:r>
+        <w:rPr>
+          <w:rFonts w:ascii="Times New Roman" w:hAnsi="Times New Roman" w:cs="Times New Roman"/>
+          <w:sz w:val="24"/>
+          <w:szCs w:val="24"/>
+        </w:rPr>
+        <w:t xml:space="preserve">    MAXSIZE = UNLIMITED,</w:t>
+      </w:r>
+    </w:p>
+    <w:p>
+      <w:pPr>
+        <w:pStyle w:val="ListParagraph"/>
+        <w:ind w:left="2160"/>
+        <w:rPr>
+          <w:rFonts w:ascii="Times New Roman" w:hAnsi="Times New Roman" w:cs="Times New Roman"/>
+          <w:sz w:val="24"/>
+          <w:szCs w:val="24"/>
+        </w:rPr>
+      </w:pPr>
+      <w:r>
+        <w:rPr>
+          <w:rFonts w:ascii="Times New Roman" w:hAnsi="Times New Roman" w:cs="Times New Roman"/>
+          <w:sz w:val="24"/>
+          <w:szCs w:val="24"/>
+        </w:rPr>
+        <w:t xml:space="preserve">    FILEGROWTH = 100MB</w:t>
+      </w:r>
+    </w:p>
+    <w:p>
+      <w:pPr>
+        <w:pStyle w:val="ListParagraph"/>
+        <w:ind w:left="2160"/>
+        <w:rPr>
+          <w:rFonts w:ascii="Times New Roman" w:hAnsi="Times New Roman" w:cs="Times New Roman"/>
+          <w:sz w:val="24"/>
+          <w:szCs w:val="24"/>
+        </w:rPr>
+      </w:pPr>
+      <w:r>
+        <w:rPr>
+          <w:rFonts w:ascii="Times New Roman" w:hAnsi="Times New Roman" w:cs="Times New Roman"/>
+          <w:sz w:val="24"/>
+          <w:szCs w:val="24"/>
+        </w:rPr>
+        <w:t>);</w:t>
       </w:r>
     </w:p>
     <w:p>
@@ -5823,6 +5958,28 @@
           <w:sz w:val="24"/>
           <w:szCs w:val="24"/>
         </w:rPr>
+        <w:t>Ưu tiền đặt ở phần vùng có đọc ghi cao nhất (ổ ssd)</w:t>
+      </w:r>
+    </w:p>
+    <w:p>
+      <w:pPr>
+        <w:pStyle w:val="ListParagraph"/>
+        <w:numPr>
+          <w:ilvl w:val="1"/>
+          <w:numId w:val="6"/>
+        </w:numPr>
+        <w:rPr>
+          <w:rFonts w:ascii="Times New Roman" w:hAnsi="Times New Roman" w:cs="Times New Roman"/>
+          <w:sz w:val="24"/>
+          <w:szCs w:val="24"/>
+        </w:rPr>
+      </w:pPr>
+      <w:r>
+        <w:rPr>
+          <w:rFonts w:ascii="Times New Roman" w:hAnsi="Times New Roman" w:cs="Times New Roman"/>
+          <w:sz w:val="24"/>
+          <w:szCs w:val="24"/>
+        </w:rPr>
         <w:t>Temp Table cũng có thể tối ưu =&gt; Dùng index</w:t>
       </w:r>
     </w:p>
@@ -5841,6 +5998,7 @@
           <w:sz w:val="24"/>
           <w:szCs w:val="24"/>
         </w:rPr>
+        <w:lastRenderedPageBreak/>
         <w:t>MSDB</w:t>
       </w:r>
     </w:p>
@@ -6013,7 +6171,6 @@
           <w:sz w:val="24"/>
           <w:szCs w:val="24"/>
         </w:rPr>
-        <w:lastRenderedPageBreak/>
         <w:t>Database “ẩn” – resource database</w:t>
       </w:r>
     </w:p>
@@ -6940,6 +7097,7 @@
           <w:sz w:val="24"/>
           <w:szCs w:val="24"/>
         </w:rPr>
+        <w:lastRenderedPageBreak/>
         <w:t>Các datafile tạo mới thì đều tính là .NDF file</w:t>
       </w:r>
     </w:p>
@@ -7136,7 +7294,6 @@
           <w:sz w:val="24"/>
           <w:szCs w:val="24"/>
         </w:rPr>
-        <w:lastRenderedPageBreak/>
         <w:t>Lựa chọn Default FileGroups</w:t>
       </w:r>
     </w:p>
@@ -8733,6 +8890,7 @@
           <w:sz w:val="24"/>
           <w:szCs w:val="24"/>
         </w:rPr>
+        <w:lastRenderedPageBreak/>
         <w:t xml:space="preserve">         '</w:t>
       </w:r>
       <w:proofErr w:type="gramStart"/>
@@ -8804,7 +8962,6 @@
           <w:sz w:val="24"/>
           <w:szCs w:val="24"/>
         </w:rPr>
-        <w:lastRenderedPageBreak/>
         <w:t xml:space="preserve">         </w:t>
       </w:r>
       <w:proofErr w:type="gramStart"/>
@@ -9564,6 +9721,7 @@
           <w:sz w:val="24"/>
           <w:szCs w:val="24"/>
         </w:rPr>
+        <w:lastRenderedPageBreak/>
         <w:t>Execution Plan</w:t>
       </w:r>
     </w:p>
@@ -9593,7 +9751,6 @@
           <w:sz w:val="24"/>
           <w:szCs w:val="24"/>
         </w:rPr>
-        <w:lastRenderedPageBreak/>
         <w:t>----------------------------------------------------------</w:t>
       </w:r>
     </w:p>
@@ -10210,6 +10367,7 @@
         <w:rPr>
           <w:rFonts w:eastAsiaTheme="minorHAnsi"/>
         </w:rPr>
+        <w:lastRenderedPageBreak/>
         <w:t>Khi làm việc với Cơ sở dữ liệu, bạn có 2 cách thức.</w:t>
       </w:r>
     </w:p>
@@ -10236,7 +10394,6 @@
           <w:sz w:val="24"/>
           <w:szCs w:val="24"/>
         </w:rPr>
-        <w:lastRenderedPageBreak/>
         <w:t>Cách 1</w:t>
       </w:r>
       <w:r>
@@ -10979,6 +11136,7 @@
           <w:sz w:val="24"/>
           <w:szCs w:val="24"/>
         </w:rPr>
+        <w:lastRenderedPageBreak/>
         <w:t xml:space="preserve">     </w:t>
       </w:r>
       <w:proofErr w:type="gramStart"/>
@@ -11030,7 +11188,6 @@
           <w:sz w:val="24"/>
           <w:szCs w:val="24"/>
         </w:rPr>
-        <w:lastRenderedPageBreak/>
         <w:t xml:space="preserve">   </w:t>
       </w:r>
       <w:proofErr w:type="gramStart"/>
@@ -11649,6 +11806,7 @@
           <w:sz w:val="24"/>
           <w:szCs w:val="24"/>
         </w:rPr>
+        <w:lastRenderedPageBreak/>
         <w:t>Tại bước kiểm tra thông tin trong Shared Pool, do đây là những câu lệnh khác nhau, </w:t>
       </w:r>
       <w:r>
@@ -11704,7 +11862,6 @@
           <w:sz w:val="24"/>
           <w:szCs w:val="24"/>
         </w:rPr>
-        <w:lastRenderedPageBreak/>
         <w:t>Hệ thống phải thực hiện 10.000 lần bước số 4 và bước số 5 (đây là hai công việc cực kỳ tiêu tốn tài nguyên).</w:t>
       </w:r>
     </w:p>
@@ -12378,6 +12535,14 @@
           <w:szCs w:val="24"/>
         </w:rPr>
         <w:br/>
+      </w:r>
+      <w:r>
+        <w:rPr>
+          <w:rFonts w:ascii="Times New Roman" w:hAnsi="Times New Roman" w:cs="Times New Roman"/>
+          <w:sz w:val="24"/>
+          <w:szCs w:val="24"/>
+        </w:rPr>
+        <w:lastRenderedPageBreak/>
         <w:t>WHERE p.prod_id = s.prod_id</w:t>
       </w:r>
       <w:r>
@@ -12406,7 +12571,6 @@
           <w:sz w:val="24"/>
           <w:szCs w:val="24"/>
         </w:rPr>
-        <w:lastRenderedPageBreak/>
         <w:drawing>
           <wp:inline distT="0" distB="0" distL="0" distR="0">
             <wp:extent cx="5095875" cy="2676994"/>
@@ -12780,6 +12944,7 @@
           <w:sz w:val="24"/>
           <w:szCs w:val="24"/>
         </w:rPr>
+        <w:lastRenderedPageBreak/>
         <w:t>Hành động số 8 là CHA của hành động số 9 và số 10: vì trong SQL Execution Plans, bước số 8 ở gần bên trái hơn và ở ngay bên trên của bước con số 9.</w:t>
       </w:r>
     </w:p>
@@ -12802,7 +12967,6 @@
           <w:sz w:val="24"/>
           <w:szCs w:val="24"/>
         </w:rPr>
-        <w:lastRenderedPageBreak/>
         <w:t>Có thể hình dung nếu ở dạng cây thì cụm hành động số 8, 9, 10 sẽ có hình dáng như sau</w:t>
       </w:r>
     </w:p>
@@ -22895,6 +23059,7 @@
           <w:sz w:val="24"/>
           <w:szCs w:val="24"/>
         </w:rPr>
+        <w:lastRenderedPageBreak/>
         <w:t xml:space="preserve">                         </w:t>
       </w:r>
       <w:proofErr w:type="gramStart"/>
@@ -22960,7 +23125,6 @@
           <w:sz w:val="24"/>
           <w:szCs w:val="24"/>
         </w:rPr>
-        <w:lastRenderedPageBreak/>
         <w:t xml:space="preserve">                         </w:t>
       </w:r>
       <w:proofErr w:type="gramStart"/>
@@ -35000,8 +35164,8 @@
           <w:szCs w:val="24"/>
         </w:rPr>
       </w:pPr>
-      <w:bookmarkStart w:id="0" w:name="_Các_loại_index"/>
-      <w:bookmarkEnd w:id="0"/>
+      <w:bookmarkStart w:id="1" w:name="_Các_loại_index"/>
+      <w:bookmarkEnd w:id="1"/>
       <w:r>
         <w:rPr>
           <w:rFonts w:ascii="Times New Roman" w:hAnsi="Times New Roman" w:cs="Times New Roman"/>
@@ -36302,8 +36466,8 @@
           <w:szCs w:val="24"/>
         </w:rPr>
       </w:pPr>
-      <w:bookmarkStart w:id="1" w:name="_Composite_Index"/>
-      <w:bookmarkEnd w:id="1"/>
+      <w:bookmarkStart w:id="2" w:name="_Composite_Index"/>
+      <w:bookmarkEnd w:id="2"/>
       <w:r>
         <w:rPr>
           <w:rFonts w:ascii="Times New Roman" w:hAnsi="Times New Roman" w:cs="Times New Roman"/>
@@ -39236,8 +39400,6 @@
       <w:r>
         <w:t>)</w:t>
       </w:r>
-      <w:bookmarkStart w:id="2" w:name="_GoBack"/>
-      <w:bookmarkEnd w:id="2"/>
     </w:p>
     <w:p>
       <w:pPr>

</xml_diff>

<commit_message>
Thêm ý nghĩa thành phần trong mysql execution plan
</commit_message>
<xml_diff>
--- a/Tài liệu học tập/Kiến thức tổng hợp.docx
+++ b/Tài liệu học tập/Kiến thức tổng hợp.docx
@@ -5803,8 +5803,6 @@
         </w:rPr>
         <w:t>ALTER DATABASE tempdb</w:t>
       </w:r>
-      <w:bookmarkStart w:id="0" w:name="_GoBack"/>
-      <w:bookmarkEnd w:id="0"/>
     </w:p>
     <w:p>
       <w:pPr>
@@ -15216,9 +15214,52 @@
           <w:numId w:val="45"/>
         </w:numPr>
         <w:shd w:val="clear" w:color="auto" w:fill="FFFFFF"/>
+        <w:spacing w:before="360" w:after="0"/>
+        <w:rPr>
+          <w:rFonts w:eastAsiaTheme="minorHAnsi"/>
+        </w:rPr>
+      </w:pPr>
+      <w:r>
+        <w:rPr>
+          <w:rFonts w:eastAsiaTheme="minorHAnsi"/>
+        </w:rPr>
+        <w:t>filtered:</w:t>
+      </w:r>
+    </w:p>
+    <w:p>
+      <w:pPr>
+        <w:pStyle w:val="NormalWeb"/>
+        <w:numPr>
+          <w:ilvl w:val="1"/>
+          <w:numId w:val="45"/>
+        </w:numPr>
+        <w:shd w:val="clear" w:color="auto" w:fill="FFFFFF"/>
+        <w:spacing w:before="360" w:after="0"/>
+        <w:rPr>
+          <w:rFonts w:eastAsiaTheme="minorHAnsi"/>
+        </w:rPr>
+      </w:pPr>
+      <w:r>
+        <w:rPr>
+          <w:rFonts w:eastAsiaTheme="minorHAnsi"/>
+        </w:rPr>
+        <w:t>Tỷ lệ phần trăm số hàng được đọc sau khi áp dụng điều kiện WHERE. Các giá trị gần 100% tốt hơn.</w:t>
+      </w:r>
+    </w:p>
+    <w:p>
+      <w:pPr>
+        <w:pStyle w:val="NormalWeb"/>
+        <w:numPr>
+          <w:ilvl w:val="0"/>
+          <w:numId w:val="45"/>
+        </w:numPr>
+        <w:shd w:val="clear" w:color="auto" w:fill="FFFFFF"/>
         <w:spacing w:before="360" w:beforeAutospacing="0" w:after="0" w:afterAutospacing="0"/>
         <w:rPr>
+          <w:rStyle w:val="Hyperlink"/>
           <w:rFonts w:eastAsiaTheme="minorHAnsi"/>
+          <w:color w:val="auto"/>
+          <w:u w:val="none"/>
         </w:rPr>
       </w:pPr>
       <w:r>
@@ -15256,6 +15297,88 @@
     <w:p>
       <w:pPr>
         <w:pStyle w:val="NormalWeb"/>
+        <w:numPr>
+          <w:ilvl w:val="1"/>
+          <w:numId w:val="45"/>
+        </w:numPr>
+        <w:shd w:val="clear" w:color="auto" w:fill="FFFFFF"/>
+        <w:spacing w:before="360" w:after="0"/>
+        <w:rPr>
+          <w:rFonts w:eastAsiaTheme="minorHAnsi"/>
+        </w:rPr>
+      </w:pPr>
+      <w:r>
+        <w:rPr>
+          <w:rFonts w:eastAsiaTheme="minorHAnsi"/>
+        </w:rPr>
+        <w:t>Using index: Đọc toàn bộ dữ liệu từ chỉ mục.</w:t>
+      </w:r>
+    </w:p>
+    <w:p>
+      <w:pPr>
+        <w:pStyle w:val="NormalWeb"/>
+        <w:numPr>
+          <w:ilvl w:val="1"/>
+          <w:numId w:val="45"/>
+        </w:numPr>
+        <w:shd w:val="clear" w:color="auto" w:fill="FFFFFF"/>
+        <w:spacing w:before="360" w:after="0"/>
+        <w:rPr>
+          <w:rFonts w:eastAsiaTheme="minorHAnsi"/>
+        </w:rPr>
+      </w:pPr>
+      <w:r>
+        <w:rPr>
+          <w:rFonts w:eastAsiaTheme="minorHAnsi"/>
+        </w:rPr>
+        <w:t>Using where: Sử dụng điều kiện WHERE sau khi đọc dữ liệu từ chỉ mục.</w:t>
+      </w:r>
+    </w:p>
+    <w:p>
+      <w:pPr>
+        <w:pStyle w:val="NormalWeb"/>
+        <w:numPr>
+          <w:ilvl w:val="1"/>
+          <w:numId w:val="45"/>
+        </w:numPr>
+        <w:shd w:val="clear" w:color="auto" w:fill="FFFFFF"/>
+        <w:spacing w:before="360" w:after="0"/>
+        <w:rPr>
+          <w:rFonts w:eastAsiaTheme="minorHAnsi"/>
+        </w:rPr>
+      </w:pPr>
+      <w:r>
+        <w:rPr>
+          <w:rFonts w:eastAsiaTheme="minorHAnsi"/>
+        </w:rPr>
+        <w:t>Using temporary: Sử dụng bảng tạm thời để lưu trữ kết quả trung gian.</w:t>
+      </w:r>
+    </w:p>
+    <w:p>
+      <w:pPr>
+        <w:pStyle w:val="NormalWeb"/>
+        <w:numPr>
+          <w:ilvl w:val="1"/>
+          <w:numId w:val="45"/>
+        </w:numPr>
+        <w:shd w:val="clear" w:color="auto" w:fill="FFFFFF"/>
+        <w:spacing w:before="360" w:after="0"/>
+        <w:rPr>
+          <w:rFonts w:eastAsiaTheme="minorHAnsi"/>
+        </w:rPr>
+      </w:pPr>
+      <w:r>
+        <w:rPr>
+          <w:rFonts w:eastAsiaTheme="minorHAnsi"/>
+        </w:rPr>
+        <w:t>Using filesort: Sắp xếp dữ liệu bằng cách đọc từ đĩa cứng.</w:t>
+      </w:r>
+      <w:bookmarkStart w:id="0" w:name="_GoBack"/>
+      <w:bookmarkEnd w:id="0"/>
+    </w:p>
+    <w:p>
+      <w:pPr>
+        <w:pStyle w:val="NormalWeb"/>
         <w:shd w:val="clear" w:color="auto" w:fill="FFFFFF"/>
         <w:spacing w:before="360" w:beforeAutospacing="0" w:after="0" w:afterAutospacing="0"/>
         <w:rPr>
@@ -15681,6 +15804,7 @@
           <w:sz w:val="23"/>
           <w:szCs w:val="23"/>
         </w:rPr>
+        <w:lastRenderedPageBreak/>
         <w:t xml:space="preserve">          </w:t>
       </w:r>
       <w:proofErr w:type="gramStart"/>
@@ -15931,7 +16055,6 @@
           <w:sz w:val="23"/>
           <w:szCs w:val="23"/>
         </w:rPr>
-        <w:lastRenderedPageBreak/>
         <w:t xml:space="preserve">        Extra:</w:t>
       </w:r>
     </w:p>
@@ -16708,6 +16831,7 @@
           <w:sz w:val="23"/>
           <w:szCs w:val="23"/>
         </w:rPr>
+        <w:lastRenderedPageBreak/>
         <w:t>Message: select `World`.`City`.`Name` AS `Name` from `World`.`City` join `World`.`Country` where ((`World`.`City`.`CountryCode` = 'IND'))</w:t>
       </w:r>
     </w:p>
@@ -16820,7 +16944,6 @@
           <w:sz w:val="24"/>
           <w:szCs w:val="24"/>
         </w:rPr>
-        <w:lastRenderedPageBreak/>
         <w:t>Phân loại</w:t>
       </w:r>
     </w:p>
@@ -17240,6 +17363,7 @@
           <w:sz w:val="24"/>
           <w:szCs w:val="24"/>
         </w:rPr>
+        <w:lastRenderedPageBreak/>
         <w:t>USE INDEX hint</w:t>
       </w:r>
     </w:p>
@@ -17379,7 +17503,6 @@
           <w:sz w:val="24"/>
           <w:szCs w:val="24"/>
         </w:rPr>
-        <w:lastRenderedPageBreak/>
         <w:t>Trong trường hợp này, USE INDEX hint chỉ định sử dụng chỉ mục order_date_idx cho truy vấn, nhưng hệ thống vẫn có thể chọn một chỉ mục khác nếu nó hiệu quả hơn.</w:t>
       </w:r>
     </w:p>
@@ -17869,6 +17992,7 @@
           <w:sz w:val="24"/>
           <w:szCs w:val="24"/>
         </w:rPr>
+        <w:lastRenderedPageBreak/>
         <w:t>Ví dụ:</w:t>
       </w:r>
     </w:p>
@@ -18134,7 +18258,6 @@
           <w:sz w:val="24"/>
           <w:szCs w:val="24"/>
         </w:rPr>
-        <w:lastRenderedPageBreak/>
         <w:t>Ví dụ:</w:t>
       </w:r>
     </w:p>
@@ -18626,6 +18749,7 @@
           <w:sz w:val="24"/>
           <w:szCs w:val="24"/>
         </w:rPr>
+        <w:lastRenderedPageBreak/>
         <w:t>Tránh sử dụng quá nhiều các cột không cần thiết trong một bảng để giảm dung lượng lưu trữ và tăng tốc độ truy xuất.</w:t>
       </w:r>
     </w:p>
@@ -18759,7 +18883,6 @@
           <w:sz w:val="24"/>
           <w:szCs w:val="24"/>
         </w:rPr>
-        <w:lastRenderedPageBreak/>
         <w:t>Xác định và thiết lập các quan hệ giữa các bảng một cách rõ ràng và logic, sử dụng khóa ngoại.</w:t>
       </w:r>
     </w:p>
@@ -19025,6 +19148,7 @@
           <w:sz w:val="24"/>
           <w:szCs w:val="24"/>
         </w:rPr>
+        <w:lastRenderedPageBreak/>
         <w:drawing>
           <wp:inline distT="0" distB="0" distL="0" distR="0" wp14:anchorId="1DBE99CC" wp14:editId="1FFF0F4B">
             <wp:extent cx="1809750" cy="2690169"/>
@@ -19078,7 +19202,6 @@
           <w:sz w:val="24"/>
           <w:szCs w:val="24"/>
         </w:rPr>
-        <w:lastRenderedPageBreak/>
         <w:drawing>
           <wp:inline distT="0" distB="0" distL="0" distR="0" wp14:anchorId="7456881C" wp14:editId="49A6FA97">
             <wp:extent cx="3448050" cy="2780543"/>
@@ -19190,6 +19313,7 @@
           <w:szCs w:val="24"/>
           <w:lang w:val="vi-VN"/>
         </w:rPr>
+        <w:lastRenderedPageBreak/>
         <w:t>Tạo file ndf và gắn vào filegroup: Chuột phải vào db &gt; Properties &gt; Files &gt; Add &gt; Điền tên ở cột Logical Name, chọn FileGroups ở cột Filegroup và đặt tên file ở cột File Name (nhớ có đuôi .ndf) &gt; Ok</w:t>
       </w:r>
     </w:p>
@@ -19210,7 +19334,6 @@
           <w:sz w:val="24"/>
           <w:szCs w:val="24"/>
         </w:rPr>
-        <w:lastRenderedPageBreak/>
         <w:drawing>
           <wp:inline distT="0" distB="0" distL="0" distR="0" wp14:anchorId="1F216820" wp14:editId="32404D8A">
             <wp:extent cx="3619500" cy="3111378"/>
@@ -19509,6 +19632,7 @@
           <w:sz w:val="24"/>
           <w:szCs w:val="24"/>
         </w:rPr>
+        <w:lastRenderedPageBreak/>
         <w:t xml:space="preserve">Cách 1: Quyển sách mà bạn tìm có thể ở bất kỳ chỗ nào trong đống “hổ lốn” sách </w:t>
       </w:r>
     </w:p>
@@ -19548,7 +19672,6 @@
           <w:sz w:val="24"/>
           <w:szCs w:val="24"/>
         </w:rPr>
-        <w:lastRenderedPageBreak/>
         <w:t>Đây chính là ý tưởng chính của kỹ thuật Partition, và việc làm tăng hiệu năng câu lệnh, bản chất là do “số lượng block cần tìm kiếm” đã được khoanh vùng, do đó khối lượng cần thực hiện của câu lệnh đã giảm đi rất nhiều.</w:t>
       </w:r>
     </w:p>
@@ -20152,6 +20275,7 @@
           <w:sz w:val="24"/>
           <w:szCs w:val="24"/>
         </w:rPr>
+        <w:lastRenderedPageBreak/>
         <w:t xml:space="preserve">    -- Other columns</w:t>
       </w:r>
     </w:p>
@@ -20188,7 +20312,6 @@
           <w:sz w:val="24"/>
           <w:szCs w:val="24"/>
         </w:rPr>
-        <w:lastRenderedPageBreak/>
         <w:t xml:space="preserve">PARTITION BY </w:t>
       </w:r>
       <w:proofErr w:type="gramStart"/>
@@ -20948,6 +21071,7 @@
           <w:sz w:val="24"/>
           <w:szCs w:val="24"/>
         </w:rPr>
+        <w:lastRenderedPageBreak/>
         <w:t>);</w:t>
       </w:r>
     </w:p>
@@ -21001,7 +21125,6 @@
           <w:sz w:val="24"/>
           <w:szCs w:val="24"/>
         </w:rPr>
-        <w:lastRenderedPageBreak/>
         <w:t xml:space="preserve">Ngoài ra, một yếu tố vô cùng quan trọng mà bạn phải có trước khi quyết định áp dụng kỹ thuật partition: </w:t>
       </w:r>
       <w:r>

</xml_diff>

<commit_message>
thêm kiến thức về cách đọc explain mysql
</commit_message>
<xml_diff>
--- a/Tài liệu học tập/Kiến thức tổng hợp.docx
+++ b/Tài liệu học tập/Kiến thức tổng hợp.docx
@@ -13752,25 +13752,119 @@
     <w:p>
       <w:pPr>
         <w:pStyle w:val="Heading5"/>
+        <w:tabs>
+          <w:tab w:val="left" w:pos="1260"/>
+        </w:tabs>
       </w:pPr>
       <w:r>
         <w:t>MySql</w:t>
       </w:r>
-    </w:p>
-    <w:p>
-      <w:pPr>
-        <w:pStyle w:val="NormalWeb"/>
-        <w:shd w:val="clear" w:color="auto" w:fill="FFFFFF"/>
-        <w:spacing w:before="120" w:beforeAutospacing="0" w:after="0" w:afterAutospacing="0"/>
-        <w:rPr>
-          <w:rFonts w:eastAsiaTheme="minorHAnsi"/>
-        </w:rPr>
-      </w:pPr>
-      <w:r>
-        <w:rPr>
-          <w:rFonts w:eastAsiaTheme="minorHAnsi"/>
-        </w:rPr>
-        <w:t>Việc sử dụng EXPLAIN hết sức đơn giản, chỉ cần thêm nó vào trước SELECT trong câu truy vấn. Trước tiên hãy cùng tìm hiểu kết quả trả về của một câu truy vấn đơn giản để bạn có thể làm quen với các cột trong bảng kết quả.</w:t>
+      <w:r>
+        <w:tab/>
+      </w:r>
+    </w:p>
+    <w:p>
+      <w:pPr>
+        <w:pStyle w:val="Heading6"/>
+      </w:pPr>
+      <w:r>
+        <w:t xml:space="preserve">EXPLAIN [option] </w:t>
+      </w:r>
+      <w:proofErr w:type="gramStart"/>
+      <w:r>
+        <w:t>SELECT ...</w:t>
+      </w:r>
+      <w:proofErr w:type="gramEnd"/>
+    </w:p>
+    <w:p>
+      <w:r>
+        <w:t>Option:</w:t>
+      </w:r>
+    </w:p>
+    <w:p>
+      <w:pPr>
+        <w:pStyle w:val="ListParagraph"/>
+        <w:numPr>
+          <w:ilvl w:val="0"/>
+          <w:numId w:val="48"/>
+        </w:numPr>
+      </w:pPr>
+      <w:r>
+        <w:t>PARTITIONS: Hiển thị thông tin về cách phân vùng của bảng.</w:t>
+      </w:r>
+    </w:p>
+    <w:p>
+      <w:pPr>
+        <w:pStyle w:val="ListParagraph"/>
+        <w:numPr>
+          <w:ilvl w:val="0"/>
+          <w:numId w:val="48"/>
+        </w:numPr>
+      </w:pPr>
+      <w:r>
+        <w:t>EXTENDED: Hiển thị thông tin mở rộng về cách thực thi câu truy vấn.</w:t>
+      </w:r>
+    </w:p>
+    <w:p>
+      <w:pPr>
+        <w:pStyle w:val="ListParagraph"/>
+        <w:numPr>
+          <w:ilvl w:val="0"/>
+          <w:numId w:val="48"/>
+        </w:numPr>
+      </w:pPr>
+      <w:r>
+        <w:t>FORMAT=JSON: Hiển thị kết quả dưới dạng JSON.</w:t>
+      </w:r>
+    </w:p>
+    <w:p>
+      <w:pPr>
+        <w:pStyle w:val="Heading6"/>
+      </w:pPr>
+      <w:r>
+        <w:rPr>
+          <w:shd w:val="clear" w:color="auto" w:fill="F0EEE5"/>
+        </w:rPr>
+        <w:t>Ý nghĩa c</w:t>
+      </w:r>
+      <w:r>
+        <w:rPr>
+          <w:rFonts w:ascii="Cambria" w:hAnsi="Cambria" w:cs="Cambria"/>
+          <w:shd w:val="clear" w:color="auto" w:fill="F0EEE5"/>
+        </w:rPr>
+        <w:t>ủ</w:t>
+      </w:r>
+      <w:r>
+        <w:rPr>
+          <w:shd w:val="clear" w:color="auto" w:fill="F0EEE5"/>
+        </w:rPr>
+        <w:t>a các tr</w:t>
+      </w:r>
+      <w:r>
+        <w:rPr>
+          <w:rFonts w:ascii="Cambria" w:hAnsi="Cambria" w:cs="Cambria"/>
+          <w:shd w:val="clear" w:color="auto" w:fill="F0EEE5"/>
+        </w:rPr>
+        <w:t>ườ</w:t>
+      </w:r>
+      <w:r>
+        <w:rPr>
+          <w:shd w:val="clear" w:color="auto" w:fill="F0EEE5"/>
+        </w:rPr>
+        <w:t>ng thông tin tr</w:t>
+      </w:r>
+      <w:r>
+        <w:rPr>
+          <w:rFonts w:ascii="Cambria" w:hAnsi="Cambria" w:cs="Cambria"/>
+          <w:shd w:val="clear" w:color="auto" w:fill="F0EEE5"/>
+        </w:rPr>
+        <w:t>ả</w:t>
+      </w:r>
+      <w:r>
+        <w:rPr>
+          <w:shd w:val="clear" w:color="auto" w:fill="F0EEE5"/>
+        </w:rPr>
+        <w:t xml:space="preserve"> ra</w:t>
       </w:r>
     </w:p>
     <w:p>
@@ -13961,6 +14055,7 @@
           <w:sz w:val="23"/>
           <w:szCs w:val="23"/>
         </w:rPr>
+        <w:lastRenderedPageBreak/>
         <w:t xml:space="preserve">  select_type: SIMPLE</w:t>
       </w:r>
     </w:p>
@@ -14043,7 +14138,6 @@
           <w:sz w:val="23"/>
           <w:szCs w:val="23"/>
         </w:rPr>
-        <w:lastRenderedPageBreak/>
         <w:t xml:space="preserve">         </w:t>
       </w:r>
       <w:proofErr w:type="gramStart"/>
@@ -14312,7 +14406,28 @@
           <w:sz w:val="23"/>
           <w:szCs w:val="23"/>
         </w:rPr>
-        <w:t xml:space="preserve">        Extra:</w:t>
+        <w:tab/>
+        <w:t xml:space="preserve">   </w:t>
+      </w:r>
+      <w:proofErr w:type="gramStart"/>
+      <w:r>
+        <w:rPr>
+          <w:rFonts w:eastAsiaTheme="majorEastAsia" w:cs="Courier New"/>
+          <w:color w:val="24292E"/>
+          <w:sz w:val="23"/>
+          <w:szCs w:val="23"/>
+        </w:rPr>
+        <w:t>filtered</w:t>
+      </w:r>
+      <w:proofErr w:type="gramEnd"/>
+      <w:r>
+        <w:rPr>
+          <w:rFonts w:eastAsiaTheme="majorEastAsia" w:cs="Courier New"/>
+          <w:color w:val="24292E"/>
+          <w:sz w:val="23"/>
+          <w:szCs w:val="23"/>
+        </w:rPr>
+        <w:t>: 10</w:t>
       </w:r>
     </w:p>
     <w:p>
@@ -14334,7 +14449,6 @@
           <w:szCs w:val="23"/>
         </w:rPr>
       </w:pPr>
-      <w:proofErr w:type="gramStart"/>
       <w:r>
         <w:rPr>
           <w:rStyle w:val="HTMLCode"/>
@@ -14343,10 +14457,20 @@
           <w:sz w:val="23"/>
           <w:szCs w:val="23"/>
         </w:rPr>
-        <w:t>1</w:t>
-      </w:r>
-      <w:proofErr w:type="gramEnd"/>
-      <w:r>
+        <w:t xml:space="preserve">        Extra:</w:t>
+      </w:r>
+    </w:p>
+    <w:p>
+      <w:pPr>
+        <w:pStyle w:val="HTMLPreformatted"/>
+        <w:pBdr>
+          <w:top w:val="single" w:sz="6" w:space="12" w:color="E5E5E5"/>
+          <w:left w:val="single" w:sz="6" w:space="12" w:color="E5E5E5"/>
+          <w:bottom w:val="single" w:sz="6" w:space="12" w:color="E5E5E5"/>
+          <w:right w:val="single" w:sz="6" w:space="12" w:color="E5E5E5"/>
+        </w:pBdr>
+        <w:shd w:val="clear" w:color="auto" w:fill="F1F2F3"/>
+        <w:spacing w:before="240" w:after="240"/>
         <w:rPr>
           <w:rStyle w:val="HTMLCode"/>
           <w:rFonts w:ascii="Consolas" w:eastAsiaTheme="majorEastAsia" w:hAnsi="Consolas"/>
@@ -14354,6 +14478,27 @@
           <w:sz w:val="23"/>
           <w:szCs w:val="23"/>
         </w:rPr>
+      </w:pPr>
+      <w:proofErr w:type="gramStart"/>
+      <w:r>
+        <w:rPr>
+          <w:rStyle w:val="HTMLCode"/>
+          <w:rFonts w:ascii="Consolas" w:eastAsiaTheme="majorEastAsia" w:hAnsi="Consolas"/>
+          <w:color w:val="24292E"/>
+          <w:sz w:val="23"/>
+          <w:szCs w:val="23"/>
+        </w:rPr>
+        <w:t>1</w:t>
+      </w:r>
+      <w:proofErr w:type="gramEnd"/>
+      <w:r>
+        <w:rPr>
+          <w:rStyle w:val="HTMLCode"/>
+          <w:rFonts w:ascii="Consolas" w:eastAsiaTheme="majorEastAsia" w:hAnsi="Consolas"/>
+          <w:color w:val="24292E"/>
+          <w:sz w:val="23"/>
+          <w:szCs w:val="23"/>
+        </w:rPr>
         <w:t xml:space="preserve"> row in set (0.00 sec)</w:t>
       </w:r>
     </w:p>
@@ -14370,7 +14515,7 @@
         <w:rPr>
           <w:rFonts w:eastAsiaTheme="minorHAnsi"/>
         </w:rPr>
-        <w:t>Có rất nhiều thông tin được bao hàm trong 10 cột trên. Đó là:</w:t>
+        <w:t>Ý nghĩa các trường trả ra:</w:t>
       </w:r>
     </w:p>
     <w:p>
@@ -14620,6 +14765,7 @@
           <w:sz w:val="24"/>
           <w:szCs w:val="24"/>
         </w:rPr>
+        <w:lastRenderedPageBreak/>
         <w:t xml:space="preserve">DEPENDENT UNION - Truy vấn thứ hai hoặc các truy vấn tiếp </w:t>
       </w:r>
       <w:proofErr w:type="gramStart"/>
@@ -14710,7 +14856,6 @@
         <w:rPr>
           <w:rFonts w:eastAsiaTheme="minorHAnsi"/>
         </w:rPr>
-        <w:lastRenderedPageBreak/>
         <w:t>type</w:t>
       </w:r>
       <w:proofErr w:type="gramEnd"/>
@@ -15107,6 +15252,7 @@
           <w:i/>
           <w:iCs/>
         </w:rPr>
+        <w:lastRenderedPageBreak/>
         <w:t>key</w:t>
       </w:r>
       <w:proofErr w:type="gramEnd"/>
@@ -15134,7 +15280,39 @@
         <w:rPr>
           <w:rFonts w:eastAsiaTheme="minorHAnsi"/>
         </w:rPr>
-        <w:t>key_len - Chiều dài của khóa mà trình tối ưu truy vấn (Query Optimizer) sử dụng. Ví dụ, key_len mang giá trị 4 có nghĩa là nó cần bộ nhớ để lưu 4 ký tự. Bạn đọc có thể xem lại Yêu cầu về bộ nhớ cho từng kiểu dữ liệu trong MySQL.</w:t>
+        <w:t xml:space="preserve">key_len - </w:t>
+      </w:r>
+      <w:r>
+        <w:rPr>
+          <w:rFonts w:eastAsiaTheme="minorHAnsi"/>
+        </w:rPr>
+        <w:t xml:space="preserve">Độ dài của key (số byte được đọc từ index). </w:t>
+      </w:r>
+      <w:proofErr w:type="gramStart"/>
+      <w:r>
+        <w:rPr>
+          <w:rFonts w:eastAsiaTheme="minorHAnsi"/>
+        </w:rPr>
+        <w:t>ref</w:t>
+      </w:r>
+      <w:proofErr w:type="gramEnd"/>
+      <w:r>
+        <w:rPr>
+          <w:rFonts w:eastAsiaTheme="minorHAnsi"/>
+        </w:rPr>
+        <w:t> - Tên cột hoặc hằng số được dùng để so sánh với chỉ mục được nêu ra ở cột key. MySQL có thể lấy ra một hằng số, hoặc một cột cho quá trình thực hiện truy vấn. Bạn có thể thấy trong ví d</w:t>
+      </w:r>
+      <w:r>
+        <w:rPr>
+          <w:rFonts w:eastAsiaTheme="minorHAnsi"/>
+        </w:rPr>
+        <w:t>ụ</w:t>
+      </w:r>
+      <w:r>
+        <w:rPr>
+          <w:rFonts w:eastAsiaTheme="minorHAnsi"/>
+        </w:rPr>
+        <w:t xml:space="preserve"> sẽ được liệt kê dưới đây.</w:t>
       </w:r>
     </w:p>
     <w:p>
@@ -15155,55 +15333,26 @@
         <w:rPr>
           <w:rFonts w:eastAsiaTheme="minorHAnsi"/>
         </w:rPr>
-        <w:lastRenderedPageBreak/>
-        <w:t>ref</w:t>
+        <w:t>rows</w:t>
       </w:r>
       <w:proofErr w:type="gramEnd"/>
       <w:r>
         <w:rPr>
           <w:rFonts w:eastAsiaTheme="minorHAnsi"/>
         </w:rPr>
-        <w:t> - Tên cột hoặc hằng số được dùng để so sánh với chỉ mục được nêu ra ở cột key. MySQL có thể lấy ra một hằng số, hoặc một cột cho quá trình thực hiện truy vấn. Bạn có thể thấy trong ví d</w:t>
+        <w:t xml:space="preserve"> - </w:t>
       </w:r>
       <w:r>
         <w:rPr>
           <w:rFonts w:eastAsiaTheme="minorHAnsi"/>
         </w:rPr>
-        <w:t>ụ</w:t>
+        <w:t>Số hàng được dự đoán sẽ được đọc hoặc đánh giá.</w:t>
       </w:r>
       <w:r>
         <w:rPr>
           <w:rFonts w:eastAsiaTheme="minorHAnsi"/>
         </w:rPr>
-        <w:t xml:space="preserve"> sẽ được liệt kê dưới đây.</w:t>
-      </w:r>
-    </w:p>
-    <w:p>
-      <w:pPr>
-        <w:pStyle w:val="NormalWeb"/>
-        <w:numPr>
-          <w:ilvl w:val="0"/>
-          <w:numId w:val="45"/>
-        </w:numPr>
-        <w:shd w:val="clear" w:color="auto" w:fill="FFFFFF"/>
-        <w:spacing w:before="360" w:beforeAutospacing="0" w:after="0" w:afterAutospacing="0"/>
-        <w:rPr>
-          <w:rFonts w:eastAsiaTheme="minorHAnsi"/>
-        </w:rPr>
-      </w:pPr>
-      <w:proofErr w:type="gramStart"/>
-      <w:r>
-        <w:rPr>
-          <w:rFonts w:eastAsiaTheme="minorHAnsi"/>
-        </w:rPr>
-        <w:t>rows</w:t>
-      </w:r>
-      <w:proofErr w:type="gramEnd"/>
-      <w:r>
-        <w:rPr>
-          <w:rFonts w:eastAsiaTheme="minorHAnsi"/>
-        </w:rPr>
-        <w:t> - Số lượng bản ghi đã được duyệt để trả về kết quả. Đây cũng là một cột hết sức quan trọng cho việc tối ưu truy vấn, nhất là khi bạn dùng JOIN hoặc truy vấn con.</w:t>
+        <w:t xml:space="preserve"> Đây cũng là một cột hết sức quan trọng cho việc tối ưu truy vấn, nhất là khi bạn dùng JOIN hoặc truy vấn con.</w:t>
       </w:r>
     </w:p>
     <w:p>
@@ -15373,8 +15522,6 @@
         </w:rPr>
         <w:t>Using filesort: Sắp xếp dữ liệu bằng cách đọc từ đĩa cứng.</w:t>
       </w:r>
-      <w:bookmarkStart w:id="0" w:name="_GoBack"/>
-      <w:bookmarkEnd w:id="0"/>
     </w:p>
     <w:p>
       <w:pPr>
@@ -15670,6 +15817,7 @@
           <w:sz w:val="23"/>
           <w:szCs w:val="23"/>
         </w:rPr>
+        <w:lastRenderedPageBreak/>
         <w:t xml:space="preserve">        </w:t>
       </w:r>
       <w:proofErr w:type="gramStart"/>
@@ -15804,7 +15952,6 @@
           <w:sz w:val="23"/>
           <w:szCs w:val="23"/>
         </w:rPr>
-        <w:lastRenderedPageBreak/>
         <w:t xml:space="preserve">          </w:t>
       </w:r>
       <w:proofErr w:type="gramStart"/>
@@ -16719,6 +16866,7 @@
           <w:sz w:val="23"/>
           <w:szCs w:val="23"/>
         </w:rPr>
+        <w:lastRenderedPageBreak/>
         <w:t xml:space="preserve">********************** 1. </w:t>
       </w:r>
       <w:proofErr w:type="gramStart"/>
@@ -16831,7 +16979,6 @@
           <w:sz w:val="23"/>
           <w:szCs w:val="23"/>
         </w:rPr>
-        <w:lastRenderedPageBreak/>
         <w:t>Message: select `World`.`City`.`Name` AS `Name` from `World`.`City` join `World`.`Country` where ((`World`.`City`.`CountryCode` = 'IND'))</w:t>
       </w:r>
     </w:p>
@@ -17309,6 +17456,7 @@
           <w:sz w:val="24"/>
           <w:szCs w:val="24"/>
         </w:rPr>
+        <w:lastRenderedPageBreak/>
         <w:t xml:space="preserve">SELECT * FROM products FORCE </w:t>
       </w:r>
       <w:proofErr w:type="gramStart"/>
@@ -17363,7 +17511,6 @@
           <w:sz w:val="24"/>
           <w:szCs w:val="24"/>
         </w:rPr>
-        <w:lastRenderedPageBreak/>
         <w:t>USE INDEX hint</w:t>
       </w:r>
     </w:p>
@@ -17799,6 +17946,7 @@
           <w:sz w:val="24"/>
           <w:szCs w:val="24"/>
         </w:rPr>
+        <w:lastRenderedPageBreak/>
         <w:t xml:space="preserve">Trong ví dụ trên, hint </w:t>
       </w:r>
       <w:r>
@@ -17992,7 +18140,6 @@
           <w:sz w:val="24"/>
           <w:szCs w:val="24"/>
         </w:rPr>
-        <w:lastRenderedPageBreak/>
         <w:t>Ví dụ:</w:t>
       </w:r>
     </w:p>
@@ -18664,6 +18811,7 @@
           <w:sz w:val="24"/>
           <w:szCs w:val="24"/>
         </w:rPr>
+        <w:lastRenderedPageBreak/>
         <w:t>Sử dụng kiểu dữ liệu phù hợp cho mỗi cột để giảm thiểu dung lượng lưu trữ cần thiết.</w:t>
       </w:r>
     </w:p>
@@ -18749,7 +18897,6 @@
           <w:sz w:val="24"/>
           <w:szCs w:val="24"/>
         </w:rPr>
-        <w:lastRenderedPageBreak/>
         <w:t>Tránh sử dụng quá nhiều các cột không cần thiết trong một bảng để giảm dung lượng lưu trữ và tăng tốc độ truy xuất.</w:t>
       </w:r>
     </w:p>
@@ -35287,8 +35434,8 @@
           <w:szCs w:val="24"/>
         </w:rPr>
       </w:pPr>
-      <w:bookmarkStart w:id="1" w:name="_Các_loại_index"/>
-      <w:bookmarkEnd w:id="1"/>
+      <w:bookmarkStart w:id="0" w:name="_Các_loại_index"/>
+      <w:bookmarkEnd w:id="0"/>
       <w:r>
         <w:rPr>
           <w:rFonts w:ascii="Times New Roman" w:hAnsi="Times New Roman" w:cs="Times New Roman"/>
@@ -36589,8 +36736,8 @@
           <w:szCs w:val="24"/>
         </w:rPr>
       </w:pPr>
-      <w:bookmarkStart w:id="2" w:name="_Composite_Index"/>
-      <w:bookmarkEnd w:id="2"/>
+      <w:bookmarkStart w:id="1" w:name="_Composite_Index"/>
+      <w:bookmarkEnd w:id="1"/>
       <w:r>
         <w:rPr>
           <w:rFonts w:ascii="Times New Roman" w:hAnsi="Times New Roman" w:cs="Times New Roman"/>
@@ -39526,59 +39673,23 @@
     </w:p>
     <w:p>
       <w:pPr>
-        <w:pStyle w:val="Heading4"/>
-        <w:rPr>
-          <w:rFonts w:ascii="Times New Roman" w:hAnsi="Times New Roman" w:cs="Times New Roman"/>
-          <w:sz w:val="24"/>
-          <w:szCs w:val="24"/>
-        </w:rPr>
-      </w:pPr>
-      <w:r>
-        <w:rPr>
-          <w:rFonts w:ascii="Times New Roman" w:hAnsi="Times New Roman" w:cs="Times New Roman"/>
-          <w:sz w:val="24"/>
-          <w:szCs w:val="24"/>
-        </w:rPr>
-        <w:t>Join các bảng</w:t>
-      </w:r>
-    </w:p>
-    <w:p>
-      <w:pPr>
-        <w:rPr>
-          <w:rFonts w:ascii="Times New Roman" w:hAnsi="Times New Roman" w:cs="Times New Roman"/>
-          <w:sz w:val="24"/>
-          <w:szCs w:val="24"/>
-        </w:rPr>
-      </w:pPr>
-      <w:r>
-        <w:rPr>
-          <w:rFonts w:ascii="Times New Roman" w:hAnsi="Times New Roman" w:cs="Times New Roman"/>
-          <w:sz w:val="24"/>
-          <w:szCs w:val="24"/>
-        </w:rPr>
-        <w:t>Tối ưu hóa các câu lệnh SQL JOIN nhiều bảng</w:t>
-      </w:r>
-    </w:p>
-    <w:p>
-      <w:pPr>
         <w:pStyle w:val="ListParagraph"/>
         <w:numPr>
           <w:ilvl w:val="0"/>
           <w:numId w:val="19"/>
         </w:numPr>
-        <w:rPr>
-          <w:rFonts w:ascii="Times New Roman" w:hAnsi="Times New Roman" w:cs="Times New Roman"/>
-          <w:sz w:val="24"/>
-          <w:szCs w:val="24"/>
-        </w:rPr>
-      </w:pPr>
-      <w:r>
-        <w:rPr>
-          <w:rFonts w:ascii="Times New Roman" w:hAnsi="Times New Roman" w:cs="Times New Roman"/>
-          <w:sz w:val="24"/>
-          <w:szCs w:val="24"/>
-        </w:rPr>
-        <w:t xml:space="preserve"> Sử dụng loại JOIN phù hợp:</w:t>
+      </w:pPr>
+      <w:r>
+        <w:t>Tránh dùng functions trong predicates</w:t>
+      </w:r>
+      <w:r>
+        <w:t xml:space="preserve"> (các điều kiện sau </w:t>
+      </w:r>
+      <w:r>
+        <w:t>WHERE, JOIN, ORBER BY và GROUP BY</w:t>
+      </w:r>
+      <w:r>
+        <w:t>)</w:t>
       </w:r>
     </w:p>
     <w:p>
@@ -39588,19 +39699,9 @@
           <w:ilvl w:val="1"/>
           <w:numId w:val="19"/>
         </w:numPr>
-        <w:rPr>
-          <w:rFonts w:ascii="Times New Roman" w:hAnsi="Times New Roman" w:cs="Times New Roman"/>
-          <w:sz w:val="24"/>
-          <w:szCs w:val="24"/>
-        </w:rPr>
-      </w:pPr>
-      <w:r>
-        <w:rPr>
-          <w:rFonts w:ascii="Times New Roman" w:hAnsi="Times New Roman" w:cs="Times New Roman"/>
-          <w:sz w:val="24"/>
-          <w:szCs w:val="24"/>
-        </w:rPr>
-        <w:t>INNER JOIN: Chỉ trả về các bản ghi có trong cả hai bảng.</w:t>
+      </w:pPr>
+      <w:r>
+        <w:t>Database không sử dụng index nếu nó có một số function predefined trong column.</w:t>
       </w:r>
     </w:p>
     <w:p>
@@ -39610,19 +39711,15 @@
           <w:ilvl w:val="1"/>
           <w:numId w:val="19"/>
         </w:numPr>
-        <w:rPr>
-          <w:rFonts w:ascii="Times New Roman" w:hAnsi="Times New Roman" w:cs="Times New Roman"/>
-          <w:sz w:val="24"/>
-          <w:szCs w:val="24"/>
-        </w:rPr>
-      </w:pPr>
-      <w:r>
-        <w:rPr>
-          <w:rFonts w:ascii="Times New Roman" w:hAnsi="Times New Roman" w:cs="Times New Roman"/>
-          <w:sz w:val="24"/>
-          <w:szCs w:val="24"/>
-        </w:rPr>
-        <w:t>LEFT JOIN: Trả về tất cả các bản ghi từ bảng bên trái, cùng với các bản ghi khớp từ bảng bên phải.</w:t>
+      </w:pPr>
+      <w:r>
+        <w:t>Ví dụ:</w:t>
+      </w:r>
+      <w:r>
+        <w:t xml:space="preserve"> </w:t>
+      </w:r>
+      <w:r>
+        <w:t>SELECT * FROM TABLE1 WHERE UPPER(COL1)='ABC'Copy</w:t>
       </w:r>
     </w:p>
     <w:p>
@@ -39632,37 +39729,29 @@
           <w:ilvl w:val="1"/>
           <w:numId w:val="19"/>
         </w:numPr>
-        <w:rPr>
-          <w:rFonts w:ascii="Times New Roman" w:hAnsi="Times New Roman" w:cs="Times New Roman"/>
-          <w:sz w:val="24"/>
-          <w:szCs w:val="24"/>
-        </w:rPr>
-      </w:pPr>
-      <w:r>
-        <w:rPr>
-          <w:rFonts w:ascii="Times New Roman" w:hAnsi="Times New Roman" w:cs="Times New Roman"/>
-          <w:sz w:val="24"/>
-          <w:szCs w:val="24"/>
-        </w:rPr>
-        <w:t xml:space="preserve">RIGHT </w:t>
+      </w:pPr>
+      <w:r>
+        <w:t xml:space="preserve">Do function </w:t>
       </w:r>
       <w:proofErr w:type="gramStart"/>
       <w:r>
-        <w:rPr>
-          <w:rFonts w:ascii="Times New Roman" w:hAnsi="Times New Roman" w:cs="Times New Roman"/>
-          <w:sz w:val="24"/>
-          <w:szCs w:val="24"/>
-        </w:rPr>
-        <w:t>JOIN:</w:t>
+        <w:t>UPPER(</w:t>
       </w:r>
       <w:proofErr w:type="gramEnd"/>
       <w:r>
-        <w:rPr>
-          <w:rFonts w:ascii="Times New Roman" w:hAnsi="Times New Roman" w:cs="Times New Roman"/>
-          <w:sz w:val="24"/>
-          <w:szCs w:val="24"/>
-        </w:rPr>
-        <w:t xml:space="preserve"> Trả về tất cả các bản ghi từ bảng bên phải, cùng với các bản ghi khớp từ bảng bên trái.</w:t>
+        <w:t>), database không sử dụng index trên COL1. Nếu có bất kỳ cách nào để tránh function đó trong SQL, bạn phải tạo một index dựa trên function mới hoặc phải custom các column trong database để cải thiện performance.</w:t>
+      </w:r>
+    </w:p>
+    <w:p>
+      <w:pPr>
+        <w:pStyle w:val="ListParagraph"/>
+        <w:numPr>
+          <w:ilvl w:val="0"/>
+          <w:numId w:val="19"/>
+        </w:numPr>
+      </w:pPr>
+      <w:r>
+        <w:t>Tránh sử dụng các ký tự % ở đầu câu</w:t>
       </w:r>
     </w:p>
     <w:p>
@@ -39672,55 +39761,72 @@
           <w:ilvl w:val="1"/>
           <w:numId w:val="19"/>
         </w:numPr>
-        <w:rPr>
-          <w:rFonts w:ascii="Times New Roman" w:hAnsi="Times New Roman" w:cs="Times New Roman"/>
-          <w:sz w:val="24"/>
-          <w:szCs w:val="24"/>
-        </w:rPr>
-      </w:pPr>
-      <w:r>
-        <w:rPr>
-          <w:rFonts w:ascii="Times New Roman" w:hAnsi="Times New Roman" w:cs="Times New Roman"/>
-          <w:sz w:val="24"/>
-          <w:szCs w:val="24"/>
-        </w:rPr>
-        <w:t xml:space="preserve">FULL </w:t>
+      </w:pPr>
+      <w:r>
+        <w:t>Ví dụ trong trường hợp sau LIKE '%abc' gây quét toàn bộ table:</w:t>
+      </w:r>
+      <w:r>
+        <w:t xml:space="preserve"> </w:t>
+      </w:r>
+      <w:r>
+        <w:t>SELECT * FROM TABLE1 WHERE COL1 LIKE '%ABC'Copy</w:t>
+      </w:r>
+    </w:p>
+    <w:p>
+      <w:pPr>
+        <w:pStyle w:val="ListParagraph"/>
+        <w:numPr>
+          <w:ilvl w:val="1"/>
+          <w:numId w:val="19"/>
+        </w:numPr>
+      </w:pPr>
+      <w:r>
+        <w:t xml:space="preserve">Trong hầu hết các trường hợp, việc sử dụng ký tự </w:t>
       </w:r>
       <w:proofErr w:type="gramStart"/>
       <w:r>
-        <w:rPr>
-          <w:rFonts w:ascii="Times New Roman" w:hAnsi="Times New Roman" w:cs="Times New Roman"/>
-          <w:sz w:val="24"/>
-          <w:szCs w:val="24"/>
-        </w:rPr>
-        <w:t>JOIN:</w:t>
+        <w:t>%</w:t>
       </w:r>
       <w:proofErr w:type="gramEnd"/>
       <w:r>
-        <w:rPr>
-          <w:rFonts w:ascii="Times New Roman" w:hAnsi="Times New Roman" w:cs="Times New Roman"/>
-          <w:sz w:val="24"/>
-          <w:szCs w:val="24"/>
-        </w:rPr>
-        <w:t xml:space="preserve"> Trả về tất cả các bản ghi từ cả hai bảng, bao gồm cả các bản ghi không khớp.</w:t>
-      </w:r>
-    </w:p>
-    <w:p>
-      <w:pPr>
-        <w:ind w:left="720"/>
-        <w:rPr>
-          <w:rFonts w:ascii="Times New Roman" w:hAnsi="Times New Roman" w:cs="Times New Roman"/>
-          <w:sz w:val="24"/>
-          <w:szCs w:val="24"/>
-        </w:rPr>
-      </w:pPr>
-      <w:r>
-        <w:rPr>
-          <w:rFonts w:ascii="Times New Roman" w:hAnsi="Times New Roman" w:cs="Times New Roman"/>
-          <w:sz w:val="24"/>
-          <w:szCs w:val="24"/>
-        </w:rPr>
-        <w:t>Lựa chọn loại JOIN phù hợp sẽ giúp giảm thiểu số lượng bản ghi cần xử lý, từ đó tăng hiệu suất truy vấn.</w:t>
+        <w:t xml:space="preserve"> này gây giới hạn performance lớn.</w:t>
+      </w:r>
+      <w:bookmarkStart w:id="2" w:name="_GoBack"/>
+      <w:bookmarkEnd w:id="2"/>
+    </w:p>
+    <w:p>
+      <w:pPr>
+        <w:pStyle w:val="Heading4"/>
+        <w:rPr>
+          <w:rFonts w:ascii="Times New Roman" w:hAnsi="Times New Roman" w:cs="Times New Roman"/>
+          <w:sz w:val="24"/>
+          <w:szCs w:val="24"/>
+        </w:rPr>
+      </w:pPr>
+      <w:r>
+        <w:rPr>
+          <w:rFonts w:ascii="Times New Roman" w:hAnsi="Times New Roman" w:cs="Times New Roman"/>
+          <w:sz w:val="24"/>
+          <w:szCs w:val="24"/>
+        </w:rPr>
+        <w:t>Join các bảng</w:t>
+      </w:r>
+    </w:p>
+    <w:p>
+      <w:pPr>
+        <w:rPr>
+          <w:rFonts w:ascii="Times New Roman" w:hAnsi="Times New Roman" w:cs="Times New Roman"/>
+          <w:sz w:val="24"/>
+          <w:szCs w:val="24"/>
+        </w:rPr>
+      </w:pPr>
+      <w:r>
+        <w:rPr>
+          <w:rFonts w:ascii="Times New Roman" w:hAnsi="Times New Roman" w:cs="Times New Roman"/>
+          <w:sz w:val="24"/>
+          <w:szCs w:val="24"/>
+        </w:rPr>
+        <w:t>Tối ưu hóa các câu lệnh SQL JOIN nhiều bảng</w:t>
       </w:r>
     </w:p>
     <w:p>
@@ -39742,7 +39848,7 @@
           <w:sz w:val="24"/>
           <w:szCs w:val="24"/>
         </w:rPr>
-        <w:t>Viết truy vấn rõ ràng:</w:t>
+        <w:t xml:space="preserve"> Sử dụng loại JOIN phù hợp:</w:t>
       </w:r>
     </w:p>
     <w:p>
@@ -39764,7 +39870,7 @@
           <w:sz w:val="24"/>
           <w:szCs w:val="24"/>
         </w:rPr>
-        <w:t>Sử dụng tên cột thay vì *.</w:t>
+        <w:t>INNER JOIN: Chỉ trả về các bản ghi có trong cả hai bảng.</w:t>
       </w:r>
     </w:p>
     <w:p>
@@ -39786,7 +39892,7 @@
           <w:sz w:val="24"/>
           <w:szCs w:val="24"/>
         </w:rPr>
-        <w:t>Sử dụng điều kiện WHERE để lọc dữ liệu trước khi JOIN.</w:t>
+        <w:t>LEFT JOIN: Trả về tất cả các bản ghi từ bảng bên trái, cùng với các bản ghi khớp từ bảng bên phải.</w:t>
       </w:r>
     </w:p>
     <w:p>
@@ -39808,7 +39914,83 @@
           <w:sz w:val="24"/>
           <w:szCs w:val="24"/>
         </w:rPr>
-        <w:t>Sử dụng mệnh đề ORDER BY để sắp xếp kết quả.</w:t>
+        <w:t xml:space="preserve">RIGHT </w:t>
+      </w:r>
+      <w:proofErr w:type="gramStart"/>
+      <w:r>
+        <w:rPr>
+          <w:rFonts w:ascii="Times New Roman" w:hAnsi="Times New Roman" w:cs="Times New Roman"/>
+          <w:sz w:val="24"/>
+          <w:szCs w:val="24"/>
+        </w:rPr>
+        <w:t>JOIN:</w:t>
+      </w:r>
+      <w:proofErr w:type="gramEnd"/>
+      <w:r>
+        <w:rPr>
+          <w:rFonts w:ascii="Times New Roman" w:hAnsi="Times New Roman" w:cs="Times New Roman"/>
+          <w:sz w:val="24"/>
+          <w:szCs w:val="24"/>
+        </w:rPr>
+        <w:t xml:space="preserve"> Trả về tất cả các bản ghi từ bảng bên phải, cùng với các bản ghi khớp từ bảng bên trái.</w:t>
+      </w:r>
+    </w:p>
+    <w:p>
+      <w:pPr>
+        <w:pStyle w:val="ListParagraph"/>
+        <w:numPr>
+          <w:ilvl w:val="1"/>
+          <w:numId w:val="19"/>
+        </w:numPr>
+        <w:rPr>
+          <w:rFonts w:ascii="Times New Roman" w:hAnsi="Times New Roman" w:cs="Times New Roman"/>
+          <w:sz w:val="24"/>
+          <w:szCs w:val="24"/>
+        </w:rPr>
+      </w:pPr>
+      <w:r>
+        <w:rPr>
+          <w:rFonts w:ascii="Times New Roman" w:hAnsi="Times New Roman" w:cs="Times New Roman"/>
+          <w:sz w:val="24"/>
+          <w:szCs w:val="24"/>
+        </w:rPr>
+        <w:t xml:space="preserve">FULL </w:t>
+      </w:r>
+      <w:proofErr w:type="gramStart"/>
+      <w:r>
+        <w:rPr>
+          <w:rFonts w:ascii="Times New Roman" w:hAnsi="Times New Roman" w:cs="Times New Roman"/>
+          <w:sz w:val="24"/>
+          <w:szCs w:val="24"/>
+        </w:rPr>
+        <w:t>JOIN:</w:t>
+      </w:r>
+      <w:proofErr w:type="gramEnd"/>
+      <w:r>
+        <w:rPr>
+          <w:rFonts w:ascii="Times New Roman" w:hAnsi="Times New Roman" w:cs="Times New Roman"/>
+          <w:sz w:val="24"/>
+          <w:szCs w:val="24"/>
+        </w:rPr>
+        <w:t xml:space="preserve"> Trả về tất cả các bản ghi từ cả hai bảng, bao gồm cả các bản ghi không khớp.</w:t>
+      </w:r>
+    </w:p>
+    <w:p>
+      <w:pPr>
+        <w:ind w:left="720"/>
+        <w:rPr>
+          <w:rFonts w:ascii="Times New Roman" w:hAnsi="Times New Roman" w:cs="Times New Roman"/>
+          <w:sz w:val="24"/>
+          <w:szCs w:val="24"/>
+        </w:rPr>
+      </w:pPr>
+      <w:r>
+        <w:rPr>
+          <w:rFonts w:ascii="Times New Roman" w:hAnsi="Times New Roman" w:cs="Times New Roman"/>
+          <w:sz w:val="24"/>
+          <w:szCs w:val="24"/>
+        </w:rPr>
+        <w:t>Lựa chọn loại JOIN phù hợp sẽ giúp giảm thiểu số lượng bản ghi cần xử lý, từ đó tăng hiệu suất truy vấn.</w:t>
       </w:r>
     </w:p>
     <w:p>
@@ -39830,7 +40012,7 @@
           <w:sz w:val="24"/>
           <w:szCs w:val="24"/>
         </w:rPr>
-        <w:t>Tránh sử dụng các hàm và toán tử phức tạp trong điều kiện JOIN:</w:t>
+        <w:t>Viết truy vấn rõ ràng:</w:t>
       </w:r>
     </w:p>
     <w:p>
@@ -39852,7 +40034,51 @@
           <w:sz w:val="24"/>
           <w:szCs w:val="24"/>
         </w:rPr>
-        <w:t>Sử dụng các hàm và toán tử phức tạp trong điều kiện JOIN có thể làm giảm hiệu suất truy vấn.</w:t>
+        <w:t>Sử dụng tên cột thay vì *.</w:t>
+      </w:r>
+    </w:p>
+    <w:p>
+      <w:pPr>
+        <w:pStyle w:val="ListParagraph"/>
+        <w:numPr>
+          <w:ilvl w:val="1"/>
+          <w:numId w:val="19"/>
+        </w:numPr>
+        <w:rPr>
+          <w:rFonts w:ascii="Times New Roman" w:hAnsi="Times New Roman" w:cs="Times New Roman"/>
+          <w:sz w:val="24"/>
+          <w:szCs w:val="24"/>
+        </w:rPr>
+      </w:pPr>
+      <w:r>
+        <w:rPr>
+          <w:rFonts w:ascii="Times New Roman" w:hAnsi="Times New Roman" w:cs="Times New Roman"/>
+          <w:sz w:val="24"/>
+          <w:szCs w:val="24"/>
+        </w:rPr>
+        <w:t>Sử dụng điều kiện WHERE để lọc dữ liệu trước khi JOIN.</w:t>
+      </w:r>
+    </w:p>
+    <w:p>
+      <w:pPr>
+        <w:pStyle w:val="ListParagraph"/>
+        <w:numPr>
+          <w:ilvl w:val="1"/>
+          <w:numId w:val="19"/>
+        </w:numPr>
+        <w:rPr>
+          <w:rFonts w:ascii="Times New Roman" w:hAnsi="Times New Roman" w:cs="Times New Roman"/>
+          <w:sz w:val="24"/>
+          <w:szCs w:val="24"/>
+        </w:rPr>
+      </w:pPr>
+      <w:r>
+        <w:rPr>
+          <w:rFonts w:ascii="Times New Roman" w:hAnsi="Times New Roman" w:cs="Times New Roman"/>
+          <w:sz w:val="24"/>
+          <w:szCs w:val="24"/>
+        </w:rPr>
+        <w:t>Sử dụng mệnh đề ORDER BY để sắp xếp kết quả.</w:t>
       </w:r>
     </w:p>
     <w:p>
@@ -39874,7 +40100,8 @@
           <w:sz w:val="24"/>
           <w:szCs w:val="24"/>
         </w:rPr>
-        <w:t>Sử dụng EXPLAIN để kiểm tra kế hoạch thực thi của truy vấn:</w:t>
+        <w:lastRenderedPageBreak/>
+        <w:t>Tránh sử dụng các hàm và toán tử phức tạp trong điều kiện JOIN:</w:t>
       </w:r>
     </w:p>
     <w:p>
@@ -39896,7 +40123,7 @@
           <w:sz w:val="24"/>
           <w:szCs w:val="24"/>
         </w:rPr>
-        <w:t>EXPLAIN giúp bạn hiểu cách thức MySQL thực thi truy vấn. Sử dụng EXPLAIN để xác định các điểm cần tối ưu hóa.</w:t>
+        <w:t>Sử dụng các hàm và toán tử phức tạp trong điều kiện JOIN có thể làm giảm hiệu suất truy vấn.</w:t>
       </w:r>
     </w:p>
     <w:p>
@@ -39918,7 +40145,7 @@
           <w:sz w:val="24"/>
           <w:szCs w:val="24"/>
         </w:rPr>
-        <w:t>Sử dụng các công cụ tối ưu hóa truy vấn:</w:t>
+        <w:t>Sử dụng EXPLAIN để kiểm tra kế hoạch thực thi của truy vấn:</w:t>
       </w:r>
     </w:p>
     <w:p>
@@ -39940,7 +40167,29 @@
           <w:sz w:val="24"/>
           <w:szCs w:val="24"/>
         </w:rPr>
-        <w:t>Có nhiều công cụ có thể giúp bạn tối ưu hóa các câu lệnh SQL JOIN.</w:t>
+        <w:t>EXPLAIN giúp bạn hiểu cách thức MySQL thực thi truy vấn. Sử dụng EXPLAIN để xác định các điểm cần tối ưu hóa.</w:t>
+      </w:r>
+    </w:p>
+    <w:p>
+      <w:pPr>
+        <w:pStyle w:val="ListParagraph"/>
+        <w:numPr>
+          <w:ilvl w:val="0"/>
+          <w:numId w:val="19"/>
+        </w:numPr>
+        <w:rPr>
+          <w:rFonts w:ascii="Times New Roman" w:hAnsi="Times New Roman" w:cs="Times New Roman"/>
+          <w:sz w:val="24"/>
+          <w:szCs w:val="24"/>
+        </w:rPr>
+      </w:pPr>
+      <w:r>
+        <w:rPr>
+          <w:rFonts w:ascii="Times New Roman" w:hAnsi="Times New Roman" w:cs="Times New Roman"/>
+          <w:sz w:val="24"/>
+          <w:szCs w:val="24"/>
+        </w:rPr>
+        <w:t>Sử dụng các công cụ tối ưu hóa truy vấn:</w:t>
       </w:r>
     </w:p>
     <w:p>
@@ -39962,6 +40211,28 @@
           <w:sz w:val="24"/>
           <w:szCs w:val="24"/>
         </w:rPr>
+        <w:t>Có nhiều công cụ có thể giúp bạn tối ưu hóa các câu lệnh SQL JOIN.</w:t>
+      </w:r>
+    </w:p>
+    <w:p>
+      <w:pPr>
+        <w:pStyle w:val="ListParagraph"/>
+        <w:numPr>
+          <w:ilvl w:val="1"/>
+          <w:numId w:val="19"/>
+        </w:numPr>
+        <w:rPr>
+          <w:rFonts w:ascii="Times New Roman" w:hAnsi="Times New Roman" w:cs="Times New Roman"/>
+          <w:sz w:val="24"/>
+          <w:szCs w:val="24"/>
+        </w:rPr>
+      </w:pPr>
+      <w:r>
+        <w:rPr>
+          <w:rFonts w:ascii="Times New Roman" w:hAnsi="Times New Roman" w:cs="Times New Roman"/>
+          <w:sz w:val="24"/>
+          <w:szCs w:val="24"/>
+        </w:rPr>
         <w:t>Ví dụ:</w:t>
       </w:r>
     </w:p>
@@ -39984,7 +40255,6 @@
           <w:sz w:val="24"/>
           <w:szCs w:val="24"/>
         </w:rPr>
-        <w:lastRenderedPageBreak/>
         <w:t>MySQL Workbench: Cung cấp giao diện đồ họa để tạo và tối ưu hóa truy vấn.</w:t>
       </w:r>
     </w:p>
@@ -40611,6 +40881,7 @@
           <w:sz w:val="24"/>
           <w:szCs w:val="24"/>
         </w:rPr>
+        <w:lastRenderedPageBreak/>
         <w:t>Ghi chú: Môi trường thực hiện việc đánh giá này</w:t>
       </w:r>
     </w:p>
@@ -40719,7 +40990,6 @@
           <w:sz w:val="24"/>
           <w:szCs w:val="24"/>
         </w:rPr>
-        <w:lastRenderedPageBreak/>
         <w:t xml:space="preserve">Nếu một trong các bảng </w:t>
       </w:r>
       <w:proofErr w:type="gramStart"/>
@@ -41131,6 +41401,7 @@
           <w:sz w:val="24"/>
           <w:szCs w:val="24"/>
         </w:rPr>
+        <w:lastRenderedPageBreak/>
         <w:t>Ông Huy là người đến lúc 9 giờ và Tuân đến lúc 9 giờ 5 phút.</w:t>
       </w:r>
     </w:p>
@@ -41211,7 +41482,6 @@
           <w:sz w:val="24"/>
           <w:szCs w:val="24"/>
         </w:rPr>
-        <w:lastRenderedPageBreak/>
         <w:t>Hiện tượng tôi vừa mô tả bên trên chính là hình ảnh của SQL Lock Conflict (hay một số anh em còn gọi đơn giản là SQL Lock hoặc Transaction Lock hoặc Lock Conflict, một số người có thể gọi nhanh là Lock, dù gọi thế nào đi nữa tôi muốn mọi người hãy hiểu về bản chất của nó.).</w:t>
       </w:r>
     </w:p>
@@ -41394,6 +41664,7 @@
           <w:sz w:val="24"/>
           <w:szCs w:val="24"/>
         </w:rPr>
+        <w:lastRenderedPageBreak/>
         <w:drawing>
           <wp:inline distT="0" distB="0" distL="0" distR="0" wp14:anchorId="0ADBC62D" wp14:editId="65E65AF4">
             <wp:extent cx="2671027" cy="3990975"/>
@@ -41471,7 +41742,6 @@
           <w:sz w:val="24"/>
           <w:szCs w:val="24"/>
         </w:rPr>
-        <w:lastRenderedPageBreak/>
         <w:drawing>
           <wp:inline distT="0" distB="0" distL="0" distR="0" wp14:anchorId="7A155824" wp14:editId="0BEEB7C9">
             <wp:extent cx="4629150" cy="2282428"/>
@@ -41860,6 +42130,7 @@
           <w:szCs w:val="24"/>
           <w:lang w:val="vi-VN"/>
         </w:rPr>
+        <w:lastRenderedPageBreak/>
         <w:t xml:space="preserve">Kiểm tra xem tiến trình thực thi là câu nào: </w:t>
       </w:r>
     </w:p>
@@ -42434,7 +42705,6 @@
           <w:sz w:val="24"/>
           <w:szCs w:val="24"/>
         </w:rPr>
-        <w:lastRenderedPageBreak/>
         <w:drawing>
           <wp:inline distT="0" distB="0" distL="0" distR="0" wp14:anchorId="7E0C8ABD" wp14:editId="0CBB2AA2">
             <wp:extent cx="3629025" cy="2278997"/>
@@ -46326,6 +46596,119 @@
     </w:lvl>
   </w:abstractNum>
   <w:abstractNum w:abstractNumId="7" w15:restartNumberingAfterBreak="0">
+    <w:nsid w:val="190E6FCA"/>
+    <w:multiLevelType w:val="hybridMultilevel"/>
+    <w:tmpl w:val="AB94FD1A"/>
+    <w:lvl w:ilvl="0" w:tplc="04090001">
+      <w:start w:val="1"/>
+      <w:numFmt w:val="bullet"/>
+      <w:lvlText w:val=""/>
+      <w:lvlJc w:val="left"/>
+      <w:pPr>
+        <w:ind w:left="720" w:hanging="360"/>
+      </w:pPr>
+      <w:rPr>
+        <w:rFonts w:ascii="Symbol" w:hAnsi="Symbol" w:hint="default"/>
+      </w:rPr>
+    </w:lvl>
+    <w:lvl w:ilvl="1" w:tplc="04090003" w:tentative="1">
+      <w:start w:val="1"/>
+      <w:numFmt w:val="bullet"/>
+      <w:lvlText w:val="o"/>
+      <w:lvlJc w:val="left"/>
+      <w:pPr>
+        <w:ind w:left="1440" w:hanging="360"/>
+      </w:pPr>
+      <w:rPr>
+        <w:rFonts w:ascii="Courier New" w:hAnsi="Courier New" w:cs="Courier New" w:hint="default"/>
+      </w:rPr>
+    </w:lvl>
+    <w:lvl w:ilvl="2" w:tplc="04090005" w:tentative="1">
+      <w:start w:val="1"/>
+      <w:numFmt w:val="bullet"/>
+      <w:lvlText w:val=""/>
+      <w:lvlJc w:val="left"/>
+      <w:pPr>
+        <w:ind w:left="2160" w:hanging="360"/>
+      </w:pPr>
+      <w:rPr>
+        <w:rFonts w:ascii="Wingdings" w:hAnsi="Wingdings" w:hint="default"/>
+      </w:rPr>
+    </w:lvl>
+    <w:lvl w:ilvl="3" w:tplc="04090001" w:tentative="1">
+      <w:start w:val="1"/>
+      <w:numFmt w:val="bullet"/>
+      <w:lvlText w:val=""/>
+      <w:lvlJc w:val="left"/>
+      <w:pPr>
+        <w:ind w:left="2880" w:hanging="360"/>
+      </w:pPr>
+      <w:rPr>
+        <w:rFonts w:ascii="Symbol" w:hAnsi="Symbol" w:hint="default"/>
+      </w:rPr>
+    </w:lvl>
+    <w:lvl w:ilvl="4" w:tplc="04090003" w:tentative="1">
+      <w:start w:val="1"/>
+      <w:numFmt w:val="bullet"/>
+      <w:lvlText w:val="o"/>
+      <w:lvlJc w:val="left"/>
+      <w:pPr>
+        <w:ind w:left="3600" w:hanging="360"/>
+      </w:pPr>
+      <w:rPr>
+        <w:rFonts w:ascii="Courier New" w:hAnsi="Courier New" w:cs="Courier New" w:hint="default"/>
+      </w:rPr>
+    </w:lvl>
+    <w:lvl w:ilvl="5" w:tplc="04090005" w:tentative="1">
+      <w:start w:val="1"/>
+      <w:numFmt w:val="bullet"/>
+      <w:lvlText w:val=""/>
+      <w:lvlJc w:val="left"/>
+      <w:pPr>
+        <w:ind w:left="4320" w:hanging="360"/>
+      </w:pPr>
+      <w:rPr>
+        <w:rFonts w:ascii="Wingdings" w:hAnsi="Wingdings" w:hint="default"/>
+      </w:rPr>
+    </w:lvl>
+    <w:lvl w:ilvl="6" w:tplc="04090001" w:tentative="1">
+      <w:start w:val="1"/>
+      <w:numFmt w:val="bullet"/>
+      <w:lvlText w:val=""/>
+      <w:lvlJc w:val="left"/>
+      <w:pPr>
+        <w:ind w:left="5040" w:hanging="360"/>
+      </w:pPr>
+      <w:rPr>
+        <w:rFonts w:ascii="Symbol" w:hAnsi="Symbol" w:hint="default"/>
+      </w:rPr>
+    </w:lvl>
+    <w:lvl w:ilvl="7" w:tplc="04090003" w:tentative="1">
+      <w:start w:val="1"/>
+      <w:numFmt w:val="bullet"/>
+      <w:lvlText w:val="o"/>
+      <w:lvlJc w:val="left"/>
+      <w:pPr>
+        <w:ind w:left="5760" w:hanging="360"/>
+      </w:pPr>
+      <w:rPr>
+        <w:rFonts w:ascii="Courier New" w:hAnsi="Courier New" w:cs="Courier New" w:hint="default"/>
+      </w:rPr>
+    </w:lvl>
+    <w:lvl w:ilvl="8" w:tplc="04090005" w:tentative="1">
+      <w:start w:val="1"/>
+      <w:numFmt w:val="bullet"/>
+      <w:lvlText w:val=""/>
+      <w:lvlJc w:val="left"/>
+      <w:pPr>
+        <w:ind w:left="6480" w:hanging="360"/>
+      </w:pPr>
+      <w:rPr>
+        <w:rFonts w:ascii="Wingdings" w:hAnsi="Wingdings" w:hint="default"/>
+      </w:rPr>
+    </w:lvl>
+  </w:abstractNum>
+  <w:abstractNum w:abstractNumId="8" w15:restartNumberingAfterBreak="0">
     <w:nsid w:val="1B695463"/>
     <w:multiLevelType w:val="multilevel"/>
     <w:tmpl w:val="8F923D16"/>
@@ -46444,7 +46827,7 @@
       </w:pPr>
     </w:lvl>
   </w:abstractNum>
-  <w:abstractNum w:abstractNumId="8" w15:restartNumberingAfterBreak="0">
+  <w:abstractNum w:abstractNumId="9" w15:restartNumberingAfterBreak="0">
     <w:nsid w:val="1D5C06A8"/>
     <w:multiLevelType w:val="multilevel"/>
     <w:tmpl w:val="2FA07184"/>
@@ -46593,7 +46976,7 @@
       </w:rPr>
     </w:lvl>
   </w:abstractNum>
-  <w:abstractNum w:abstractNumId="9" w15:restartNumberingAfterBreak="0">
+  <w:abstractNum w:abstractNumId="10" w15:restartNumberingAfterBreak="0">
     <w:nsid w:val="23D0156E"/>
     <w:multiLevelType w:val="multilevel"/>
     <w:tmpl w:val="B3485A36"/>
@@ -46742,7 +47125,7 @@
       </w:rPr>
     </w:lvl>
   </w:abstractNum>
-  <w:abstractNum w:abstractNumId="10" w15:restartNumberingAfterBreak="0">
+  <w:abstractNum w:abstractNumId="11" w15:restartNumberingAfterBreak="0">
     <w:nsid w:val="25310A15"/>
     <w:multiLevelType w:val="multilevel"/>
     <w:tmpl w:val="F34C4B36"/>
@@ -46891,7 +47274,7 @@
       </w:rPr>
     </w:lvl>
   </w:abstractNum>
-  <w:abstractNum w:abstractNumId="11" w15:restartNumberingAfterBreak="0">
+  <w:abstractNum w:abstractNumId="12" w15:restartNumberingAfterBreak="0">
     <w:nsid w:val="28992710"/>
     <w:multiLevelType w:val="multilevel"/>
     <w:tmpl w:val="8F923D16"/>
@@ -47010,7 +47393,7 @@
       </w:pPr>
     </w:lvl>
   </w:abstractNum>
-  <w:abstractNum w:abstractNumId="12" w15:restartNumberingAfterBreak="0">
+  <w:abstractNum w:abstractNumId="13" w15:restartNumberingAfterBreak="0">
     <w:nsid w:val="2A0C3CE8"/>
     <w:multiLevelType w:val="multilevel"/>
     <w:tmpl w:val="B37AE20A"/>
@@ -47159,7 +47542,7 @@
       </w:rPr>
     </w:lvl>
   </w:abstractNum>
-  <w:abstractNum w:abstractNumId="13" w15:restartNumberingAfterBreak="0">
+  <w:abstractNum w:abstractNumId="14" w15:restartNumberingAfterBreak="0">
     <w:nsid w:val="34973BA5"/>
     <w:multiLevelType w:val="multilevel"/>
     <w:tmpl w:val="D0BA007A"/>
@@ -47308,7 +47691,7 @@
       </w:rPr>
     </w:lvl>
   </w:abstractNum>
-  <w:abstractNum w:abstractNumId="14" w15:restartNumberingAfterBreak="0">
+  <w:abstractNum w:abstractNumId="15" w15:restartNumberingAfterBreak="0">
     <w:nsid w:val="388C00A4"/>
     <w:multiLevelType w:val="multilevel"/>
     <w:tmpl w:val="5EFA36C6"/>
@@ -47457,7 +47840,7 @@
       </w:rPr>
     </w:lvl>
   </w:abstractNum>
-  <w:abstractNum w:abstractNumId="15" w15:restartNumberingAfterBreak="0">
+  <w:abstractNum w:abstractNumId="16" w15:restartNumberingAfterBreak="0">
     <w:nsid w:val="38B5473B"/>
     <w:multiLevelType w:val="multilevel"/>
     <w:tmpl w:val="E5FA3408"/>
@@ -47606,7 +47989,7 @@
       </w:rPr>
     </w:lvl>
   </w:abstractNum>
-  <w:abstractNum w:abstractNumId="16" w15:restartNumberingAfterBreak="0">
+  <w:abstractNum w:abstractNumId="17" w15:restartNumberingAfterBreak="0">
     <w:nsid w:val="45895411"/>
     <w:multiLevelType w:val="multilevel"/>
     <w:tmpl w:val="AC501F8E"/>
@@ -47755,7 +48138,120 @@
       </w:rPr>
     </w:lvl>
   </w:abstractNum>
-  <w:abstractNum w:abstractNumId="17" w15:restartNumberingAfterBreak="0">
+  <w:abstractNum w:abstractNumId="18" w15:restartNumberingAfterBreak="0">
+    <w:nsid w:val="46685790"/>
+    <w:multiLevelType w:val="hybridMultilevel"/>
+    <w:tmpl w:val="D4100DDA"/>
+    <w:lvl w:ilvl="0" w:tplc="04090001">
+      <w:start w:val="1"/>
+      <w:numFmt w:val="bullet"/>
+      <w:lvlText w:val=""/>
+      <w:lvlJc w:val="left"/>
+      <w:pPr>
+        <w:ind w:left="360" w:hanging="360"/>
+      </w:pPr>
+      <w:rPr>
+        <w:rFonts w:ascii="Symbol" w:hAnsi="Symbol" w:hint="default"/>
+      </w:rPr>
+    </w:lvl>
+    <w:lvl w:ilvl="1" w:tplc="04090003">
+      <w:start w:val="1"/>
+      <w:numFmt w:val="bullet"/>
+      <w:lvlText w:val="o"/>
+      <w:lvlJc w:val="left"/>
+      <w:pPr>
+        <w:ind w:left="1080" w:hanging="360"/>
+      </w:pPr>
+      <w:rPr>
+        <w:rFonts w:ascii="Courier New" w:hAnsi="Courier New" w:cs="Courier New" w:hint="default"/>
+      </w:rPr>
+    </w:lvl>
+    <w:lvl w:ilvl="2" w:tplc="04090005" w:tentative="1">
+      <w:start w:val="1"/>
+      <w:numFmt w:val="bullet"/>
+      <w:lvlText w:val=""/>
+      <w:lvlJc w:val="left"/>
+      <w:pPr>
+        <w:ind w:left="1800" w:hanging="360"/>
+      </w:pPr>
+      <w:rPr>
+        <w:rFonts w:ascii="Wingdings" w:hAnsi="Wingdings" w:hint="default"/>
+      </w:rPr>
+    </w:lvl>
+    <w:lvl w:ilvl="3" w:tplc="04090001" w:tentative="1">
+      <w:start w:val="1"/>
+      <w:numFmt w:val="bullet"/>
+      <w:lvlText w:val=""/>
+      <w:lvlJc w:val="left"/>
+      <w:pPr>
+        <w:ind w:left="2520" w:hanging="360"/>
+      </w:pPr>
+      <w:rPr>
+        <w:rFonts w:ascii="Symbol" w:hAnsi="Symbol" w:hint="default"/>
+      </w:rPr>
+    </w:lvl>
+    <w:lvl w:ilvl="4" w:tplc="04090003" w:tentative="1">
+      <w:start w:val="1"/>
+      <w:numFmt w:val="bullet"/>
+      <w:lvlText w:val="o"/>
+      <w:lvlJc w:val="left"/>
+      <w:pPr>
+        <w:ind w:left="3240" w:hanging="360"/>
+      </w:pPr>
+      <w:rPr>
+        <w:rFonts w:ascii="Courier New" w:hAnsi="Courier New" w:cs="Courier New" w:hint="default"/>
+      </w:rPr>
+    </w:lvl>
+    <w:lvl w:ilvl="5" w:tplc="04090005" w:tentative="1">
+      <w:start w:val="1"/>
+      <w:numFmt w:val="bullet"/>
+      <w:lvlText w:val=""/>
+      <w:lvlJc w:val="left"/>
+      <w:pPr>
+        <w:ind w:left="3960" w:hanging="360"/>
+      </w:pPr>
+      <w:rPr>
+        <w:rFonts w:ascii="Wingdings" w:hAnsi="Wingdings" w:hint="default"/>
+      </w:rPr>
+    </w:lvl>
+    <w:lvl w:ilvl="6" w:tplc="04090001" w:tentative="1">
+      <w:start w:val="1"/>
+      <w:numFmt w:val="bullet"/>
+      <w:lvlText w:val=""/>
+      <w:lvlJc w:val="left"/>
+      <w:pPr>
+        <w:ind w:left="4680" w:hanging="360"/>
+      </w:pPr>
+      <w:rPr>
+        <w:rFonts w:ascii="Symbol" w:hAnsi="Symbol" w:hint="default"/>
+      </w:rPr>
+    </w:lvl>
+    <w:lvl w:ilvl="7" w:tplc="04090003" w:tentative="1">
+      <w:start w:val="1"/>
+      <w:numFmt w:val="bullet"/>
+      <w:lvlText w:val="o"/>
+      <w:lvlJc w:val="left"/>
+      <w:pPr>
+        <w:ind w:left="5400" w:hanging="360"/>
+      </w:pPr>
+      <w:rPr>
+        <w:rFonts w:ascii="Courier New" w:hAnsi="Courier New" w:cs="Courier New" w:hint="default"/>
+      </w:rPr>
+    </w:lvl>
+    <w:lvl w:ilvl="8" w:tplc="04090005" w:tentative="1">
+      <w:start w:val="1"/>
+      <w:numFmt w:val="bullet"/>
+      <w:lvlText w:val=""/>
+      <w:lvlJc w:val="left"/>
+      <w:pPr>
+        <w:ind w:left="6120" w:hanging="360"/>
+      </w:pPr>
+      <w:rPr>
+        <w:rFonts w:ascii="Wingdings" w:hAnsi="Wingdings" w:hint="default"/>
+      </w:rPr>
+    </w:lvl>
+  </w:abstractNum>
+  <w:abstractNum w:abstractNumId="19" w15:restartNumberingAfterBreak="0">
     <w:nsid w:val="47507CB8"/>
     <w:multiLevelType w:val="multilevel"/>
     <w:tmpl w:val="057E2714"/>
@@ -47904,7 +48400,7 @@
       </w:rPr>
     </w:lvl>
   </w:abstractNum>
-  <w:abstractNum w:abstractNumId="18" w15:restartNumberingAfterBreak="0">
+  <w:abstractNum w:abstractNumId="20" w15:restartNumberingAfterBreak="0">
     <w:nsid w:val="4B204469"/>
     <w:multiLevelType w:val="multilevel"/>
     <w:tmpl w:val="564C357C"/>
@@ -48053,7 +48549,7 @@
       </w:rPr>
     </w:lvl>
   </w:abstractNum>
-  <w:abstractNum w:abstractNumId="19" w15:restartNumberingAfterBreak="0">
+  <w:abstractNum w:abstractNumId="21" w15:restartNumberingAfterBreak="0">
     <w:nsid w:val="4E5D0812"/>
     <w:multiLevelType w:val="multilevel"/>
     <w:tmpl w:val="8E1672AA"/>
@@ -48202,7 +48698,7 @@
       </w:rPr>
     </w:lvl>
   </w:abstractNum>
-  <w:abstractNum w:abstractNumId="20" w15:restartNumberingAfterBreak="0">
+  <w:abstractNum w:abstractNumId="22" w15:restartNumberingAfterBreak="0">
     <w:nsid w:val="4EF97D6E"/>
     <w:multiLevelType w:val="multilevel"/>
     <w:tmpl w:val="69C6511E"/>
@@ -48324,7 +48820,7 @@
       </w:pPr>
     </w:lvl>
   </w:abstractNum>
-  <w:abstractNum w:abstractNumId="21" w15:restartNumberingAfterBreak="0">
+  <w:abstractNum w:abstractNumId="23" w15:restartNumberingAfterBreak="0">
     <w:nsid w:val="4F5E1B96"/>
     <w:multiLevelType w:val="multilevel"/>
     <w:tmpl w:val="F7867386"/>
@@ -48473,7 +48969,7 @@
       </w:rPr>
     </w:lvl>
   </w:abstractNum>
-  <w:abstractNum w:abstractNumId="22" w15:restartNumberingAfterBreak="0">
+  <w:abstractNum w:abstractNumId="24" w15:restartNumberingAfterBreak="0">
     <w:nsid w:val="50DA77A7"/>
     <w:multiLevelType w:val="hybridMultilevel"/>
     <w:tmpl w:val="04BE4FC2"/>
@@ -48585,7 +49081,7 @@
       </w:rPr>
     </w:lvl>
   </w:abstractNum>
-  <w:abstractNum w:abstractNumId="23" w15:restartNumberingAfterBreak="0">
+  <w:abstractNum w:abstractNumId="25" w15:restartNumberingAfterBreak="0">
     <w:nsid w:val="52B117EF"/>
     <w:multiLevelType w:val="multilevel"/>
     <w:tmpl w:val="8F923D16"/>
@@ -48704,7 +49200,7 @@
       </w:pPr>
     </w:lvl>
   </w:abstractNum>
-  <w:abstractNum w:abstractNumId="24" w15:restartNumberingAfterBreak="0">
+  <w:abstractNum w:abstractNumId="26" w15:restartNumberingAfterBreak="0">
     <w:nsid w:val="592C452B"/>
     <w:multiLevelType w:val="multilevel"/>
     <w:tmpl w:val="AB4ABA10"/>
@@ -48853,7 +49349,7 @@
       </w:rPr>
     </w:lvl>
   </w:abstractNum>
-  <w:abstractNum w:abstractNumId="25" w15:restartNumberingAfterBreak="0">
+  <w:abstractNum w:abstractNumId="27" w15:restartNumberingAfterBreak="0">
     <w:nsid w:val="5AB51149"/>
     <w:multiLevelType w:val="multilevel"/>
     <w:tmpl w:val="8F923D16"/>
@@ -48972,7 +49468,7 @@
       </w:pPr>
     </w:lvl>
   </w:abstractNum>
-  <w:abstractNum w:abstractNumId="26" w15:restartNumberingAfterBreak="0">
+  <w:abstractNum w:abstractNumId="28" w15:restartNumberingAfterBreak="0">
     <w:nsid w:val="5AEA1546"/>
     <w:multiLevelType w:val="multilevel"/>
     <w:tmpl w:val="BF0EFB9E"/>
@@ -49121,7 +49617,128 @@
       </w:rPr>
     </w:lvl>
   </w:abstractNum>
-  <w:abstractNum w:abstractNumId="27" w15:restartNumberingAfterBreak="0">
+  <w:abstractNum w:abstractNumId="29" w15:restartNumberingAfterBreak="0">
+    <w:nsid w:val="5DB82800"/>
+    <w:multiLevelType w:val="multilevel"/>
+    <w:tmpl w:val="6936B2D6"/>
+    <w:lvl w:ilvl="0">
+      <w:start w:val="1"/>
+      <w:numFmt w:val="decimal"/>
+      <w:lvlText w:val="%1."/>
+      <w:lvlJc w:val="left"/>
+      <w:pPr>
+        <w:tabs>
+          <w:tab w:val="num" w:pos="720"/>
+        </w:tabs>
+        <w:ind w:left="720" w:hanging="360"/>
+      </w:pPr>
+    </w:lvl>
+    <w:lvl w:ilvl="1">
+      <w:start w:val="1"/>
+      <w:numFmt w:val="bullet"/>
+      <w:lvlText w:val=""/>
+      <w:lvlJc w:val="left"/>
+      <w:pPr>
+        <w:tabs>
+          <w:tab w:val="num" w:pos="1440"/>
+        </w:tabs>
+        <w:ind w:left="1440" w:hanging="360"/>
+      </w:pPr>
+      <w:rPr>
+        <w:rFonts w:ascii="Symbol" w:hAnsi="Symbol" w:hint="default"/>
+        <w:sz w:val="20"/>
+      </w:rPr>
+    </w:lvl>
+    <w:lvl w:ilvl="2">
+      <w:start w:val="1"/>
+      <w:numFmt w:val="bullet"/>
+      <w:lvlText w:val=""/>
+      <w:lvlJc w:val="left"/>
+      <w:pPr>
+        <w:tabs>
+          <w:tab w:val="num" w:pos="2160"/>
+        </w:tabs>
+        <w:ind w:left="2160" w:hanging="360"/>
+      </w:pPr>
+      <w:rPr>
+        <w:rFonts w:ascii="Symbol" w:hAnsi="Symbol" w:hint="default"/>
+        <w:sz w:val="20"/>
+      </w:rPr>
+    </w:lvl>
+    <w:lvl w:ilvl="3" w:tentative="1">
+      <w:start w:val="1"/>
+      <w:numFmt w:val="decimal"/>
+      <w:lvlText w:val="%4."/>
+      <w:lvlJc w:val="left"/>
+      <w:pPr>
+        <w:tabs>
+          <w:tab w:val="num" w:pos="2880"/>
+        </w:tabs>
+        <w:ind w:left="2880" w:hanging="360"/>
+      </w:pPr>
+    </w:lvl>
+    <w:lvl w:ilvl="4" w:tentative="1">
+      <w:start w:val="1"/>
+      <w:numFmt w:val="decimal"/>
+      <w:lvlText w:val="%5."/>
+      <w:lvlJc w:val="left"/>
+      <w:pPr>
+        <w:tabs>
+          <w:tab w:val="num" w:pos="3600"/>
+        </w:tabs>
+        <w:ind w:left="3600" w:hanging="360"/>
+      </w:pPr>
+    </w:lvl>
+    <w:lvl w:ilvl="5" w:tentative="1">
+      <w:start w:val="1"/>
+      <w:numFmt w:val="decimal"/>
+      <w:lvlText w:val="%6."/>
+      <w:lvlJc w:val="left"/>
+      <w:pPr>
+        <w:tabs>
+          <w:tab w:val="num" w:pos="4320"/>
+        </w:tabs>
+        <w:ind w:left="4320" w:hanging="360"/>
+      </w:pPr>
+    </w:lvl>
+    <w:lvl w:ilvl="6" w:tentative="1">
+      <w:start w:val="1"/>
+      <w:numFmt w:val="decimal"/>
+      <w:lvlText w:val="%7."/>
+      <w:lvlJc w:val="left"/>
+      <w:pPr>
+        <w:tabs>
+          <w:tab w:val="num" w:pos="5040"/>
+        </w:tabs>
+        <w:ind w:left="5040" w:hanging="360"/>
+      </w:pPr>
+    </w:lvl>
+    <w:lvl w:ilvl="7" w:tentative="1">
+      <w:start w:val="1"/>
+      <w:numFmt w:val="decimal"/>
+      <w:lvlText w:val="%8."/>
+      <w:lvlJc w:val="left"/>
+      <w:pPr>
+        <w:tabs>
+          <w:tab w:val="num" w:pos="5760"/>
+        </w:tabs>
+        <w:ind w:left="5760" w:hanging="360"/>
+      </w:pPr>
+    </w:lvl>
+    <w:lvl w:ilvl="8" w:tentative="1">
+      <w:start w:val="1"/>
+      <w:numFmt w:val="decimal"/>
+      <w:lvlText w:val="%9."/>
+      <w:lvlJc w:val="left"/>
+      <w:pPr>
+        <w:tabs>
+          <w:tab w:val="num" w:pos="6480"/>
+        </w:tabs>
+        <w:ind w:left="6480" w:hanging="360"/>
+      </w:pPr>
+    </w:lvl>
+  </w:abstractNum>
+  <w:abstractNum w:abstractNumId="30" w15:restartNumberingAfterBreak="0">
     <w:nsid w:val="5DEE4E27"/>
     <w:multiLevelType w:val="multilevel"/>
     <w:tmpl w:val="E6586220"/>
@@ -49270,7 +49887,7 @@
       </w:rPr>
     </w:lvl>
   </w:abstractNum>
-  <w:abstractNum w:abstractNumId="28" w15:restartNumberingAfterBreak="0">
+  <w:abstractNum w:abstractNumId="31" w15:restartNumberingAfterBreak="0">
     <w:nsid w:val="5FA46D17"/>
     <w:multiLevelType w:val="multilevel"/>
     <w:tmpl w:val="9E883ACA"/>
@@ -49419,7 +50036,7 @@
       </w:rPr>
     </w:lvl>
   </w:abstractNum>
-  <w:abstractNum w:abstractNumId="29" w15:restartNumberingAfterBreak="0">
+  <w:abstractNum w:abstractNumId="32" w15:restartNumberingAfterBreak="0">
     <w:nsid w:val="60B53AC2"/>
     <w:multiLevelType w:val="multilevel"/>
     <w:tmpl w:val="E3E46424"/>
@@ -49568,7 +50185,7 @@
       </w:rPr>
     </w:lvl>
   </w:abstractNum>
-  <w:abstractNum w:abstractNumId="30" w15:restartNumberingAfterBreak="0">
+  <w:abstractNum w:abstractNumId="33" w15:restartNumberingAfterBreak="0">
     <w:nsid w:val="61176928"/>
     <w:multiLevelType w:val="hybridMultilevel"/>
     <w:tmpl w:val="EAEAD22E"/>
@@ -49681,7 +50298,7 @@
       </w:rPr>
     </w:lvl>
   </w:abstractNum>
-  <w:abstractNum w:abstractNumId="31" w15:restartNumberingAfterBreak="0">
+  <w:abstractNum w:abstractNumId="34" w15:restartNumberingAfterBreak="0">
     <w:nsid w:val="61FE26CD"/>
     <w:multiLevelType w:val="hybridMultilevel"/>
     <w:tmpl w:val="A6DA92EA"/>
@@ -49793,7 +50410,7 @@
       </w:rPr>
     </w:lvl>
   </w:abstractNum>
-  <w:abstractNum w:abstractNumId="32" w15:restartNumberingAfterBreak="0">
+  <w:abstractNum w:abstractNumId="35" w15:restartNumberingAfterBreak="0">
     <w:nsid w:val="62DF5E37"/>
     <w:multiLevelType w:val="multilevel"/>
     <w:tmpl w:val="540842BA"/>
@@ -49942,7 +50559,7 @@
       </w:rPr>
     </w:lvl>
   </w:abstractNum>
-  <w:abstractNum w:abstractNumId="33" w15:restartNumberingAfterBreak="0">
+  <w:abstractNum w:abstractNumId="36" w15:restartNumberingAfterBreak="0">
     <w:nsid w:val="64CF1928"/>
     <w:multiLevelType w:val="hybridMultilevel"/>
     <w:tmpl w:val="A1DE3068"/>
@@ -50055,7 +50672,7 @@
       </w:rPr>
     </w:lvl>
   </w:abstractNum>
-  <w:abstractNum w:abstractNumId="34" w15:restartNumberingAfterBreak="0">
+  <w:abstractNum w:abstractNumId="37" w15:restartNumberingAfterBreak="0">
     <w:nsid w:val="65460728"/>
     <w:multiLevelType w:val="multilevel"/>
     <w:tmpl w:val="8F923D16"/>
@@ -50174,7 +50791,7 @@
       </w:pPr>
     </w:lvl>
   </w:abstractNum>
-  <w:abstractNum w:abstractNumId="35" w15:restartNumberingAfterBreak="0">
+  <w:abstractNum w:abstractNumId="38" w15:restartNumberingAfterBreak="0">
     <w:nsid w:val="65BF1F72"/>
     <w:multiLevelType w:val="hybridMultilevel"/>
     <w:tmpl w:val="294216C8"/>
@@ -50287,7 +50904,7 @@
       </w:rPr>
     </w:lvl>
   </w:abstractNum>
-  <w:abstractNum w:abstractNumId="36" w15:restartNumberingAfterBreak="0">
+  <w:abstractNum w:abstractNumId="39" w15:restartNumberingAfterBreak="0">
     <w:nsid w:val="660F276E"/>
     <w:multiLevelType w:val="hybridMultilevel"/>
     <w:tmpl w:val="DCE02CA6"/>
@@ -50400,7 +51017,7 @@
       </w:rPr>
     </w:lvl>
   </w:abstractNum>
-  <w:abstractNum w:abstractNumId="37" w15:restartNumberingAfterBreak="0">
+  <w:abstractNum w:abstractNumId="40" w15:restartNumberingAfterBreak="0">
     <w:nsid w:val="6A725855"/>
     <w:multiLevelType w:val="multilevel"/>
     <w:tmpl w:val="F1D06912"/>
@@ -50549,7 +51166,7 @@
       </w:rPr>
     </w:lvl>
   </w:abstractNum>
-  <w:abstractNum w:abstractNumId="38" w15:restartNumberingAfterBreak="0">
+  <w:abstractNum w:abstractNumId="41" w15:restartNumberingAfterBreak="0">
     <w:nsid w:val="6F88049E"/>
     <w:multiLevelType w:val="multilevel"/>
     <w:tmpl w:val="90023E0C"/>
@@ -50698,7 +51315,7 @@
       </w:rPr>
     </w:lvl>
   </w:abstractNum>
-  <w:abstractNum w:abstractNumId="39" w15:restartNumberingAfterBreak="0">
+  <w:abstractNum w:abstractNumId="42" w15:restartNumberingAfterBreak="0">
     <w:nsid w:val="73BE04F1"/>
     <w:multiLevelType w:val="hybridMultilevel"/>
     <w:tmpl w:val="7578E410"/>
@@ -50810,7 +51427,7 @@
       </w:rPr>
     </w:lvl>
   </w:abstractNum>
-  <w:abstractNum w:abstractNumId="40" w15:restartNumberingAfterBreak="0">
+  <w:abstractNum w:abstractNumId="43" w15:restartNumberingAfterBreak="0">
     <w:nsid w:val="76BA0904"/>
     <w:multiLevelType w:val="multilevel"/>
     <w:tmpl w:val="39CA46BE"/>
@@ -50959,7 +51576,7 @@
       </w:rPr>
     </w:lvl>
   </w:abstractNum>
-  <w:abstractNum w:abstractNumId="41" w15:restartNumberingAfterBreak="0">
+  <w:abstractNum w:abstractNumId="44" w15:restartNumberingAfterBreak="0">
     <w:nsid w:val="78D43F4B"/>
     <w:multiLevelType w:val="multilevel"/>
     <w:tmpl w:val="C2C8F394"/>
@@ -51108,7 +51725,7 @@
       </w:rPr>
     </w:lvl>
   </w:abstractNum>
-  <w:abstractNum w:abstractNumId="42" w15:restartNumberingAfterBreak="0">
+  <w:abstractNum w:abstractNumId="45" w15:restartNumberingAfterBreak="0">
     <w:nsid w:val="7B1058FD"/>
     <w:multiLevelType w:val="multilevel"/>
     <w:tmpl w:val="7B226AFA"/>
@@ -51257,7 +51874,7 @@
       </w:rPr>
     </w:lvl>
   </w:abstractNum>
-  <w:abstractNum w:abstractNumId="43" w15:restartNumberingAfterBreak="0">
+  <w:abstractNum w:abstractNumId="46" w15:restartNumberingAfterBreak="0">
     <w:nsid w:val="7C2F5B77"/>
     <w:multiLevelType w:val="multilevel"/>
     <w:tmpl w:val="74520DD4"/>
@@ -51406,7 +52023,7 @@
       </w:rPr>
     </w:lvl>
   </w:abstractNum>
-  <w:abstractNum w:abstractNumId="44" w15:restartNumberingAfterBreak="0">
+  <w:abstractNum w:abstractNumId="47" w15:restartNumberingAfterBreak="0">
     <w:nsid w:val="7CAF1E90"/>
     <w:multiLevelType w:val="multilevel"/>
     <w:tmpl w:val="66380022"/>
@@ -51556,139 +52173,148 @@
     </w:lvl>
   </w:abstractNum>
   <w:num w:numId="1">
-    <w:abstractNumId w:val="29"/>
+    <w:abstractNumId w:val="32"/>
   </w:num>
   <w:num w:numId="2">
-    <w:abstractNumId w:val="43"/>
+    <w:abstractNumId w:val="46"/>
   </w:num>
   <w:num w:numId="3">
-    <w:abstractNumId w:val="41"/>
+    <w:abstractNumId w:val="44"/>
   </w:num>
   <w:num w:numId="4">
-    <w:abstractNumId w:val="44"/>
+    <w:abstractNumId w:val="47"/>
   </w:num>
   <w:num w:numId="5">
-    <w:abstractNumId w:val="18"/>
+    <w:abstractNumId w:val="20"/>
   </w:num>
   <w:num w:numId="6">
-    <w:abstractNumId w:val="39"/>
+    <w:abstractNumId w:val="42"/>
   </w:num>
   <w:num w:numId="7">
-    <w:abstractNumId w:val="37"/>
+    <w:abstractNumId w:val="40"/>
   </w:num>
   <w:num w:numId="8">
-    <w:abstractNumId w:val="12"/>
+    <w:abstractNumId w:val="13"/>
   </w:num>
   <w:num w:numId="9">
     <w:abstractNumId w:val="3"/>
   </w:num>
   <w:num w:numId="10">
-    <w:abstractNumId w:val="17"/>
+    <w:abstractNumId w:val="19"/>
   </w:num>
   <w:num w:numId="11">
-    <w:abstractNumId w:val="21"/>
+    <w:abstractNumId w:val="23"/>
   </w:num>
   <w:num w:numId="12">
-    <w:abstractNumId w:val="9"/>
+    <w:abstractNumId w:val="10"/>
   </w:num>
   <w:num w:numId="13">
-    <w:abstractNumId w:val="32"/>
+    <w:abstractNumId w:val="35"/>
   </w:num>
   <w:num w:numId="14">
-    <w:abstractNumId w:val="33"/>
+    <w:abstractNumId w:val="36"/>
   </w:num>
   <w:num w:numId="15">
-    <w:abstractNumId w:val="36"/>
+    <w:abstractNumId w:val="39"/>
   </w:num>
   <w:num w:numId="16">
-    <w:abstractNumId w:val="30"/>
+    <w:abstractNumId w:val="33"/>
   </w:num>
   <w:num w:numId="17">
     <w:abstractNumId w:val="0"/>
   </w:num>
   <w:num w:numId="18">
-    <w:abstractNumId w:val="11"/>
+    <w:abstractNumId w:val="12"/>
   </w:num>
   <w:num w:numId="19">
-    <w:abstractNumId w:val="23"/>
+    <w:abstractNumId w:val="25"/>
   </w:num>
   <w:num w:numId="20">
-    <w:abstractNumId w:val="7"/>
+    <w:abstractNumId w:val="8"/>
   </w:num>
   <w:num w:numId="21">
     <w:abstractNumId w:val="1"/>
   </w:num>
   <w:num w:numId="22">
-    <w:abstractNumId w:val="34"/>
+    <w:abstractNumId w:val="37"/>
   </w:num>
   <w:num w:numId="23">
-    <w:abstractNumId w:val="25"/>
+    <w:abstractNumId w:val="27"/>
   </w:num>
   <w:num w:numId="24">
     <w:abstractNumId w:val="6"/>
   </w:num>
   <w:num w:numId="25">
-    <w:abstractNumId w:val="35"/>
+    <w:abstractNumId w:val="38"/>
   </w:num>
   <w:num w:numId="26">
-    <w:abstractNumId w:val="20"/>
+    <w:abstractNumId w:val="22"/>
   </w:num>
   <w:num w:numId="27">
     <w:abstractNumId w:val="4"/>
   </w:num>
   <w:num w:numId="28">
-    <w:abstractNumId w:val="16"/>
+    <w:abstractNumId w:val="17"/>
   </w:num>
   <w:num w:numId="29">
-    <w:abstractNumId w:val="38"/>
+    <w:abstractNumId w:val="41"/>
   </w:num>
   <w:num w:numId="30">
-    <w:abstractNumId w:val="31"/>
+    <w:abstractNumId w:val="34"/>
   </w:num>
   <w:num w:numId="31">
-    <w:abstractNumId w:val="22"/>
+    <w:abstractNumId w:val="24"/>
   </w:num>
   <w:num w:numId="32">
     <w:abstractNumId w:val="5"/>
   </w:num>
   <w:num w:numId="33">
+    <w:abstractNumId w:val="16"/>
+  </w:num>
+  <w:num w:numId="34">
+    <w:abstractNumId w:val="43"/>
+  </w:num>
+  <w:num w:numId="35">
     <w:abstractNumId w:val="15"/>
   </w:num>
-  <w:num w:numId="34">
-    <w:abstractNumId w:val="40"/>
+  <w:num w:numId="36">
+    <w:abstractNumId w:val="9"/>
   </w:num>
-  <w:num w:numId="35">
+  <w:num w:numId="37">
     <w:abstractNumId w:val="14"/>
   </w:num>
-  <w:num w:numId="36">
-    <w:abstractNumId w:val="8"/>
-  </w:num>
-  <w:num w:numId="37">
-    <w:abstractNumId w:val="13"/>
-  </w:num>
   <w:num w:numId="38">
-    <w:abstractNumId w:val="10"/>
+    <w:abstractNumId w:val="11"/>
   </w:num>
   <w:num w:numId="39">
-    <w:abstractNumId w:val="27"/>
+    <w:abstractNumId w:val="30"/>
   </w:num>
   <w:num w:numId="40">
-    <w:abstractNumId w:val="28"/>
+    <w:abstractNumId w:val="31"/>
   </w:num>
   <w:num w:numId="41">
-    <w:abstractNumId w:val="24"/>
+    <w:abstractNumId w:val="26"/>
   </w:num>
   <w:num w:numId="42">
-    <w:abstractNumId w:val="19"/>
+    <w:abstractNumId w:val="21"/>
   </w:num>
   <w:num w:numId="43">
     <w:abstractNumId w:val="2"/>
   </w:num>
   <w:num w:numId="44">
-    <w:abstractNumId w:val="42"/>
+    <w:abstractNumId w:val="45"/>
   </w:num>
   <w:num w:numId="45">
-    <w:abstractNumId w:val="26"/>
+    <w:abstractNumId w:val="28"/>
+  </w:num>
+  <w:num w:numId="46">
+    <w:abstractNumId w:val="29"/>
+  </w:num>
+  <w:num w:numId="47">
+    <w:abstractNumId w:val="18"/>
+  </w:num>
+  <w:num w:numId="48">
+    <w:abstractNumId w:val="7"/>
   </w:num>
   <w:numIdMacAtCleanup w:val="44"/>
 </w:numbering>
@@ -52263,7 +52889,6 @@
   <w:style w:type="character" w:default="1" w:styleId="DefaultParagraphFont">
     <w:name w:val="Default Paragraph Font"/>
     <w:uiPriority w:val="1"/>
-    <w:semiHidden/>
     <w:unhideWhenUsed/>
   </w:style>
   <w:style w:type="table" w:default="1" w:styleId="TableNormal">

</xml_diff>

<commit_message>
thêm lưu ý khi đánh index
</commit_message>
<xml_diff>
--- a/Tài liệu học tập/Kiến thức tổng hợp.docx
+++ b/Tài liệu học tập/Kiến thức tổng hợp.docx
@@ -15817,7 +15817,6 @@
           <w:sz w:val="23"/>
           <w:szCs w:val="23"/>
         </w:rPr>
-        <w:lastRenderedPageBreak/>
         <w:t xml:space="preserve">        </w:t>
       </w:r>
       <w:proofErr w:type="gramStart"/>
@@ -15870,6 +15869,7 @@
           <w:sz w:val="23"/>
           <w:szCs w:val="23"/>
         </w:rPr>
+        <w:lastRenderedPageBreak/>
         <w:t xml:space="preserve">         </w:t>
       </w:r>
       <w:proofErr w:type="gramStart"/>
@@ -16866,7 +16866,6 @@
           <w:sz w:val="23"/>
           <w:szCs w:val="23"/>
         </w:rPr>
-        <w:lastRenderedPageBreak/>
         <w:t xml:space="preserve">********************** 1. </w:t>
       </w:r>
       <w:proofErr w:type="gramStart"/>
@@ -16919,6 +16918,7 @@
           <w:sz w:val="23"/>
           <w:szCs w:val="23"/>
         </w:rPr>
+        <w:lastRenderedPageBreak/>
         <w:t xml:space="preserve">  Level: Note</w:t>
       </w:r>
     </w:p>
@@ -17456,43 +17456,43 @@
           <w:sz w:val="24"/>
           <w:szCs w:val="24"/>
         </w:rPr>
+        <w:t xml:space="preserve">SELECT * FROM products FORCE </w:t>
+      </w:r>
+      <w:proofErr w:type="gramStart"/>
+      <w:r>
+        <w:rPr>
+          <w:rFonts w:ascii="Times New Roman" w:hAnsi="Times New Roman" w:cs="Times New Roman"/>
+          <w:sz w:val="24"/>
+          <w:szCs w:val="24"/>
+        </w:rPr>
+        <w:t>INDEX(</w:t>
+      </w:r>
+      <w:proofErr w:type="gramEnd"/>
+      <w:r>
+        <w:rPr>
+          <w:rFonts w:ascii="Times New Roman" w:hAnsi="Times New Roman" w:cs="Times New Roman"/>
+          <w:sz w:val="24"/>
+          <w:szCs w:val="24"/>
+        </w:rPr>
+        <w:t xml:space="preserve">product_name_idx) WHERE product_name LIKE 'A%'; </w:t>
+      </w:r>
+    </w:p>
+    <w:p>
+      <w:pPr>
+        <w:ind w:left="720"/>
+        <w:rPr>
+          <w:rFonts w:ascii="Times New Roman" w:hAnsi="Times New Roman" w:cs="Times New Roman"/>
+          <w:sz w:val="24"/>
+          <w:szCs w:val="24"/>
+        </w:rPr>
+      </w:pPr>
+      <w:r>
+        <w:rPr>
+          <w:rFonts w:ascii="Times New Roman" w:hAnsi="Times New Roman" w:cs="Times New Roman"/>
+          <w:sz w:val="24"/>
+          <w:szCs w:val="24"/>
+        </w:rPr>
         <w:lastRenderedPageBreak/>
-        <w:t xml:space="preserve">SELECT * FROM products FORCE </w:t>
-      </w:r>
-      <w:proofErr w:type="gramStart"/>
-      <w:r>
-        <w:rPr>
-          <w:rFonts w:ascii="Times New Roman" w:hAnsi="Times New Roman" w:cs="Times New Roman"/>
-          <w:sz w:val="24"/>
-          <w:szCs w:val="24"/>
-        </w:rPr>
-        <w:t>INDEX(</w:t>
-      </w:r>
-      <w:proofErr w:type="gramEnd"/>
-      <w:r>
-        <w:rPr>
-          <w:rFonts w:ascii="Times New Roman" w:hAnsi="Times New Roman" w:cs="Times New Roman"/>
-          <w:sz w:val="24"/>
-          <w:szCs w:val="24"/>
-        </w:rPr>
-        <w:t xml:space="preserve">product_name_idx) WHERE product_name LIKE 'A%'; </w:t>
-      </w:r>
-    </w:p>
-    <w:p>
-      <w:pPr>
-        <w:ind w:left="720"/>
-        <w:rPr>
-          <w:rFonts w:ascii="Times New Roman" w:hAnsi="Times New Roman" w:cs="Times New Roman"/>
-          <w:sz w:val="24"/>
-          <w:szCs w:val="24"/>
-        </w:rPr>
-      </w:pPr>
-      <w:r>
-        <w:rPr>
-          <w:rFonts w:ascii="Times New Roman" w:hAnsi="Times New Roman" w:cs="Times New Roman"/>
-          <w:sz w:val="24"/>
-          <w:szCs w:val="24"/>
-        </w:rPr>
         <w:t>Trong ví dụ này, FORCE INDEX hint yêu cầu cơ sở dữ liệu sử dụng chỉ mục product_name_idx cho truy vấn, bất kể phương pháp thực thi nào khác có thể được ưu tiên.</w:t>
       </w:r>
     </w:p>
@@ -17946,7 +17946,6 @@
           <w:sz w:val="24"/>
           <w:szCs w:val="24"/>
         </w:rPr>
-        <w:lastRenderedPageBreak/>
         <w:t xml:space="preserve">Trong ví dụ trên, hint </w:t>
       </w:r>
       <w:r>
@@ -18019,6 +18018,7 @@
           <w:sz w:val="24"/>
           <w:szCs w:val="24"/>
         </w:rPr>
+        <w:lastRenderedPageBreak/>
         <w:t>USE_NL Hint</w:t>
       </w:r>
     </w:p>
@@ -18811,7 +18811,6 @@
           <w:sz w:val="24"/>
           <w:szCs w:val="24"/>
         </w:rPr>
-        <w:lastRenderedPageBreak/>
         <w:t>Sử dụng kiểu dữ liệu phù hợp cho mỗi cột để giảm thiểu dung lượng lưu trữ cần thiết.</w:t>
       </w:r>
     </w:p>
@@ -18833,6 +18832,7 @@
           <w:sz w:val="24"/>
           <w:szCs w:val="24"/>
         </w:rPr>
+        <w:lastRenderedPageBreak/>
         <w:t xml:space="preserve">Tránh lặp lại dữ liệu bằng cách phân chia dữ liệu thành các bảng và sử dụng khóa ngoại để tham chiếu tới dữ liệu </w:t>
       </w:r>
       <w:proofErr w:type="gramStart"/>
@@ -39763,13 +39763,7 @@
         </w:numPr>
       </w:pPr>
       <w:r>
-        <w:t>Ví dụ trong trường hợp sau LIKE '%abc' gây quét toàn bộ table:</w:t>
-      </w:r>
-      <w:r>
-        <w:t xml:space="preserve"> </w:t>
-      </w:r>
-      <w:r>
-        <w:t>SELECT * FROM TABLE1 WHERE COL1 LIKE '%ABC'Copy</w:t>
+        <w:t>Ví dụ trong trường hợp sau LIKE '%abc' gây quét toàn bộ table: SELECT * FROM TABLE1 WHERE COL1 LIKE '%ABC'Copy</w:t>
       </w:r>
     </w:p>
     <w:p>
@@ -39791,43 +39785,6 @@
       <w:r>
         <w:t xml:space="preserve"> này gây giới hạn performance lớn.</w:t>
       </w:r>
-      <w:bookmarkStart w:id="2" w:name="_GoBack"/>
-      <w:bookmarkEnd w:id="2"/>
-    </w:p>
-    <w:p>
-      <w:pPr>
-        <w:pStyle w:val="Heading4"/>
-        <w:rPr>
-          <w:rFonts w:ascii="Times New Roman" w:hAnsi="Times New Roman" w:cs="Times New Roman"/>
-          <w:sz w:val="24"/>
-          <w:szCs w:val="24"/>
-        </w:rPr>
-      </w:pPr>
-      <w:r>
-        <w:rPr>
-          <w:rFonts w:ascii="Times New Roman" w:hAnsi="Times New Roman" w:cs="Times New Roman"/>
-          <w:sz w:val="24"/>
-          <w:szCs w:val="24"/>
-        </w:rPr>
-        <w:t>Join các bảng</w:t>
-      </w:r>
-    </w:p>
-    <w:p>
-      <w:pPr>
-        <w:rPr>
-          <w:rFonts w:ascii="Times New Roman" w:hAnsi="Times New Roman" w:cs="Times New Roman"/>
-          <w:sz w:val="24"/>
-          <w:szCs w:val="24"/>
-        </w:rPr>
-      </w:pPr>
-      <w:r>
-        <w:rPr>
-          <w:rFonts w:ascii="Times New Roman" w:hAnsi="Times New Roman" w:cs="Times New Roman"/>
-          <w:sz w:val="24"/>
-          <w:szCs w:val="24"/>
-        </w:rPr>
-        <w:t>Tối ưu hóa các câu lệnh SQL JOIN nhiều bảng</w:t>
-      </w:r>
     </w:p>
     <w:p>
       <w:pPr>
@@ -39836,19 +39793,18 @@
           <w:ilvl w:val="0"/>
           <w:numId w:val="19"/>
         </w:numPr>
-        <w:rPr>
-          <w:rFonts w:ascii="Times New Roman" w:hAnsi="Times New Roman" w:cs="Times New Roman"/>
-          <w:sz w:val="24"/>
-          <w:szCs w:val="24"/>
-        </w:rPr>
-      </w:pPr>
-      <w:r>
-        <w:rPr>
-          <w:rFonts w:ascii="Times New Roman" w:hAnsi="Times New Roman" w:cs="Times New Roman"/>
-          <w:sz w:val="24"/>
-          <w:szCs w:val="24"/>
-        </w:rPr>
-        <w:t xml:space="preserve"> Sử dụng loại JOIN phù hợp:</w:t>
+      </w:pPr>
+      <w:r>
+        <w:t xml:space="preserve">Trong </w:t>
+      </w:r>
+      <w:r>
+        <w:rPr>
+          <w:color w:val="FF0000"/>
+        </w:rPr>
+        <w:t xml:space="preserve">một </w:t>
+      </w:r>
+      <w:r>
+        <w:t>câu sql có nhiều điều kiện trong where:</w:t>
       </w:r>
     </w:p>
     <w:p>
@@ -39858,19 +39814,21 @@
           <w:ilvl w:val="1"/>
           <w:numId w:val="19"/>
         </w:numPr>
-        <w:rPr>
-          <w:rFonts w:ascii="Times New Roman" w:hAnsi="Times New Roman" w:cs="Times New Roman"/>
-          <w:sz w:val="24"/>
-          <w:szCs w:val="24"/>
-        </w:rPr>
-      </w:pPr>
-      <w:r>
-        <w:rPr>
-          <w:rFonts w:ascii="Times New Roman" w:hAnsi="Times New Roman" w:cs="Times New Roman"/>
-          <w:sz w:val="24"/>
-          <w:szCs w:val="24"/>
-        </w:rPr>
-        <w:t>INNER JOIN: Chỉ trả về các bản ghi có trong cả hai bảng.</w:t>
+      </w:pPr>
+      <w:r>
+        <w:t xml:space="preserve">Đánh index ở cột có độ phân bổ dữ liệu càng nhỏ (cột có ít các giá trị khác nhau) thì hiệu suất càng cao. </w:t>
+      </w:r>
+    </w:p>
+    <w:p>
+      <w:pPr>
+        <w:pStyle w:val="ListParagraph"/>
+        <w:numPr>
+          <w:ilvl w:val="2"/>
+          <w:numId w:val="51"/>
+        </w:numPr>
+      </w:pPr>
+      <w:r>
+        <w:t>Ví dụ: Nếu mỗi bản ghi có giá trị trường field là duy nhất, thì tương đương với tìm kiếm bằng id.</w:t>
       </w:r>
     </w:p>
     <w:p>
@@ -39880,20 +39838,24 @@
           <w:ilvl w:val="1"/>
           <w:numId w:val="19"/>
         </w:numPr>
-        <w:rPr>
-          <w:rFonts w:ascii="Times New Roman" w:hAnsi="Times New Roman" w:cs="Times New Roman"/>
-          <w:sz w:val="24"/>
-          <w:szCs w:val="24"/>
-        </w:rPr>
-      </w:pPr>
-      <w:r>
-        <w:rPr>
-          <w:rFonts w:ascii="Times New Roman" w:hAnsi="Times New Roman" w:cs="Times New Roman"/>
-          <w:sz w:val="24"/>
-          <w:szCs w:val="24"/>
-        </w:rPr>
-        <w:t>LEFT JOIN: Trả về tất cả các bản ghi từ bảng bên trái, cùng với các bản ghi khớp từ bảng bên phải.</w:t>
-      </w:r>
+      </w:pPr>
+      <w:r>
+        <w:t>Khi đánh composite index (chỉ mục kết hợp), hãy đặt cột có miền phân bổ giá trị càng ít lên đầu tiên, thì hiệu suất càng cao.</w:t>
+      </w:r>
+    </w:p>
+    <w:p>
+      <w:pPr>
+        <w:pStyle w:val="ListParagraph"/>
+        <w:numPr>
+          <w:ilvl w:val="2"/>
+          <w:numId w:val="50"/>
+        </w:numPr>
+      </w:pPr>
+      <w:r>
+        <w:t>Ví dụ: Chỉ mục kết hợp (ft, createdts) sẽ nhanh hơn (createdts, ft) trong trường hợp ft có miền giá trị phân bổ nhỏ hơn.</w:t>
+      </w:r>
+      <w:bookmarkStart w:id="2" w:name="_GoBack"/>
+      <w:bookmarkEnd w:id="2"/>
     </w:p>
     <w:p>
       <w:pPr>
@@ -39902,37 +39864,9 @@
           <w:ilvl w:val="1"/>
           <w:numId w:val="19"/>
         </w:numPr>
-        <w:rPr>
-          <w:rFonts w:ascii="Times New Roman" w:hAnsi="Times New Roman" w:cs="Times New Roman"/>
-          <w:sz w:val="24"/>
-          <w:szCs w:val="24"/>
-        </w:rPr>
-      </w:pPr>
-      <w:r>
-        <w:rPr>
-          <w:rFonts w:ascii="Times New Roman" w:hAnsi="Times New Roman" w:cs="Times New Roman"/>
-          <w:sz w:val="24"/>
-          <w:szCs w:val="24"/>
-        </w:rPr>
-        <w:t xml:space="preserve">RIGHT </w:t>
-      </w:r>
-      <w:proofErr w:type="gramStart"/>
-      <w:r>
-        <w:rPr>
-          <w:rFonts w:ascii="Times New Roman" w:hAnsi="Times New Roman" w:cs="Times New Roman"/>
-          <w:sz w:val="24"/>
-          <w:szCs w:val="24"/>
-        </w:rPr>
-        <w:t>JOIN:</w:t>
-      </w:r>
-      <w:proofErr w:type="gramEnd"/>
-      <w:r>
-        <w:rPr>
-          <w:rFonts w:ascii="Times New Roman" w:hAnsi="Times New Roman" w:cs="Times New Roman"/>
-          <w:sz w:val="24"/>
-          <w:szCs w:val="24"/>
-        </w:rPr>
-        <w:t xml:space="preserve"> Trả về tất cả các bản ghi từ bảng bên phải, cùng với các bản ghi khớp từ bảng bên trái.</w:t>
+      </w:pPr>
+      <w:r>
+        <w:t>Nếu có cột có miền giá trị là duy nhất (ví dụ ở đây là transfer_code và ft), thì chỉ cần đánh single index (chỉ mục đơn) mà không cần composite index.</w:t>
       </w:r>
     </w:p>
     <w:p>
@@ -39942,55 +39876,44 @@
           <w:ilvl w:val="1"/>
           <w:numId w:val="19"/>
         </w:numPr>
-        <w:rPr>
-          <w:rFonts w:ascii="Times New Roman" w:hAnsi="Times New Roman" w:cs="Times New Roman"/>
-          <w:sz w:val="24"/>
-          <w:szCs w:val="24"/>
-        </w:rPr>
-      </w:pPr>
-      <w:r>
-        <w:rPr>
-          <w:rFonts w:ascii="Times New Roman" w:hAnsi="Times New Roman" w:cs="Times New Roman"/>
-          <w:sz w:val="24"/>
-          <w:szCs w:val="24"/>
-        </w:rPr>
-        <w:t xml:space="preserve">FULL </w:t>
-      </w:r>
-      <w:proofErr w:type="gramStart"/>
-      <w:r>
-        <w:rPr>
-          <w:rFonts w:ascii="Times New Roman" w:hAnsi="Times New Roman" w:cs="Times New Roman"/>
-          <w:sz w:val="24"/>
-          <w:szCs w:val="24"/>
-        </w:rPr>
-        <w:t>JOIN:</w:t>
-      </w:r>
-      <w:proofErr w:type="gramEnd"/>
-      <w:r>
-        <w:rPr>
-          <w:rFonts w:ascii="Times New Roman" w:hAnsi="Times New Roman" w:cs="Times New Roman"/>
-          <w:sz w:val="24"/>
-          <w:szCs w:val="24"/>
-        </w:rPr>
-        <w:t xml:space="preserve"> Trả về tất cả các bản ghi từ cả hai bảng, bao gồm cả các bản ghi không khớp.</w:t>
-      </w:r>
-    </w:p>
-    <w:p>
-      <w:pPr>
-        <w:ind w:left="720"/>
-        <w:rPr>
-          <w:rFonts w:ascii="Times New Roman" w:hAnsi="Times New Roman" w:cs="Times New Roman"/>
-          <w:sz w:val="24"/>
-          <w:szCs w:val="24"/>
-        </w:rPr>
-      </w:pPr>
-      <w:r>
-        <w:rPr>
-          <w:rFonts w:ascii="Times New Roman" w:hAnsi="Times New Roman" w:cs="Times New Roman"/>
-          <w:sz w:val="24"/>
-          <w:szCs w:val="24"/>
-        </w:rPr>
-        <w:t>Lựa chọn loại JOIN phù hợp sẽ giúp giảm thiểu số lượng bản ghi cần xử lý, từ đó tăng hiệu suất truy vấn.</w:t>
+      </w:pPr>
+      <w:r>
+        <w:t>Với trường hợp các cột có miền phân bổ giá trị gần giống nhau, cần đọc kế hoạch thực thi (execution plan) để tìm ra chỉ mục tối ưu nhất.</w:t>
+      </w:r>
+    </w:p>
+    <w:p>
+      <w:pPr>
+        <w:pStyle w:val="Heading4"/>
+        <w:rPr>
+          <w:rFonts w:ascii="Times New Roman" w:hAnsi="Times New Roman" w:cs="Times New Roman"/>
+          <w:sz w:val="24"/>
+          <w:szCs w:val="24"/>
+        </w:rPr>
+      </w:pPr>
+      <w:r>
+        <w:rPr>
+          <w:rFonts w:ascii="Times New Roman" w:hAnsi="Times New Roman" w:cs="Times New Roman"/>
+          <w:sz w:val="24"/>
+          <w:szCs w:val="24"/>
+        </w:rPr>
+        <w:t>Join các bảng</w:t>
+      </w:r>
+    </w:p>
+    <w:p>
+      <w:pPr>
+        <w:rPr>
+          <w:rFonts w:ascii="Times New Roman" w:hAnsi="Times New Roman" w:cs="Times New Roman"/>
+          <w:sz w:val="24"/>
+          <w:szCs w:val="24"/>
+        </w:rPr>
+      </w:pPr>
+      <w:r>
+        <w:rPr>
+          <w:rFonts w:ascii="Times New Roman" w:hAnsi="Times New Roman" w:cs="Times New Roman"/>
+          <w:sz w:val="24"/>
+          <w:szCs w:val="24"/>
+        </w:rPr>
+        <w:t>Tối ưu hóa các câu lệnh SQL JOIN nhiều bảng</w:t>
       </w:r>
     </w:p>
     <w:p>
@@ -40012,7 +39935,7 @@
           <w:sz w:val="24"/>
           <w:szCs w:val="24"/>
         </w:rPr>
-        <w:t>Viết truy vấn rõ ràng:</w:t>
+        <w:t xml:space="preserve"> Sử dụng loại JOIN phù hợp:</w:t>
       </w:r>
     </w:p>
     <w:p>
@@ -40034,7 +39957,7 @@
           <w:sz w:val="24"/>
           <w:szCs w:val="24"/>
         </w:rPr>
-        <w:t>Sử dụng tên cột thay vì *.</w:t>
+        <w:t>INNER JOIN: Chỉ trả về các bản ghi có trong cả hai bảng.</w:t>
       </w:r>
     </w:p>
     <w:p>
@@ -40056,7 +39979,8 @@
           <w:sz w:val="24"/>
           <w:szCs w:val="24"/>
         </w:rPr>
-        <w:t>Sử dụng điều kiện WHERE để lọc dữ liệu trước khi JOIN.</w:t>
+        <w:lastRenderedPageBreak/>
+        <w:t>LEFT JOIN: Trả về tất cả các bản ghi từ bảng bên trái, cùng với các bản ghi khớp từ bảng bên phải.</w:t>
       </w:r>
     </w:p>
     <w:p>
@@ -40078,7 +40002,83 @@
           <w:sz w:val="24"/>
           <w:szCs w:val="24"/>
         </w:rPr>
-        <w:t>Sử dụng mệnh đề ORDER BY để sắp xếp kết quả.</w:t>
+        <w:t xml:space="preserve">RIGHT </w:t>
+      </w:r>
+      <w:proofErr w:type="gramStart"/>
+      <w:r>
+        <w:rPr>
+          <w:rFonts w:ascii="Times New Roman" w:hAnsi="Times New Roman" w:cs="Times New Roman"/>
+          <w:sz w:val="24"/>
+          <w:szCs w:val="24"/>
+        </w:rPr>
+        <w:t>JOIN:</w:t>
+      </w:r>
+      <w:proofErr w:type="gramEnd"/>
+      <w:r>
+        <w:rPr>
+          <w:rFonts w:ascii="Times New Roman" w:hAnsi="Times New Roman" w:cs="Times New Roman"/>
+          <w:sz w:val="24"/>
+          <w:szCs w:val="24"/>
+        </w:rPr>
+        <w:t xml:space="preserve"> Trả về tất cả các bản ghi từ bảng bên phải, cùng với các bản ghi khớp từ bảng bên trái.</w:t>
+      </w:r>
+    </w:p>
+    <w:p>
+      <w:pPr>
+        <w:pStyle w:val="ListParagraph"/>
+        <w:numPr>
+          <w:ilvl w:val="1"/>
+          <w:numId w:val="19"/>
+        </w:numPr>
+        <w:rPr>
+          <w:rFonts w:ascii="Times New Roman" w:hAnsi="Times New Roman" w:cs="Times New Roman"/>
+          <w:sz w:val="24"/>
+          <w:szCs w:val="24"/>
+        </w:rPr>
+      </w:pPr>
+      <w:r>
+        <w:rPr>
+          <w:rFonts w:ascii="Times New Roman" w:hAnsi="Times New Roman" w:cs="Times New Roman"/>
+          <w:sz w:val="24"/>
+          <w:szCs w:val="24"/>
+        </w:rPr>
+        <w:t xml:space="preserve">FULL </w:t>
+      </w:r>
+      <w:proofErr w:type="gramStart"/>
+      <w:r>
+        <w:rPr>
+          <w:rFonts w:ascii="Times New Roman" w:hAnsi="Times New Roman" w:cs="Times New Roman"/>
+          <w:sz w:val="24"/>
+          <w:szCs w:val="24"/>
+        </w:rPr>
+        <w:t>JOIN:</w:t>
+      </w:r>
+      <w:proofErr w:type="gramEnd"/>
+      <w:r>
+        <w:rPr>
+          <w:rFonts w:ascii="Times New Roman" w:hAnsi="Times New Roman" w:cs="Times New Roman"/>
+          <w:sz w:val="24"/>
+          <w:szCs w:val="24"/>
+        </w:rPr>
+        <w:t xml:space="preserve"> Trả về tất cả các bản ghi từ cả hai bảng, bao gồm cả các bản ghi không khớp.</w:t>
+      </w:r>
+    </w:p>
+    <w:p>
+      <w:pPr>
+        <w:ind w:left="720"/>
+        <w:rPr>
+          <w:rFonts w:ascii="Times New Roman" w:hAnsi="Times New Roman" w:cs="Times New Roman"/>
+          <w:sz w:val="24"/>
+          <w:szCs w:val="24"/>
+        </w:rPr>
+      </w:pPr>
+      <w:r>
+        <w:rPr>
+          <w:rFonts w:ascii="Times New Roman" w:hAnsi="Times New Roman" w:cs="Times New Roman"/>
+          <w:sz w:val="24"/>
+          <w:szCs w:val="24"/>
+        </w:rPr>
+        <w:t>Lựa chọn loại JOIN phù hợp sẽ giúp giảm thiểu số lượng bản ghi cần xử lý, từ đó tăng hiệu suất truy vấn.</w:t>
       </w:r>
     </w:p>
     <w:p>
@@ -40100,7 +40100,94 @@
           <w:sz w:val="24"/>
           <w:szCs w:val="24"/>
         </w:rPr>
-        <w:lastRenderedPageBreak/>
+        <w:t>Viết truy vấn rõ ràng:</w:t>
+      </w:r>
+    </w:p>
+    <w:p>
+      <w:pPr>
+        <w:pStyle w:val="ListParagraph"/>
+        <w:numPr>
+          <w:ilvl w:val="1"/>
+          <w:numId w:val="19"/>
+        </w:numPr>
+        <w:rPr>
+          <w:rFonts w:ascii="Times New Roman" w:hAnsi="Times New Roman" w:cs="Times New Roman"/>
+          <w:sz w:val="24"/>
+          <w:szCs w:val="24"/>
+        </w:rPr>
+      </w:pPr>
+      <w:r>
+        <w:rPr>
+          <w:rFonts w:ascii="Times New Roman" w:hAnsi="Times New Roman" w:cs="Times New Roman"/>
+          <w:sz w:val="24"/>
+          <w:szCs w:val="24"/>
+        </w:rPr>
+        <w:t>Sử dụng tên cột thay vì *.</w:t>
+      </w:r>
+    </w:p>
+    <w:p>
+      <w:pPr>
+        <w:pStyle w:val="ListParagraph"/>
+        <w:numPr>
+          <w:ilvl w:val="1"/>
+          <w:numId w:val="19"/>
+        </w:numPr>
+        <w:rPr>
+          <w:rFonts w:ascii="Times New Roman" w:hAnsi="Times New Roman" w:cs="Times New Roman"/>
+          <w:sz w:val="24"/>
+          <w:szCs w:val="24"/>
+        </w:rPr>
+      </w:pPr>
+      <w:r>
+        <w:rPr>
+          <w:rFonts w:ascii="Times New Roman" w:hAnsi="Times New Roman" w:cs="Times New Roman"/>
+          <w:sz w:val="24"/>
+          <w:szCs w:val="24"/>
+        </w:rPr>
+        <w:t>Sử dụng điều kiện WHERE để lọc dữ liệu trước khi JOIN.</w:t>
+      </w:r>
+    </w:p>
+    <w:p>
+      <w:pPr>
+        <w:pStyle w:val="ListParagraph"/>
+        <w:numPr>
+          <w:ilvl w:val="1"/>
+          <w:numId w:val="19"/>
+        </w:numPr>
+        <w:rPr>
+          <w:rFonts w:ascii="Times New Roman" w:hAnsi="Times New Roman" w:cs="Times New Roman"/>
+          <w:sz w:val="24"/>
+          <w:szCs w:val="24"/>
+        </w:rPr>
+      </w:pPr>
+      <w:r>
+        <w:rPr>
+          <w:rFonts w:ascii="Times New Roman" w:hAnsi="Times New Roman" w:cs="Times New Roman"/>
+          <w:sz w:val="24"/>
+          <w:szCs w:val="24"/>
+        </w:rPr>
+        <w:t>Sử dụng mệnh đề ORDER BY để sắp xếp kết quả.</w:t>
+      </w:r>
+    </w:p>
+    <w:p>
+      <w:pPr>
+        <w:pStyle w:val="ListParagraph"/>
+        <w:numPr>
+          <w:ilvl w:val="0"/>
+          <w:numId w:val="19"/>
+        </w:numPr>
+        <w:rPr>
+          <w:rFonts w:ascii="Times New Roman" w:hAnsi="Times New Roman" w:cs="Times New Roman"/>
+          <w:sz w:val="24"/>
+          <w:szCs w:val="24"/>
+        </w:rPr>
+      </w:pPr>
+      <w:r>
+        <w:rPr>
+          <w:rFonts w:ascii="Times New Roman" w:hAnsi="Times New Roman" w:cs="Times New Roman"/>
+          <w:sz w:val="24"/>
+          <w:szCs w:val="24"/>
+        </w:rPr>
         <w:t>Tránh sử dụng các hàm và toán tử phức tạp trong điều kiện JOIN:</w:t>
       </w:r>
     </w:p>
@@ -40743,6 +40830,7 @@
           <w:sz w:val="24"/>
           <w:szCs w:val="24"/>
         </w:rPr>
+        <w:lastRenderedPageBreak/>
         <w:t>Hint APPEND</w:t>
       </w:r>
       <w:r>
@@ -40881,7 +40969,6 @@
           <w:sz w:val="24"/>
           <w:szCs w:val="24"/>
         </w:rPr>
-        <w:lastRenderedPageBreak/>
         <w:t>Ghi chú: Môi trường thực hiện việc đánh giá này</w:t>
       </w:r>
     </w:p>
@@ -41191,6 +41278,7 @@
           <w:sz w:val="24"/>
           <w:szCs w:val="24"/>
         </w:rPr>
+        <w:lastRenderedPageBreak/>
         <w:t xml:space="preserve"> </w:t>
       </w:r>
       <w:r>
@@ -41401,7 +41489,6 @@
           <w:sz w:val="24"/>
           <w:szCs w:val="24"/>
         </w:rPr>
-        <w:lastRenderedPageBreak/>
         <w:t>Ông Huy là người đến lúc 9 giờ và Tuân đến lúc 9 giờ 5 phút.</w:t>
       </w:r>
     </w:p>
@@ -46977,6 +47064,119 @@
     </w:lvl>
   </w:abstractNum>
   <w:abstractNum w:abstractNumId="10" w15:restartNumberingAfterBreak="0">
+    <w:nsid w:val="212A0A52"/>
+    <w:multiLevelType w:val="hybridMultilevel"/>
+    <w:tmpl w:val="DC509648"/>
+    <w:lvl w:ilvl="0" w:tplc="4B3003EC">
+      <w:start w:val="1"/>
+      <w:numFmt w:val="bullet"/>
+      <w:lvlText w:val="-"/>
+      <w:lvlJc w:val="left"/>
+      <w:pPr>
+        <w:ind w:left="720" w:hanging="360"/>
+      </w:pPr>
+      <w:rPr>
+        <w:rFonts w:ascii="Calibri" w:eastAsiaTheme="minorHAnsi" w:hAnsi="Calibri" w:cs="Calibri" w:hint="default"/>
+      </w:rPr>
+    </w:lvl>
+    <w:lvl w:ilvl="1" w:tplc="04090003">
+      <w:start w:val="1"/>
+      <w:numFmt w:val="bullet"/>
+      <w:lvlText w:val="o"/>
+      <w:lvlJc w:val="left"/>
+      <w:pPr>
+        <w:ind w:left="1440" w:hanging="360"/>
+      </w:pPr>
+      <w:rPr>
+        <w:rFonts w:ascii="Courier New" w:hAnsi="Courier New" w:cs="Courier New" w:hint="default"/>
+      </w:rPr>
+    </w:lvl>
+    <w:lvl w:ilvl="2" w:tplc="04090005">
+      <w:start w:val="1"/>
+      <w:numFmt w:val="bullet"/>
+      <w:lvlText w:val=""/>
+      <w:lvlJc w:val="left"/>
+      <w:pPr>
+        <w:ind w:left="2160" w:hanging="360"/>
+      </w:pPr>
+      <w:rPr>
+        <w:rFonts w:ascii="Wingdings" w:hAnsi="Wingdings" w:hint="default"/>
+      </w:rPr>
+    </w:lvl>
+    <w:lvl w:ilvl="3" w:tplc="04090001">
+      <w:start w:val="1"/>
+      <w:numFmt w:val="bullet"/>
+      <w:lvlText w:val=""/>
+      <w:lvlJc w:val="left"/>
+      <w:pPr>
+        <w:ind w:left="2880" w:hanging="360"/>
+      </w:pPr>
+      <w:rPr>
+        <w:rFonts w:ascii="Symbol" w:hAnsi="Symbol" w:hint="default"/>
+      </w:rPr>
+    </w:lvl>
+    <w:lvl w:ilvl="4" w:tplc="04090003" w:tentative="1">
+      <w:start w:val="1"/>
+      <w:numFmt w:val="bullet"/>
+      <w:lvlText w:val="o"/>
+      <w:lvlJc w:val="left"/>
+      <w:pPr>
+        <w:ind w:left="3600" w:hanging="360"/>
+      </w:pPr>
+      <w:rPr>
+        <w:rFonts w:ascii="Courier New" w:hAnsi="Courier New" w:cs="Courier New" w:hint="default"/>
+      </w:rPr>
+    </w:lvl>
+    <w:lvl w:ilvl="5" w:tplc="04090005" w:tentative="1">
+      <w:start w:val="1"/>
+      <w:numFmt w:val="bullet"/>
+      <w:lvlText w:val=""/>
+      <w:lvlJc w:val="left"/>
+      <w:pPr>
+        <w:ind w:left="4320" w:hanging="360"/>
+      </w:pPr>
+      <w:rPr>
+        <w:rFonts w:ascii="Wingdings" w:hAnsi="Wingdings" w:hint="default"/>
+      </w:rPr>
+    </w:lvl>
+    <w:lvl w:ilvl="6" w:tplc="04090001" w:tentative="1">
+      <w:start w:val="1"/>
+      <w:numFmt w:val="bullet"/>
+      <w:lvlText w:val=""/>
+      <w:lvlJc w:val="left"/>
+      <w:pPr>
+        <w:ind w:left="5040" w:hanging="360"/>
+      </w:pPr>
+      <w:rPr>
+        <w:rFonts w:ascii="Symbol" w:hAnsi="Symbol" w:hint="default"/>
+      </w:rPr>
+    </w:lvl>
+    <w:lvl w:ilvl="7" w:tplc="04090003" w:tentative="1">
+      <w:start w:val="1"/>
+      <w:numFmt w:val="bullet"/>
+      <w:lvlText w:val="o"/>
+      <w:lvlJc w:val="left"/>
+      <w:pPr>
+        <w:ind w:left="5760" w:hanging="360"/>
+      </w:pPr>
+      <w:rPr>
+        <w:rFonts w:ascii="Courier New" w:hAnsi="Courier New" w:cs="Courier New" w:hint="default"/>
+      </w:rPr>
+    </w:lvl>
+    <w:lvl w:ilvl="8" w:tplc="04090005" w:tentative="1">
+      <w:start w:val="1"/>
+      <w:numFmt w:val="bullet"/>
+      <w:lvlText w:val=""/>
+      <w:lvlJc w:val="left"/>
+      <w:pPr>
+        <w:ind w:left="6480" w:hanging="360"/>
+      </w:pPr>
+      <w:rPr>
+        <w:rFonts w:ascii="Wingdings" w:hAnsi="Wingdings" w:hint="default"/>
+      </w:rPr>
+    </w:lvl>
+  </w:abstractNum>
+  <w:abstractNum w:abstractNumId="11" w15:restartNumberingAfterBreak="0">
     <w:nsid w:val="23D0156E"/>
     <w:multiLevelType w:val="multilevel"/>
     <w:tmpl w:val="B3485A36"/>
@@ -47125,7 +47325,7 @@
       </w:rPr>
     </w:lvl>
   </w:abstractNum>
-  <w:abstractNum w:abstractNumId="11" w15:restartNumberingAfterBreak="0">
+  <w:abstractNum w:abstractNumId="12" w15:restartNumberingAfterBreak="0">
     <w:nsid w:val="25310A15"/>
     <w:multiLevelType w:val="multilevel"/>
     <w:tmpl w:val="F34C4B36"/>
@@ -47274,7 +47474,7 @@
       </w:rPr>
     </w:lvl>
   </w:abstractNum>
-  <w:abstractNum w:abstractNumId="12" w15:restartNumberingAfterBreak="0">
+  <w:abstractNum w:abstractNumId="13" w15:restartNumberingAfterBreak="0">
     <w:nsid w:val="28992710"/>
     <w:multiLevelType w:val="multilevel"/>
     <w:tmpl w:val="8F923D16"/>
@@ -47393,7 +47593,7 @@
       </w:pPr>
     </w:lvl>
   </w:abstractNum>
-  <w:abstractNum w:abstractNumId="13" w15:restartNumberingAfterBreak="0">
+  <w:abstractNum w:abstractNumId="14" w15:restartNumberingAfterBreak="0">
     <w:nsid w:val="2A0C3CE8"/>
     <w:multiLevelType w:val="multilevel"/>
     <w:tmpl w:val="B37AE20A"/>
@@ -47542,7 +47742,7 @@
       </w:rPr>
     </w:lvl>
   </w:abstractNum>
-  <w:abstractNum w:abstractNumId="14" w15:restartNumberingAfterBreak="0">
+  <w:abstractNum w:abstractNumId="15" w15:restartNumberingAfterBreak="0">
     <w:nsid w:val="34973BA5"/>
     <w:multiLevelType w:val="multilevel"/>
     <w:tmpl w:val="D0BA007A"/>
@@ -47691,7 +47891,129 @@
       </w:rPr>
     </w:lvl>
   </w:abstractNum>
-  <w:abstractNum w:abstractNumId="15" w15:restartNumberingAfterBreak="0">
+  <w:abstractNum w:abstractNumId="16" w15:restartNumberingAfterBreak="0">
+    <w:nsid w:val="357E64FF"/>
+    <w:multiLevelType w:val="multilevel"/>
+    <w:tmpl w:val="BF6E85EA"/>
+    <w:lvl w:ilvl="0">
+      <w:numFmt w:val="bullet"/>
+      <w:lvlText w:val="-"/>
+      <w:lvlJc w:val="left"/>
+      <w:pPr>
+        <w:tabs>
+          <w:tab w:val="num" w:pos="720"/>
+        </w:tabs>
+        <w:ind w:left="720" w:hanging="360"/>
+      </w:pPr>
+      <w:rPr>
+        <w:rFonts w:ascii="Calibri" w:eastAsiaTheme="minorHAnsi" w:hAnsi="Calibri" w:cs="Calibri" w:hint="default"/>
+      </w:rPr>
+    </w:lvl>
+    <w:lvl w:ilvl="1">
+      <w:start w:val="1"/>
+      <w:numFmt w:val="bullet"/>
+      <w:lvlText w:val=""/>
+      <w:lvlJc w:val="left"/>
+      <w:pPr>
+        <w:tabs>
+          <w:tab w:val="num" w:pos="1440"/>
+        </w:tabs>
+        <w:ind w:left="1440" w:hanging="360"/>
+      </w:pPr>
+      <w:rPr>
+        <w:rFonts w:ascii="Symbol" w:hAnsi="Symbol" w:hint="default"/>
+        <w:sz w:val="20"/>
+      </w:rPr>
+    </w:lvl>
+    <w:lvl w:ilvl="2">
+      <w:start w:val="1"/>
+      <w:numFmt w:val="bullet"/>
+      <w:lvlText w:val="o"/>
+      <w:lvlJc w:val="left"/>
+      <w:pPr>
+        <w:tabs>
+          <w:tab w:val="num" w:pos="2160"/>
+        </w:tabs>
+        <w:ind w:left="2160" w:hanging="360"/>
+      </w:pPr>
+      <w:rPr>
+        <w:rFonts w:ascii="Courier New" w:hAnsi="Courier New" w:cs="Courier New" w:hint="default"/>
+      </w:rPr>
+    </w:lvl>
+    <w:lvl w:ilvl="3" w:tentative="1">
+      <w:start w:val="1"/>
+      <w:numFmt w:val="decimal"/>
+      <w:lvlText w:val="%4."/>
+      <w:lvlJc w:val="left"/>
+      <w:pPr>
+        <w:tabs>
+          <w:tab w:val="num" w:pos="2880"/>
+        </w:tabs>
+        <w:ind w:left="2880" w:hanging="360"/>
+      </w:pPr>
+    </w:lvl>
+    <w:lvl w:ilvl="4" w:tentative="1">
+      <w:start w:val="1"/>
+      <w:numFmt w:val="decimal"/>
+      <w:lvlText w:val="%5."/>
+      <w:lvlJc w:val="left"/>
+      <w:pPr>
+        <w:tabs>
+          <w:tab w:val="num" w:pos="3600"/>
+        </w:tabs>
+        <w:ind w:left="3600" w:hanging="360"/>
+      </w:pPr>
+    </w:lvl>
+    <w:lvl w:ilvl="5" w:tentative="1">
+      <w:start w:val="1"/>
+      <w:numFmt w:val="decimal"/>
+      <w:lvlText w:val="%6."/>
+      <w:lvlJc w:val="left"/>
+      <w:pPr>
+        <w:tabs>
+          <w:tab w:val="num" w:pos="4320"/>
+        </w:tabs>
+        <w:ind w:left="4320" w:hanging="360"/>
+      </w:pPr>
+    </w:lvl>
+    <w:lvl w:ilvl="6" w:tentative="1">
+      <w:start w:val="1"/>
+      <w:numFmt w:val="decimal"/>
+      <w:lvlText w:val="%7."/>
+      <w:lvlJc w:val="left"/>
+      <w:pPr>
+        <w:tabs>
+          <w:tab w:val="num" w:pos="5040"/>
+        </w:tabs>
+        <w:ind w:left="5040" w:hanging="360"/>
+      </w:pPr>
+    </w:lvl>
+    <w:lvl w:ilvl="7" w:tentative="1">
+      <w:start w:val="1"/>
+      <w:numFmt w:val="decimal"/>
+      <w:lvlText w:val="%8."/>
+      <w:lvlJc w:val="left"/>
+      <w:pPr>
+        <w:tabs>
+          <w:tab w:val="num" w:pos="5760"/>
+        </w:tabs>
+        <w:ind w:left="5760" w:hanging="360"/>
+      </w:pPr>
+    </w:lvl>
+    <w:lvl w:ilvl="8" w:tentative="1">
+      <w:start w:val="1"/>
+      <w:numFmt w:val="decimal"/>
+      <w:lvlText w:val="%9."/>
+      <w:lvlJc w:val="left"/>
+      <w:pPr>
+        <w:tabs>
+          <w:tab w:val="num" w:pos="6480"/>
+        </w:tabs>
+        <w:ind w:left="6480" w:hanging="360"/>
+      </w:pPr>
+    </w:lvl>
+  </w:abstractNum>
+  <w:abstractNum w:abstractNumId="17" w15:restartNumberingAfterBreak="0">
     <w:nsid w:val="388C00A4"/>
     <w:multiLevelType w:val="multilevel"/>
     <w:tmpl w:val="5EFA36C6"/>
@@ -47840,7 +48162,7 @@
       </w:rPr>
     </w:lvl>
   </w:abstractNum>
-  <w:abstractNum w:abstractNumId="16" w15:restartNumberingAfterBreak="0">
+  <w:abstractNum w:abstractNumId="18" w15:restartNumberingAfterBreak="0">
     <w:nsid w:val="38B5473B"/>
     <w:multiLevelType w:val="multilevel"/>
     <w:tmpl w:val="E5FA3408"/>
@@ -47989,7 +48311,7 @@
       </w:rPr>
     </w:lvl>
   </w:abstractNum>
-  <w:abstractNum w:abstractNumId="17" w15:restartNumberingAfterBreak="0">
+  <w:abstractNum w:abstractNumId="19" w15:restartNumberingAfterBreak="0">
     <w:nsid w:val="45895411"/>
     <w:multiLevelType w:val="multilevel"/>
     <w:tmpl w:val="AC501F8E"/>
@@ -48138,7 +48460,7 @@
       </w:rPr>
     </w:lvl>
   </w:abstractNum>
-  <w:abstractNum w:abstractNumId="18" w15:restartNumberingAfterBreak="0">
+  <w:abstractNum w:abstractNumId="20" w15:restartNumberingAfterBreak="0">
     <w:nsid w:val="46685790"/>
     <w:multiLevelType w:val="hybridMultilevel"/>
     <w:tmpl w:val="D4100DDA"/>
@@ -48251,7 +48573,7 @@
       </w:rPr>
     </w:lvl>
   </w:abstractNum>
-  <w:abstractNum w:abstractNumId="19" w15:restartNumberingAfterBreak="0">
+  <w:abstractNum w:abstractNumId="21" w15:restartNumberingAfterBreak="0">
     <w:nsid w:val="47507CB8"/>
     <w:multiLevelType w:val="multilevel"/>
     <w:tmpl w:val="057E2714"/>
@@ -48400,7 +48722,7 @@
       </w:rPr>
     </w:lvl>
   </w:abstractNum>
-  <w:abstractNum w:abstractNumId="20" w15:restartNumberingAfterBreak="0">
+  <w:abstractNum w:abstractNumId="22" w15:restartNumberingAfterBreak="0">
     <w:nsid w:val="4B204469"/>
     <w:multiLevelType w:val="multilevel"/>
     <w:tmpl w:val="564C357C"/>
@@ -48549,7 +48871,7 @@
       </w:rPr>
     </w:lvl>
   </w:abstractNum>
-  <w:abstractNum w:abstractNumId="21" w15:restartNumberingAfterBreak="0">
+  <w:abstractNum w:abstractNumId="23" w15:restartNumberingAfterBreak="0">
     <w:nsid w:val="4E5D0812"/>
     <w:multiLevelType w:val="multilevel"/>
     <w:tmpl w:val="8E1672AA"/>
@@ -48698,7 +49020,7 @@
       </w:rPr>
     </w:lvl>
   </w:abstractNum>
-  <w:abstractNum w:abstractNumId="22" w15:restartNumberingAfterBreak="0">
+  <w:abstractNum w:abstractNumId="24" w15:restartNumberingAfterBreak="0">
     <w:nsid w:val="4EF97D6E"/>
     <w:multiLevelType w:val="multilevel"/>
     <w:tmpl w:val="69C6511E"/>
@@ -48820,7 +49142,7 @@
       </w:pPr>
     </w:lvl>
   </w:abstractNum>
-  <w:abstractNum w:abstractNumId="23" w15:restartNumberingAfterBreak="0">
+  <w:abstractNum w:abstractNumId="25" w15:restartNumberingAfterBreak="0">
     <w:nsid w:val="4F5E1B96"/>
     <w:multiLevelType w:val="multilevel"/>
     <w:tmpl w:val="F7867386"/>
@@ -48969,7 +49291,7 @@
       </w:rPr>
     </w:lvl>
   </w:abstractNum>
-  <w:abstractNum w:abstractNumId="24" w15:restartNumberingAfterBreak="0">
+  <w:abstractNum w:abstractNumId="26" w15:restartNumberingAfterBreak="0">
     <w:nsid w:val="50DA77A7"/>
     <w:multiLevelType w:val="hybridMultilevel"/>
     <w:tmpl w:val="04BE4FC2"/>
@@ -49081,7 +49403,7 @@
       </w:rPr>
     </w:lvl>
   </w:abstractNum>
-  <w:abstractNum w:abstractNumId="25" w15:restartNumberingAfterBreak="0">
+  <w:abstractNum w:abstractNumId="27" w15:restartNumberingAfterBreak="0">
     <w:nsid w:val="52B117EF"/>
     <w:multiLevelType w:val="multilevel"/>
     <w:tmpl w:val="8F923D16"/>
@@ -49200,7 +49522,7 @@
       </w:pPr>
     </w:lvl>
   </w:abstractNum>
-  <w:abstractNum w:abstractNumId="26" w15:restartNumberingAfterBreak="0">
+  <w:abstractNum w:abstractNumId="28" w15:restartNumberingAfterBreak="0">
     <w:nsid w:val="592C452B"/>
     <w:multiLevelType w:val="multilevel"/>
     <w:tmpl w:val="AB4ABA10"/>
@@ -49349,7 +49671,7 @@
       </w:rPr>
     </w:lvl>
   </w:abstractNum>
-  <w:abstractNum w:abstractNumId="27" w15:restartNumberingAfterBreak="0">
+  <w:abstractNum w:abstractNumId="29" w15:restartNumberingAfterBreak="0">
     <w:nsid w:val="5AB51149"/>
     <w:multiLevelType w:val="multilevel"/>
     <w:tmpl w:val="8F923D16"/>
@@ -49468,7 +49790,7 @@
       </w:pPr>
     </w:lvl>
   </w:abstractNum>
-  <w:abstractNum w:abstractNumId="28" w15:restartNumberingAfterBreak="0">
+  <w:abstractNum w:abstractNumId="30" w15:restartNumberingAfterBreak="0">
     <w:nsid w:val="5AEA1546"/>
     <w:multiLevelType w:val="multilevel"/>
     <w:tmpl w:val="BF0EFB9E"/>
@@ -49617,7 +49939,7 @@
       </w:rPr>
     </w:lvl>
   </w:abstractNum>
-  <w:abstractNum w:abstractNumId="29" w15:restartNumberingAfterBreak="0">
+  <w:abstractNum w:abstractNumId="31" w15:restartNumberingAfterBreak="0">
     <w:nsid w:val="5DB82800"/>
     <w:multiLevelType w:val="multilevel"/>
     <w:tmpl w:val="6936B2D6"/>
@@ -49738,7 +50060,7 @@
       </w:pPr>
     </w:lvl>
   </w:abstractNum>
-  <w:abstractNum w:abstractNumId="30" w15:restartNumberingAfterBreak="0">
+  <w:abstractNum w:abstractNumId="32" w15:restartNumberingAfterBreak="0">
     <w:nsid w:val="5DEE4E27"/>
     <w:multiLevelType w:val="multilevel"/>
     <w:tmpl w:val="E6586220"/>
@@ -49887,7 +50209,7 @@
       </w:rPr>
     </w:lvl>
   </w:abstractNum>
-  <w:abstractNum w:abstractNumId="31" w15:restartNumberingAfterBreak="0">
+  <w:abstractNum w:abstractNumId="33" w15:restartNumberingAfterBreak="0">
     <w:nsid w:val="5FA46D17"/>
     <w:multiLevelType w:val="multilevel"/>
     <w:tmpl w:val="9E883ACA"/>
@@ -50036,7 +50358,7 @@
       </w:rPr>
     </w:lvl>
   </w:abstractNum>
-  <w:abstractNum w:abstractNumId="32" w15:restartNumberingAfterBreak="0">
+  <w:abstractNum w:abstractNumId="34" w15:restartNumberingAfterBreak="0">
     <w:nsid w:val="60B53AC2"/>
     <w:multiLevelType w:val="multilevel"/>
     <w:tmpl w:val="E3E46424"/>
@@ -50185,7 +50507,7 @@
       </w:rPr>
     </w:lvl>
   </w:abstractNum>
-  <w:abstractNum w:abstractNumId="33" w15:restartNumberingAfterBreak="0">
+  <w:abstractNum w:abstractNumId="35" w15:restartNumberingAfterBreak="0">
     <w:nsid w:val="61176928"/>
     <w:multiLevelType w:val="hybridMultilevel"/>
     <w:tmpl w:val="EAEAD22E"/>
@@ -50298,7 +50620,7 @@
       </w:rPr>
     </w:lvl>
   </w:abstractNum>
-  <w:abstractNum w:abstractNumId="34" w15:restartNumberingAfterBreak="0">
+  <w:abstractNum w:abstractNumId="36" w15:restartNumberingAfterBreak="0">
     <w:nsid w:val="61FE26CD"/>
     <w:multiLevelType w:val="hybridMultilevel"/>
     <w:tmpl w:val="A6DA92EA"/>
@@ -50410,7 +50732,7 @@
       </w:rPr>
     </w:lvl>
   </w:abstractNum>
-  <w:abstractNum w:abstractNumId="35" w15:restartNumberingAfterBreak="0">
+  <w:abstractNum w:abstractNumId="37" w15:restartNumberingAfterBreak="0">
     <w:nsid w:val="62DF5E37"/>
     <w:multiLevelType w:val="multilevel"/>
     <w:tmpl w:val="540842BA"/>
@@ -50559,7 +50881,7 @@
       </w:rPr>
     </w:lvl>
   </w:abstractNum>
-  <w:abstractNum w:abstractNumId="36" w15:restartNumberingAfterBreak="0">
+  <w:abstractNum w:abstractNumId="38" w15:restartNumberingAfterBreak="0">
     <w:nsid w:val="64CF1928"/>
     <w:multiLevelType w:val="hybridMultilevel"/>
     <w:tmpl w:val="A1DE3068"/>
@@ -50672,7 +50994,7 @@
       </w:rPr>
     </w:lvl>
   </w:abstractNum>
-  <w:abstractNum w:abstractNumId="37" w15:restartNumberingAfterBreak="0">
+  <w:abstractNum w:abstractNumId="39" w15:restartNumberingAfterBreak="0">
     <w:nsid w:val="65460728"/>
     <w:multiLevelType w:val="multilevel"/>
     <w:tmpl w:val="8F923D16"/>
@@ -50791,7 +51113,7 @@
       </w:pPr>
     </w:lvl>
   </w:abstractNum>
-  <w:abstractNum w:abstractNumId="38" w15:restartNumberingAfterBreak="0">
+  <w:abstractNum w:abstractNumId="40" w15:restartNumberingAfterBreak="0">
     <w:nsid w:val="65BF1F72"/>
     <w:multiLevelType w:val="hybridMultilevel"/>
     <w:tmpl w:val="294216C8"/>
@@ -50904,7 +51226,7 @@
       </w:rPr>
     </w:lvl>
   </w:abstractNum>
-  <w:abstractNum w:abstractNumId="39" w15:restartNumberingAfterBreak="0">
+  <w:abstractNum w:abstractNumId="41" w15:restartNumberingAfterBreak="0">
     <w:nsid w:val="660F276E"/>
     <w:multiLevelType w:val="hybridMultilevel"/>
     <w:tmpl w:val="DCE02CA6"/>
@@ -51017,7 +51339,7 @@
       </w:rPr>
     </w:lvl>
   </w:abstractNum>
-  <w:abstractNum w:abstractNumId="40" w15:restartNumberingAfterBreak="0">
+  <w:abstractNum w:abstractNumId="42" w15:restartNumberingAfterBreak="0">
     <w:nsid w:val="6A725855"/>
     <w:multiLevelType w:val="multilevel"/>
     <w:tmpl w:val="F1D06912"/>
@@ -51166,7 +51488,7 @@
       </w:rPr>
     </w:lvl>
   </w:abstractNum>
-  <w:abstractNum w:abstractNumId="41" w15:restartNumberingAfterBreak="0">
+  <w:abstractNum w:abstractNumId="43" w15:restartNumberingAfterBreak="0">
     <w:nsid w:val="6F88049E"/>
     <w:multiLevelType w:val="multilevel"/>
     <w:tmpl w:val="90023E0C"/>
@@ -51315,7 +51637,7 @@
       </w:rPr>
     </w:lvl>
   </w:abstractNum>
-  <w:abstractNum w:abstractNumId="42" w15:restartNumberingAfterBreak="0">
+  <w:abstractNum w:abstractNumId="44" w15:restartNumberingAfterBreak="0">
     <w:nsid w:val="73BE04F1"/>
     <w:multiLevelType w:val="hybridMultilevel"/>
     <w:tmpl w:val="7578E410"/>
@@ -51427,7 +51749,7 @@
       </w:rPr>
     </w:lvl>
   </w:abstractNum>
-  <w:abstractNum w:abstractNumId="43" w15:restartNumberingAfterBreak="0">
+  <w:abstractNum w:abstractNumId="45" w15:restartNumberingAfterBreak="0">
     <w:nsid w:val="76BA0904"/>
     <w:multiLevelType w:val="multilevel"/>
     <w:tmpl w:val="39CA46BE"/>
@@ -51576,7 +51898,129 @@
       </w:rPr>
     </w:lvl>
   </w:abstractNum>
-  <w:abstractNum w:abstractNumId="44" w15:restartNumberingAfterBreak="0">
+  <w:abstractNum w:abstractNumId="46" w15:restartNumberingAfterBreak="0">
+    <w:nsid w:val="771C43A4"/>
+    <w:multiLevelType w:val="multilevel"/>
+    <w:tmpl w:val="4B24F20E"/>
+    <w:lvl w:ilvl="0">
+      <w:numFmt w:val="bullet"/>
+      <w:lvlText w:val="-"/>
+      <w:lvlJc w:val="left"/>
+      <w:pPr>
+        <w:tabs>
+          <w:tab w:val="num" w:pos="720"/>
+        </w:tabs>
+        <w:ind w:left="720" w:hanging="360"/>
+      </w:pPr>
+      <w:rPr>
+        <w:rFonts w:ascii="Calibri" w:eastAsiaTheme="minorHAnsi" w:hAnsi="Calibri" w:cs="Calibri" w:hint="default"/>
+      </w:rPr>
+    </w:lvl>
+    <w:lvl w:ilvl="1">
+      <w:start w:val="1"/>
+      <w:numFmt w:val="bullet"/>
+      <w:lvlText w:val=""/>
+      <w:lvlJc w:val="left"/>
+      <w:pPr>
+        <w:tabs>
+          <w:tab w:val="num" w:pos="1440"/>
+        </w:tabs>
+        <w:ind w:left="1440" w:hanging="360"/>
+      </w:pPr>
+      <w:rPr>
+        <w:rFonts w:ascii="Symbol" w:hAnsi="Symbol" w:hint="default"/>
+        <w:sz w:val="20"/>
+      </w:rPr>
+    </w:lvl>
+    <w:lvl w:ilvl="2">
+      <w:start w:val="1"/>
+      <w:numFmt w:val="bullet"/>
+      <w:lvlText w:val="o"/>
+      <w:lvlJc w:val="left"/>
+      <w:pPr>
+        <w:tabs>
+          <w:tab w:val="num" w:pos="2160"/>
+        </w:tabs>
+        <w:ind w:left="2160" w:hanging="360"/>
+      </w:pPr>
+      <w:rPr>
+        <w:rFonts w:ascii="Courier New" w:hAnsi="Courier New" w:cs="Courier New" w:hint="default"/>
+      </w:rPr>
+    </w:lvl>
+    <w:lvl w:ilvl="3" w:tentative="1">
+      <w:start w:val="1"/>
+      <w:numFmt w:val="decimal"/>
+      <w:lvlText w:val="%4."/>
+      <w:lvlJc w:val="left"/>
+      <w:pPr>
+        <w:tabs>
+          <w:tab w:val="num" w:pos="2880"/>
+        </w:tabs>
+        <w:ind w:left="2880" w:hanging="360"/>
+      </w:pPr>
+    </w:lvl>
+    <w:lvl w:ilvl="4" w:tentative="1">
+      <w:start w:val="1"/>
+      <w:numFmt w:val="decimal"/>
+      <w:lvlText w:val="%5."/>
+      <w:lvlJc w:val="left"/>
+      <w:pPr>
+        <w:tabs>
+          <w:tab w:val="num" w:pos="3600"/>
+        </w:tabs>
+        <w:ind w:left="3600" w:hanging="360"/>
+      </w:pPr>
+    </w:lvl>
+    <w:lvl w:ilvl="5" w:tentative="1">
+      <w:start w:val="1"/>
+      <w:numFmt w:val="decimal"/>
+      <w:lvlText w:val="%6."/>
+      <w:lvlJc w:val="left"/>
+      <w:pPr>
+        <w:tabs>
+          <w:tab w:val="num" w:pos="4320"/>
+        </w:tabs>
+        <w:ind w:left="4320" w:hanging="360"/>
+      </w:pPr>
+    </w:lvl>
+    <w:lvl w:ilvl="6" w:tentative="1">
+      <w:start w:val="1"/>
+      <w:numFmt w:val="decimal"/>
+      <w:lvlText w:val="%7."/>
+      <w:lvlJc w:val="left"/>
+      <w:pPr>
+        <w:tabs>
+          <w:tab w:val="num" w:pos="5040"/>
+        </w:tabs>
+        <w:ind w:left="5040" w:hanging="360"/>
+      </w:pPr>
+    </w:lvl>
+    <w:lvl w:ilvl="7" w:tentative="1">
+      <w:start w:val="1"/>
+      <w:numFmt w:val="decimal"/>
+      <w:lvlText w:val="%8."/>
+      <w:lvlJc w:val="left"/>
+      <w:pPr>
+        <w:tabs>
+          <w:tab w:val="num" w:pos="5760"/>
+        </w:tabs>
+        <w:ind w:left="5760" w:hanging="360"/>
+      </w:pPr>
+    </w:lvl>
+    <w:lvl w:ilvl="8" w:tentative="1">
+      <w:start w:val="1"/>
+      <w:numFmt w:val="decimal"/>
+      <w:lvlText w:val="%9."/>
+      <w:lvlJc w:val="left"/>
+      <w:pPr>
+        <w:tabs>
+          <w:tab w:val="num" w:pos="6480"/>
+        </w:tabs>
+        <w:ind w:left="6480" w:hanging="360"/>
+      </w:pPr>
+    </w:lvl>
+  </w:abstractNum>
+  <w:abstractNum w:abstractNumId="47" w15:restartNumberingAfterBreak="0">
     <w:nsid w:val="78D43F4B"/>
     <w:multiLevelType w:val="multilevel"/>
     <w:tmpl w:val="C2C8F394"/>
@@ -51725,7 +52169,7 @@
       </w:rPr>
     </w:lvl>
   </w:abstractNum>
-  <w:abstractNum w:abstractNumId="45" w15:restartNumberingAfterBreak="0">
+  <w:abstractNum w:abstractNumId="48" w15:restartNumberingAfterBreak="0">
     <w:nsid w:val="7B1058FD"/>
     <w:multiLevelType w:val="multilevel"/>
     <w:tmpl w:val="7B226AFA"/>
@@ -51874,7 +52318,7 @@
       </w:rPr>
     </w:lvl>
   </w:abstractNum>
-  <w:abstractNum w:abstractNumId="46" w15:restartNumberingAfterBreak="0">
+  <w:abstractNum w:abstractNumId="49" w15:restartNumberingAfterBreak="0">
     <w:nsid w:val="7C2F5B77"/>
     <w:multiLevelType w:val="multilevel"/>
     <w:tmpl w:val="74520DD4"/>
@@ -52023,7 +52467,7 @@
       </w:rPr>
     </w:lvl>
   </w:abstractNum>
-  <w:abstractNum w:abstractNumId="47" w15:restartNumberingAfterBreak="0">
+  <w:abstractNum w:abstractNumId="50" w15:restartNumberingAfterBreak="0">
     <w:nsid w:val="7CAF1E90"/>
     <w:multiLevelType w:val="multilevel"/>
     <w:tmpl w:val="66380022"/>
@@ -52173,61 +52617,61 @@
     </w:lvl>
   </w:abstractNum>
   <w:num w:numId="1">
-    <w:abstractNumId w:val="32"/>
+    <w:abstractNumId w:val="34"/>
   </w:num>
   <w:num w:numId="2">
-    <w:abstractNumId w:val="46"/>
+    <w:abstractNumId w:val="49"/>
   </w:num>
   <w:num w:numId="3">
+    <w:abstractNumId w:val="47"/>
+  </w:num>
+  <w:num w:numId="4">
+    <w:abstractNumId w:val="50"/>
+  </w:num>
+  <w:num w:numId="5">
+    <w:abstractNumId w:val="22"/>
+  </w:num>
+  <w:num w:numId="6">
     <w:abstractNumId w:val="44"/>
   </w:num>
-  <w:num w:numId="4">
-    <w:abstractNumId w:val="47"/>
-  </w:num>
-  <w:num w:numId="5">
-    <w:abstractNumId w:val="20"/>
-  </w:num>
-  <w:num w:numId="6">
+  <w:num w:numId="7">
     <w:abstractNumId w:val="42"/>
   </w:num>
-  <w:num w:numId="7">
-    <w:abstractNumId w:val="40"/>
-  </w:num>
   <w:num w:numId="8">
-    <w:abstractNumId w:val="13"/>
+    <w:abstractNumId w:val="14"/>
   </w:num>
   <w:num w:numId="9">
     <w:abstractNumId w:val="3"/>
   </w:num>
   <w:num w:numId="10">
-    <w:abstractNumId w:val="19"/>
+    <w:abstractNumId w:val="21"/>
   </w:num>
   <w:num w:numId="11">
-    <w:abstractNumId w:val="23"/>
+    <w:abstractNumId w:val="25"/>
   </w:num>
   <w:num w:numId="12">
-    <w:abstractNumId w:val="10"/>
+    <w:abstractNumId w:val="11"/>
   </w:num>
   <w:num w:numId="13">
-    <w:abstractNumId w:val="35"/>
+    <w:abstractNumId w:val="37"/>
   </w:num>
   <w:num w:numId="14">
-    <w:abstractNumId w:val="36"/>
+    <w:abstractNumId w:val="38"/>
   </w:num>
   <w:num w:numId="15">
-    <w:abstractNumId w:val="39"/>
+    <w:abstractNumId w:val="41"/>
   </w:num>
   <w:num w:numId="16">
-    <w:abstractNumId w:val="33"/>
+    <w:abstractNumId w:val="35"/>
   </w:num>
   <w:num w:numId="17">
     <w:abstractNumId w:val="0"/>
   </w:num>
   <w:num w:numId="18">
-    <w:abstractNumId w:val="12"/>
+    <w:abstractNumId w:val="13"/>
   </w:num>
   <w:num w:numId="19">
-    <w:abstractNumId w:val="25"/>
+    <w:abstractNumId w:val="27"/>
   </w:num>
   <w:num w:numId="20">
     <w:abstractNumId w:val="8"/>
@@ -52236,85 +52680,94 @@
     <w:abstractNumId w:val="1"/>
   </w:num>
   <w:num w:numId="22">
-    <w:abstractNumId w:val="37"/>
+    <w:abstractNumId w:val="39"/>
   </w:num>
   <w:num w:numId="23">
-    <w:abstractNumId w:val="27"/>
+    <w:abstractNumId w:val="29"/>
   </w:num>
   <w:num w:numId="24">
     <w:abstractNumId w:val="6"/>
   </w:num>
   <w:num w:numId="25">
-    <w:abstractNumId w:val="38"/>
+    <w:abstractNumId w:val="40"/>
   </w:num>
   <w:num w:numId="26">
-    <w:abstractNumId w:val="22"/>
+    <w:abstractNumId w:val="24"/>
   </w:num>
   <w:num w:numId="27">
     <w:abstractNumId w:val="4"/>
   </w:num>
   <w:num w:numId="28">
-    <w:abstractNumId w:val="17"/>
+    <w:abstractNumId w:val="19"/>
   </w:num>
   <w:num w:numId="29">
-    <w:abstractNumId w:val="41"/>
+    <w:abstractNumId w:val="43"/>
   </w:num>
   <w:num w:numId="30">
-    <w:abstractNumId w:val="34"/>
+    <w:abstractNumId w:val="36"/>
   </w:num>
   <w:num w:numId="31">
-    <w:abstractNumId w:val="24"/>
+    <w:abstractNumId w:val="26"/>
   </w:num>
   <w:num w:numId="32">
     <w:abstractNumId w:val="5"/>
   </w:num>
   <w:num w:numId="33">
-    <w:abstractNumId w:val="16"/>
+    <w:abstractNumId w:val="18"/>
   </w:num>
   <w:num w:numId="34">
-    <w:abstractNumId w:val="43"/>
+    <w:abstractNumId w:val="45"/>
   </w:num>
   <w:num w:numId="35">
-    <w:abstractNumId w:val="15"/>
+    <w:abstractNumId w:val="17"/>
   </w:num>
   <w:num w:numId="36">
     <w:abstractNumId w:val="9"/>
   </w:num>
   <w:num w:numId="37">
-    <w:abstractNumId w:val="14"/>
+    <w:abstractNumId w:val="15"/>
   </w:num>
   <w:num w:numId="38">
-    <w:abstractNumId w:val="11"/>
+    <w:abstractNumId w:val="12"/>
   </w:num>
   <w:num w:numId="39">
-    <w:abstractNumId w:val="30"/>
+    <w:abstractNumId w:val="32"/>
   </w:num>
   <w:num w:numId="40">
-    <w:abstractNumId w:val="31"/>
+    <w:abstractNumId w:val="33"/>
   </w:num>
   <w:num w:numId="41">
-    <w:abstractNumId w:val="26"/>
+    <w:abstractNumId w:val="28"/>
   </w:num>
   <w:num w:numId="42">
-    <w:abstractNumId w:val="21"/>
+    <w:abstractNumId w:val="23"/>
   </w:num>
   <w:num w:numId="43">
     <w:abstractNumId w:val="2"/>
   </w:num>
   <w:num w:numId="44">
-    <w:abstractNumId w:val="45"/>
+    <w:abstractNumId w:val="48"/>
   </w:num>
   <w:num w:numId="45">
-    <w:abstractNumId w:val="28"/>
+    <w:abstractNumId w:val="30"/>
   </w:num>
   <w:num w:numId="46">
-    <w:abstractNumId w:val="29"/>
+    <w:abstractNumId w:val="31"/>
   </w:num>
   <w:num w:numId="47">
-    <w:abstractNumId w:val="18"/>
+    <w:abstractNumId w:val="20"/>
   </w:num>
   <w:num w:numId="48">
     <w:abstractNumId w:val="7"/>
+  </w:num>
+  <w:num w:numId="49">
+    <w:abstractNumId w:val="10"/>
+  </w:num>
+  <w:num w:numId="50">
+    <w:abstractNumId w:val="16"/>
+  </w:num>
+  <w:num w:numId="51">
+    <w:abstractNumId w:val="46"/>
   </w:num>
   <w:numIdMacAtCleanup w:val="44"/>
 </w:numbering>
@@ -52889,6 +53342,7 @@
   <w:style w:type="character" w:default="1" w:styleId="DefaultParagraphFont">
     <w:name w:val="Default Paragraph Font"/>
     <w:uiPriority w:val="1"/>
+    <w:semiHidden/>
     <w:unhideWhenUsed/>
   </w:style>
   <w:style w:type="table" w:default="1" w:styleId="TableNormal">

</xml_diff>

<commit_message>
thêm kiến thức về bloom filter
</commit_message>
<xml_diff>
--- a/Tài liệu học tập/Kiến thức tổng hợp.docx
+++ b/Tài liệu học tập/Kiến thức tổng hợp.docx
@@ -39854,8 +39854,6 @@
       <w:r>
         <w:t>Ví dụ: Chỉ mục kết hợp (ft, createdts) sẽ nhanh hơn (createdts, ft) trong trường hợp ft có miền giá trị phân bổ nhỏ hơn.</w:t>
       </w:r>
-      <w:bookmarkStart w:id="2" w:name="_GoBack"/>
-      <w:bookmarkEnd w:id="2"/>
     </w:p>
     <w:p>
       <w:pPr>
@@ -41658,8 +41656,8 @@
           <w:rFonts w:ascii="Times New Roman" w:hAnsi="Times New Roman" w:cs="Times New Roman"/>
         </w:rPr>
       </w:pPr>
-      <w:bookmarkStart w:id="3" w:name="_Công_cụ_kiểm"/>
-      <w:bookmarkEnd w:id="3"/>
+      <w:bookmarkStart w:id="2" w:name="_Công_cụ_kiểm"/>
+      <w:bookmarkEnd w:id="2"/>
       <w:r>
         <w:rPr>
           <w:rFonts w:ascii="Times New Roman" w:hAnsi="Times New Roman" w:cs="Times New Roman"/>
@@ -45712,12 +45710,949 @@
     </w:p>
     <w:p>
       <w:pPr>
-        <w:rPr>
-          <w:rFonts w:ascii="Times New Roman" w:hAnsi="Times New Roman" w:cs="Times New Roman"/>
-          <w:sz w:val="24"/>
-          <w:szCs w:val="24"/>
-        </w:rPr>
-      </w:pPr>
+        <w:pStyle w:val="Heading1"/>
+      </w:pPr>
+      <w:r>
+        <w:t>Hiểu về Bloom Filter</w:t>
+      </w:r>
+    </w:p>
+    <w:p>
+      <w:pPr>
+        <w:pStyle w:val="Heading2"/>
+      </w:pPr>
+      <w:r>
+        <w:t>Định nghĩa Bloom Filter</w:t>
+      </w:r>
+    </w:p>
+    <w:p>
+      <w:pPr>
+        <w:rPr>
+          <w:rFonts w:ascii="Times New Roman" w:hAnsi="Times New Roman" w:cs="Times New Roman"/>
+          <w:sz w:val="24"/>
+          <w:szCs w:val="24"/>
+        </w:rPr>
+      </w:pPr>
+      <w:r>
+        <w:rPr>
+          <w:rFonts w:ascii="Times New Roman" w:hAnsi="Times New Roman" w:cs="Times New Roman"/>
+          <w:sz w:val="24"/>
+          <w:szCs w:val="24"/>
+        </w:rPr>
+        <w:t xml:space="preserve">   - Bloom Filter là một cấu trúc dữ liệu xác suất, được sử dụng để kiểm tra sự tồn tại của một phần tử trong một tập hợp.</w:t>
+      </w:r>
+    </w:p>
+    <w:p>
+      <w:pPr>
+        <w:rPr>
+          <w:rFonts w:ascii="Times New Roman" w:hAnsi="Times New Roman" w:cs="Times New Roman"/>
+          <w:sz w:val="24"/>
+          <w:szCs w:val="24"/>
+        </w:rPr>
+      </w:pPr>
+      <w:r>
+        <w:rPr>
+          <w:rFonts w:ascii="Times New Roman" w:hAnsi="Times New Roman" w:cs="Times New Roman"/>
+          <w:sz w:val="24"/>
+          <w:szCs w:val="24"/>
+        </w:rPr>
+        <w:t xml:space="preserve">   - Nó sử dụng một số hàm băm để ghi nhớ các phần tử được thêm vào, và có thể kiểm tra nhanh chóng xem một phần tử có nằm trong tập hợ</w:t>
+      </w:r>
+      <w:r>
+        <w:rPr>
+          <w:rFonts w:ascii="Times New Roman" w:hAnsi="Times New Roman" w:cs="Times New Roman"/>
+          <w:sz w:val="24"/>
+          <w:szCs w:val="24"/>
+        </w:rPr>
+        <w:t>p hay không.</w:t>
+      </w:r>
+    </w:p>
+    <w:p>
+      <w:pPr>
+        <w:pStyle w:val="Heading2"/>
+      </w:pPr>
+      <w:r>
+        <w:t>Ưu điểm củ</w:t>
+      </w:r>
+      <w:r>
+        <w:t>a Bloom Filter</w:t>
+      </w:r>
+    </w:p>
+    <w:p>
+      <w:pPr>
+        <w:rPr>
+          <w:rFonts w:ascii="Times New Roman" w:hAnsi="Times New Roman" w:cs="Times New Roman"/>
+          <w:sz w:val="24"/>
+          <w:szCs w:val="24"/>
+        </w:rPr>
+      </w:pPr>
+      <w:r>
+        <w:rPr>
+          <w:rFonts w:ascii="Times New Roman" w:hAnsi="Times New Roman" w:cs="Times New Roman"/>
+          <w:sz w:val="24"/>
+          <w:szCs w:val="24"/>
+        </w:rPr>
+        <w:t xml:space="preserve">   - Tiết kiệm bộ nhớ: Bloom Filter sử dụng ít bộ nhớ hơn so với các cấu trúc dữ liệu khác để lưu trữ cùng một tập hợp.</w:t>
+      </w:r>
+    </w:p>
+    <w:p>
+      <w:pPr>
+        <w:rPr>
+          <w:rFonts w:ascii="Times New Roman" w:hAnsi="Times New Roman" w:cs="Times New Roman"/>
+          <w:sz w:val="24"/>
+          <w:szCs w:val="24"/>
+        </w:rPr>
+      </w:pPr>
+      <w:r>
+        <w:rPr>
+          <w:rFonts w:ascii="Times New Roman" w:hAnsi="Times New Roman" w:cs="Times New Roman"/>
+          <w:sz w:val="24"/>
+          <w:szCs w:val="24"/>
+        </w:rPr>
+        <w:t xml:space="preserve">   - Truy xuất nhanh chóng: Kiểm tra sự tồn tại của một phần tử trong Bloom Filter chỉ mất thời gian </w:t>
+      </w:r>
+      <w:proofErr w:type="gramStart"/>
+      <w:r>
+        <w:rPr>
+          <w:rFonts w:ascii="Times New Roman" w:hAnsi="Times New Roman" w:cs="Times New Roman"/>
+          <w:sz w:val="24"/>
+          <w:szCs w:val="24"/>
+        </w:rPr>
+        <w:t>O(</w:t>
+      </w:r>
+      <w:proofErr w:type="gramEnd"/>
+      <w:r>
+        <w:rPr>
+          <w:rFonts w:ascii="Times New Roman" w:hAnsi="Times New Roman" w:cs="Times New Roman"/>
+          <w:sz w:val="24"/>
+          <w:szCs w:val="24"/>
+        </w:rPr>
+        <w:t>k), với k là số hàm băm được sử dụng.</w:t>
+      </w:r>
+    </w:p>
+    <w:p>
+      <w:pPr>
+        <w:rPr>
+          <w:rFonts w:ascii="Times New Roman" w:hAnsi="Times New Roman" w:cs="Times New Roman"/>
+          <w:sz w:val="24"/>
+          <w:szCs w:val="24"/>
+        </w:rPr>
+      </w:pPr>
+      <w:r>
+        <w:rPr>
+          <w:rFonts w:ascii="Times New Roman" w:hAnsi="Times New Roman" w:cs="Times New Roman"/>
+          <w:sz w:val="24"/>
+          <w:szCs w:val="24"/>
+        </w:rPr>
+        <w:t xml:space="preserve">   - Không có giới hạn về kích thước tập hợp: Bloom Filter có thể lưu trữ một tập hợp không giới hạn các phần tử, mặc dù độ chính xác sẽ giảm khi tập hợp trở nên quá lớ</w:t>
+      </w:r>
+      <w:r>
+        <w:rPr>
+          <w:rFonts w:ascii="Times New Roman" w:hAnsi="Times New Roman" w:cs="Times New Roman"/>
+          <w:sz w:val="24"/>
+          <w:szCs w:val="24"/>
+        </w:rPr>
+        <w:t>n.</w:t>
+      </w:r>
+    </w:p>
+    <w:p>
+      <w:pPr>
+        <w:pStyle w:val="Heading2"/>
+      </w:pPr>
+      <w:r>
+        <w:t>Triển khai Bloom Filter</w:t>
+      </w:r>
+    </w:p>
+    <w:p>
+      <w:pPr>
+        <w:pStyle w:val="Heading3"/>
+      </w:pPr>
+      <w:r>
+        <w:t>Cấu trúc dữ liệ</w:t>
+      </w:r>
+      <w:r>
+        <w:t>u Bloom Filter</w:t>
+      </w:r>
+    </w:p>
+    <w:p>
+      <w:pPr>
+        <w:rPr>
+          <w:rFonts w:ascii="Times New Roman" w:hAnsi="Times New Roman" w:cs="Times New Roman"/>
+          <w:sz w:val="24"/>
+          <w:szCs w:val="24"/>
+        </w:rPr>
+      </w:pPr>
+      <w:r>
+        <w:rPr>
+          <w:rFonts w:ascii="Times New Roman" w:hAnsi="Times New Roman" w:cs="Times New Roman"/>
+          <w:sz w:val="24"/>
+          <w:szCs w:val="24"/>
+        </w:rPr>
+        <w:t xml:space="preserve">   - Bloom Filter sử dụng một mảng bit để lưu trữ các phần tử. Mảng này được khởi tạo tất cả bằng 0.</w:t>
+      </w:r>
+    </w:p>
+    <w:p>
+      <w:pPr>
+        <w:rPr>
+          <w:rFonts w:ascii="Times New Roman" w:hAnsi="Times New Roman" w:cs="Times New Roman"/>
+          <w:sz w:val="24"/>
+          <w:szCs w:val="24"/>
+        </w:rPr>
+      </w:pPr>
+      <w:r>
+        <w:rPr>
+          <w:rFonts w:ascii="Times New Roman" w:hAnsi="Times New Roman" w:cs="Times New Roman"/>
+          <w:sz w:val="24"/>
+          <w:szCs w:val="24"/>
+        </w:rPr>
+        <w:t xml:space="preserve">   - Khi thêm một phần tử vào Bloom Filter, các hàm băm được sử dụng để xác định các vị trí trong mảng bit cần được thiết lập thành 1.</w:t>
+      </w:r>
+    </w:p>
+    <w:p>
+      <w:pPr>
+        <w:rPr>
+          <w:rFonts w:ascii="Times New Roman" w:hAnsi="Times New Roman" w:cs="Times New Roman"/>
+          <w:sz w:val="24"/>
+          <w:szCs w:val="24"/>
+        </w:rPr>
+      </w:pPr>
+      <w:r>
+        <w:rPr>
+          <w:rFonts w:ascii="Times New Roman" w:hAnsi="Times New Roman" w:cs="Times New Roman"/>
+          <w:sz w:val="24"/>
+          <w:szCs w:val="24"/>
+        </w:rPr>
+        <w:t xml:space="preserve">   - Khi kiểm tra sự tồn tại của một phần tử, các hàm băm được sử dụng để xác định các vị trí tương ứng trong mảng bit. Nếu tất cả các vị trí đều là 1, thì phần tử được coi là tồn tại trong Bloom Filter (mặc dù có thể có sai lệch).</w:t>
+      </w:r>
+    </w:p>
+    <w:p>
+      <w:pPr>
+        <w:pStyle w:val="Heading3"/>
+      </w:pPr>
+      <w:r>
+        <w:lastRenderedPageBreak/>
+        <w:t>Triển</w:t>
+      </w:r>
+      <w:r>
+        <w:t xml:space="preserve"> khai hàm </w:t>
+      </w:r>
+      <w:proofErr w:type="gramStart"/>
+      <w:r>
+        <w:t>add(</w:t>
+      </w:r>
+      <w:proofErr w:type="gramEnd"/>
+      <w:r>
+        <w:t>) và contains()</w:t>
+      </w:r>
+    </w:p>
+    <w:p>
+      <w:pPr>
+        <w:rPr>
+          <w:rFonts w:ascii="Times New Roman" w:hAnsi="Times New Roman" w:cs="Times New Roman"/>
+          <w:sz w:val="24"/>
+          <w:szCs w:val="24"/>
+        </w:rPr>
+      </w:pPr>
+      <w:r>
+        <w:rPr>
+          <w:rFonts w:ascii="Times New Roman" w:hAnsi="Times New Roman" w:cs="Times New Roman"/>
+          <w:sz w:val="24"/>
+          <w:szCs w:val="24"/>
+        </w:rPr>
+        <w:t xml:space="preserve">   - `</w:t>
+      </w:r>
+      <w:proofErr w:type="gramStart"/>
+      <w:r>
+        <w:rPr>
+          <w:rFonts w:ascii="Times New Roman" w:hAnsi="Times New Roman" w:cs="Times New Roman"/>
+          <w:sz w:val="24"/>
+          <w:szCs w:val="24"/>
+        </w:rPr>
+        <w:t>add(</w:t>
+      </w:r>
+      <w:proofErr w:type="gramEnd"/>
+      <w:r>
+        <w:rPr>
+          <w:rFonts w:ascii="Times New Roman" w:hAnsi="Times New Roman" w:cs="Times New Roman"/>
+          <w:sz w:val="24"/>
+          <w:szCs w:val="24"/>
+        </w:rPr>
+        <w:t>element)`: Sử dụng các hàm băm để xác định các vị trí trong mảng bit và thiết lập chúng thành 1.</w:t>
+      </w:r>
+    </w:p>
+    <w:p>
+      <w:pPr>
+        <w:rPr>
+          <w:rFonts w:ascii="Times New Roman" w:hAnsi="Times New Roman" w:cs="Times New Roman"/>
+          <w:sz w:val="24"/>
+          <w:szCs w:val="24"/>
+        </w:rPr>
+      </w:pPr>
+      <w:r>
+        <w:rPr>
+          <w:rFonts w:ascii="Times New Roman" w:hAnsi="Times New Roman" w:cs="Times New Roman"/>
+          <w:sz w:val="24"/>
+          <w:szCs w:val="24"/>
+        </w:rPr>
+        <w:t xml:space="preserve">   - `</w:t>
+      </w:r>
+      <w:proofErr w:type="gramStart"/>
+      <w:r>
+        <w:rPr>
+          <w:rFonts w:ascii="Times New Roman" w:hAnsi="Times New Roman" w:cs="Times New Roman"/>
+          <w:sz w:val="24"/>
+          <w:szCs w:val="24"/>
+        </w:rPr>
+        <w:t>contains(</w:t>
+      </w:r>
+      <w:proofErr w:type="gramEnd"/>
+      <w:r>
+        <w:rPr>
+          <w:rFonts w:ascii="Times New Roman" w:hAnsi="Times New Roman" w:cs="Times New Roman"/>
+          <w:sz w:val="24"/>
+          <w:szCs w:val="24"/>
+        </w:rPr>
+        <w:t>element)`: Sử dụng các hàm băm để xác định các vị trí trong mảng bit. Nếu tất cả các vị trí đều là 1, trả về `true`, ngược lại trả về</w:t>
+      </w:r>
+      <w:r>
+        <w:rPr>
+          <w:rFonts w:ascii="Times New Roman" w:hAnsi="Times New Roman" w:cs="Times New Roman"/>
+          <w:sz w:val="24"/>
+          <w:szCs w:val="24"/>
+        </w:rPr>
+        <w:t xml:space="preserve"> `false`.</w:t>
+      </w:r>
+    </w:p>
+    <w:p>
+      <w:pPr>
+        <w:pStyle w:val="Heading3"/>
+      </w:pPr>
+      <w:r>
+        <w:t>Lựa chọn số hàm băm và kích thước mả</w:t>
+      </w:r>
+      <w:r>
+        <w:t>ng bit</w:t>
+      </w:r>
+    </w:p>
+    <w:p>
+      <w:pPr>
+        <w:rPr>
+          <w:rFonts w:ascii="Times New Roman" w:hAnsi="Times New Roman" w:cs="Times New Roman"/>
+          <w:sz w:val="24"/>
+          <w:szCs w:val="24"/>
+        </w:rPr>
+      </w:pPr>
+      <w:r>
+        <w:rPr>
+          <w:rFonts w:ascii="Times New Roman" w:hAnsi="Times New Roman" w:cs="Times New Roman"/>
+          <w:sz w:val="24"/>
+          <w:szCs w:val="24"/>
+        </w:rPr>
+        <w:t xml:space="preserve">   - Số hàm băm k ảnh hưởng đến xác suất âm tính giả, với k càng lớn thì xác suất càng thấp.</w:t>
+      </w:r>
+    </w:p>
+    <w:p>
+      <w:pPr>
+        <w:rPr>
+          <w:rFonts w:ascii="Times New Roman" w:hAnsi="Times New Roman" w:cs="Times New Roman"/>
+          <w:sz w:val="24"/>
+          <w:szCs w:val="24"/>
+        </w:rPr>
+      </w:pPr>
+      <w:r>
+        <w:rPr>
+          <w:rFonts w:ascii="Times New Roman" w:hAnsi="Times New Roman" w:cs="Times New Roman"/>
+          <w:sz w:val="24"/>
+          <w:szCs w:val="24"/>
+        </w:rPr>
+        <w:t xml:space="preserve">   - Kích thước mảng bit m ảnh hưởng đến bộ nhớ sử dụng và xác suất âm tính giả, với m càng lớn thì xác suất càng thấp.</w:t>
+      </w:r>
+    </w:p>
+    <w:p>
+      <w:pPr>
+        <w:rPr>
+          <w:rFonts w:ascii="Times New Roman" w:hAnsi="Times New Roman" w:cs="Times New Roman"/>
+          <w:sz w:val="24"/>
+          <w:szCs w:val="24"/>
+        </w:rPr>
+      </w:pPr>
+      <w:r>
+        <w:rPr>
+          <w:rFonts w:ascii="Times New Roman" w:hAnsi="Times New Roman" w:cs="Times New Roman"/>
+          <w:sz w:val="24"/>
+          <w:szCs w:val="24"/>
+        </w:rPr>
+        <w:t xml:space="preserve">   - Có các công thức toán học để tính toán số hàm băm k và kích thước mảng bit m tối ưu dựa trên số lượng phần tử n cần lưu trữ và xác suất âm tính giả mong muố</w:t>
+      </w:r>
+      <w:r>
+        <w:rPr>
+          <w:rFonts w:ascii="Times New Roman" w:hAnsi="Times New Roman" w:cs="Times New Roman"/>
+          <w:sz w:val="24"/>
+          <w:szCs w:val="24"/>
+        </w:rPr>
+        <w:t>n.</w:t>
+      </w:r>
+    </w:p>
+    <w:p>
+      <w:pPr>
+        <w:pStyle w:val="Heading2"/>
+      </w:pPr>
+      <w:r>
+        <w:t>Kết hợp Bloom Filter với Redis</w:t>
+      </w:r>
+    </w:p>
+    <w:p>
+      <w:pPr>
+        <w:pStyle w:val="Heading3"/>
+      </w:pPr>
+      <w:r>
+        <w:t>Tại sao kết hợp Bloom Filter vớ</w:t>
+      </w:r>
+      <w:r>
+        <w:t>i Redis</w:t>
+      </w:r>
+    </w:p>
+    <w:p>
+      <w:pPr>
+        <w:rPr>
+          <w:rFonts w:ascii="Times New Roman" w:hAnsi="Times New Roman" w:cs="Times New Roman"/>
+          <w:sz w:val="24"/>
+          <w:szCs w:val="24"/>
+        </w:rPr>
+      </w:pPr>
+      <w:r>
+        <w:rPr>
+          <w:rFonts w:ascii="Times New Roman" w:hAnsi="Times New Roman" w:cs="Times New Roman"/>
+          <w:sz w:val="24"/>
+          <w:szCs w:val="24"/>
+        </w:rPr>
+        <w:t xml:space="preserve">   - Redis là một database in-memory nhanh chóng, được sử dụng rộng rãi trong các ứng dụng hiện đại.</w:t>
+      </w:r>
+    </w:p>
+    <w:p>
+      <w:pPr>
+        <w:rPr>
+          <w:rFonts w:ascii="Times New Roman" w:hAnsi="Times New Roman" w:cs="Times New Roman"/>
+          <w:sz w:val="24"/>
+          <w:szCs w:val="24"/>
+        </w:rPr>
+      </w:pPr>
+      <w:r>
+        <w:rPr>
+          <w:rFonts w:ascii="Times New Roman" w:hAnsi="Times New Roman" w:cs="Times New Roman"/>
+          <w:sz w:val="24"/>
+          <w:szCs w:val="24"/>
+        </w:rPr>
+        <w:t xml:space="preserve">   - Bloom Filter là cấu trúc dữ liệu hiệu quả để kiểm tra sự tồn tại của phần tử, phù hợp để kết hợp với Redis.</w:t>
+      </w:r>
+    </w:p>
+    <w:p>
+      <w:pPr>
+        <w:rPr>
+          <w:rFonts w:ascii="Times New Roman" w:hAnsi="Times New Roman" w:cs="Times New Roman"/>
+          <w:sz w:val="24"/>
+          <w:szCs w:val="24"/>
+        </w:rPr>
+      </w:pPr>
+      <w:r>
+        <w:rPr>
+          <w:rFonts w:ascii="Times New Roman" w:hAnsi="Times New Roman" w:cs="Times New Roman"/>
+          <w:sz w:val="24"/>
+          <w:szCs w:val="24"/>
+        </w:rPr>
+        <w:t xml:space="preserve">   - Sự kết hợp này giúp tăng tốc độ và hiệu quả của các ứng dụng, đặc biệt là trong các trường hợp cần kiểm tra sự tồn tại của phần tử thườ</w:t>
+      </w:r>
+      <w:r>
+        <w:rPr>
+          <w:rFonts w:ascii="Times New Roman" w:hAnsi="Times New Roman" w:cs="Times New Roman"/>
+          <w:sz w:val="24"/>
+          <w:szCs w:val="24"/>
+        </w:rPr>
+        <w:t>ng xuyên.</w:t>
+      </w:r>
+    </w:p>
+    <w:p>
+      <w:pPr>
+        <w:pStyle w:val="Heading3"/>
+      </w:pPr>
+      <w:r>
+        <w:t>Cách triển</w:t>
+      </w:r>
+      <w:r>
+        <w:t xml:space="preserve"> khai Bloom Filter trên Redis</w:t>
+      </w:r>
+    </w:p>
+    <w:p>
+      <w:pPr>
+        <w:rPr>
+          <w:rFonts w:ascii="Times New Roman" w:hAnsi="Times New Roman" w:cs="Times New Roman"/>
+          <w:sz w:val="24"/>
+          <w:szCs w:val="24"/>
+        </w:rPr>
+      </w:pPr>
+      <w:r>
+        <w:rPr>
+          <w:rFonts w:ascii="Times New Roman" w:hAnsi="Times New Roman" w:cs="Times New Roman"/>
+          <w:sz w:val="24"/>
+          <w:szCs w:val="24"/>
+        </w:rPr>
+        <w:t xml:space="preserve">   - Redis cung cấp module `redis-cell` cho phép triển khai Bloom Filter trực tiếp trên Redis.</w:t>
+      </w:r>
+    </w:p>
+    <w:p>
+      <w:pPr>
+        <w:rPr>
+          <w:rFonts w:ascii="Times New Roman" w:hAnsi="Times New Roman" w:cs="Times New Roman"/>
+          <w:sz w:val="24"/>
+          <w:szCs w:val="24"/>
+        </w:rPr>
+      </w:pPr>
+      <w:r>
+        <w:rPr>
+          <w:rFonts w:ascii="Times New Roman" w:hAnsi="Times New Roman" w:cs="Times New Roman"/>
+          <w:sz w:val="24"/>
+          <w:szCs w:val="24"/>
+        </w:rPr>
+        <w:t xml:space="preserve">   - Bạn có thể cài đặt và cấu hình module `redis-cell` trên Redis server.</w:t>
+      </w:r>
+    </w:p>
+    <w:p>
+      <w:pPr>
+        <w:rPr>
+          <w:rFonts w:ascii="Times New Roman" w:hAnsi="Times New Roman" w:cs="Times New Roman"/>
+          <w:sz w:val="24"/>
+          <w:szCs w:val="24"/>
+        </w:rPr>
+      </w:pPr>
+      <w:r>
+        <w:rPr>
+          <w:rFonts w:ascii="Times New Roman" w:hAnsi="Times New Roman" w:cs="Times New Roman"/>
+          <w:sz w:val="24"/>
+          <w:szCs w:val="24"/>
+        </w:rPr>
+        <w:t xml:space="preserve">   - Sử dụng các lệnh như `CF.ADD`, `CF.EXISTS` và `CF.INFO` để thao tác vớ</w:t>
+      </w:r>
+      <w:r>
+        <w:rPr>
+          <w:rFonts w:ascii="Times New Roman" w:hAnsi="Times New Roman" w:cs="Times New Roman"/>
+          <w:sz w:val="24"/>
+          <w:szCs w:val="24"/>
+        </w:rPr>
+        <w:t>i Bloom Filter trên Redis.</w:t>
+      </w:r>
+    </w:p>
+    <w:p>
+      <w:pPr>
+        <w:pStyle w:val="Heading3"/>
+      </w:pPr>
+      <w:r>
+        <w:t>Ví dụ về cách sử dụ</w:t>
+      </w:r>
+      <w:r>
+        <w:t>ng Bloom Filter trên Redis</w:t>
+      </w:r>
+    </w:p>
+    <w:p>
+      <w:pPr>
+        <w:rPr>
+          <w:rFonts w:ascii="Times New Roman" w:hAnsi="Times New Roman" w:cs="Times New Roman"/>
+          <w:sz w:val="24"/>
+          <w:szCs w:val="24"/>
+        </w:rPr>
+      </w:pPr>
+      <w:r>
+        <w:rPr>
+          <w:rFonts w:ascii="Times New Roman" w:hAnsi="Times New Roman" w:cs="Times New Roman"/>
+          <w:sz w:val="24"/>
+          <w:szCs w:val="24"/>
+        </w:rPr>
+        <w:t xml:space="preserve">   # Tạo một Bloom Filter với tên "my_bloom_filter"</w:t>
+      </w:r>
+    </w:p>
+    <w:p>
+      <w:pPr>
+        <w:rPr>
+          <w:rFonts w:ascii="Times New Roman" w:hAnsi="Times New Roman" w:cs="Times New Roman"/>
+          <w:sz w:val="24"/>
+          <w:szCs w:val="24"/>
+        </w:rPr>
+      </w:pPr>
+      <w:r>
+        <w:rPr>
+          <w:rFonts w:ascii="Times New Roman" w:hAnsi="Times New Roman" w:cs="Times New Roman"/>
+          <w:sz w:val="24"/>
+          <w:szCs w:val="24"/>
+        </w:rPr>
+        <w:t xml:space="preserve">   CF.ADD my_bloom_filter "element1"</w:t>
+      </w:r>
+    </w:p>
+    <w:p>
+      <w:pPr>
+        <w:rPr>
+          <w:rFonts w:ascii="Times New Roman" w:hAnsi="Times New Roman" w:cs="Times New Roman"/>
+          <w:sz w:val="24"/>
+          <w:szCs w:val="24"/>
+        </w:rPr>
+      </w:pPr>
+      <w:r>
+        <w:rPr>
+          <w:rFonts w:ascii="Times New Roman" w:hAnsi="Times New Roman" w:cs="Times New Roman"/>
+          <w:sz w:val="24"/>
+          <w:szCs w:val="24"/>
+        </w:rPr>
+        <w:t xml:space="preserve">   CF.ADD my_bloom_filter "element2"</w:t>
+      </w:r>
+    </w:p>
+    <w:p>
+      <w:pPr>
+        <w:rPr>
+          <w:rFonts w:ascii="Times New Roman" w:hAnsi="Times New Roman" w:cs="Times New Roman"/>
+          <w:sz w:val="24"/>
+          <w:szCs w:val="24"/>
+        </w:rPr>
+      </w:pPr>
+      <w:r>
+        <w:rPr>
+          <w:rFonts w:ascii="Times New Roman" w:hAnsi="Times New Roman" w:cs="Times New Roman"/>
+          <w:sz w:val="24"/>
+          <w:szCs w:val="24"/>
+        </w:rPr>
+        <w:t xml:space="preserve">   CF.ADD my_bloom_filter "element3"</w:t>
+      </w:r>
+    </w:p>
+    <w:p>
+      <w:pPr>
+        <w:rPr>
+          <w:rFonts w:ascii="Times New Roman" w:hAnsi="Times New Roman" w:cs="Times New Roman"/>
+          <w:sz w:val="24"/>
+          <w:szCs w:val="24"/>
+        </w:rPr>
+      </w:pPr>
+    </w:p>
+    <w:p>
+      <w:pPr>
+        <w:rPr>
+          <w:rFonts w:ascii="Times New Roman" w:hAnsi="Times New Roman" w:cs="Times New Roman"/>
+          <w:sz w:val="24"/>
+          <w:szCs w:val="24"/>
+        </w:rPr>
+      </w:pPr>
+      <w:r>
+        <w:rPr>
+          <w:rFonts w:ascii="Times New Roman" w:hAnsi="Times New Roman" w:cs="Times New Roman"/>
+          <w:sz w:val="24"/>
+          <w:szCs w:val="24"/>
+        </w:rPr>
+        <w:t xml:space="preserve">   # Kiểm tra sự tồn tại của các phần tử</w:t>
+      </w:r>
+    </w:p>
+    <w:p>
+      <w:pPr>
+        <w:rPr>
+          <w:rFonts w:ascii="Times New Roman" w:hAnsi="Times New Roman" w:cs="Times New Roman"/>
+          <w:sz w:val="24"/>
+          <w:szCs w:val="24"/>
+        </w:rPr>
+      </w:pPr>
+      <w:r>
+        <w:rPr>
+          <w:rFonts w:ascii="Times New Roman" w:hAnsi="Times New Roman" w:cs="Times New Roman"/>
+          <w:sz w:val="24"/>
+          <w:szCs w:val="24"/>
+        </w:rPr>
+        <w:t xml:space="preserve">   CF.EXISTS my_bloom_filter "element1" # Trả về 1 (true)</w:t>
+      </w:r>
+    </w:p>
+    <w:p>
+      <w:pPr>
+        <w:rPr>
+          <w:rFonts w:ascii="Times New Roman" w:hAnsi="Times New Roman" w:cs="Times New Roman"/>
+          <w:sz w:val="24"/>
+          <w:szCs w:val="24"/>
+        </w:rPr>
+      </w:pPr>
+      <w:r>
+        <w:rPr>
+          <w:rFonts w:ascii="Times New Roman" w:hAnsi="Times New Roman" w:cs="Times New Roman"/>
+          <w:sz w:val="24"/>
+          <w:szCs w:val="24"/>
+        </w:rPr>
+        <w:t xml:space="preserve">   CF.EXISTS my_bloom_filter "element4" # Trả về 0 (false)</w:t>
+      </w:r>
+    </w:p>
+    <w:p>
+      <w:pPr>
+        <w:rPr>
+          <w:rFonts w:ascii="Times New Roman" w:hAnsi="Times New Roman" w:cs="Times New Roman"/>
+          <w:sz w:val="24"/>
+          <w:szCs w:val="24"/>
+        </w:rPr>
+      </w:pPr>
+    </w:p>
+    <w:p>
+      <w:pPr>
+        <w:rPr>
+          <w:rFonts w:ascii="Times New Roman" w:hAnsi="Times New Roman" w:cs="Times New Roman"/>
+          <w:sz w:val="24"/>
+          <w:szCs w:val="24"/>
+        </w:rPr>
+      </w:pPr>
+      <w:r>
+        <w:rPr>
+          <w:rFonts w:ascii="Times New Roman" w:hAnsi="Times New Roman" w:cs="Times New Roman"/>
+          <w:sz w:val="24"/>
+          <w:szCs w:val="24"/>
+        </w:rPr>
+        <w:t xml:space="preserve">   # Lấy thông tin về Bloom Filter</w:t>
+      </w:r>
+    </w:p>
+    <w:p>
+      <w:pPr>
+        <w:rPr>
+          <w:rFonts w:ascii="Times New Roman" w:hAnsi="Times New Roman" w:cs="Times New Roman"/>
+          <w:sz w:val="24"/>
+          <w:szCs w:val="24"/>
+        </w:rPr>
+      </w:pPr>
+      <w:r>
+        <w:rPr>
+          <w:rFonts w:ascii="Times New Roman" w:hAnsi="Times New Roman" w:cs="Times New Roman"/>
+          <w:sz w:val="24"/>
+          <w:szCs w:val="24"/>
+        </w:rPr>
+        <w:t xml:space="preserve">   CF.INFO my_bloom_filter</w:t>
+      </w:r>
+    </w:p>
+    <w:p>
+      <w:pPr>
+        <w:rPr>
+          <w:rFonts w:ascii="Times New Roman" w:hAnsi="Times New Roman" w:cs="Times New Roman"/>
+          <w:sz w:val="24"/>
+          <w:szCs w:val="24"/>
+        </w:rPr>
+      </w:pPr>
+      <w:r>
+        <w:rPr>
+          <w:rFonts w:ascii="Times New Roman" w:hAnsi="Times New Roman" w:cs="Times New Roman"/>
+          <w:sz w:val="24"/>
+          <w:szCs w:val="24"/>
+        </w:rPr>
+        <w:t xml:space="preserve">   ```</w:t>
+      </w:r>
+    </w:p>
+    <w:p>
+      <w:pPr>
+        <w:rPr>
+          <w:rFonts w:ascii="Times New Roman" w:hAnsi="Times New Roman" w:cs="Times New Roman"/>
+          <w:sz w:val="24"/>
+          <w:szCs w:val="24"/>
+        </w:rPr>
+      </w:pPr>
+      <w:r>
+        <w:rPr>
+          <w:rFonts w:ascii="Times New Roman" w:hAnsi="Times New Roman" w:cs="Times New Roman"/>
+          <w:sz w:val="24"/>
+          <w:szCs w:val="24"/>
+        </w:rPr>
+        <w:t>Trong ví dụ trên, chúng ta đã tạo một Bloom Filter với tên "my_bloom_filter" trên Redis, thêm một số phần tử vào, và kiểm tra sự tồn tại của các phần tử. Cuối cùng, chúng ta lấy thông tin về Bloom Filter đang sử dụng.</w:t>
+      </w:r>
+    </w:p>
+    <w:p>
+      <w:pPr>
+        <w:pStyle w:val="Heading3"/>
+      </w:pPr>
+      <w:r>
+        <w:t>Lưu ý khi sử dụng trong dự án thực tế</w:t>
+      </w:r>
+    </w:p>
+    <w:p>
+      <w:pPr>
+        <w:pStyle w:val="Heading4"/>
+      </w:pPr>
+      <w:r>
+        <w:t>Xác định nhu cầ</w:t>
+      </w:r>
+      <w:r>
+        <w:t>u</w:t>
+      </w:r>
+    </w:p>
+    <w:p>
+      <w:r>
+        <w:t>Trước tiên, hãy xác định rõ nhu cầu của ứng dụng và xem Bloom Filter có phù hợp không. Bloom Filter thường được sử dụng khi cần kiểm tra sự tồn tại của phần tử một cách nhanh chóng, với khả năng chấp nhận một số lượng nhỏ âm tích giả</w:t>
+      </w:r>
+      <w:r>
+        <w:t>.</w:t>
+      </w:r>
+    </w:p>
+    <w:p>
+      <w:pPr>
+        <w:pStyle w:val="Heading4"/>
+      </w:pPr>
+      <w:r>
+        <w:t xml:space="preserve">Chọn </w:t>
+      </w:r>
+      <w:proofErr w:type="gramStart"/>
+      <w:r>
+        <w:t>thư</w:t>
+      </w:r>
+      <w:proofErr w:type="gramEnd"/>
+      <w:r>
+        <w:t xml:space="preserve"> viện phù hợ</w:t>
+      </w:r>
+      <w:r>
+        <w:t>p</w:t>
+      </w:r>
+    </w:p>
+    <w:p>
+      <w:r>
+        <w:t xml:space="preserve">Trong Java, bạn có thể sử dụng </w:t>
+      </w:r>
+      <w:proofErr w:type="gramStart"/>
+      <w:r>
+        <w:t>thư</w:t>
+      </w:r>
+      <w:proofErr w:type="gramEnd"/>
+      <w:r>
+        <w:t xml:space="preserve"> viện Guava của Google hoặc thư viện Caffeine để triển khai Bloom Filter. Ngoài ra, bạn cũng có thể sử dụng các </w:t>
+      </w:r>
+      <w:proofErr w:type="gramStart"/>
+      <w:r>
+        <w:t>thư</w:t>
+      </w:r>
+      <w:proofErr w:type="gramEnd"/>
+      <w:r>
+        <w:t xml:space="preserve"> viện khác như Bloom4J hoặc Fastbloom.</w:t>
+      </w:r>
+    </w:p>
+    <w:p>
+      <w:pPr>
+        <w:pStyle w:val="Heading4"/>
+      </w:pPr>
+      <w:r>
+        <w:t>Cấu hình tố</w:t>
+      </w:r>
+      <w:r>
+        <w:t>i ưu</w:t>
+      </w:r>
+    </w:p>
+    <w:p>
+      <w:r>
+        <w:t xml:space="preserve"> Khi tạo Bloom Filter, bạn cần tính toán các thông số như kích thước mảng bit, số lượng hàm băm để đạt được xác suất âm tính giả mong muốn. Việc cấu hình không chính xác có thể ảnh hưởng đến hiệu suất và độ chính xác củ</w:t>
+      </w:r>
+      <w:r>
+        <w:t>a Bloom Filter.</w:t>
+      </w:r>
+    </w:p>
+    <w:p>
+      <w:pPr>
+        <w:pStyle w:val="Heading4"/>
+      </w:pPr>
+      <w:r>
+        <w:t>Tích hợp vớ</w:t>
+      </w:r>
+      <w:r>
+        <w:t>i Redis</w:t>
+      </w:r>
+    </w:p>
+    <w:p>
+      <w:r>
+        <w:t>Nếu ứng dụng của bạn sử dụng Redis, bạn có thể kết hợp Bloom Filter với Redis để tăng tốc độ và hiệu quả của các thao tác kiểm tra sự tồn tại. Redis cung cấp module `redis-cell` cho phép triển khai Bloom Filter trực tiế</w:t>
+      </w:r>
+      <w:r>
+        <w:t>p trên Redis.</w:t>
+      </w:r>
+    </w:p>
+    <w:p>
+      <w:pPr>
+        <w:pStyle w:val="Heading4"/>
+      </w:pPr>
+      <w:r>
+        <w:t>Cân bằng giữa bộ nhớ và độ</w:t>
+      </w:r>
+      <w:r>
+        <w:t xml:space="preserve"> chính xác</w:t>
+      </w:r>
+    </w:p>
+    <w:p>
+      <w:r>
+        <w:t>Bloom Filter sử dụng ít bộ nhớ hơn so với các cấu trúc dữ liệu khác, nhưng nó có thể có âm tính giả. Bạn cần cân bằng giữa bộ nhớ sử dụng và xác suất âm tính giả dựa trên nhu cầu của ứng dụ</w:t>
+      </w:r>
+      <w:r>
+        <w:t>ng.</w:t>
+      </w:r>
+    </w:p>
+    <w:p>
+      <w:pPr>
+        <w:pStyle w:val="Heading4"/>
+      </w:pPr>
+      <w:r>
+        <w:t>Sử dụng trong các trường hợp phù hợp</w:t>
+      </w:r>
+    </w:p>
+    <w:p>
+      <w:r>
+        <w:t>Bloom Filter thường được sử dụng trong các trường hợp như:</w:t>
+      </w:r>
+    </w:p>
+    <w:p>
+      <w:r>
+        <w:t xml:space="preserve">   - Lọc nhanh các yêu cầu trùng lặp.</w:t>
+      </w:r>
+    </w:p>
+    <w:p>
+      <w:r>
+        <w:t xml:space="preserve">   - Kiểm tra sự tồn tại của người dùng, sản phẩm, hoặc các thực thể khác trong hệ thống.</w:t>
+      </w:r>
+    </w:p>
+    <w:p>
+      <w:r>
+        <w:t xml:space="preserve">   - Tối ưu hóa các truy vấn database bằng cách loại bỏ trước các yêu cầu không có trong hệ thống.</w:t>
+      </w:r>
+    </w:p>
+    <w:p>
+      <w:pPr>
+        <w:pStyle w:val="Heading4"/>
+      </w:pPr>
+      <w:r>
+        <w:t>Kết hợp với các kỹ thuậ</w:t>
+      </w:r>
+      <w:r>
+        <w:t>t khác</w:t>
+      </w:r>
+    </w:p>
+    <w:p>
+      <w:r>
+        <w:t>Bloom Filter có thể được kết hợp với các kỹ thuật khác như cache, phân trang, hoặc các cơ chế xử lý ngoại lệ để tăng cường hiệu suất và độ tin cậy của ứng dụng.</w:t>
+      </w:r>
+    </w:p>
+    <w:p>
+      <w:pPr>
+        <w:pStyle w:val="Heading4"/>
+      </w:pPr>
+      <w:r>
+        <w:lastRenderedPageBreak/>
+        <w:t>Giám sát và đo lường hiệu suấ</w:t>
+      </w:r>
+      <w:r>
+        <w:t>t</w:t>
+      </w:r>
+    </w:p>
+    <w:p>
+      <w:r>
+        <w:t xml:space="preserve">Theo dõi và đo lường hiệu suất của Bloom Filter trong ứng dụng là rất quan trọng. Bạn có thể sử dụng các công cụ giám sát để </w:t>
+      </w:r>
+      <w:proofErr w:type="gramStart"/>
+      <w:r>
+        <w:t>theo</w:t>
+      </w:r>
+      <w:proofErr w:type="gramEnd"/>
+      <w:r>
+        <w:t xml:space="preserve"> dõi các chỉ số như số lượng phần tử, xác suất âm tính giả, và thời gian truy xuấ</w:t>
+      </w:r>
+      <w:r>
+        <w:t>t.</w:t>
+      </w:r>
+      <w:bookmarkStart w:id="3" w:name="_GoBack"/>
+      <w:bookmarkEnd w:id="3"/>
     </w:p>
     <w:sectPr>
       <w:pgSz w:w="12240" w:h="15840"/>

</xml_diff>